<commit_message>
Casos funcionales  y de integracion
</commit_message>
<xml_diff>
--- a/Conceptos Avanzados Ingenieria Software/TSP/Ciclo I/Plan de Pruebas/CPF-01.docx
+++ b/Conceptos Avanzados Ingenieria Software/TSP/Ciclo I/Plan de Pruebas/CPF-01.docx
@@ -1,21 +1,45 @@
 
 <file path=word/document.xml><?xml version="1.0" encoding="utf-8"?>
-<w:document xmlns:ve="http://schemas.openxmlformats.org/markup-compatibility/2006" xmlns:o="urn:schemas-microsoft-com:office:office" xmlns:r="http://schemas.openxmlformats.org/officeDocument/2006/relationships" xmlns:m="http://schemas.openxmlformats.org/officeDocument/2006/math" xmlns:v="urn:schemas-microsoft-com:vml" xmlns:wp="http://schemas.openxmlformats.org/drawingml/2006/wordprocessingDrawing" xmlns:w10="urn:schemas-microsoft-com:office:word" xmlns:w="http://schemas.openxmlformats.org/wordprocessingml/2006/main" xmlns:wne="http://schemas.microsoft.com/office/word/2006/wordml">
+<w:document xmlns:wpc="http://schemas.microsoft.com/office/word/2010/wordprocessingCanvas" xmlns:mc="http://schemas.openxmlformats.org/markup-compatibility/2006" xmlns:o="urn:schemas-microsoft-com:office:office" xmlns:r="http://schemas.openxmlformats.org/officeDocument/2006/relationships" xmlns:m="http://schemas.openxmlformats.org/officeDocument/2006/math" xmlns:v="urn:schemas-microsoft-com:vml" xmlns:wp14="http://schemas.microsoft.com/office/word/2010/wordprocessingDrawing" xmlns:wp="http://schemas.openxmlformats.org/drawingml/2006/wordprocessingDrawing" xmlns:w10="urn:schemas-microsoft-com:office:word" xmlns:w="http://schemas.openxmlformats.org/wordprocessingml/2006/main" xmlns:w14="http://schemas.microsoft.com/office/word/2010/wordml" xmlns:wpg="http://schemas.microsoft.com/office/word/2010/wordprocessingGroup" xmlns:wpi="http://schemas.microsoft.com/office/word/2010/wordprocessingInk" xmlns:wne="http://schemas.microsoft.com/office/word/2006/wordml" xmlns:wps="http://schemas.microsoft.com/office/word/2010/wordprocessingShape" mc:Ignorable="w14 wp14">
   <w:body>
     <w:p>
       <w:pPr>
         <w:pStyle w:val="Ttulo"/>
+        <w:rPr>
+          <w:rFonts w:ascii="Arial" w:hAnsi="Arial" w:cs="Arial"/>
+          <w:b/>
+          <w:sz w:val="28"/>
+          <w:szCs w:val="28"/>
+        </w:rPr>
       </w:pPr>
       <w:proofErr w:type="spellStart"/>
       <w:r>
+        <w:rPr>
+          <w:rFonts w:ascii="Arial" w:hAnsi="Arial" w:cs="Arial"/>
+          <w:b/>
+          <w:sz w:val="28"/>
+          <w:szCs w:val="28"/>
+        </w:rPr>
         <w:t>Casos</w:t>
       </w:r>
       <w:proofErr w:type="spellEnd"/>
       <w:r>
+        <w:rPr>
+          <w:rFonts w:ascii="Arial" w:hAnsi="Arial" w:cs="Arial"/>
+          <w:b/>
+          <w:sz w:val="28"/>
+          <w:szCs w:val="28"/>
+        </w:rPr>
         <w:t xml:space="preserve"> de </w:t>
       </w:r>
       <w:proofErr w:type="spellStart"/>
       <w:r>
+        <w:rPr>
+          <w:rFonts w:ascii="Arial" w:hAnsi="Arial" w:cs="Arial"/>
+          <w:b/>
+          <w:sz w:val="28"/>
+          <w:szCs w:val="28"/>
+        </w:rPr>
         <w:t>Prueba</w:t>
       </w:r>
       <w:proofErr w:type="spellEnd"/>
@@ -32,7 +56,7 @@
           <w:insideH w:val="single" w:sz="4" w:space="0" w:color="548DD4" w:themeColor="text2" w:themeTint="99"/>
           <w:insideV w:val="single" w:sz="4" w:space="0" w:color="548DD4" w:themeColor="text2" w:themeTint="99"/>
         </w:tblBorders>
-        <w:tblLook w:val="04A0"/>
+        <w:tblLook w:val="04A0" w:firstRow="1" w:lastRow="0" w:firstColumn="1" w:lastColumn="0" w:noHBand="0" w:noVBand="1"/>
       </w:tblPr>
       <w:tblGrid>
         <w:gridCol w:w="5353"/>
@@ -50,20 +74,29 @@
           <w:p>
             <w:pPr>
               <w:rPr>
+                <w:rFonts w:ascii="Arial" w:hAnsi="Arial" w:cs="Arial"/>
                 <w:b/>
+                <w:sz w:val="20"/>
+                <w:szCs w:val="20"/>
                 <w:lang w:val="es-ES"/>
               </w:rPr>
             </w:pPr>
             <w:r>
               <w:rPr>
+                <w:rFonts w:ascii="Arial" w:hAnsi="Arial" w:cs="Arial"/>
                 <w:b/>
+                <w:sz w:val="20"/>
+                <w:szCs w:val="20"/>
                 <w:lang w:val="es-ES"/>
               </w:rPr>
               <w:t>Proyecto No.</w:t>
             </w:r>
             <w:r>
               <w:rPr>
+                <w:rFonts w:ascii="Arial" w:hAnsi="Arial" w:cs="Arial"/>
                 <w:b/>
+                <w:sz w:val="20"/>
+                <w:szCs w:val="20"/>
                 <w:lang w:val="es-ES"/>
               </w:rPr>
               <w:t xml:space="preserve"> 7</w:t>
@@ -78,33 +111,48 @@
           <w:p>
             <w:pPr>
               <w:rPr>
+                <w:rFonts w:ascii="Arial" w:hAnsi="Arial" w:cs="Arial"/>
+                <w:sz w:val="20"/>
+                <w:szCs w:val="20"/>
                 <w:lang w:val="es-ES"/>
               </w:rPr>
             </w:pPr>
             <w:r>
               <w:rPr>
+                <w:rFonts w:ascii="Arial" w:hAnsi="Arial" w:cs="Arial"/>
                 <w:b/>
+                <w:sz w:val="20"/>
+                <w:szCs w:val="20"/>
                 <w:lang w:val="es-ES"/>
               </w:rPr>
               <w:t>Caso No.</w:t>
             </w:r>
             <w:r>
               <w:rPr>
+                <w:rFonts w:ascii="Arial" w:hAnsi="Arial" w:cs="Arial"/>
                 <w:b/>
-                <w:lang w:val="es-ES"/>
-              </w:rPr>
-              <w:t xml:space="preserve"> CPF </w:t>
-            </w:r>
-            <w:r>
-              <w:rPr>
+                <w:sz w:val="20"/>
+                <w:szCs w:val="20"/>
+                <w:lang w:val="es-ES"/>
+              </w:rPr>
+              <w:t xml:space="preserve"> </w:t>
+            </w:r>
+            <w:r>
+              <w:rPr>
+                <w:rFonts w:ascii="Arial" w:hAnsi="Arial" w:cs="Arial"/>
                 <w:b/>
-                <w:lang w:val="es-ES"/>
-              </w:rPr>
-              <w:t>-</w:t>
-            </w:r>
-            <w:r>
-              <w:rPr>
+                <w:sz w:val="20"/>
+                <w:szCs w:val="20"/>
+                <w:lang w:val="es-ES"/>
+              </w:rPr>
+              <w:t xml:space="preserve"> CPF-</w:t>
+            </w:r>
+            <w:r>
+              <w:rPr>
+                <w:rFonts w:ascii="Arial" w:hAnsi="Arial" w:cs="Arial"/>
                 <w:b/>
+                <w:sz w:val="20"/>
+                <w:szCs w:val="20"/>
                 <w:lang w:val="es-ES"/>
               </w:rPr>
               <w:t>01</w:t>
@@ -121,13 +169,19 @@
           <w:p>
             <w:pPr>
               <w:rPr>
+                <w:rFonts w:ascii="Arial" w:hAnsi="Arial" w:cs="Arial"/>
                 <w:b/>
+                <w:sz w:val="20"/>
+                <w:szCs w:val="20"/>
                 <w:lang w:val="es-ES"/>
               </w:rPr>
             </w:pPr>
             <w:r>
               <w:rPr>
+                <w:rFonts w:ascii="Arial" w:hAnsi="Arial" w:cs="Arial"/>
                 <w:b/>
+                <w:sz w:val="20"/>
+                <w:szCs w:val="20"/>
                 <w:lang w:val="es-ES"/>
               </w:rPr>
               <w:t xml:space="preserve">Nombre del Proyecto:  </w:t>
@@ -135,9 +189,32 @@
             <w:proofErr w:type="spellStart"/>
             <w:r>
               <w:rPr>
-                <w:lang w:val="es-ES"/>
-              </w:rPr>
-              <w:t>ChangeCounter</w:t>
+                <w:rFonts w:ascii="Arial" w:hAnsi="Arial" w:cs="Arial"/>
+                <w:sz w:val="20"/>
+                <w:szCs w:val="20"/>
+                <w:lang w:val="es-ES"/>
+              </w:rPr>
+              <w:t>Change</w:t>
+            </w:r>
+            <w:proofErr w:type="spellEnd"/>
+            <w:r>
+              <w:rPr>
+                <w:rFonts w:ascii="Arial" w:hAnsi="Arial" w:cs="Arial"/>
+                <w:sz w:val="20"/>
+                <w:szCs w:val="20"/>
+                <w:lang w:val="es-ES"/>
+              </w:rPr>
+              <w:t xml:space="preserve"> </w:t>
+            </w:r>
+            <w:proofErr w:type="spellStart"/>
+            <w:r>
+              <w:rPr>
+                <w:rFonts w:ascii="Arial" w:hAnsi="Arial" w:cs="Arial"/>
+                <w:sz w:val="20"/>
+                <w:szCs w:val="20"/>
+                <w:lang w:val="es-ES"/>
+              </w:rPr>
+              <w:t>Counter</w:t>
             </w:r>
             <w:proofErr w:type="spellEnd"/>
           </w:p>
@@ -150,26 +227,26 @@
           <w:p>
             <w:pPr>
               <w:rPr>
+                <w:rFonts w:ascii="Arial" w:hAnsi="Arial" w:cs="Arial"/>
                 <w:b/>
+                <w:sz w:val="20"/>
+                <w:szCs w:val="20"/>
                 <w:lang w:val="es-ES"/>
               </w:rPr>
             </w:pPr>
             <w:r>
               <w:rPr>
+                <w:rFonts w:ascii="Arial" w:hAnsi="Arial" w:cs="Arial"/>
                 <w:b/>
-                <w:lang w:val="es-ES"/>
-              </w:rPr>
-              <w:t>Nombre del Caso de Uso:</w:t>
-            </w:r>
-            <w:r>
-              <w:rPr>
-                <w:b/>
-                <w:lang w:val="es-ES"/>
-              </w:rPr>
-              <w:t xml:space="preserve"> </w:t>
-            </w:r>
-            <w:r>
-              <w:rPr>
+                <w:sz w:val="20"/>
+                <w:szCs w:val="20"/>
+                <w:lang w:val="es-ES"/>
+              </w:rPr>
+              <w:t xml:space="preserve">Nombre del Caso de Uso: </w:t>
+            </w:r>
+            <w:r>
+              <w:rPr>
+                <w:rFonts w:ascii="Arial" w:hAnsi="Arial" w:cs="Arial"/>
                 <w:sz w:val="20"/>
                 <w:szCs w:val="20"/>
                 <w:lang w:val="es-CO"/>
@@ -188,28 +265,31 @@
           <w:p>
             <w:pPr>
               <w:rPr>
+                <w:rFonts w:ascii="Arial" w:hAnsi="Arial" w:cs="Arial"/>
                 <w:b/>
+                <w:sz w:val="20"/>
+                <w:szCs w:val="20"/>
                 <w:lang w:val="es-ES"/>
               </w:rPr>
             </w:pPr>
             <w:r>
               <w:rPr>
+                <w:rFonts w:ascii="Arial" w:hAnsi="Arial" w:cs="Arial"/>
                 <w:b/>
+                <w:sz w:val="20"/>
+                <w:szCs w:val="20"/>
                 <w:lang w:val="es-ES"/>
               </w:rPr>
               <w:t xml:space="preserve">Escrito por:  </w:t>
             </w:r>
             <w:r>
               <w:rPr>
-                <w:lang w:val="es-ES"/>
-              </w:rPr>
-              <w:t>Gladys Mireya Castro</w:t>
-            </w:r>
-            <w:r>
-              <w:rPr>
-                <w:lang w:val="es-ES"/>
-              </w:rPr>
-              <w:t>,  Néstor Cruz</w:t>
+                <w:rFonts w:ascii="Arial" w:hAnsi="Arial" w:cs="Arial"/>
+                <w:sz w:val="20"/>
+                <w:szCs w:val="20"/>
+                <w:lang w:val="es-ES"/>
+              </w:rPr>
+              <w:t>Gladys Mireya Castro,  Néstor Cruz</w:t>
             </w:r>
           </w:p>
         </w:tc>
@@ -221,18 +301,25 @@
           <w:p>
             <w:pPr>
               <w:rPr>
+                <w:rFonts w:ascii="Arial" w:hAnsi="Arial" w:cs="Arial"/>
+                <w:sz w:val="20"/>
+                <w:szCs w:val="20"/>
                 <w:lang w:val="es-ES"/>
               </w:rPr>
             </w:pPr>
             <w:r>
               <w:rPr>
+                <w:rFonts w:ascii="Arial" w:hAnsi="Arial" w:cs="Arial"/>
                 <w:b/>
-                <w:lang w:val="es-ES"/>
-              </w:rPr>
-              <w:t>Fecha:</w:t>
-            </w:r>
-            <w:r>
-              <w:rPr>
+                <w:sz w:val="20"/>
+                <w:szCs w:val="20"/>
+                <w:lang w:val="es-ES"/>
+              </w:rPr>
+              <w:t xml:space="preserve">Fecha: </w:t>
+            </w:r>
+            <w:r>
+              <w:rPr>
+                <w:rFonts w:ascii="Arial" w:hAnsi="Arial" w:cs="Arial"/>
                 <w:sz w:val="20"/>
                 <w:szCs w:val="20"/>
               </w:rPr>
@@ -251,13 +338,19 @@
           <w:p>
             <w:pPr>
               <w:rPr>
+                <w:rFonts w:ascii="Arial" w:hAnsi="Arial" w:cs="Arial"/>
                 <w:b/>
+                <w:sz w:val="20"/>
+                <w:szCs w:val="20"/>
                 <w:lang w:val="es-ES"/>
               </w:rPr>
             </w:pPr>
             <w:r>
               <w:rPr>
+                <w:rFonts w:ascii="Arial" w:hAnsi="Arial" w:cs="Arial"/>
                 <w:b/>
+                <w:sz w:val="20"/>
+                <w:szCs w:val="20"/>
                 <w:lang w:val="es-ES"/>
               </w:rPr>
               <w:t>Responsable Ejecución:</w:t>
@@ -270,6 +363,9 @@
       <w:pPr>
         <w:pStyle w:val="Ttulo2"/>
         <w:rPr>
+          <w:rFonts w:ascii="Arial" w:hAnsi="Arial" w:cs="Arial"/>
+          <w:sz w:val="20"/>
+          <w:szCs w:val="20"/>
           <w:lang w:val="es-ES"/>
         </w:rPr>
       </w:pPr>
@@ -278,11 +374,17 @@
       <w:pPr>
         <w:pStyle w:val="Ttulo2"/>
         <w:rPr>
+          <w:rFonts w:ascii="Arial" w:hAnsi="Arial" w:cs="Arial"/>
+          <w:sz w:val="20"/>
+          <w:szCs w:val="20"/>
           <w:lang w:val="es-ES"/>
         </w:rPr>
       </w:pPr>
       <w:r>
         <w:rPr>
+          <w:rFonts w:ascii="Arial" w:hAnsi="Arial" w:cs="Arial"/>
+          <w:sz w:val="20"/>
+          <w:szCs w:val="20"/>
           <w:lang w:val="es-ES"/>
         </w:rPr>
         <w:t xml:space="preserve">Caso 1: </w:t>
@@ -292,8 +394,9 @@
       <w:pPr>
         <w:rPr>
           <w:rStyle w:val="Ttulo3Car"/>
-          <w:sz w:val="28"/>
-          <w:szCs w:val="28"/>
+          <w:rFonts w:ascii="Arial" w:hAnsi="Arial" w:cs="Arial"/>
+          <w:sz w:val="20"/>
+          <w:szCs w:val="20"/>
           <w:lang w:val="es-ES"/>
         </w:rPr>
       </w:pPr>
@@ -302,16 +405,18 @@
       <w:pPr>
         <w:rPr>
           <w:rStyle w:val="Ttulo3Car"/>
-          <w:sz w:val="28"/>
-          <w:szCs w:val="28"/>
+          <w:rFonts w:ascii="Arial" w:hAnsi="Arial" w:cs="Arial"/>
+          <w:sz w:val="20"/>
+          <w:szCs w:val="20"/>
           <w:lang w:val="es-ES"/>
         </w:rPr>
       </w:pPr>
       <w:r>
         <w:rPr>
           <w:rStyle w:val="Ttulo3Car"/>
-          <w:sz w:val="28"/>
-          <w:szCs w:val="28"/>
+          <w:rFonts w:ascii="Arial" w:hAnsi="Arial" w:cs="Arial"/>
+          <w:sz w:val="20"/>
+          <w:szCs w:val="20"/>
           <w:lang w:val="es-ES"/>
         </w:rPr>
         <w:t>Descripción del caso de prueba:</w:t>
@@ -320,15 +425,17 @@
     <w:p>
       <w:pPr>
         <w:rPr>
-          <w:sz w:val="28"/>
-          <w:szCs w:val="28"/>
+          <w:rFonts w:ascii="Arial" w:hAnsi="Arial" w:cs="Arial"/>
+          <w:sz w:val="20"/>
+          <w:szCs w:val="20"/>
           <w:lang w:val="es-CO"/>
         </w:rPr>
       </w:pPr>
       <w:r>
         <w:rPr>
-          <w:sz w:val="28"/>
-          <w:szCs w:val="28"/>
+          <w:rFonts w:ascii="Arial" w:hAnsi="Arial" w:cs="Arial"/>
+          <w:sz w:val="20"/>
+          <w:szCs w:val="20"/>
           <w:lang w:val="es-CO"/>
         </w:rPr>
         <w:t xml:space="preserve">Comparar un programa con su versión anterior, y generar el </w:t>
@@ -336,8 +443,9 @@
       <w:proofErr w:type="spellStart"/>
       <w:r>
         <w:rPr>
-          <w:sz w:val="28"/>
-          <w:szCs w:val="28"/>
+          <w:rFonts w:ascii="Arial" w:hAnsi="Arial" w:cs="Arial"/>
+          <w:sz w:val="20"/>
+          <w:szCs w:val="20"/>
           <w:lang w:val="es-CO"/>
         </w:rPr>
         <w:t>versionamiento</w:t>
@@ -345,8 +453,9 @@
       <w:proofErr w:type="spellEnd"/>
       <w:r>
         <w:rPr>
-          <w:sz w:val="28"/>
-          <w:szCs w:val="28"/>
+          <w:rFonts w:ascii="Arial" w:hAnsi="Arial" w:cs="Arial"/>
+          <w:sz w:val="20"/>
+          <w:szCs w:val="20"/>
           <w:lang w:val="es-CO"/>
         </w:rPr>
         <w:t xml:space="preserve"> del mismo</w:t>
@@ -356,8 +465,9 @@
       <w:pPr>
         <w:rPr>
           <w:rStyle w:val="Ttulo3Car"/>
-          <w:sz w:val="28"/>
-          <w:szCs w:val="28"/>
+          <w:rFonts w:ascii="Arial" w:hAnsi="Arial" w:cs="Arial"/>
+          <w:sz w:val="20"/>
+          <w:szCs w:val="20"/>
           <w:lang w:val="es-ES"/>
         </w:rPr>
       </w:pPr>
@@ -366,16 +476,18 @@
       <w:pPr>
         <w:rPr>
           <w:rStyle w:val="Ttulo3Car"/>
-          <w:sz w:val="28"/>
-          <w:szCs w:val="28"/>
+          <w:rFonts w:ascii="Arial" w:hAnsi="Arial" w:cs="Arial"/>
+          <w:sz w:val="20"/>
+          <w:szCs w:val="20"/>
           <w:lang w:val="es-ES"/>
         </w:rPr>
       </w:pPr>
       <w:r>
         <w:rPr>
           <w:rStyle w:val="Ttulo3Car"/>
-          <w:sz w:val="28"/>
-          <w:szCs w:val="28"/>
+          <w:rFonts w:ascii="Arial" w:hAnsi="Arial" w:cs="Arial"/>
+          <w:sz w:val="20"/>
+          <w:szCs w:val="20"/>
           <w:lang w:val="es-ES"/>
         </w:rPr>
         <w:t>pre-requisitos de prueba</w:t>
@@ -383,8 +495,9 @@
       <w:r>
         <w:rPr>
           <w:rStyle w:val="Ttulo3Car"/>
-          <w:sz w:val="28"/>
-          <w:szCs w:val="28"/>
+          <w:rFonts w:ascii="Arial" w:hAnsi="Arial" w:cs="Arial"/>
+          <w:sz w:val="20"/>
+          <w:szCs w:val="20"/>
           <w:lang w:val="es-ES"/>
         </w:rPr>
         <w:t>:</w:t>
@@ -398,26 +511,49 @@
           <w:numId w:val="2"/>
         </w:numPr>
         <w:rPr>
-          <w:sz w:val="28"/>
-          <w:szCs w:val="28"/>
+          <w:rFonts w:ascii="Arial" w:hAnsi="Arial" w:cs="Arial"/>
+          <w:sz w:val="20"/>
+          <w:szCs w:val="20"/>
           <w:lang w:val="es-ES"/>
         </w:rPr>
       </w:pPr>
       <w:r>
         <w:rPr>
-          <w:sz w:val="28"/>
-          <w:szCs w:val="28"/>
+          <w:rFonts w:ascii="Arial" w:hAnsi="Arial" w:cs="Arial"/>
+          <w:sz w:val="20"/>
+          <w:szCs w:val="20"/>
           <w:lang w:val="es-CO"/>
         </w:rPr>
-        <w:t>Versiones del programa a comparar en java.</w:t>
+        <w:t>Versiones del programa a comparar en java</w:t>
       </w:r>
+      <w:proofErr w:type="gramStart"/>
+      <w:r>
+        <w:rPr>
+          <w:rFonts w:ascii="Arial" w:hAnsi="Arial" w:cs="Arial"/>
+          <w:sz w:val="20"/>
+          <w:szCs w:val="20"/>
+          <w:lang w:val="es-CO"/>
+        </w:rPr>
+        <w:t>.</w:t>
+      </w:r>
+      <w:r>
+        <w:rPr>
+          <w:rFonts w:ascii="Arial" w:hAnsi="Arial" w:cs="Arial"/>
+          <w:sz w:val="20"/>
+          <w:szCs w:val="20"/>
+          <w:lang w:val="es-ES"/>
+        </w:rPr>
+        <w:t>.</w:t>
+      </w:r>
+      <w:proofErr w:type="gramEnd"/>
     </w:p>
     <w:p>
       <w:pPr>
         <w:pStyle w:val="Prrafodelista"/>
         <w:rPr>
-          <w:sz w:val="28"/>
-          <w:szCs w:val="28"/>
+          <w:rFonts w:ascii="Arial" w:hAnsi="Arial" w:cs="Arial"/>
+          <w:sz w:val="20"/>
+          <w:szCs w:val="20"/>
           <w:lang w:val="es-ES"/>
         </w:rPr>
       </w:pPr>
@@ -426,30 +562,46 @@
       <w:pPr>
         <w:pStyle w:val="Prrafodelista"/>
         <w:rPr>
-          <w:sz w:val="28"/>
-          <w:szCs w:val="28"/>
+          <w:rFonts w:ascii="Arial" w:hAnsi="Arial" w:cs="Arial"/>
+          <w:sz w:val="20"/>
+          <w:szCs w:val="20"/>
           <w:lang w:val="es-ES"/>
         </w:rPr>
       </w:pPr>
     </w:p>
     <w:p>
       <w:pPr>
+        <w:pStyle w:val="Prrafodelista"/>
         <w:rPr>
-          <w:i/>
-          <w:sz w:val="28"/>
-          <w:szCs w:val="28"/>
+          <w:rFonts w:ascii="Arial" w:hAnsi="Arial" w:cs="Arial"/>
+          <w:sz w:val="20"/>
+          <w:szCs w:val="20"/>
           <w:lang w:val="es-ES"/>
         </w:rPr>
       </w:pPr>
+    </w:p>
+    <w:p>
+      <w:pPr>
+        <w:rPr>
+          <w:rFonts w:ascii="Arial" w:hAnsi="Arial" w:cs="Arial"/>
+          <w:i/>
+          <w:sz w:val="20"/>
+          <w:szCs w:val="20"/>
+          <w:lang w:val="es-ES"/>
+        </w:rPr>
+      </w:pPr>
       <w:r>
         <w:rPr>
+          <w:rFonts w:ascii="Arial" w:hAnsi="Arial" w:cs="Arial"/>
           <w:i/>
-          <w:sz w:val="28"/>
-          <w:szCs w:val="28"/>
+          <w:sz w:val="20"/>
+          <w:szCs w:val="20"/>
           <w:lang w:val="es-ES"/>
         </w:rPr>
         <w:t>ERRORES POSIBLES:</w:t>
       </w:r>
+      <w:bookmarkStart w:id="0" w:name="_GoBack"/>
+      <w:bookmarkEnd w:id="0"/>
     </w:p>
     <w:p>
       <w:pPr>
@@ -459,17 +611,19 @@
           <w:numId w:val="3"/>
         </w:numPr>
         <w:rPr>
+          <w:rFonts w:ascii="Arial" w:hAnsi="Arial" w:cs="Arial"/>
           <w:i/>
-          <w:sz w:val="28"/>
-          <w:szCs w:val="28"/>
+          <w:sz w:val="20"/>
+          <w:szCs w:val="20"/>
           <w:lang w:val="es-ES"/>
         </w:rPr>
       </w:pPr>
       <w:r>
         <w:rPr>
+          <w:rFonts w:ascii="Arial" w:hAnsi="Arial" w:cs="Arial"/>
           <w:i/>
-          <w:sz w:val="28"/>
-          <w:szCs w:val="28"/>
+          <w:sz w:val="20"/>
+          <w:szCs w:val="20"/>
           <w:lang w:val="es-ES"/>
         </w:rPr>
         <w:t>Error en la lectura de los archivos</w:t>
@@ -483,17 +637,19 @@
           <w:numId w:val="3"/>
         </w:numPr>
         <w:rPr>
+          <w:rFonts w:ascii="Arial" w:hAnsi="Arial" w:cs="Arial"/>
           <w:i/>
-          <w:sz w:val="28"/>
-          <w:szCs w:val="28"/>
+          <w:sz w:val="20"/>
+          <w:szCs w:val="20"/>
           <w:lang w:val="es-ES"/>
         </w:rPr>
       </w:pPr>
       <w:r>
         <w:rPr>
+          <w:rFonts w:ascii="Arial" w:hAnsi="Arial" w:cs="Arial"/>
           <w:i/>
-          <w:sz w:val="28"/>
-          <w:szCs w:val="28"/>
+          <w:sz w:val="20"/>
+          <w:szCs w:val="20"/>
           <w:lang w:val="es-ES"/>
         </w:rPr>
         <w:t>Errores de validación de la información ingresada por el usuario</w:t>
@@ -507,17 +663,18 @@
           <w:numId w:val="3"/>
         </w:numPr>
         <w:rPr>
-          <w:i/>
-          <w:sz w:val="28"/>
-          <w:szCs w:val="28"/>
+          <w:rFonts w:ascii="Arial" w:hAnsi="Arial" w:cs="Arial"/>
+          <w:sz w:val="20"/>
+          <w:szCs w:val="20"/>
           <w:lang w:val="es-ES"/>
         </w:rPr>
       </w:pPr>
       <w:r>
         <w:rPr>
+          <w:rFonts w:ascii="Arial" w:hAnsi="Arial" w:cs="Arial"/>
           <w:i/>
-          <w:sz w:val="28"/>
-          <w:szCs w:val="28"/>
+          <w:sz w:val="20"/>
+          <w:szCs w:val="20"/>
           <w:lang w:val="es-ES"/>
         </w:rPr>
         <w:t xml:space="preserve">Error al adicionar al generar la información de los cambios </w:t>
@@ -525,100 +682,104 @@
     </w:p>
     <w:p>
       <w:pPr>
+        <w:pStyle w:val="Prrafodelista"/>
+        <w:ind w:left="360"/>
         <w:rPr>
+          <w:rFonts w:ascii="Arial" w:hAnsi="Arial" w:cs="Arial"/>
+          <w:i/>
+          <w:sz w:val="20"/>
+          <w:szCs w:val="20"/>
           <w:lang w:val="es-ES"/>
         </w:rPr>
       </w:pPr>
     </w:p>
     <w:p>
       <w:pPr>
+        <w:pStyle w:val="Prrafodelista"/>
+        <w:ind w:left="360"/>
         <w:rPr>
+          <w:rFonts w:ascii="Arial" w:hAnsi="Arial" w:cs="Arial"/>
+          <w:sz w:val="20"/>
+          <w:szCs w:val="20"/>
           <w:lang w:val="es-ES"/>
         </w:rPr>
       </w:pPr>
     </w:p>
     <w:p>
       <w:pPr>
+        <w:pStyle w:val="Prrafodelista"/>
+        <w:ind w:left="360"/>
         <w:rPr>
+          <w:rFonts w:ascii="Arial" w:hAnsi="Arial" w:cs="Arial"/>
+          <w:sz w:val="20"/>
+          <w:szCs w:val="20"/>
           <w:lang w:val="es-ES"/>
         </w:rPr>
       </w:pPr>
-    </w:p>
-    <w:p>
-      <w:pPr>
-        <w:rPr>
-          <w:lang w:val="es-ES"/>
-        </w:rPr>
-      </w:pPr>
-    </w:p>
-    <w:p>
-      <w:pPr>
-        <w:rPr>
-          <w:lang w:val="es-ES"/>
-        </w:rPr>
-      </w:pPr>
-    </w:p>
-    <w:p>
-      <w:pPr>
-        <w:rPr>
-          <w:lang w:val="es-ES"/>
-        </w:rPr>
-      </w:pPr>
-      <w:bookmarkStart w:id="0" w:name="_GoBack"/>
-      <w:bookmarkEnd w:id="0"/>
     </w:p>
     <w:tbl>
       <w:tblPr>
         <w:tblStyle w:val="Cuadrculaclara-nfasis11"/>
-        <w:tblW w:w="9889" w:type="dxa"/>
-        <w:tblLook w:val="04A0"/>
+        <w:tblW w:w="0" w:type="auto"/>
+        <w:tblLook w:val="04A0" w:firstRow="1" w:lastRow="0" w:firstColumn="1" w:lastColumn="0" w:noHBand="0" w:noVBand="1"/>
       </w:tblPr>
       <w:tblGrid>
         <w:gridCol w:w="675"/>
-        <w:gridCol w:w="3402"/>
-        <w:gridCol w:w="5812"/>
+        <w:gridCol w:w="4111"/>
+        <w:gridCol w:w="4678"/>
       </w:tblGrid>
       <w:tr>
         <w:trPr>
-          <w:cnfStyle w:val="100000000000"/>
+          <w:cnfStyle w:val="100000000000" w:firstRow="1" w:lastRow="0" w:firstColumn="0" w:lastColumn="0" w:oddVBand="0" w:evenVBand="0" w:oddHBand="0" w:evenHBand="0" w:firstRowFirstColumn="0" w:firstRowLastColumn="0" w:lastRowFirstColumn="0" w:lastRowLastColumn="0"/>
         </w:trPr>
         <w:tc>
           <w:tcPr>
-            <w:cnfStyle w:val="001000000000"/>
+            <w:cnfStyle w:val="001000000000" w:firstRow="0" w:lastRow="0" w:firstColumn="1" w:lastColumn="0" w:oddVBand="0" w:evenVBand="0" w:oddHBand="0" w:evenHBand="0" w:firstRowFirstColumn="0" w:firstRowLastColumn="0" w:lastRowFirstColumn="0" w:lastRowLastColumn="0"/>
             <w:tcW w:w="675" w:type="dxa"/>
           </w:tcPr>
           <w:p>
             <w:pPr>
               <w:rPr>
+                <w:rFonts w:ascii="Arial" w:hAnsi="Arial" w:cs="Arial"/>
                 <w:b w:val="0"/>
+                <w:sz w:val="20"/>
+                <w:szCs w:val="20"/>
                 <w:lang w:val="es-ES"/>
               </w:rPr>
             </w:pPr>
             <w:r>
               <w:rPr>
+                <w:rFonts w:ascii="Arial" w:hAnsi="Arial" w:cs="Arial"/>
                 <w:b w:val="0"/>
-                <w:lang w:val="es-ES"/>
-              </w:rPr>
-              <w:lastRenderedPageBreak/>
+                <w:sz w:val="20"/>
+                <w:szCs w:val="20"/>
+                <w:lang w:val="es-ES"/>
+              </w:rPr>
               <w:t>Paso</w:t>
             </w:r>
           </w:p>
         </w:tc>
         <w:tc>
           <w:tcPr>
-            <w:tcW w:w="3402" w:type="dxa"/>
+            <w:tcW w:w="4111" w:type="dxa"/>
           </w:tcPr>
           <w:p>
             <w:pPr>
-              <w:cnfStyle w:val="100000000000"/>
-              <w:rPr>
+              <w:cnfStyle w:val="100000000000" w:firstRow="1" w:lastRow="0" w:firstColumn="0" w:lastColumn="0" w:oddVBand="0" w:evenVBand="0" w:oddHBand="0" w:evenHBand="0" w:firstRowFirstColumn="0" w:firstRowLastColumn="0" w:lastRowFirstColumn="0" w:lastRowLastColumn="0"/>
+              <w:rPr>
+                <w:rFonts w:ascii="Arial" w:hAnsi="Arial" w:cs="Arial"/>
                 <w:b w:val="0"/>
+                <w:sz w:val="20"/>
+                <w:szCs w:val="20"/>
                 <w:lang w:val="es-ES"/>
               </w:rPr>
             </w:pPr>
             <w:r>
               <w:rPr>
+                <w:rFonts w:ascii="Arial" w:hAnsi="Arial" w:cs="Arial"/>
                 <w:b w:val="0"/>
+                <w:sz w:val="20"/>
+                <w:szCs w:val="20"/>
                 <w:lang w:val="es-ES"/>
               </w:rPr>
               <w:t>Acción</w:t>
@@ -627,19 +788,25 @@
         </w:tc>
         <w:tc>
           <w:tcPr>
-            <w:tcW w:w="5812" w:type="dxa"/>
+            <w:tcW w:w="4678" w:type="dxa"/>
           </w:tcPr>
           <w:p>
             <w:pPr>
-              <w:cnfStyle w:val="100000000000"/>
-              <w:rPr>
+              <w:cnfStyle w:val="100000000000" w:firstRow="1" w:lastRow="0" w:firstColumn="0" w:lastColumn="0" w:oddVBand="0" w:evenVBand="0" w:oddHBand="0" w:evenHBand="0" w:firstRowFirstColumn="0" w:firstRowLastColumn="0" w:lastRowFirstColumn="0" w:lastRowLastColumn="0"/>
+              <w:rPr>
+                <w:rFonts w:ascii="Arial" w:hAnsi="Arial" w:cs="Arial"/>
                 <w:b w:val="0"/>
+                <w:sz w:val="20"/>
+                <w:szCs w:val="20"/>
                 <w:lang w:val="es-ES"/>
               </w:rPr>
             </w:pPr>
             <w:r>
               <w:rPr>
+                <w:rFonts w:ascii="Arial" w:hAnsi="Arial" w:cs="Arial"/>
                 <w:b w:val="0"/>
+                <w:sz w:val="20"/>
+                <w:szCs w:val="20"/>
                 <w:lang w:val="es-ES"/>
               </w:rPr>
               <w:t>Resultados Esperados</w:t>
@@ -649,23 +816,29 @@
       </w:tr>
       <w:tr>
         <w:trPr>
-          <w:cnfStyle w:val="000000100000"/>
+          <w:cnfStyle w:val="000000100000" w:firstRow="0" w:lastRow="0" w:firstColumn="0" w:lastColumn="0" w:oddVBand="0" w:evenVBand="0" w:oddHBand="1" w:evenHBand="0" w:firstRowFirstColumn="0" w:firstRowLastColumn="0" w:lastRowFirstColumn="0" w:lastRowLastColumn="0"/>
         </w:trPr>
         <w:tc>
           <w:tcPr>
-            <w:cnfStyle w:val="001000000000"/>
+            <w:cnfStyle w:val="001000000000" w:firstRow="0" w:lastRow="0" w:firstColumn="1" w:lastColumn="0" w:oddVBand="0" w:evenVBand="0" w:oddHBand="0" w:evenHBand="0" w:firstRowFirstColumn="0" w:firstRowLastColumn="0" w:lastRowFirstColumn="0" w:lastRowLastColumn="0"/>
             <w:tcW w:w="675" w:type="dxa"/>
           </w:tcPr>
           <w:p>
             <w:pPr>
               <w:rPr>
+                <w:rFonts w:ascii="Arial" w:hAnsi="Arial" w:cs="Arial"/>
                 <w:b w:val="0"/>
+                <w:sz w:val="20"/>
+                <w:szCs w:val="20"/>
                 <w:lang w:val="es-ES"/>
               </w:rPr>
             </w:pPr>
             <w:r>
               <w:rPr>
+                <w:rFonts w:ascii="Arial" w:hAnsi="Arial" w:cs="Arial"/>
                 <w:b w:val="0"/>
+                <w:sz w:val="20"/>
+                <w:szCs w:val="20"/>
                 <w:lang w:val="es-ES"/>
               </w:rPr>
               <w:t>1</w:t>
@@ -674,17 +847,23 @@
         </w:tc>
         <w:tc>
           <w:tcPr>
-            <w:tcW w:w="3402" w:type="dxa"/>
+            <w:tcW w:w="4111" w:type="dxa"/>
           </w:tcPr>
           <w:p>
             <w:pPr>
-              <w:cnfStyle w:val="000000100000"/>
-              <w:rPr>
+              <w:cnfStyle w:val="000000100000" w:firstRow="0" w:lastRow="0" w:firstColumn="0" w:lastColumn="0" w:oddVBand="0" w:evenVBand="0" w:oddHBand="1" w:evenHBand="0" w:firstRowFirstColumn="0" w:firstRowLastColumn="0" w:lastRowFirstColumn="0" w:lastRowLastColumn="0"/>
+              <w:rPr>
+                <w:rFonts w:ascii="Arial" w:hAnsi="Arial" w:cs="Arial"/>
+                <w:sz w:val="20"/>
+                <w:szCs w:val="20"/>
                 <w:lang w:val="es-ES"/>
               </w:rPr>
             </w:pPr>
             <w:r>
               <w:rPr>
+                <w:rFonts w:ascii="Arial" w:hAnsi="Arial" w:cs="Arial"/>
+                <w:sz w:val="20"/>
+                <w:szCs w:val="20"/>
                 <w:lang w:val="es-ES"/>
               </w:rPr>
               <w:t>Ingresar la versión anterior del programa</w:t>
@@ -693,17 +872,23 @@
         </w:tc>
         <w:tc>
           <w:tcPr>
-            <w:tcW w:w="5812" w:type="dxa"/>
+            <w:tcW w:w="4678" w:type="dxa"/>
           </w:tcPr>
           <w:p>
             <w:pPr>
-              <w:cnfStyle w:val="000000100000"/>
-              <w:rPr>
+              <w:cnfStyle w:val="000000100000" w:firstRow="0" w:lastRow="0" w:firstColumn="0" w:lastColumn="0" w:oddVBand="0" w:evenVBand="0" w:oddHBand="1" w:evenHBand="0" w:firstRowFirstColumn="0" w:firstRowLastColumn="0" w:lastRowFirstColumn="0" w:lastRowLastColumn="0"/>
+              <w:rPr>
+                <w:rFonts w:ascii="Arial" w:hAnsi="Arial" w:cs="Arial"/>
+                <w:sz w:val="20"/>
+                <w:szCs w:val="20"/>
                 <w:lang w:val="es-ES"/>
               </w:rPr>
             </w:pPr>
             <w:r>
               <w:rPr>
+                <w:rFonts w:ascii="Arial" w:hAnsi="Arial" w:cs="Arial"/>
+                <w:sz w:val="20"/>
+                <w:szCs w:val="20"/>
                 <w:lang w:val="es-ES"/>
               </w:rPr>
               <w:t>El programa permite ingresar adecuadamente la versión anterior del programa</w:t>
@@ -713,23 +898,29 @@
       </w:tr>
       <w:tr>
         <w:trPr>
-          <w:cnfStyle w:val="000000010000"/>
+          <w:cnfStyle w:val="000000010000" w:firstRow="0" w:lastRow="0" w:firstColumn="0" w:lastColumn="0" w:oddVBand="0" w:evenVBand="0" w:oddHBand="0" w:evenHBand="1" w:firstRowFirstColumn="0" w:firstRowLastColumn="0" w:lastRowFirstColumn="0" w:lastRowLastColumn="0"/>
         </w:trPr>
         <w:tc>
           <w:tcPr>
-            <w:cnfStyle w:val="001000000000"/>
+            <w:cnfStyle w:val="001000000000" w:firstRow="0" w:lastRow="0" w:firstColumn="1" w:lastColumn="0" w:oddVBand="0" w:evenVBand="0" w:oddHBand="0" w:evenHBand="0" w:firstRowFirstColumn="0" w:firstRowLastColumn="0" w:lastRowFirstColumn="0" w:lastRowLastColumn="0"/>
             <w:tcW w:w="675" w:type="dxa"/>
           </w:tcPr>
           <w:p>
             <w:pPr>
               <w:rPr>
+                <w:rFonts w:ascii="Arial" w:hAnsi="Arial" w:cs="Arial"/>
                 <w:b w:val="0"/>
+                <w:sz w:val="20"/>
+                <w:szCs w:val="20"/>
                 <w:lang w:val="es-ES"/>
               </w:rPr>
             </w:pPr>
             <w:r>
               <w:rPr>
+                <w:rFonts w:ascii="Arial" w:hAnsi="Arial" w:cs="Arial"/>
                 <w:b w:val="0"/>
+                <w:sz w:val="20"/>
+                <w:szCs w:val="20"/>
                 <w:lang w:val="es-ES"/>
               </w:rPr>
               <w:t>2</w:t>
@@ -738,17 +929,23 @@
         </w:tc>
         <w:tc>
           <w:tcPr>
-            <w:tcW w:w="3402" w:type="dxa"/>
+            <w:tcW w:w="4111" w:type="dxa"/>
           </w:tcPr>
           <w:p>
             <w:pPr>
-              <w:cnfStyle w:val="000000010000"/>
-              <w:rPr>
+              <w:cnfStyle w:val="000000010000" w:firstRow="0" w:lastRow="0" w:firstColumn="0" w:lastColumn="0" w:oddVBand="0" w:evenVBand="0" w:oddHBand="0" w:evenHBand="1" w:firstRowFirstColumn="0" w:firstRowLastColumn="0" w:lastRowFirstColumn="0" w:lastRowLastColumn="0"/>
+              <w:rPr>
+                <w:rFonts w:ascii="Arial" w:hAnsi="Arial" w:cs="Arial"/>
+                <w:sz w:val="20"/>
+                <w:szCs w:val="20"/>
                 <w:lang w:val="es-CO"/>
               </w:rPr>
             </w:pPr>
             <w:r>
               <w:rPr>
+                <w:rFonts w:ascii="Arial" w:hAnsi="Arial" w:cs="Arial"/>
+                <w:sz w:val="20"/>
+                <w:szCs w:val="20"/>
                 <w:lang w:val="es-CO"/>
               </w:rPr>
               <w:t>Ingresar la versión posterior del programa</w:t>
@@ -757,17 +954,23 @@
         </w:tc>
         <w:tc>
           <w:tcPr>
-            <w:tcW w:w="5812" w:type="dxa"/>
+            <w:tcW w:w="4678" w:type="dxa"/>
           </w:tcPr>
           <w:p>
             <w:pPr>
-              <w:cnfStyle w:val="000000010000"/>
-              <w:rPr>
+              <w:cnfStyle w:val="000000010000" w:firstRow="0" w:lastRow="0" w:firstColumn="0" w:lastColumn="0" w:oddVBand="0" w:evenVBand="0" w:oddHBand="0" w:evenHBand="1" w:firstRowFirstColumn="0" w:firstRowLastColumn="0" w:lastRowFirstColumn="0" w:lastRowLastColumn="0"/>
+              <w:rPr>
+                <w:rFonts w:ascii="Arial" w:hAnsi="Arial" w:cs="Arial"/>
+                <w:sz w:val="20"/>
+                <w:szCs w:val="20"/>
                 <w:lang w:val="es-ES"/>
               </w:rPr>
             </w:pPr>
             <w:r>
               <w:rPr>
+                <w:rFonts w:ascii="Arial" w:hAnsi="Arial" w:cs="Arial"/>
+                <w:sz w:val="20"/>
+                <w:szCs w:val="20"/>
                 <w:lang w:val="es-ES"/>
               </w:rPr>
               <w:t>El programa permite ingresar adecuadamente la versión posterior del programa</w:t>
@@ -777,21 +980,27 @@
       </w:tr>
       <w:tr>
         <w:trPr>
-          <w:cnfStyle w:val="000000100000"/>
+          <w:cnfStyle w:val="000000100000" w:firstRow="0" w:lastRow="0" w:firstColumn="0" w:lastColumn="0" w:oddVBand="0" w:evenVBand="0" w:oddHBand="1" w:evenHBand="0" w:firstRowFirstColumn="0" w:firstRowLastColumn="0" w:lastRowFirstColumn="0" w:lastRowLastColumn="0"/>
         </w:trPr>
         <w:tc>
           <w:tcPr>
-            <w:cnfStyle w:val="001000000000"/>
+            <w:cnfStyle w:val="001000000000" w:firstRow="0" w:lastRow="0" w:firstColumn="1" w:lastColumn="0" w:oddVBand="0" w:evenVBand="0" w:oddHBand="0" w:evenHBand="0" w:firstRowFirstColumn="0" w:firstRowLastColumn="0" w:lastRowFirstColumn="0" w:lastRowLastColumn="0"/>
             <w:tcW w:w="675" w:type="dxa"/>
           </w:tcPr>
           <w:p>
             <w:pPr>
               <w:rPr>
+                <w:rFonts w:ascii="Arial" w:hAnsi="Arial" w:cs="Arial"/>
+                <w:sz w:val="20"/>
+                <w:szCs w:val="20"/>
                 <w:lang w:val="es-ES"/>
               </w:rPr>
             </w:pPr>
             <w:r>
               <w:rPr>
+                <w:rFonts w:ascii="Arial" w:hAnsi="Arial" w:cs="Arial"/>
+                <w:sz w:val="20"/>
+                <w:szCs w:val="20"/>
                 <w:lang w:val="es-ES"/>
               </w:rPr>
               <w:t>3</w:t>
@@ -800,17 +1009,23 @@
         </w:tc>
         <w:tc>
           <w:tcPr>
-            <w:tcW w:w="3402" w:type="dxa"/>
+            <w:tcW w:w="4111" w:type="dxa"/>
           </w:tcPr>
           <w:p>
             <w:pPr>
-              <w:cnfStyle w:val="000000100000"/>
-              <w:rPr>
+              <w:cnfStyle w:val="000000100000" w:firstRow="0" w:lastRow="0" w:firstColumn="0" w:lastColumn="0" w:oddVBand="0" w:evenVBand="0" w:oddHBand="1" w:evenHBand="0" w:firstRowFirstColumn="0" w:firstRowLastColumn="0" w:lastRowFirstColumn="0" w:lastRowLastColumn="0"/>
+              <w:rPr>
+                <w:rFonts w:ascii="Arial" w:hAnsi="Arial" w:cs="Arial"/>
+                <w:sz w:val="20"/>
+                <w:szCs w:val="20"/>
                 <w:lang w:val="es-CO"/>
               </w:rPr>
             </w:pPr>
             <w:r>
               <w:rPr>
+                <w:rFonts w:ascii="Arial" w:hAnsi="Arial" w:cs="Arial"/>
+                <w:sz w:val="20"/>
+                <w:szCs w:val="20"/>
                 <w:lang w:val="es-CO"/>
               </w:rPr>
               <w:t>Solicitud de información por parte del sistema</w:t>
@@ -819,17 +1034,23 @@
         </w:tc>
         <w:tc>
           <w:tcPr>
-            <w:tcW w:w="5812" w:type="dxa"/>
+            <w:tcW w:w="4678" w:type="dxa"/>
           </w:tcPr>
           <w:p>
             <w:pPr>
-              <w:cnfStyle w:val="000000100000"/>
-              <w:rPr>
+              <w:cnfStyle w:val="000000100000" w:firstRow="0" w:lastRow="0" w:firstColumn="0" w:lastColumn="0" w:oddVBand="0" w:evenVBand="0" w:oddHBand="1" w:evenHBand="0" w:firstRowFirstColumn="0" w:firstRowLastColumn="0" w:lastRowFirstColumn="0" w:lastRowLastColumn="0"/>
+              <w:rPr>
+                <w:rFonts w:ascii="Arial" w:hAnsi="Arial" w:cs="Arial"/>
+                <w:sz w:val="20"/>
+                <w:szCs w:val="20"/>
                 <w:lang w:val="es-CO"/>
               </w:rPr>
             </w:pPr>
             <w:r>
               <w:rPr>
+                <w:rFonts w:ascii="Arial" w:hAnsi="Arial" w:cs="Arial"/>
+                <w:sz w:val="20"/>
+                <w:szCs w:val="20"/>
                 <w:lang w:val="es-CO"/>
               </w:rPr>
               <w:t>El sistema solicita al usuario que se ingrese la información correspondiente</w:t>
@@ -839,21 +1060,27 @@
       </w:tr>
       <w:tr>
         <w:trPr>
-          <w:cnfStyle w:val="000000010000"/>
+          <w:cnfStyle w:val="000000010000" w:firstRow="0" w:lastRow="0" w:firstColumn="0" w:lastColumn="0" w:oddVBand="0" w:evenVBand="0" w:oddHBand="0" w:evenHBand="1" w:firstRowFirstColumn="0" w:firstRowLastColumn="0" w:lastRowFirstColumn="0" w:lastRowLastColumn="0"/>
         </w:trPr>
         <w:tc>
           <w:tcPr>
-            <w:cnfStyle w:val="001000000000"/>
+            <w:cnfStyle w:val="001000000000" w:firstRow="0" w:lastRow="0" w:firstColumn="1" w:lastColumn="0" w:oddVBand="0" w:evenVBand="0" w:oddHBand="0" w:evenHBand="0" w:firstRowFirstColumn="0" w:firstRowLastColumn="0" w:lastRowFirstColumn="0" w:lastRowLastColumn="0"/>
             <w:tcW w:w="675" w:type="dxa"/>
           </w:tcPr>
           <w:p>
             <w:pPr>
               <w:rPr>
+                <w:rFonts w:ascii="Arial" w:hAnsi="Arial" w:cs="Arial"/>
+                <w:sz w:val="20"/>
+                <w:szCs w:val="20"/>
                 <w:lang w:val="es-ES"/>
               </w:rPr>
             </w:pPr>
             <w:r>
               <w:rPr>
+                <w:rFonts w:ascii="Arial" w:hAnsi="Arial" w:cs="Arial"/>
+                <w:sz w:val="20"/>
+                <w:szCs w:val="20"/>
                 <w:lang w:val="es-ES"/>
               </w:rPr>
               <w:t>4</w:t>
@@ -862,17 +1089,23 @@
         </w:tc>
         <w:tc>
           <w:tcPr>
-            <w:tcW w:w="3402" w:type="dxa"/>
+            <w:tcW w:w="4111" w:type="dxa"/>
           </w:tcPr>
           <w:p>
             <w:pPr>
-              <w:cnfStyle w:val="000000010000"/>
-              <w:rPr>
+              <w:cnfStyle w:val="000000010000" w:firstRow="0" w:lastRow="0" w:firstColumn="0" w:lastColumn="0" w:oddVBand="0" w:evenVBand="0" w:oddHBand="0" w:evenHBand="1" w:firstRowFirstColumn="0" w:firstRowLastColumn="0" w:lastRowFirstColumn="0" w:lastRowLastColumn="0"/>
+              <w:rPr>
+                <w:rFonts w:ascii="Arial" w:hAnsi="Arial" w:cs="Arial"/>
+                <w:sz w:val="20"/>
+                <w:szCs w:val="20"/>
                 <w:lang w:val="es-CO"/>
               </w:rPr>
             </w:pPr>
             <w:r>
               <w:rPr>
+                <w:rFonts w:ascii="Arial" w:hAnsi="Arial" w:cs="Arial"/>
+                <w:sz w:val="20"/>
+                <w:szCs w:val="20"/>
                 <w:lang w:val="es-CO"/>
               </w:rPr>
               <w:t>Ingresar información en el aplicativo</w:t>
@@ -881,17 +1114,23 @@
         </w:tc>
         <w:tc>
           <w:tcPr>
-            <w:tcW w:w="5812" w:type="dxa"/>
+            <w:tcW w:w="4678" w:type="dxa"/>
           </w:tcPr>
           <w:p>
             <w:pPr>
-              <w:cnfStyle w:val="000000010000"/>
-              <w:rPr>
+              <w:cnfStyle w:val="000000010000" w:firstRow="0" w:lastRow="0" w:firstColumn="0" w:lastColumn="0" w:oddVBand="0" w:evenVBand="0" w:oddHBand="0" w:evenHBand="1" w:firstRowFirstColumn="0" w:firstRowLastColumn="0" w:lastRowFirstColumn="0" w:lastRowLastColumn="0"/>
+              <w:rPr>
+                <w:rFonts w:ascii="Arial" w:hAnsi="Arial" w:cs="Arial"/>
+                <w:sz w:val="20"/>
+                <w:szCs w:val="20"/>
                 <w:lang w:val="es-CO"/>
               </w:rPr>
             </w:pPr>
             <w:r>
               <w:rPr>
+                <w:rFonts w:ascii="Arial" w:hAnsi="Arial" w:cs="Arial"/>
+                <w:sz w:val="20"/>
+                <w:szCs w:val="20"/>
                 <w:lang w:val="es-CO"/>
               </w:rPr>
               <w:t>El sistema valida correctamente la información ingresada</w:t>
@@ -901,21 +1140,27 @@
       </w:tr>
       <w:tr>
         <w:trPr>
-          <w:cnfStyle w:val="000000100000"/>
+          <w:cnfStyle w:val="000000100000" w:firstRow="0" w:lastRow="0" w:firstColumn="0" w:lastColumn="0" w:oddVBand="0" w:evenVBand="0" w:oddHBand="1" w:evenHBand="0" w:firstRowFirstColumn="0" w:firstRowLastColumn="0" w:lastRowFirstColumn="0" w:lastRowLastColumn="0"/>
         </w:trPr>
         <w:tc>
           <w:tcPr>
-            <w:cnfStyle w:val="001000000000"/>
+            <w:cnfStyle w:val="001000000000" w:firstRow="0" w:lastRow="0" w:firstColumn="1" w:lastColumn="0" w:oddVBand="0" w:evenVBand="0" w:oddHBand="0" w:evenHBand="0" w:firstRowFirstColumn="0" w:firstRowLastColumn="0" w:lastRowFirstColumn="0" w:lastRowLastColumn="0"/>
             <w:tcW w:w="675" w:type="dxa"/>
           </w:tcPr>
           <w:p>
             <w:pPr>
               <w:rPr>
+                <w:rFonts w:ascii="Arial" w:hAnsi="Arial" w:cs="Arial"/>
+                <w:sz w:val="20"/>
+                <w:szCs w:val="20"/>
                 <w:lang w:val="es-ES"/>
               </w:rPr>
             </w:pPr>
             <w:r>
               <w:rPr>
+                <w:rFonts w:ascii="Arial" w:hAnsi="Arial" w:cs="Arial"/>
+                <w:sz w:val="20"/>
+                <w:szCs w:val="20"/>
                 <w:lang w:val="es-ES"/>
               </w:rPr>
               <w:t>5</w:t>
@@ -924,17 +1169,23 @@
         </w:tc>
         <w:tc>
           <w:tcPr>
-            <w:tcW w:w="3402" w:type="dxa"/>
+            <w:tcW w:w="4111" w:type="dxa"/>
           </w:tcPr>
           <w:p>
             <w:pPr>
-              <w:cnfStyle w:val="000000100000"/>
-              <w:rPr>
+              <w:cnfStyle w:val="000000100000" w:firstRow="0" w:lastRow="0" w:firstColumn="0" w:lastColumn="0" w:oddVBand="0" w:evenVBand="0" w:oddHBand="1" w:evenHBand="0" w:firstRowFirstColumn="0" w:firstRowLastColumn="0" w:lastRowFirstColumn="0" w:lastRowLastColumn="0"/>
+              <w:rPr>
+                <w:rFonts w:ascii="Arial" w:hAnsi="Arial" w:cs="Arial"/>
+                <w:sz w:val="20"/>
+                <w:szCs w:val="20"/>
                 <w:lang w:val="es-CO"/>
               </w:rPr>
             </w:pPr>
             <w:r>
               <w:rPr>
+                <w:rFonts w:ascii="Arial" w:hAnsi="Arial" w:cs="Arial"/>
+                <w:sz w:val="20"/>
+                <w:szCs w:val="20"/>
                 <w:lang w:val="es-CO"/>
               </w:rPr>
               <w:t>Analizar archivos de ambas versiones</w:t>
@@ -943,17 +1194,23 @@
         </w:tc>
         <w:tc>
           <w:tcPr>
-            <w:tcW w:w="5812" w:type="dxa"/>
+            <w:tcW w:w="4678" w:type="dxa"/>
           </w:tcPr>
           <w:p>
             <w:pPr>
-              <w:cnfStyle w:val="000000100000"/>
-              <w:rPr>
+              <w:cnfStyle w:val="000000100000" w:firstRow="0" w:lastRow="0" w:firstColumn="0" w:lastColumn="0" w:oddVBand="0" w:evenVBand="0" w:oddHBand="1" w:evenHBand="0" w:firstRowFirstColumn="0" w:firstRowLastColumn="0" w:lastRowFirstColumn="0" w:lastRowLastColumn="0"/>
+              <w:rPr>
+                <w:rFonts w:ascii="Arial" w:hAnsi="Arial" w:cs="Arial"/>
+                <w:sz w:val="20"/>
+                <w:szCs w:val="20"/>
                 <w:lang w:val="es-CO"/>
               </w:rPr>
             </w:pPr>
             <w:r>
               <w:rPr>
+                <w:rFonts w:ascii="Arial" w:hAnsi="Arial" w:cs="Arial"/>
+                <w:sz w:val="20"/>
+                <w:szCs w:val="20"/>
                 <w:lang w:val="es-CO"/>
               </w:rPr>
               <w:t>El sistema analiza sin excepciones todos los archivos de ambas versiones</w:t>
@@ -963,21 +1220,27 @@
       </w:tr>
       <w:tr>
         <w:trPr>
-          <w:cnfStyle w:val="000000010000"/>
+          <w:cnfStyle w:val="000000010000" w:firstRow="0" w:lastRow="0" w:firstColumn="0" w:lastColumn="0" w:oddVBand="0" w:evenVBand="0" w:oddHBand="0" w:evenHBand="1" w:firstRowFirstColumn="0" w:firstRowLastColumn="0" w:lastRowFirstColumn="0" w:lastRowLastColumn="0"/>
         </w:trPr>
         <w:tc>
           <w:tcPr>
-            <w:cnfStyle w:val="001000000000"/>
+            <w:cnfStyle w:val="001000000000" w:firstRow="0" w:lastRow="0" w:firstColumn="1" w:lastColumn="0" w:oddVBand="0" w:evenVBand="0" w:oddHBand="0" w:evenHBand="0" w:firstRowFirstColumn="0" w:firstRowLastColumn="0" w:lastRowFirstColumn="0" w:lastRowLastColumn="0"/>
             <w:tcW w:w="675" w:type="dxa"/>
           </w:tcPr>
           <w:p>
             <w:pPr>
               <w:rPr>
+                <w:rFonts w:ascii="Arial" w:hAnsi="Arial" w:cs="Arial"/>
+                <w:sz w:val="20"/>
+                <w:szCs w:val="20"/>
                 <w:lang w:val="es-ES"/>
               </w:rPr>
             </w:pPr>
             <w:r>
               <w:rPr>
+                <w:rFonts w:ascii="Arial" w:hAnsi="Arial" w:cs="Arial"/>
+                <w:sz w:val="20"/>
+                <w:szCs w:val="20"/>
                 <w:lang w:val="es-ES"/>
               </w:rPr>
               <w:t>6</w:t>
@@ -986,17 +1249,23 @@
         </w:tc>
         <w:tc>
           <w:tcPr>
-            <w:tcW w:w="3402" w:type="dxa"/>
+            <w:tcW w:w="4111" w:type="dxa"/>
           </w:tcPr>
           <w:p>
             <w:pPr>
-              <w:cnfStyle w:val="000000010000"/>
-              <w:rPr>
+              <w:cnfStyle w:val="000000010000" w:firstRow="0" w:lastRow="0" w:firstColumn="0" w:lastColumn="0" w:oddVBand="0" w:evenVBand="0" w:oddHBand="0" w:evenHBand="1" w:firstRowFirstColumn="0" w:firstRowLastColumn="0" w:lastRowFirstColumn="0" w:lastRowLastColumn="0"/>
+              <w:rPr>
+                <w:rFonts w:ascii="Arial" w:hAnsi="Arial" w:cs="Arial"/>
+                <w:sz w:val="20"/>
+                <w:szCs w:val="20"/>
                 <w:lang w:val="es-CO"/>
               </w:rPr>
             </w:pPr>
             <w:r>
               <w:rPr>
+                <w:rFonts w:ascii="Arial" w:hAnsi="Arial" w:cs="Arial"/>
+                <w:sz w:val="20"/>
+                <w:szCs w:val="20"/>
                 <w:lang w:val="es-CO"/>
               </w:rPr>
               <w:t>Generar registros de cambios de versión</w:t>
@@ -1005,17 +1274,23 @@
         </w:tc>
         <w:tc>
           <w:tcPr>
-            <w:tcW w:w="5812" w:type="dxa"/>
+            <w:tcW w:w="4678" w:type="dxa"/>
           </w:tcPr>
           <w:p>
             <w:pPr>
-              <w:cnfStyle w:val="000000010000"/>
-              <w:rPr>
+              <w:cnfStyle w:val="000000010000" w:firstRow="0" w:lastRow="0" w:firstColumn="0" w:lastColumn="0" w:oddVBand="0" w:evenVBand="0" w:oddHBand="0" w:evenHBand="1" w:firstRowFirstColumn="0" w:firstRowLastColumn="0" w:lastRowFirstColumn="0" w:lastRowLastColumn="0"/>
+              <w:rPr>
+                <w:rFonts w:ascii="Arial" w:hAnsi="Arial" w:cs="Arial"/>
+                <w:sz w:val="20"/>
+                <w:szCs w:val="20"/>
                 <w:lang w:val="es-CO"/>
               </w:rPr>
             </w:pPr>
             <w:r>
               <w:rPr>
+                <w:rFonts w:ascii="Arial" w:hAnsi="Arial" w:cs="Arial"/>
+                <w:sz w:val="20"/>
+                <w:szCs w:val="20"/>
                 <w:lang w:val="es-CO"/>
               </w:rPr>
               <w:t>El sistema genera un registro de los cambios realizados</w:t>
@@ -1025,21 +1300,27 @@
       </w:tr>
       <w:tr>
         <w:trPr>
-          <w:cnfStyle w:val="000000100000"/>
+          <w:cnfStyle w:val="000000100000" w:firstRow="0" w:lastRow="0" w:firstColumn="0" w:lastColumn="0" w:oddVBand="0" w:evenVBand="0" w:oddHBand="1" w:evenHBand="0" w:firstRowFirstColumn="0" w:firstRowLastColumn="0" w:lastRowFirstColumn="0" w:lastRowLastColumn="0"/>
         </w:trPr>
         <w:tc>
           <w:tcPr>
-            <w:cnfStyle w:val="001000000000"/>
+            <w:cnfStyle w:val="001000000000" w:firstRow="0" w:lastRow="0" w:firstColumn="1" w:lastColumn="0" w:oddVBand="0" w:evenVBand="0" w:oddHBand="0" w:evenHBand="0" w:firstRowFirstColumn="0" w:firstRowLastColumn="0" w:lastRowFirstColumn="0" w:lastRowLastColumn="0"/>
             <w:tcW w:w="675" w:type="dxa"/>
           </w:tcPr>
           <w:p>
             <w:pPr>
               <w:rPr>
+                <w:rFonts w:ascii="Arial" w:hAnsi="Arial" w:cs="Arial"/>
+                <w:sz w:val="20"/>
+                <w:szCs w:val="20"/>
                 <w:lang w:val="es-ES"/>
               </w:rPr>
             </w:pPr>
             <w:r>
               <w:rPr>
+                <w:rFonts w:ascii="Arial" w:hAnsi="Arial" w:cs="Arial"/>
+                <w:sz w:val="20"/>
+                <w:szCs w:val="20"/>
                 <w:lang w:val="es-ES"/>
               </w:rPr>
               <w:t>7</w:t>
@@ -1048,17 +1329,23 @@
         </w:tc>
         <w:tc>
           <w:tcPr>
-            <w:tcW w:w="3402" w:type="dxa"/>
+            <w:tcW w:w="4111" w:type="dxa"/>
           </w:tcPr>
           <w:p>
             <w:pPr>
-              <w:cnfStyle w:val="000000100000"/>
-              <w:rPr>
+              <w:cnfStyle w:val="000000100000" w:firstRow="0" w:lastRow="0" w:firstColumn="0" w:lastColumn="0" w:oddVBand="0" w:evenVBand="0" w:oddHBand="1" w:evenHBand="0" w:firstRowFirstColumn="0" w:firstRowLastColumn="0" w:lastRowFirstColumn="0" w:lastRowLastColumn="0"/>
+              <w:rPr>
+                <w:rFonts w:ascii="Arial" w:hAnsi="Arial" w:cs="Arial"/>
+                <w:sz w:val="20"/>
+                <w:szCs w:val="20"/>
                 <w:lang w:val="es-CO"/>
               </w:rPr>
             </w:pPr>
             <w:r>
               <w:rPr>
+                <w:rFonts w:ascii="Arial" w:hAnsi="Arial" w:cs="Arial"/>
+                <w:sz w:val="20"/>
+                <w:szCs w:val="20"/>
                 <w:lang w:val="es-CO"/>
               </w:rPr>
               <w:t>Visualización adecuada de mensajes en caso de error</w:t>
@@ -1067,17 +1354,23 @@
         </w:tc>
         <w:tc>
           <w:tcPr>
-            <w:tcW w:w="5812" w:type="dxa"/>
+            <w:tcW w:w="4678" w:type="dxa"/>
           </w:tcPr>
           <w:p>
             <w:pPr>
-              <w:cnfStyle w:val="000000100000"/>
-              <w:rPr>
+              <w:cnfStyle w:val="000000100000" w:firstRow="0" w:lastRow="0" w:firstColumn="0" w:lastColumn="0" w:oddVBand="0" w:evenVBand="0" w:oddHBand="1" w:evenHBand="0" w:firstRowFirstColumn="0" w:firstRowLastColumn="0" w:lastRowFirstColumn="0" w:lastRowLastColumn="0"/>
+              <w:rPr>
+                <w:rFonts w:ascii="Arial" w:hAnsi="Arial" w:cs="Arial"/>
+                <w:sz w:val="20"/>
+                <w:szCs w:val="20"/>
                 <w:lang w:val="es-CO"/>
               </w:rPr>
             </w:pPr>
             <w:r>
               <w:rPr>
+                <w:rFonts w:ascii="Arial" w:hAnsi="Arial" w:cs="Arial"/>
+                <w:sz w:val="20"/>
+                <w:szCs w:val="20"/>
                 <w:lang w:val="es-CO"/>
               </w:rPr>
               <w:t>En caso de que no existan clases .java o de que ocurra un erro, se debe visualizar un mensaje definido</w:t>
@@ -1089,19 +1382,9 @@
     <w:p>
       <w:pPr>
         <w:rPr>
-          <w:lang w:val="es-ES"/>
-        </w:rPr>
-      </w:pPr>
-      <w:r>
-        <w:rPr>
-          <w:lang w:val="es-ES"/>
-        </w:rPr>
-        <w:cr/>
-      </w:r>
-    </w:p>
-    <w:p>
-      <w:pPr>
-        <w:rPr>
+          <w:rFonts w:ascii="Arial" w:hAnsi="Arial" w:cs="Arial"/>
+          <w:sz w:val="20"/>
+          <w:szCs w:val="20"/>
           <w:lang w:val="es-ES"/>
         </w:rPr>
       </w:pPr>
@@ -1117,7 +1400,7 @@
 </file>
 
 <file path=word/numbering.xml><?xml version="1.0" encoding="utf-8"?>
-<w:numbering xmlns:ve="http://schemas.openxmlformats.org/markup-compatibility/2006" xmlns:o="urn:schemas-microsoft-com:office:office" xmlns:r="http://schemas.openxmlformats.org/officeDocument/2006/relationships" xmlns:m="http://schemas.openxmlformats.org/officeDocument/2006/math" xmlns:v="urn:schemas-microsoft-com:vml" xmlns:wp="http://schemas.openxmlformats.org/drawingml/2006/wordprocessingDrawing" xmlns:w10="urn:schemas-microsoft-com:office:word" xmlns:w="http://schemas.openxmlformats.org/wordprocessingml/2006/main" xmlns:wne="http://schemas.microsoft.com/office/word/2006/wordml">
+<w:numbering xmlns:wpc="http://schemas.microsoft.com/office/word/2010/wordprocessingCanvas" xmlns:mc="http://schemas.openxmlformats.org/markup-compatibility/2006" xmlns:o="urn:schemas-microsoft-com:office:office" xmlns:r="http://schemas.openxmlformats.org/officeDocument/2006/relationships" xmlns:m="http://schemas.openxmlformats.org/officeDocument/2006/math" xmlns:v="urn:schemas-microsoft-com:vml" xmlns:wp14="http://schemas.microsoft.com/office/word/2010/wordprocessingDrawing" xmlns:wp="http://schemas.openxmlformats.org/drawingml/2006/wordprocessingDrawing" xmlns:w10="urn:schemas-microsoft-com:office:word" xmlns:w="http://schemas.openxmlformats.org/wordprocessingml/2006/main" xmlns:w14="http://schemas.microsoft.com/office/word/2010/wordml" xmlns:wpg="http://schemas.microsoft.com/office/word/2010/wordprocessingGroup" xmlns:wpi="http://schemas.microsoft.com/office/word/2010/wordprocessingInk" xmlns:wne="http://schemas.microsoft.com/office/word/2006/wordml" xmlns:wps="http://schemas.microsoft.com/office/word/2010/wordprocessingShape" mc:Ignorable="w14 wp14">
   <w:abstractNum w:abstractNumId="0">
     <w:nsid w:val="068843AB"/>
     <w:multiLevelType w:val="hybridMultilevel"/>
@@ -1470,7 +1753,7 @@
 </file>
 
 <file path=word/styles.xml><?xml version="1.0" encoding="utf-8"?>
-<w:styles xmlns:r="http://schemas.openxmlformats.org/officeDocument/2006/relationships" xmlns:w="http://schemas.openxmlformats.org/wordprocessingml/2006/main">
+<w:styles xmlns:mc="http://schemas.openxmlformats.org/markup-compatibility/2006" xmlns:r="http://schemas.openxmlformats.org/officeDocument/2006/relationships" xmlns:w="http://schemas.openxmlformats.org/wordprocessingml/2006/main" xmlns:w14="http://schemas.microsoft.com/office/word/2010/wordml" mc:Ignorable="w14">
   <w:docDefaults>
     <w:rPrDefault>
       <w:rPr>
@@ -1837,7 +2120,6 @@
     <w:uiPriority w:val="99"/>
     <w:semiHidden/>
     <w:unhideWhenUsed/>
-    <w:qFormat/>
     <w:tblPr>
       <w:tblInd w:w="0" w:type="dxa"/>
       <w:tblCellMar>
@@ -2383,10 +2665,10 @@
   <w:docDefaults>
     <w:rPrDefault>
       <w:rPr>
-        <w:rFonts w:asciiTheme="minorHAnsi" w:eastAsiaTheme="minorEastAsia" w:hAnsiTheme="minorHAnsi" w:cstheme="minorBidi"/>
+        <w:rFonts w:asciiTheme="majorHAnsi" w:eastAsiaTheme="majorEastAsia" w:hAnsiTheme="majorHAnsi" w:cstheme="majorBidi"/>
         <w:sz w:val="22"/>
         <w:szCs w:val="22"/>
-        <w:lang w:val="es-CO" w:eastAsia="es-CO" w:bidi="ar-SA"/>
+        <w:lang w:val="en-US" w:eastAsia="en-US" w:bidi="en-US"/>
       </w:rPr>
     </w:rPrDefault>
     <w:pPrDefault>
@@ -2415,7 +2697,7 @@
     <w:lsdException w:name="toc 7" w:uiPriority="39"/>
     <w:lsdException w:name="toc 8" w:uiPriority="39"/>
     <w:lsdException w:name="toc 9" w:uiPriority="39"/>
-    <w:lsdException w:name="caption" w:uiPriority="35" w:qFormat="1"/>
+    <w:lsdException w:name="caption" w:uiPriority="35"/>
     <w:lsdException w:name="Title" w:semiHidden="0" w:uiPriority="10" w:unhideWhenUsed="0" w:qFormat="1"/>
     <w:lsdException w:name="Default Paragraph Font" w:uiPriority="1"/>
     <w:lsdException w:name="Subtitle" w:semiHidden="0" w:uiPriority="11" w:unhideWhenUsed="0" w:qFormat="1"/>
@@ -2537,6 +2819,203 @@
   <w:style w:type="paragraph" w:default="1" w:styleId="Normal">
     <w:name w:val="Normal"/>
     <w:qFormat/>
+    <w:rsid w:val="00141954"/>
+  </w:style>
+  <w:style w:type="paragraph" w:styleId="Ttulo1">
+    <w:name w:val="heading 1"/>
+    <w:basedOn w:val="Normal"/>
+    <w:next w:val="Normal"/>
+    <w:link w:val="Ttulo1Car"/>
+    <w:uiPriority w:val="9"/>
+    <w:qFormat/>
+    <w:rsid w:val="00141954"/>
+    <w:pPr>
+      <w:spacing w:before="480" w:after="0"/>
+      <w:contextualSpacing/>
+      <w:outlineLvl w:val="0"/>
+    </w:pPr>
+    <w:rPr>
+      <w:smallCaps/>
+      <w:spacing w:val="5"/>
+      <w:sz w:val="36"/>
+      <w:szCs w:val="36"/>
+    </w:rPr>
+  </w:style>
+  <w:style w:type="paragraph" w:styleId="Ttulo2">
+    <w:name w:val="heading 2"/>
+    <w:basedOn w:val="Normal"/>
+    <w:next w:val="Normal"/>
+    <w:link w:val="Ttulo2Car"/>
+    <w:uiPriority w:val="9"/>
+    <w:unhideWhenUsed/>
+    <w:qFormat/>
+    <w:rsid w:val="00141954"/>
+    <w:pPr>
+      <w:spacing w:before="200" w:after="0" w:line="271" w:lineRule="auto"/>
+      <w:outlineLvl w:val="1"/>
+    </w:pPr>
+    <w:rPr>
+      <w:smallCaps/>
+      <w:sz w:val="28"/>
+      <w:szCs w:val="28"/>
+    </w:rPr>
+  </w:style>
+  <w:style w:type="paragraph" w:styleId="Ttulo3">
+    <w:name w:val="heading 3"/>
+    <w:basedOn w:val="Normal"/>
+    <w:next w:val="Normal"/>
+    <w:link w:val="Ttulo3Car"/>
+    <w:uiPriority w:val="9"/>
+    <w:unhideWhenUsed/>
+    <w:qFormat/>
+    <w:rsid w:val="00141954"/>
+    <w:pPr>
+      <w:spacing w:before="200" w:after="0" w:line="271" w:lineRule="auto"/>
+      <w:outlineLvl w:val="2"/>
+    </w:pPr>
+    <w:rPr>
+      <w:i/>
+      <w:iCs/>
+      <w:smallCaps/>
+      <w:spacing w:val="5"/>
+      <w:sz w:val="26"/>
+      <w:szCs w:val="26"/>
+    </w:rPr>
+  </w:style>
+  <w:style w:type="paragraph" w:styleId="Ttulo4">
+    <w:name w:val="heading 4"/>
+    <w:basedOn w:val="Normal"/>
+    <w:next w:val="Normal"/>
+    <w:link w:val="Ttulo4Car"/>
+    <w:uiPriority w:val="9"/>
+    <w:semiHidden/>
+    <w:unhideWhenUsed/>
+    <w:qFormat/>
+    <w:rsid w:val="00141954"/>
+    <w:pPr>
+      <w:spacing w:after="0" w:line="271" w:lineRule="auto"/>
+      <w:outlineLvl w:val="3"/>
+    </w:pPr>
+    <w:rPr>
+      <w:b/>
+      <w:bCs/>
+      <w:spacing w:val="5"/>
+      <w:sz w:val="24"/>
+      <w:szCs w:val="24"/>
+    </w:rPr>
+  </w:style>
+  <w:style w:type="paragraph" w:styleId="Ttulo5">
+    <w:name w:val="heading 5"/>
+    <w:basedOn w:val="Normal"/>
+    <w:next w:val="Normal"/>
+    <w:link w:val="Ttulo5Car"/>
+    <w:uiPriority w:val="9"/>
+    <w:semiHidden/>
+    <w:unhideWhenUsed/>
+    <w:qFormat/>
+    <w:rsid w:val="00141954"/>
+    <w:pPr>
+      <w:spacing w:after="0" w:line="271" w:lineRule="auto"/>
+      <w:outlineLvl w:val="4"/>
+    </w:pPr>
+    <w:rPr>
+      <w:i/>
+      <w:iCs/>
+      <w:sz w:val="24"/>
+      <w:szCs w:val="24"/>
+    </w:rPr>
+  </w:style>
+  <w:style w:type="paragraph" w:styleId="Ttulo6">
+    <w:name w:val="heading 6"/>
+    <w:basedOn w:val="Normal"/>
+    <w:next w:val="Normal"/>
+    <w:link w:val="Ttulo6Car"/>
+    <w:uiPriority w:val="9"/>
+    <w:semiHidden/>
+    <w:unhideWhenUsed/>
+    <w:qFormat/>
+    <w:rsid w:val="00141954"/>
+    <w:pPr>
+      <w:shd w:val="clear" w:color="auto" w:fill="FFFFFF" w:themeFill="background1"/>
+      <w:spacing w:after="0" w:line="271" w:lineRule="auto"/>
+      <w:outlineLvl w:val="5"/>
+    </w:pPr>
+    <w:rPr>
+      <w:b/>
+      <w:bCs/>
+      <w:color w:val="595959" w:themeColor="text1" w:themeTint="A6"/>
+      <w:spacing w:val="5"/>
+    </w:rPr>
+  </w:style>
+  <w:style w:type="paragraph" w:styleId="Ttulo7">
+    <w:name w:val="heading 7"/>
+    <w:basedOn w:val="Normal"/>
+    <w:next w:val="Normal"/>
+    <w:link w:val="Ttulo7Car"/>
+    <w:uiPriority w:val="9"/>
+    <w:semiHidden/>
+    <w:unhideWhenUsed/>
+    <w:qFormat/>
+    <w:rsid w:val="00141954"/>
+    <w:pPr>
+      <w:spacing w:after="0"/>
+      <w:outlineLvl w:val="6"/>
+    </w:pPr>
+    <w:rPr>
+      <w:b/>
+      <w:bCs/>
+      <w:i/>
+      <w:iCs/>
+      <w:color w:val="5A5A5A" w:themeColor="text1" w:themeTint="A5"/>
+      <w:sz w:val="20"/>
+      <w:szCs w:val="20"/>
+    </w:rPr>
+  </w:style>
+  <w:style w:type="paragraph" w:styleId="Ttulo8">
+    <w:name w:val="heading 8"/>
+    <w:basedOn w:val="Normal"/>
+    <w:next w:val="Normal"/>
+    <w:link w:val="Ttulo8Car"/>
+    <w:uiPriority w:val="9"/>
+    <w:semiHidden/>
+    <w:unhideWhenUsed/>
+    <w:qFormat/>
+    <w:rsid w:val="00141954"/>
+    <w:pPr>
+      <w:spacing w:after="0"/>
+      <w:outlineLvl w:val="7"/>
+    </w:pPr>
+    <w:rPr>
+      <w:b/>
+      <w:bCs/>
+      <w:color w:val="7F7F7F" w:themeColor="text1" w:themeTint="80"/>
+      <w:sz w:val="20"/>
+      <w:szCs w:val="20"/>
+    </w:rPr>
+  </w:style>
+  <w:style w:type="paragraph" w:styleId="Ttulo9">
+    <w:name w:val="heading 9"/>
+    <w:basedOn w:val="Normal"/>
+    <w:next w:val="Normal"/>
+    <w:link w:val="Ttulo9Car"/>
+    <w:uiPriority w:val="9"/>
+    <w:semiHidden/>
+    <w:unhideWhenUsed/>
+    <w:qFormat/>
+    <w:rsid w:val="00141954"/>
+    <w:pPr>
+      <w:spacing w:after="0" w:line="271" w:lineRule="auto"/>
+      <w:outlineLvl w:val="8"/>
+    </w:pPr>
+    <w:rPr>
+      <w:b/>
+      <w:bCs/>
+      <w:i/>
+      <w:iCs/>
+      <w:color w:val="7F7F7F" w:themeColor="text1" w:themeTint="80"/>
+      <w:sz w:val="18"/>
+      <w:szCs w:val="18"/>
+    </w:rPr>
   </w:style>
   <w:style w:type="character" w:default="1" w:styleId="Fuentedeprrafopredeter">
     <w:name w:val="Default Paragraph Font"/>
@@ -2564,6 +3043,527 @@
     <w:uiPriority w:val="99"/>
     <w:semiHidden/>
     <w:unhideWhenUsed/>
+  </w:style>
+  <w:style w:type="table" w:styleId="Tablaconcuadrcula">
+    <w:name w:val="Table Grid"/>
+    <w:basedOn w:val="Tablanormal"/>
+    <w:uiPriority w:val="59"/>
+    <w:rsid w:val="00141954"/>
+    <w:pPr>
+      <w:spacing w:after="0" w:line="240" w:lineRule="auto"/>
+    </w:pPr>
+    <w:tblPr>
+      <w:tblInd w:w="0" w:type="dxa"/>
+      <w:tblBorders>
+        <w:top w:val="single" w:sz="4" w:space="0" w:color="auto"/>
+        <w:left w:val="single" w:sz="4" w:space="0" w:color="auto"/>
+        <w:bottom w:val="single" w:sz="4" w:space="0" w:color="auto"/>
+        <w:right w:val="single" w:sz="4" w:space="0" w:color="auto"/>
+        <w:insideH w:val="single" w:sz="4" w:space="0" w:color="auto"/>
+        <w:insideV w:val="single" w:sz="4" w:space="0" w:color="auto"/>
+      </w:tblBorders>
+      <w:tblCellMar>
+        <w:top w:w="0" w:type="dxa"/>
+        <w:left w:w="108" w:type="dxa"/>
+        <w:bottom w:w="0" w:type="dxa"/>
+        <w:right w:w="108" w:type="dxa"/>
+      </w:tblCellMar>
+    </w:tblPr>
+  </w:style>
+  <w:style w:type="paragraph" w:styleId="Ttulo">
+    <w:name w:val="Title"/>
+    <w:basedOn w:val="Normal"/>
+    <w:next w:val="Normal"/>
+    <w:link w:val="TtuloCar"/>
+    <w:uiPriority w:val="10"/>
+    <w:qFormat/>
+    <w:rsid w:val="00141954"/>
+    <w:pPr>
+      <w:spacing w:after="300" w:line="240" w:lineRule="auto"/>
+      <w:contextualSpacing/>
+    </w:pPr>
+    <w:rPr>
+      <w:smallCaps/>
+      <w:sz w:val="52"/>
+      <w:szCs w:val="52"/>
+    </w:rPr>
+  </w:style>
+  <w:style w:type="character" w:customStyle="1" w:styleId="TtuloCar">
+    <w:name w:val="Título Car"/>
+    <w:basedOn w:val="Fuentedeprrafopredeter"/>
+    <w:link w:val="Ttulo"/>
+    <w:uiPriority w:val="10"/>
+    <w:rsid w:val="00141954"/>
+    <w:rPr>
+      <w:smallCaps/>
+      <w:sz w:val="52"/>
+      <w:szCs w:val="52"/>
+    </w:rPr>
+  </w:style>
+  <w:style w:type="character" w:customStyle="1" w:styleId="Ttulo1Car">
+    <w:name w:val="Título 1 Car"/>
+    <w:basedOn w:val="Fuentedeprrafopredeter"/>
+    <w:link w:val="Ttulo1"/>
+    <w:uiPriority w:val="9"/>
+    <w:rsid w:val="00141954"/>
+    <w:rPr>
+      <w:smallCaps/>
+      <w:spacing w:val="5"/>
+      <w:sz w:val="36"/>
+      <w:szCs w:val="36"/>
+    </w:rPr>
+  </w:style>
+  <w:style w:type="character" w:customStyle="1" w:styleId="Ttulo2Car">
+    <w:name w:val="Título 2 Car"/>
+    <w:basedOn w:val="Fuentedeprrafopredeter"/>
+    <w:link w:val="Ttulo2"/>
+    <w:uiPriority w:val="9"/>
+    <w:rsid w:val="00141954"/>
+    <w:rPr>
+      <w:smallCaps/>
+      <w:sz w:val="28"/>
+      <w:szCs w:val="28"/>
+    </w:rPr>
+  </w:style>
+  <w:style w:type="character" w:customStyle="1" w:styleId="Ttulo3Car">
+    <w:name w:val="Título 3 Car"/>
+    <w:basedOn w:val="Fuentedeprrafopredeter"/>
+    <w:link w:val="Ttulo3"/>
+    <w:uiPriority w:val="9"/>
+    <w:rsid w:val="00141954"/>
+    <w:rPr>
+      <w:i/>
+      <w:iCs/>
+      <w:smallCaps/>
+      <w:spacing w:val="5"/>
+      <w:sz w:val="26"/>
+      <w:szCs w:val="26"/>
+    </w:rPr>
+  </w:style>
+  <w:style w:type="character" w:customStyle="1" w:styleId="Ttulo4Car">
+    <w:name w:val="Título 4 Car"/>
+    <w:basedOn w:val="Fuentedeprrafopredeter"/>
+    <w:link w:val="Ttulo4"/>
+    <w:uiPriority w:val="9"/>
+    <w:semiHidden/>
+    <w:rsid w:val="00141954"/>
+    <w:rPr>
+      <w:b/>
+      <w:bCs/>
+      <w:spacing w:val="5"/>
+      <w:sz w:val="24"/>
+      <w:szCs w:val="24"/>
+    </w:rPr>
+  </w:style>
+  <w:style w:type="character" w:customStyle="1" w:styleId="Ttulo5Car">
+    <w:name w:val="Título 5 Car"/>
+    <w:basedOn w:val="Fuentedeprrafopredeter"/>
+    <w:link w:val="Ttulo5"/>
+    <w:uiPriority w:val="9"/>
+    <w:semiHidden/>
+    <w:rsid w:val="00141954"/>
+    <w:rPr>
+      <w:i/>
+      <w:iCs/>
+      <w:sz w:val="24"/>
+      <w:szCs w:val="24"/>
+    </w:rPr>
+  </w:style>
+  <w:style w:type="character" w:customStyle="1" w:styleId="Ttulo6Car">
+    <w:name w:val="Título 6 Car"/>
+    <w:basedOn w:val="Fuentedeprrafopredeter"/>
+    <w:link w:val="Ttulo6"/>
+    <w:uiPriority w:val="9"/>
+    <w:semiHidden/>
+    <w:rsid w:val="00141954"/>
+    <w:rPr>
+      <w:b/>
+      <w:bCs/>
+      <w:color w:val="595959" w:themeColor="text1" w:themeTint="A6"/>
+      <w:spacing w:val="5"/>
+      <w:shd w:val="clear" w:color="auto" w:fill="FFFFFF" w:themeFill="background1"/>
+    </w:rPr>
+  </w:style>
+  <w:style w:type="character" w:customStyle="1" w:styleId="Ttulo7Car">
+    <w:name w:val="Título 7 Car"/>
+    <w:basedOn w:val="Fuentedeprrafopredeter"/>
+    <w:link w:val="Ttulo7"/>
+    <w:uiPriority w:val="9"/>
+    <w:semiHidden/>
+    <w:rsid w:val="00141954"/>
+    <w:rPr>
+      <w:b/>
+      <w:bCs/>
+      <w:i/>
+      <w:iCs/>
+      <w:color w:val="5A5A5A" w:themeColor="text1" w:themeTint="A5"/>
+      <w:sz w:val="20"/>
+      <w:szCs w:val="20"/>
+    </w:rPr>
+  </w:style>
+  <w:style w:type="character" w:customStyle="1" w:styleId="Ttulo8Car">
+    <w:name w:val="Título 8 Car"/>
+    <w:basedOn w:val="Fuentedeprrafopredeter"/>
+    <w:link w:val="Ttulo8"/>
+    <w:uiPriority w:val="9"/>
+    <w:semiHidden/>
+    <w:rsid w:val="00141954"/>
+    <w:rPr>
+      <w:b/>
+      <w:bCs/>
+      <w:color w:val="7F7F7F" w:themeColor="text1" w:themeTint="80"/>
+      <w:sz w:val="20"/>
+      <w:szCs w:val="20"/>
+    </w:rPr>
+  </w:style>
+  <w:style w:type="character" w:customStyle="1" w:styleId="Ttulo9Car">
+    <w:name w:val="Título 9 Car"/>
+    <w:basedOn w:val="Fuentedeprrafopredeter"/>
+    <w:link w:val="Ttulo9"/>
+    <w:uiPriority w:val="9"/>
+    <w:semiHidden/>
+    <w:rsid w:val="00141954"/>
+    <w:rPr>
+      <w:b/>
+      <w:bCs/>
+      <w:i/>
+      <w:iCs/>
+      <w:color w:val="7F7F7F" w:themeColor="text1" w:themeTint="80"/>
+      <w:sz w:val="18"/>
+      <w:szCs w:val="18"/>
+    </w:rPr>
+  </w:style>
+  <w:style w:type="paragraph" w:styleId="Subttulo">
+    <w:name w:val="Subtitle"/>
+    <w:basedOn w:val="Normal"/>
+    <w:next w:val="Normal"/>
+    <w:link w:val="SubttuloCar"/>
+    <w:uiPriority w:val="11"/>
+    <w:qFormat/>
+    <w:rsid w:val="00141954"/>
+    <w:rPr>
+      <w:i/>
+      <w:iCs/>
+      <w:smallCaps/>
+      <w:spacing w:val="10"/>
+      <w:sz w:val="28"/>
+      <w:szCs w:val="28"/>
+    </w:rPr>
+  </w:style>
+  <w:style w:type="character" w:customStyle="1" w:styleId="SubttuloCar">
+    <w:name w:val="Subtítulo Car"/>
+    <w:basedOn w:val="Fuentedeprrafopredeter"/>
+    <w:link w:val="Subttulo"/>
+    <w:uiPriority w:val="11"/>
+    <w:rsid w:val="00141954"/>
+    <w:rPr>
+      <w:i/>
+      <w:iCs/>
+      <w:smallCaps/>
+      <w:spacing w:val="10"/>
+      <w:sz w:val="28"/>
+      <w:szCs w:val="28"/>
+    </w:rPr>
+  </w:style>
+  <w:style w:type="character" w:styleId="Textoennegrita">
+    <w:name w:val="Strong"/>
+    <w:uiPriority w:val="22"/>
+    <w:qFormat/>
+    <w:rsid w:val="00141954"/>
+    <w:rPr>
+      <w:b/>
+      <w:bCs/>
+    </w:rPr>
+  </w:style>
+  <w:style w:type="character" w:styleId="nfasis">
+    <w:name w:val="Emphasis"/>
+    <w:uiPriority w:val="20"/>
+    <w:qFormat/>
+    <w:rsid w:val="00141954"/>
+    <w:rPr>
+      <w:b/>
+      <w:bCs/>
+      <w:i/>
+      <w:iCs/>
+      <w:spacing w:val="10"/>
+    </w:rPr>
+  </w:style>
+  <w:style w:type="paragraph" w:styleId="Sinespaciado">
+    <w:name w:val="No Spacing"/>
+    <w:basedOn w:val="Normal"/>
+    <w:uiPriority w:val="1"/>
+    <w:qFormat/>
+    <w:rsid w:val="00141954"/>
+    <w:pPr>
+      <w:spacing w:after="0" w:line="240" w:lineRule="auto"/>
+    </w:pPr>
+  </w:style>
+  <w:style w:type="paragraph" w:styleId="Prrafodelista">
+    <w:name w:val="List Paragraph"/>
+    <w:basedOn w:val="Normal"/>
+    <w:uiPriority w:val="34"/>
+    <w:qFormat/>
+    <w:rsid w:val="00141954"/>
+    <w:pPr>
+      <w:ind w:left="720"/>
+      <w:contextualSpacing/>
+    </w:pPr>
+  </w:style>
+  <w:style w:type="paragraph" w:styleId="Cita">
+    <w:name w:val="Quote"/>
+    <w:basedOn w:val="Normal"/>
+    <w:next w:val="Normal"/>
+    <w:link w:val="CitaCar"/>
+    <w:uiPriority w:val="29"/>
+    <w:qFormat/>
+    <w:rsid w:val="00141954"/>
+    <w:rPr>
+      <w:i/>
+      <w:iCs/>
+    </w:rPr>
+  </w:style>
+  <w:style w:type="character" w:customStyle="1" w:styleId="CitaCar">
+    <w:name w:val="Cita Car"/>
+    <w:basedOn w:val="Fuentedeprrafopredeter"/>
+    <w:link w:val="Cita"/>
+    <w:uiPriority w:val="29"/>
+    <w:rsid w:val="00141954"/>
+    <w:rPr>
+      <w:i/>
+      <w:iCs/>
+    </w:rPr>
+  </w:style>
+  <w:style w:type="paragraph" w:styleId="Citadestacada">
+    <w:name w:val="Intense Quote"/>
+    <w:basedOn w:val="Normal"/>
+    <w:next w:val="Normal"/>
+    <w:link w:val="CitadestacadaCar"/>
+    <w:uiPriority w:val="30"/>
+    <w:qFormat/>
+    <w:rsid w:val="00141954"/>
+    <w:pPr>
+      <w:pBdr>
+        <w:top w:val="single" w:sz="4" w:space="10" w:color="auto"/>
+        <w:bottom w:val="single" w:sz="4" w:space="10" w:color="auto"/>
+      </w:pBdr>
+      <w:spacing w:before="240" w:after="240" w:line="300" w:lineRule="auto"/>
+      <w:ind w:left="1152" w:right="1152"/>
+      <w:jc w:val="both"/>
+    </w:pPr>
+    <w:rPr>
+      <w:i/>
+      <w:iCs/>
+    </w:rPr>
+  </w:style>
+  <w:style w:type="character" w:customStyle="1" w:styleId="CitadestacadaCar">
+    <w:name w:val="Cita destacada Car"/>
+    <w:basedOn w:val="Fuentedeprrafopredeter"/>
+    <w:link w:val="Citadestacada"/>
+    <w:uiPriority w:val="30"/>
+    <w:rsid w:val="00141954"/>
+    <w:rPr>
+      <w:i/>
+      <w:iCs/>
+    </w:rPr>
+  </w:style>
+  <w:style w:type="character" w:styleId="nfasissutil">
+    <w:name w:val="Subtle Emphasis"/>
+    <w:uiPriority w:val="19"/>
+    <w:qFormat/>
+    <w:rsid w:val="00141954"/>
+    <w:rPr>
+      <w:i/>
+      <w:iCs/>
+    </w:rPr>
+  </w:style>
+  <w:style w:type="character" w:styleId="nfasisintenso">
+    <w:name w:val="Intense Emphasis"/>
+    <w:uiPriority w:val="21"/>
+    <w:qFormat/>
+    <w:rsid w:val="00141954"/>
+    <w:rPr>
+      <w:b/>
+      <w:bCs/>
+      <w:i/>
+      <w:iCs/>
+    </w:rPr>
+  </w:style>
+  <w:style w:type="character" w:styleId="Referenciasutil">
+    <w:name w:val="Subtle Reference"/>
+    <w:basedOn w:val="Fuentedeprrafopredeter"/>
+    <w:uiPriority w:val="31"/>
+    <w:qFormat/>
+    <w:rsid w:val="00141954"/>
+    <w:rPr>
+      <w:smallCaps/>
+    </w:rPr>
+  </w:style>
+  <w:style w:type="character" w:styleId="Referenciaintensa">
+    <w:name w:val="Intense Reference"/>
+    <w:uiPriority w:val="32"/>
+    <w:qFormat/>
+    <w:rsid w:val="00141954"/>
+    <w:rPr>
+      <w:b/>
+      <w:bCs/>
+      <w:smallCaps/>
+    </w:rPr>
+  </w:style>
+  <w:style w:type="character" w:styleId="Ttulodellibro">
+    <w:name w:val="Book Title"/>
+    <w:basedOn w:val="Fuentedeprrafopredeter"/>
+    <w:uiPriority w:val="33"/>
+    <w:qFormat/>
+    <w:rsid w:val="00141954"/>
+    <w:rPr>
+      <w:i/>
+      <w:iCs/>
+      <w:smallCaps/>
+      <w:spacing w:val="5"/>
+    </w:rPr>
+  </w:style>
+  <w:style w:type="paragraph" w:styleId="TtulodeTDC">
+    <w:name w:val="TOC Heading"/>
+    <w:basedOn w:val="Ttulo1"/>
+    <w:next w:val="Normal"/>
+    <w:uiPriority w:val="39"/>
+    <w:semiHidden/>
+    <w:unhideWhenUsed/>
+    <w:qFormat/>
+    <w:rsid w:val="00141954"/>
+    <w:pPr>
+      <w:outlineLvl w:val="9"/>
+    </w:pPr>
+  </w:style>
+  <w:style w:type="table" w:customStyle="1" w:styleId="Cuadrculaclara-nfasis11">
+    <w:name w:val="Cuadrícula clara - Énfasis 11"/>
+    <w:basedOn w:val="Tablanormal"/>
+    <w:uiPriority w:val="62"/>
+    <w:rsid w:val="00165AC5"/>
+    <w:pPr>
+      <w:spacing w:after="0" w:line="240" w:lineRule="auto"/>
+    </w:pPr>
+    <w:tblPr>
+      <w:tblStyleRowBandSize w:val="1"/>
+      <w:tblStyleColBandSize w:val="1"/>
+      <w:tblInd w:w="0" w:type="dxa"/>
+      <w:tblBorders>
+        <w:top w:val="single" w:sz="8" w:space="0" w:color="4F81BD" w:themeColor="accent1"/>
+        <w:left w:val="single" w:sz="8" w:space="0" w:color="4F81BD" w:themeColor="accent1"/>
+        <w:bottom w:val="single" w:sz="8" w:space="0" w:color="4F81BD" w:themeColor="accent1"/>
+        <w:right w:val="single" w:sz="8" w:space="0" w:color="4F81BD" w:themeColor="accent1"/>
+        <w:insideH w:val="single" w:sz="8" w:space="0" w:color="4F81BD" w:themeColor="accent1"/>
+        <w:insideV w:val="single" w:sz="8" w:space="0" w:color="4F81BD" w:themeColor="accent1"/>
+      </w:tblBorders>
+      <w:tblCellMar>
+        <w:top w:w="0" w:type="dxa"/>
+        <w:left w:w="108" w:type="dxa"/>
+        <w:bottom w:w="0" w:type="dxa"/>
+        <w:right w:w="108" w:type="dxa"/>
+      </w:tblCellMar>
+    </w:tblPr>
+    <w:tblStylePr w:type="firstRow">
+      <w:pPr>
+        <w:spacing w:before="0" w:after="0" w:line="240" w:lineRule="auto"/>
+      </w:pPr>
+      <w:rPr>
+        <w:rFonts w:asciiTheme="majorHAnsi" w:eastAsiaTheme="majorEastAsia" w:hAnsiTheme="majorHAnsi" w:cstheme="majorBidi"/>
+        <w:b/>
+        <w:bCs/>
+      </w:rPr>
+      <w:tblPr/>
+      <w:tcPr>
+        <w:tcBorders>
+          <w:top w:val="single" w:sz="8" w:space="0" w:color="4F81BD" w:themeColor="accent1"/>
+          <w:left w:val="single" w:sz="8" w:space="0" w:color="4F81BD" w:themeColor="accent1"/>
+          <w:bottom w:val="single" w:sz="18" w:space="0" w:color="4F81BD" w:themeColor="accent1"/>
+          <w:right w:val="single" w:sz="8" w:space="0" w:color="4F81BD" w:themeColor="accent1"/>
+          <w:insideH w:val="nil"/>
+          <w:insideV w:val="single" w:sz="8" w:space="0" w:color="4F81BD" w:themeColor="accent1"/>
+        </w:tcBorders>
+      </w:tcPr>
+    </w:tblStylePr>
+    <w:tblStylePr w:type="lastRow">
+      <w:pPr>
+        <w:spacing w:before="0" w:after="0" w:line="240" w:lineRule="auto"/>
+      </w:pPr>
+      <w:rPr>
+        <w:rFonts w:asciiTheme="majorHAnsi" w:eastAsiaTheme="majorEastAsia" w:hAnsiTheme="majorHAnsi" w:cstheme="majorBidi"/>
+        <w:b/>
+        <w:bCs/>
+      </w:rPr>
+      <w:tblPr/>
+      <w:tcPr>
+        <w:tcBorders>
+          <w:top w:val="double" w:sz="6" w:space="0" w:color="4F81BD" w:themeColor="accent1"/>
+          <w:left w:val="single" w:sz="8" w:space="0" w:color="4F81BD" w:themeColor="accent1"/>
+          <w:bottom w:val="single" w:sz="8" w:space="0" w:color="4F81BD" w:themeColor="accent1"/>
+          <w:right w:val="single" w:sz="8" w:space="0" w:color="4F81BD" w:themeColor="accent1"/>
+          <w:insideH w:val="nil"/>
+          <w:insideV w:val="single" w:sz="8" w:space="0" w:color="4F81BD" w:themeColor="accent1"/>
+        </w:tcBorders>
+      </w:tcPr>
+    </w:tblStylePr>
+    <w:tblStylePr w:type="firstCol">
+      <w:rPr>
+        <w:rFonts w:asciiTheme="majorHAnsi" w:eastAsiaTheme="majorEastAsia" w:hAnsiTheme="majorHAnsi" w:cstheme="majorBidi"/>
+        <w:b/>
+        <w:bCs/>
+      </w:rPr>
+    </w:tblStylePr>
+    <w:tblStylePr w:type="lastCol">
+      <w:rPr>
+        <w:rFonts w:asciiTheme="majorHAnsi" w:eastAsiaTheme="majorEastAsia" w:hAnsiTheme="majorHAnsi" w:cstheme="majorBidi"/>
+        <w:b/>
+        <w:bCs/>
+      </w:rPr>
+      <w:tblPr/>
+      <w:tcPr>
+        <w:tcBorders>
+          <w:top w:val="single" w:sz="8" w:space="0" w:color="4F81BD" w:themeColor="accent1"/>
+          <w:left w:val="single" w:sz="8" w:space="0" w:color="4F81BD" w:themeColor="accent1"/>
+          <w:bottom w:val="single" w:sz="8" w:space="0" w:color="4F81BD" w:themeColor="accent1"/>
+          <w:right w:val="single" w:sz="8" w:space="0" w:color="4F81BD" w:themeColor="accent1"/>
+        </w:tcBorders>
+      </w:tcPr>
+    </w:tblStylePr>
+    <w:tblStylePr w:type="band1Vert">
+      <w:tblPr/>
+      <w:tcPr>
+        <w:tcBorders>
+          <w:top w:val="single" w:sz="8" w:space="0" w:color="4F81BD" w:themeColor="accent1"/>
+          <w:left w:val="single" w:sz="8" w:space="0" w:color="4F81BD" w:themeColor="accent1"/>
+          <w:bottom w:val="single" w:sz="8" w:space="0" w:color="4F81BD" w:themeColor="accent1"/>
+          <w:right w:val="single" w:sz="8" w:space="0" w:color="4F81BD" w:themeColor="accent1"/>
+        </w:tcBorders>
+        <w:shd w:val="clear" w:color="auto" w:fill="D3DFEE" w:themeFill="accent1" w:themeFillTint="3F"/>
+      </w:tcPr>
+    </w:tblStylePr>
+    <w:tblStylePr w:type="band1Horz">
+      <w:tblPr/>
+      <w:tcPr>
+        <w:tcBorders>
+          <w:top w:val="single" w:sz="8" w:space="0" w:color="4F81BD" w:themeColor="accent1"/>
+          <w:left w:val="single" w:sz="8" w:space="0" w:color="4F81BD" w:themeColor="accent1"/>
+          <w:bottom w:val="single" w:sz="8" w:space="0" w:color="4F81BD" w:themeColor="accent1"/>
+          <w:right w:val="single" w:sz="8" w:space="0" w:color="4F81BD" w:themeColor="accent1"/>
+          <w:insideV w:val="single" w:sz="8" w:space="0" w:color="4F81BD" w:themeColor="accent1"/>
+        </w:tcBorders>
+        <w:shd w:val="clear" w:color="auto" w:fill="D3DFEE" w:themeFill="accent1" w:themeFillTint="3F"/>
+      </w:tcPr>
+    </w:tblStylePr>
+    <w:tblStylePr w:type="band2Horz">
+      <w:tblPr/>
+      <w:tcPr>
+        <w:tcBorders>
+          <w:top w:val="single" w:sz="8" w:space="0" w:color="4F81BD" w:themeColor="accent1"/>
+          <w:left w:val="single" w:sz="8" w:space="0" w:color="4F81BD" w:themeColor="accent1"/>
+          <w:bottom w:val="single" w:sz="8" w:space="0" w:color="4F81BD" w:themeColor="accent1"/>
+          <w:right w:val="single" w:sz="8" w:space="0" w:color="4F81BD" w:themeColor="accent1"/>
+          <w:insideV w:val="single" w:sz="8" w:space="0" w:color="4F81BD" w:themeColor="accent1"/>
+        </w:tcBorders>
+      </w:tcPr>
+    </w:tblStylePr>
   </w:style>
 </w:styles>
 </file>

</xml_diff>

<commit_message>
Se adiciono los criterios de exito
</commit_message>
<xml_diff>
--- a/Conceptos Avanzados Ingenieria Software/TSP/Ciclo I/Plan de Pruebas/CPF-01.docx
+++ b/Conceptos Avanzados Ingenieria Software/TSP/Ciclo I/Plan de Pruebas/CPF-01.docx
@@ -372,6 +372,13 @@
     </w:p>
     <w:p>
       <w:pPr>
+        <w:rPr>
+          <w:lang w:val="es-ES"/>
+        </w:rPr>
+      </w:pPr>
+    </w:p>
+    <w:p>
+      <w:pPr>
         <w:pStyle w:val="Ttulo2"/>
         <w:rPr>
           <w:rFonts w:ascii="Arial" w:hAnsi="Arial" w:cs="Arial"/>
@@ -387,7 +394,7 @@
           <w:szCs w:val="20"/>
           <w:lang w:val="es-ES"/>
         </w:rPr>
-        <w:t xml:space="preserve">Caso 1: </w:t>
+        <w:t>Caso 1:</w:t>
       </w:r>
     </w:p>
     <w:p>
@@ -460,6 +467,28 @@
         </w:rPr>
         <w:t xml:space="preserve"> del mismo</w:t>
       </w:r>
+    </w:p>
+    <w:p>
+      <w:pPr>
+        <w:rPr>
+          <w:rStyle w:val="Ttulo3Car"/>
+          <w:rFonts w:ascii="Arial" w:hAnsi="Arial" w:cs="Arial"/>
+          <w:sz w:val="20"/>
+          <w:szCs w:val="20"/>
+          <w:lang w:val="es-ES"/>
+        </w:rPr>
+      </w:pPr>
+    </w:p>
+    <w:p>
+      <w:pPr>
+        <w:rPr>
+          <w:rStyle w:val="Ttulo3Car"/>
+          <w:rFonts w:ascii="Arial" w:hAnsi="Arial" w:cs="Arial"/>
+          <w:sz w:val="20"/>
+          <w:szCs w:val="20"/>
+          <w:lang w:val="es-ES"/>
+        </w:rPr>
+      </w:pPr>
     </w:p>
     <w:p>
       <w:pPr>
@@ -557,6 +586,30 @@
           <w:lang w:val="es-ES"/>
         </w:rPr>
       </w:pPr>
+      <w:bookmarkStart w:id="0" w:name="_GoBack"/>
+      <w:bookmarkEnd w:id="0"/>
+    </w:p>
+    <w:p>
+      <w:pPr>
+        <w:pStyle w:val="Prrafodelista"/>
+        <w:rPr>
+          <w:rFonts w:ascii="Arial" w:hAnsi="Arial" w:cs="Arial"/>
+          <w:sz w:val="20"/>
+          <w:szCs w:val="20"/>
+          <w:lang w:val="es-ES"/>
+        </w:rPr>
+      </w:pPr>
+    </w:p>
+    <w:p>
+      <w:pPr>
+        <w:pStyle w:val="Prrafodelista"/>
+        <w:rPr>
+          <w:rFonts w:ascii="Arial" w:hAnsi="Arial" w:cs="Arial"/>
+          <w:sz w:val="20"/>
+          <w:szCs w:val="20"/>
+          <w:lang w:val="es-ES"/>
+        </w:rPr>
+      </w:pPr>
     </w:p>
     <w:p>
       <w:pPr>
@@ -675,13 +728,11 @@
           <w:szCs w:val="20"/>
           <w:lang w:val="es-ES"/>
         </w:rPr>
-        <w:t xml:space="preserve">Error al adicionar al generar la información de los cambios </w:t>
+        <w:t>Error al adicionar al generar la información de los cambios</w:t>
       </w:r>
     </w:p>
     <w:p>
       <w:pPr>
-        <w:pStyle w:val="Prrafodelista"/>
-        <w:ind w:left="360"/>
         <w:rPr>
           <w:rFonts w:ascii="Arial" w:hAnsi="Arial" w:cs="Arial"/>
           <w:i/>
@@ -691,16 +742,171 @@
         </w:rPr>
       </w:pPr>
     </w:p>
+    <w:p>
+      <w:pPr>
+        <w:rPr>
+          <w:rFonts w:ascii="Arial" w:hAnsi="Arial" w:cs="Arial"/>
+          <w:i/>
+          <w:sz w:val="20"/>
+          <w:szCs w:val="20"/>
+          <w:lang w:val="es-ES"/>
+        </w:rPr>
+      </w:pPr>
+    </w:p>
+    <w:p>
+      <w:pPr>
+        <w:rPr>
+          <w:rFonts w:ascii="Arial" w:hAnsi="Arial" w:cs="Arial"/>
+          <w:i/>
+          <w:sz w:val="20"/>
+          <w:szCs w:val="20"/>
+          <w:lang w:val="es-ES"/>
+        </w:rPr>
+      </w:pPr>
+    </w:p>
+    <w:p>
+      <w:pPr>
+        <w:rPr>
+          <w:rFonts w:ascii="Arial" w:hAnsi="Arial" w:cs="Arial"/>
+          <w:i/>
+          <w:sz w:val="20"/>
+          <w:szCs w:val="20"/>
+          <w:lang w:val="es-ES"/>
+        </w:rPr>
+      </w:pPr>
+    </w:p>
+    <w:p>
+      <w:pPr>
+        <w:rPr>
+          <w:rFonts w:ascii="Arial" w:hAnsi="Arial" w:cs="Arial"/>
+          <w:i/>
+          <w:sz w:val="20"/>
+          <w:szCs w:val="20"/>
+          <w:lang w:val="es-ES"/>
+        </w:rPr>
+      </w:pPr>
+    </w:p>
+    <w:p>
+      <w:pPr>
+        <w:rPr>
+          <w:rFonts w:ascii="Arial" w:hAnsi="Arial" w:cs="Arial"/>
+          <w:i/>
+          <w:sz w:val="20"/>
+          <w:szCs w:val="20"/>
+          <w:lang w:val="es-ES"/>
+        </w:rPr>
+      </w:pPr>
+    </w:p>
+    <w:p>
+      <w:pPr>
+        <w:rPr>
+          <w:rFonts w:ascii="Arial" w:hAnsi="Arial" w:cs="Arial"/>
+          <w:i/>
+          <w:sz w:val="20"/>
+          <w:szCs w:val="20"/>
+          <w:lang w:val="es-ES"/>
+        </w:rPr>
+      </w:pPr>
+    </w:p>
+    <w:p>
+      <w:pPr>
+        <w:rPr>
+          <w:rFonts w:ascii="Arial" w:hAnsi="Arial" w:cs="Arial"/>
+          <w:i/>
+          <w:sz w:val="20"/>
+          <w:szCs w:val="20"/>
+          <w:lang w:val="es-ES"/>
+        </w:rPr>
+      </w:pPr>
+    </w:p>
+    <w:p>
+      <w:pPr>
+        <w:rPr>
+          <w:rFonts w:ascii="Arial" w:hAnsi="Arial" w:cs="Arial"/>
+          <w:i/>
+          <w:sz w:val="20"/>
+          <w:szCs w:val="20"/>
+          <w:lang w:val="es-ES"/>
+        </w:rPr>
+      </w:pPr>
+      <w:r>
+        <w:rPr>
+          <w:rFonts w:ascii="Arial" w:hAnsi="Arial" w:cs="Arial"/>
+          <w:i/>
+          <w:sz w:val="20"/>
+          <w:szCs w:val="20"/>
+          <w:lang w:val="es-ES"/>
+        </w:rPr>
+        <w:t>CRITERIOS DE ACEPTACION</w:t>
+      </w:r>
+      <w:r>
+        <w:rPr>
+          <w:rFonts w:ascii="Arial" w:hAnsi="Arial" w:cs="Arial"/>
+          <w:i/>
+          <w:sz w:val="20"/>
+          <w:szCs w:val="20"/>
+          <w:lang w:val="es-ES"/>
+        </w:rPr>
+        <w:t>:</w:t>
+      </w:r>
+    </w:p>
+    <w:p>
+      <w:pPr>
+        <w:rPr>
+          <w:rFonts w:ascii="Arial" w:hAnsi="Arial" w:cs="Arial"/>
+          <w:i/>
+          <w:sz w:val="20"/>
+          <w:szCs w:val="20"/>
+          <w:lang w:val="es-ES"/>
+        </w:rPr>
+      </w:pPr>
+      <w:r>
+        <w:rPr>
+          <w:rFonts w:ascii="Arial" w:hAnsi="Arial" w:cs="Arial"/>
+          <w:i/>
+          <w:sz w:val="20"/>
+          <w:szCs w:val="20"/>
+          <w:lang w:val="es-ES"/>
+        </w:rPr>
+        <w:t>A continuación se describen los criterios de aceptación para el respectivo caso de uso.</w:t>
+      </w:r>
+    </w:p>
+    <w:p>
+      <w:pPr>
+        <w:rPr>
+          <w:rFonts w:ascii="Arial" w:hAnsi="Arial" w:cs="Arial"/>
+          <w:i/>
+          <w:sz w:val="20"/>
+          <w:szCs w:val="20"/>
+          <w:lang w:val="es-ES"/>
+        </w:rPr>
+      </w:pPr>
+    </w:p>
+    <w:p>
+      <w:pPr>
+        <w:pStyle w:val="Prrafodelista"/>
+        <w:ind w:left="360"/>
+        <w:rPr>
+          <w:rFonts w:ascii="Arial" w:hAnsi="Arial" w:cs="Arial"/>
+          <w:i/>
+          <w:sz w:val="20"/>
+          <w:szCs w:val="20"/>
+          <w:lang w:val="es-ES"/>
+        </w:rPr>
+      </w:pPr>
+    </w:p>
     <w:tbl>
       <w:tblPr>
         <w:tblStyle w:val="Cuadrculaclara-nfasis11"/>
-        <w:tblW w:w="0" w:type="auto"/>
+        <w:tblW w:w="9923" w:type="dxa"/>
+        <w:tblInd w:w="-176" w:type="dxa"/>
         <w:tblLook w:val="04A0" w:firstRow="1" w:lastRow="0" w:firstColumn="1" w:lastColumn="0" w:noHBand="0" w:noVBand="1"/>
       </w:tblPr>
       <w:tblGrid>
-        <w:gridCol w:w="675"/>
-        <w:gridCol w:w="4111"/>
-        <w:gridCol w:w="4678"/>
+        <w:gridCol w:w="710"/>
+        <w:gridCol w:w="2126"/>
+        <w:gridCol w:w="3118"/>
+        <w:gridCol w:w="3969"/>
       </w:tblGrid>
       <w:tr>
         <w:trPr>
@@ -709,13 +915,13 @@
         <w:tc>
           <w:tcPr>
             <w:cnfStyle w:val="001000000000" w:firstRow="0" w:lastRow="0" w:firstColumn="1" w:lastColumn="0" w:oddVBand="0" w:evenVBand="0" w:oddHBand="0" w:evenHBand="0" w:firstRowFirstColumn="0" w:firstRowLastColumn="0" w:lastRowFirstColumn="0" w:lastRowLastColumn="0"/>
-            <w:tcW w:w="675" w:type="dxa"/>
+            <w:tcW w:w="710" w:type="dxa"/>
           </w:tcPr>
           <w:p>
             <w:pPr>
-              <w:rPr>
-                <w:rFonts w:ascii="Arial" w:hAnsi="Arial" w:cs="Arial"/>
-                <w:b w:val="0"/>
+              <w:jc w:val="center"/>
+              <w:rPr>
+                <w:rFonts w:ascii="Arial" w:hAnsi="Arial" w:cs="Arial"/>
                 <w:sz w:val="20"/>
                 <w:szCs w:val="20"/>
                 <w:lang w:val="es-ES"/>
@@ -724,7 +930,6 @@
             <w:r>
               <w:rPr>
                 <w:rFonts w:ascii="Arial" w:hAnsi="Arial" w:cs="Arial"/>
-                <w:b w:val="0"/>
                 <w:sz w:val="20"/>
                 <w:szCs w:val="20"/>
                 <w:lang w:val="es-ES"/>
@@ -735,14 +940,14 @@
         </w:tc>
         <w:tc>
           <w:tcPr>
-            <w:tcW w:w="4111" w:type="dxa"/>
+            <w:tcW w:w="2126" w:type="dxa"/>
           </w:tcPr>
           <w:p>
             <w:pPr>
+              <w:jc w:val="center"/>
               <w:cnfStyle w:val="100000000000" w:firstRow="1" w:lastRow="0" w:firstColumn="0" w:lastColumn="0" w:oddVBand="0" w:evenVBand="0" w:oddHBand="0" w:evenHBand="0" w:firstRowFirstColumn="0" w:firstRowLastColumn="0" w:lastRowFirstColumn="0" w:lastRowLastColumn="0"/>
               <w:rPr>
                 <w:rFonts w:ascii="Arial" w:hAnsi="Arial" w:cs="Arial"/>
-                <w:b w:val="0"/>
                 <w:sz w:val="20"/>
                 <w:szCs w:val="20"/>
                 <w:lang w:val="es-ES"/>
@@ -751,7 +956,6 @@
             <w:r>
               <w:rPr>
                 <w:rFonts w:ascii="Arial" w:hAnsi="Arial" w:cs="Arial"/>
-                <w:b w:val="0"/>
                 <w:sz w:val="20"/>
                 <w:szCs w:val="20"/>
                 <w:lang w:val="es-ES"/>
@@ -762,14 +966,14 @@
         </w:tc>
         <w:tc>
           <w:tcPr>
-            <w:tcW w:w="4678" w:type="dxa"/>
+            <w:tcW w:w="3118" w:type="dxa"/>
           </w:tcPr>
           <w:p>
             <w:pPr>
+              <w:jc w:val="center"/>
               <w:cnfStyle w:val="100000000000" w:firstRow="1" w:lastRow="0" w:firstColumn="0" w:lastColumn="0" w:oddVBand="0" w:evenVBand="0" w:oddHBand="0" w:evenHBand="0" w:firstRowFirstColumn="0" w:firstRowLastColumn="0" w:lastRowFirstColumn="0" w:lastRowLastColumn="0"/>
               <w:rPr>
                 <w:rFonts w:ascii="Arial" w:hAnsi="Arial" w:cs="Arial"/>
-                <w:b w:val="0"/>
                 <w:sz w:val="20"/>
                 <w:szCs w:val="20"/>
                 <w:lang w:val="es-ES"/>
@@ -778,12 +982,37 @@
             <w:r>
               <w:rPr>
                 <w:rFonts w:ascii="Arial" w:hAnsi="Arial" w:cs="Arial"/>
-                <w:b w:val="0"/>
                 <w:sz w:val="20"/>
                 <w:szCs w:val="20"/>
                 <w:lang w:val="es-ES"/>
               </w:rPr>
               <w:t>Resultados Esperados</w:t>
+            </w:r>
+          </w:p>
+        </w:tc>
+        <w:tc>
+          <w:tcPr>
+            <w:tcW w:w="3969" w:type="dxa"/>
+          </w:tcPr>
+          <w:p>
+            <w:pPr>
+              <w:jc w:val="center"/>
+              <w:cnfStyle w:val="100000000000" w:firstRow="1" w:lastRow="0" w:firstColumn="0" w:lastColumn="0" w:oddVBand="0" w:evenVBand="0" w:oddHBand="0" w:evenHBand="0" w:firstRowFirstColumn="0" w:firstRowLastColumn="0" w:lastRowFirstColumn="0" w:lastRowLastColumn="0"/>
+              <w:rPr>
+                <w:rFonts w:ascii="Arial" w:hAnsi="Arial" w:cs="Arial"/>
+                <w:sz w:val="20"/>
+                <w:szCs w:val="20"/>
+                <w:lang w:val="es-ES"/>
+              </w:rPr>
+            </w:pPr>
+            <w:r>
+              <w:rPr>
+                <w:rFonts w:ascii="Arial" w:hAnsi="Arial" w:cs="Arial"/>
+                <w:sz w:val="20"/>
+                <w:szCs w:val="20"/>
+                <w:lang w:val="es-ES"/>
+              </w:rPr>
+              <w:t>Criterios  de aceptación</w:t>
             </w:r>
           </w:p>
         </w:tc>
@@ -795,13 +1024,13 @@
         <w:tc>
           <w:tcPr>
             <w:cnfStyle w:val="001000000000" w:firstRow="0" w:lastRow="0" w:firstColumn="1" w:lastColumn="0" w:oddVBand="0" w:evenVBand="0" w:oddHBand="0" w:evenHBand="0" w:firstRowFirstColumn="0" w:firstRowLastColumn="0" w:lastRowFirstColumn="0" w:lastRowLastColumn="0"/>
-            <w:tcW w:w="675" w:type="dxa"/>
+            <w:tcW w:w="710" w:type="dxa"/>
           </w:tcPr>
           <w:p>
             <w:pPr>
-              <w:rPr>
-                <w:rFonts w:ascii="Arial" w:hAnsi="Arial" w:cs="Arial"/>
-                <w:b w:val="0"/>
+              <w:jc w:val="center"/>
+              <w:rPr>
+                <w:rFonts w:ascii="Arial" w:hAnsi="Arial" w:cs="Arial"/>
                 <w:sz w:val="20"/>
                 <w:szCs w:val="20"/>
                 <w:lang w:val="es-ES"/>
@@ -810,7 +1039,6 @@
             <w:r>
               <w:rPr>
                 <w:rFonts w:ascii="Arial" w:hAnsi="Arial" w:cs="Arial"/>
-                <w:b w:val="0"/>
                 <w:sz w:val="20"/>
                 <w:szCs w:val="20"/>
                 <w:lang w:val="es-ES"/>
@@ -821,7 +1049,7 @@
         </w:tc>
         <w:tc>
           <w:tcPr>
-            <w:tcW w:w="4111" w:type="dxa"/>
+            <w:tcW w:w="2126" w:type="dxa"/>
           </w:tcPr>
           <w:p>
             <w:pPr>
@@ -846,7 +1074,7 @@
         </w:tc>
         <w:tc>
           <w:tcPr>
-            <w:tcW w:w="4678" w:type="dxa"/>
+            <w:tcW w:w="3118" w:type="dxa"/>
           </w:tcPr>
           <w:p>
             <w:pPr>
@@ -866,6 +1094,37 @@
                 <w:lang w:val="es-ES"/>
               </w:rPr>
               <w:t>El programa permite ingresar adecuadamente la versión anterior del programa</w:t>
+            </w:r>
+          </w:p>
+        </w:tc>
+        <w:tc>
+          <w:tcPr>
+            <w:tcW w:w="3969" w:type="dxa"/>
+          </w:tcPr>
+          <w:p>
+            <w:pPr>
+              <w:pStyle w:val="Prrafodelista"/>
+              <w:numPr>
+                <w:ilvl w:val="0"/>
+                <w:numId w:val="13"/>
+              </w:numPr>
+              <w:cnfStyle w:val="000000100000" w:firstRow="0" w:lastRow="0" w:firstColumn="0" w:lastColumn="0" w:oddVBand="0" w:evenVBand="0" w:oddHBand="1" w:evenHBand="0" w:firstRowFirstColumn="0" w:firstRowLastColumn="0" w:lastRowFirstColumn="0" w:lastRowLastColumn="0"/>
+              <w:rPr>
+                <w:rFonts w:ascii="Arial" w:hAnsi="Arial" w:cs="Arial"/>
+                <w:sz w:val="20"/>
+                <w:szCs w:val="20"/>
+                <w:lang w:val="es-ES"/>
+              </w:rPr>
+            </w:pPr>
+            <w:r>
+              <w:rPr>
+                <w:rFonts w:ascii="Arial" w:eastAsia="Times New Roman" w:hAnsi="Arial" w:cs="Arial"/>
+                <w:color w:val="000000"/>
+                <w:sz w:val="20"/>
+                <w:szCs w:val="20"/>
+                <w:lang w:val="es-ES" w:eastAsia="es-CO" w:bidi="ar-SA"/>
+              </w:rPr>
+              <w:t>En caso de que el archivo seleccionado no sea de extensión .java, se deberá restringir  el flujo del programa y se visualizara un mensaje de alerta solicitando que se ingrese un archivo valido.</w:t>
             </w:r>
           </w:p>
         </w:tc>
@@ -877,13 +1136,13 @@
         <w:tc>
           <w:tcPr>
             <w:cnfStyle w:val="001000000000" w:firstRow="0" w:lastRow="0" w:firstColumn="1" w:lastColumn="0" w:oddVBand="0" w:evenVBand="0" w:oddHBand="0" w:evenHBand="0" w:firstRowFirstColumn="0" w:firstRowLastColumn="0" w:lastRowFirstColumn="0" w:lastRowLastColumn="0"/>
-            <w:tcW w:w="675" w:type="dxa"/>
+            <w:tcW w:w="710" w:type="dxa"/>
           </w:tcPr>
           <w:p>
             <w:pPr>
-              <w:rPr>
-                <w:rFonts w:ascii="Arial" w:hAnsi="Arial" w:cs="Arial"/>
-                <w:b w:val="0"/>
+              <w:jc w:val="center"/>
+              <w:rPr>
+                <w:rFonts w:ascii="Arial" w:hAnsi="Arial" w:cs="Arial"/>
                 <w:sz w:val="20"/>
                 <w:szCs w:val="20"/>
                 <w:lang w:val="es-ES"/>
@@ -892,7 +1151,6 @@
             <w:r>
               <w:rPr>
                 <w:rFonts w:ascii="Arial" w:hAnsi="Arial" w:cs="Arial"/>
-                <w:b w:val="0"/>
                 <w:sz w:val="20"/>
                 <w:szCs w:val="20"/>
                 <w:lang w:val="es-ES"/>
@@ -903,7 +1161,7 @@
         </w:tc>
         <w:tc>
           <w:tcPr>
-            <w:tcW w:w="4111" w:type="dxa"/>
+            <w:tcW w:w="2126" w:type="dxa"/>
           </w:tcPr>
           <w:p>
             <w:pPr>
@@ -928,7 +1186,7 @@
         </w:tc>
         <w:tc>
           <w:tcPr>
-            <w:tcW w:w="4678" w:type="dxa"/>
+            <w:tcW w:w="3118" w:type="dxa"/>
           </w:tcPr>
           <w:p>
             <w:pPr>
@@ -948,6 +1206,79 @@
                 <w:lang w:val="es-ES"/>
               </w:rPr>
               <w:t>El programa permite ingresar adecuadamente la versión posterior del programa</w:t>
+            </w:r>
+          </w:p>
+        </w:tc>
+        <w:tc>
+          <w:tcPr>
+            <w:tcW w:w="3969" w:type="dxa"/>
+          </w:tcPr>
+          <w:p>
+            <w:pPr>
+              <w:pStyle w:val="Prrafodelista"/>
+              <w:numPr>
+                <w:ilvl w:val="0"/>
+                <w:numId w:val="13"/>
+              </w:numPr>
+              <w:cnfStyle w:val="000000010000" w:firstRow="0" w:lastRow="0" w:firstColumn="0" w:lastColumn="0" w:oddVBand="0" w:evenVBand="0" w:oddHBand="0" w:evenHBand="1" w:firstRowFirstColumn="0" w:firstRowLastColumn="0" w:lastRowFirstColumn="0" w:lastRowLastColumn="0"/>
+              <w:rPr>
+                <w:rFonts w:ascii="Arial" w:eastAsia="Times New Roman" w:hAnsi="Arial" w:cs="Arial"/>
+                <w:color w:val="000000"/>
+                <w:sz w:val="20"/>
+                <w:szCs w:val="20"/>
+                <w:lang w:val="es-ES" w:eastAsia="es-CO" w:bidi="ar-SA"/>
+              </w:rPr>
+            </w:pPr>
+            <w:r>
+              <w:rPr>
+                <w:rFonts w:ascii="Arial" w:eastAsia="Times New Roman" w:hAnsi="Arial" w:cs="Arial"/>
+                <w:color w:val="000000"/>
+                <w:sz w:val="20"/>
+                <w:szCs w:val="20"/>
+                <w:lang w:val="es-ES" w:eastAsia="es-CO" w:bidi="ar-SA"/>
+              </w:rPr>
+              <w:t>En caso de que no se haya ingresado una versión previa del programa a comparar, se tomara este como la versión anterior del programa</w:t>
+            </w:r>
+          </w:p>
+          <w:p>
+            <w:pPr>
+              <w:pStyle w:val="Prrafodelista"/>
+              <w:ind w:left="360"/>
+              <w:cnfStyle w:val="000000010000" w:firstRow="0" w:lastRow="0" w:firstColumn="0" w:lastColumn="0" w:oddVBand="0" w:evenVBand="0" w:oddHBand="0" w:evenHBand="1" w:firstRowFirstColumn="0" w:firstRowLastColumn="0" w:lastRowFirstColumn="0" w:lastRowLastColumn="0"/>
+              <w:rPr>
+                <w:rFonts w:ascii="Arial" w:eastAsia="Times New Roman" w:hAnsi="Arial" w:cs="Arial"/>
+                <w:color w:val="000000"/>
+                <w:sz w:val="20"/>
+                <w:szCs w:val="20"/>
+                <w:lang w:val="es-ES" w:eastAsia="es-CO" w:bidi="ar-SA"/>
+              </w:rPr>
+            </w:pPr>
+          </w:p>
+          <w:p>
+            <w:pPr>
+              <w:pStyle w:val="Prrafodelista"/>
+              <w:numPr>
+                <w:ilvl w:val="0"/>
+                <w:numId w:val="13"/>
+              </w:numPr>
+              <w:cnfStyle w:val="000000010000" w:firstRow="0" w:lastRow="0" w:firstColumn="0" w:lastColumn="0" w:oddVBand="0" w:evenVBand="0" w:oddHBand="0" w:evenHBand="1" w:firstRowFirstColumn="0" w:firstRowLastColumn="0" w:lastRowFirstColumn="0" w:lastRowLastColumn="0"/>
+              <w:rPr>
+                <w:rFonts w:ascii="Arial" w:eastAsia="Times New Roman" w:hAnsi="Arial" w:cs="Arial"/>
+                <w:color w:val="000000"/>
+                <w:sz w:val="20"/>
+                <w:szCs w:val="20"/>
+                <w:lang w:val="es-ES" w:eastAsia="es-CO" w:bidi="ar-SA"/>
+              </w:rPr>
+            </w:pPr>
+            <w:r>
+              <w:rPr>
+                <w:rFonts w:ascii="Arial" w:eastAsia="Times New Roman" w:hAnsi="Arial" w:cs="Arial"/>
+                <w:color w:val="000000"/>
+                <w:sz w:val="20"/>
+                <w:szCs w:val="20"/>
+                <w:lang w:val="es-ES" w:eastAsia="es-CO" w:bidi="ar-SA"/>
+              </w:rPr>
+              <w:t>En caso de que el archivo seleccionado no sea de extensión .java, se deberá restringir  el flujo del programa y se visualizara un mensaje de alerta solicitando que se ingrese un archivo valido.</w:t>
             </w:r>
           </w:p>
         </w:tc>
@@ -959,10 +1290,11 @@
         <w:tc>
           <w:tcPr>
             <w:cnfStyle w:val="001000000000" w:firstRow="0" w:lastRow="0" w:firstColumn="1" w:lastColumn="0" w:oddVBand="0" w:evenVBand="0" w:oddHBand="0" w:evenHBand="0" w:firstRowFirstColumn="0" w:firstRowLastColumn="0" w:lastRowFirstColumn="0" w:lastRowLastColumn="0"/>
-            <w:tcW w:w="675" w:type="dxa"/>
+            <w:tcW w:w="710" w:type="dxa"/>
           </w:tcPr>
           <w:p>
             <w:pPr>
+              <w:jc w:val="center"/>
               <w:rPr>
                 <w:rFonts w:ascii="Arial" w:hAnsi="Arial" w:cs="Arial"/>
                 <w:sz w:val="20"/>
@@ -983,7 +1315,7 @@
         </w:tc>
         <w:tc>
           <w:tcPr>
-            <w:tcW w:w="4111" w:type="dxa"/>
+            <w:tcW w:w="2126" w:type="dxa"/>
           </w:tcPr>
           <w:p>
             <w:pPr>
@@ -1008,7 +1340,7 @@
         </w:tc>
         <w:tc>
           <w:tcPr>
-            <w:tcW w:w="4678" w:type="dxa"/>
+            <w:tcW w:w="3118" w:type="dxa"/>
           </w:tcPr>
           <w:p>
             <w:pPr>
@@ -1028,6 +1360,36 @@
                 <w:lang w:val="es-CO"/>
               </w:rPr>
               <w:t>El sistema solicita al usuario que se ingrese la información correspondiente</w:t>
+            </w:r>
+          </w:p>
+        </w:tc>
+        <w:tc>
+          <w:tcPr>
+            <w:tcW w:w="3969" w:type="dxa"/>
+          </w:tcPr>
+          <w:p>
+            <w:pPr>
+              <w:pStyle w:val="Prrafodelista"/>
+              <w:numPr>
+                <w:ilvl w:val="0"/>
+                <w:numId w:val="13"/>
+              </w:numPr>
+              <w:cnfStyle w:val="000000100000" w:firstRow="0" w:lastRow="0" w:firstColumn="0" w:lastColumn="0" w:oddVBand="0" w:evenVBand="0" w:oddHBand="1" w:evenHBand="0" w:firstRowFirstColumn="0" w:firstRowLastColumn="0" w:lastRowFirstColumn="0" w:lastRowLastColumn="0"/>
+              <w:rPr>
+                <w:rFonts w:ascii="Arial" w:hAnsi="Arial" w:cs="Arial"/>
+                <w:sz w:val="20"/>
+                <w:szCs w:val="20"/>
+                <w:lang w:val="es-CO"/>
+              </w:rPr>
+            </w:pPr>
+            <w:r>
+              <w:rPr>
+                <w:rFonts w:ascii="Arial" w:hAnsi="Arial" w:cs="Arial"/>
+                <w:sz w:val="20"/>
+                <w:szCs w:val="20"/>
+                <w:lang w:val="es-ES"/>
+              </w:rPr>
+              <w:t>En caso de que la solicitud de información  no se realice, el sistema deberá visualizar un mensaje de error</w:t>
             </w:r>
           </w:p>
         </w:tc>
@@ -1039,10 +1401,11 @@
         <w:tc>
           <w:tcPr>
             <w:cnfStyle w:val="001000000000" w:firstRow="0" w:lastRow="0" w:firstColumn="1" w:lastColumn="0" w:oddVBand="0" w:evenVBand="0" w:oddHBand="0" w:evenHBand="0" w:firstRowFirstColumn="0" w:firstRowLastColumn="0" w:lastRowFirstColumn="0" w:lastRowLastColumn="0"/>
-            <w:tcW w:w="675" w:type="dxa"/>
+            <w:tcW w:w="710" w:type="dxa"/>
           </w:tcPr>
           <w:p>
             <w:pPr>
+              <w:jc w:val="center"/>
               <w:rPr>
                 <w:rFonts w:ascii="Arial" w:hAnsi="Arial" w:cs="Arial"/>
                 <w:sz w:val="20"/>
@@ -1063,7 +1426,7 @@
         </w:tc>
         <w:tc>
           <w:tcPr>
-            <w:tcW w:w="4111" w:type="dxa"/>
+            <w:tcW w:w="2126" w:type="dxa"/>
           </w:tcPr>
           <w:p>
             <w:pPr>
@@ -1088,7 +1451,7 @@
         </w:tc>
         <w:tc>
           <w:tcPr>
-            <w:tcW w:w="4678" w:type="dxa"/>
+            <w:tcW w:w="3118" w:type="dxa"/>
           </w:tcPr>
           <w:p>
             <w:pPr>
@@ -1108,6 +1471,36 @@
                 <w:lang w:val="es-CO"/>
               </w:rPr>
               <w:t>El sistema valida correctamente la información ingresada</w:t>
+            </w:r>
+          </w:p>
+        </w:tc>
+        <w:tc>
+          <w:tcPr>
+            <w:tcW w:w="3969" w:type="dxa"/>
+          </w:tcPr>
+          <w:p>
+            <w:pPr>
+              <w:pStyle w:val="Prrafodelista"/>
+              <w:numPr>
+                <w:ilvl w:val="0"/>
+                <w:numId w:val="13"/>
+              </w:numPr>
+              <w:cnfStyle w:val="000000010000" w:firstRow="0" w:lastRow="0" w:firstColumn="0" w:lastColumn="0" w:oddVBand="0" w:evenVBand="0" w:oddHBand="0" w:evenHBand="1" w:firstRowFirstColumn="0" w:firstRowLastColumn="0" w:lastRowFirstColumn="0" w:lastRowLastColumn="0"/>
+              <w:rPr>
+                <w:rFonts w:ascii="Arial" w:hAnsi="Arial" w:cs="Arial"/>
+                <w:sz w:val="20"/>
+                <w:szCs w:val="20"/>
+                <w:lang w:val="es-CO"/>
+              </w:rPr>
+            </w:pPr>
+            <w:r>
+              <w:rPr>
+                <w:rFonts w:ascii="Arial" w:hAnsi="Arial" w:cs="Arial"/>
+                <w:sz w:val="20"/>
+                <w:szCs w:val="20"/>
+                <w:lang w:val="es-ES"/>
+              </w:rPr>
+              <w:t>En caso de que la información ingresada no sea correcta, se deberá bloquear el flujo normar del programa, y mostrar un mensaje de error solicitando que se corrijan los datos ingresados.</w:t>
             </w:r>
           </w:p>
         </w:tc>
@@ -1119,10 +1512,11 @@
         <w:tc>
           <w:tcPr>
             <w:cnfStyle w:val="001000000000" w:firstRow="0" w:lastRow="0" w:firstColumn="1" w:lastColumn="0" w:oddVBand="0" w:evenVBand="0" w:oddHBand="0" w:evenHBand="0" w:firstRowFirstColumn="0" w:firstRowLastColumn="0" w:lastRowFirstColumn="0" w:lastRowLastColumn="0"/>
-            <w:tcW w:w="675" w:type="dxa"/>
+            <w:tcW w:w="710" w:type="dxa"/>
           </w:tcPr>
           <w:p>
             <w:pPr>
+              <w:jc w:val="center"/>
               <w:rPr>
                 <w:rFonts w:ascii="Arial" w:hAnsi="Arial" w:cs="Arial"/>
                 <w:sz w:val="20"/>
@@ -1143,7 +1537,7 @@
         </w:tc>
         <w:tc>
           <w:tcPr>
-            <w:tcW w:w="4111" w:type="dxa"/>
+            <w:tcW w:w="2126" w:type="dxa"/>
           </w:tcPr>
           <w:p>
             <w:pPr>
@@ -1168,7 +1562,7 @@
         </w:tc>
         <w:tc>
           <w:tcPr>
-            <w:tcW w:w="4678" w:type="dxa"/>
+            <w:tcW w:w="3118" w:type="dxa"/>
           </w:tcPr>
           <w:p>
             <w:pPr>
@@ -1188,6 +1582,36 @@
                 <w:lang w:val="es-CO"/>
               </w:rPr>
               <w:t>El sistema analiza sin excepciones todos los archivos de ambas versiones</w:t>
+            </w:r>
+          </w:p>
+        </w:tc>
+        <w:tc>
+          <w:tcPr>
+            <w:tcW w:w="3969" w:type="dxa"/>
+          </w:tcPr>
+          <w:p>
+            <w:pPr>
+              <w:pStyle w:val="Prrafodelista"/>
+              <w:numPr>
+                <w:ilvl w:val="0"/>
+                <w:numId w:val="13"/>
+              </w:numPr>
+              <w:cnfStyle w:val="000000100000" w:firstRow="0" w:lastRow="0" w:firstColumn="0" w:lastColumn="0" w:oddVBand="0" w:evenVBand="0" w:oddHBand="1" w:evenHBand="0" w:firstRowFirstColumn="0" w:firstRowLastColumn="0" w:lastRowFirstColumn="0" w:lastRowLastColumn="0"/>
+              <w:rPr>
+                <w:rFonts w:ascii="Arial" w:hAnsi="Arial" w:cs="Arial"/>
+                <w:sz w:val="20"/>
+                <w:szCs w:val="20"/>
+                <w:lang w:val="es-CO"/>
+              </w:rPr>
+            </w:pPr>
+            <w:r>
+              <w:rPr>
+                <w:rFonts w:ascii="Arial" w:hAnsi="Arial" w:cs="Arial"/>
+                <w:sz w:val="20"/>
+                <w:szCs w:val="20"/>
+                <w:lang w:val="es-ES"/>
+              </w:rPr>
+              <w:t>En caso de que ocurra algún error al realizar el análisis, el sistema deberá mostrar un mensaje con el error.</w:t>
             </w:r>
           </w:p>
         </w:tc>
@@ -1199,10 +1623,11 @@
         <w:tc>
           <w:tcPr>
             <w:cnfStyle w:val="001000000000" w:firstRow="0" w:lastRow="0" w:firstColumn="1" w:lastColumn="0" w:oddVBand="0" w:evenVBand="0" w:oddHBand="0" w:evenHBand="0" w:firstRowFirstColumn="0" w:firstRowLastColumn="0" w:lastRowFirstColumn="0" w:lastRowLastColumn="0"/>
-            <w:tcW w:w="675" w:type="dxa"/>
+            <w:tcW w:w="710" w:type="dxa"/>
           </w:tcPr>
           <w:p>
             <w:pPr>
+              <w:jc w:val="center"/>
               <w:rPr>
                 <w:rFonts w:ascii="Arial" w:hAnsi="Arial" w:cs="Arial"/>
                 <w:sz w:val="20"/>
@@ -1223,7 +1648,7 @@
         </w:tc>
         <w:tc>
           <w:tcPr>
-            <w:tcW w:w="4111" w:type="dxa"/>
+            <w:tcW w:w="2126" w:type="dxa"/>
           </w:tcPr>
           <w:p>
             <w:pPr>
@@ -1248,7 +1673,7 @@
         </w:tc>
         <w:tc>
           <w:tcPr>
-            <w:tcW w:w="4678" w:type="dxa"/>
+            <w:tcW w:w="3118" w:type="dxa"/>
           </w:tcPr>
           <w:p>
             <w:pPr>
@@ -1268,46 +1693,21 @@
                 <w:lang w:val="es-CO"/>
               </w:rPr>
               <w:t>El sistema genera un registro de los cambios realizados</w:t>
-            </w:r>
-          </w:p>
-        </w:tc>
-      </w:tr>
-      <w:tr>
-        <w:trPr>
-          <w:cnfStyle w:val="000000100000" w:firstRow="0" w:lastRow="0" w:firstColumn="0" w:lastColumn="0" w:oddVBand="0" w:evenVBand="0" w:oddHBand="1" w:evenHBand="0" w:firstRowFirstColumn="0" w:firstRowLastColumn="0" w:lastRowFirstColumn="0" w:lastRowLastColumn="0"/>
-        </w:trPr>
-        <w:tc>
-          <w:tcPr>
-            <w:cnfStyle w:val="001000000000" w:firstRow="0" w:lastRow="0" w:firstColumn="1" w:lastColumn="0" w:oddVBand="0" w:evenVBand="0" w:oddHBand="0" w:evenHBand="0" w:firstRowFirstColumn="0" w:firstRowLastColumn="0" w:lastRowFirstColumn="0" w:lastRowLastColumn="0"/>
-            <w:tcW w:w="675" w:type="dxa"/>
-          </w:tcPr>
-          <w:p>
-            <w:pPr>
-              <w:rPr>
-                <w:rFonts w:ascii="Arial" w:hAnsi="Arial" w:cs="Arial"/>
-                <w:sz w:val="20"/>
-                <w:szCs w:val="20"/>
-                <w:lang w:val="es-ES"/>
-              </w:rPr>
-            </w:pPr>
-            <w:r>
-              <w:rPr>
-                <w:rFonts w:ascii="Arial" w:hAnsi="Arial" w:cs="Arial"/>
-                <w:sz w:val="20"/>
-                <w:szCs w:val="20"/>
-                <w:lang w:val="es-ES"/>
-              </w:rPr>
-              <w:t>7</w:t>
             </w:r>
           </w:p>
         </w:tc>
         <w:tc>
           <w:tcPr>
-            <w:tcW w:w="4111" w:type="dxa"/>
+            <w:tcW w:w="3969" w:type="dxa"/>
           </w:tcPr>
           <w:p>
             <w:pPr>
-              <w:cnfStyle w:val="000000100000" w:firstRow="0" w:lastRow="0" w:firstColumn="0" w:lastColumn="0" w:oddVBand="0" w:evenVBand="0" w:oddHBand="1" w:evenHBand="0" w:firstRowFirstColumn="0" w:firstRowLastColumn="0" w:lastRowFirstColumn="0" w:lastRowLastColumn="0"/>
+              <w:pStyle w:val="Prrafodelista"/>
+              <w:numPr>
+                <w:ilvl w:val="0"/>
+                <w:numId w:val="13"/>
+              </w:numPr>
+              <w:cnfStyle w:val="000000010000" w:firstRow="0" w:lastRow="0" w:firstColumn="0" w:lastColumn="0" w:oddVBand="0" w:evenVBand="0" w:oddHBand="0" w:evenHBand="1" w:firstRowFirstColumn="0" w:firstRowLastColumn="0" w:lastRowFirstColumn="0" w:lastRowLastColumn="0"/>
               <w:rPr>
                 <w:rFonts w:ascii="Arial" w:hAnsi="Arial" w:cs="Arial"/>
                 <w:sz w:val="20"/>
@@ -1320,34 +1720,27 @@
                 <w:rFonts w:ascii="Arial" w:hAnsi="Arial" w:cs="Arial"/>
                 <w:sz w:val="20"/>
                 <w:szCs w:val="20"/>
+                <w:lang w:val="es-ES"/>
+              </w:rPr>
+              <w:t xml:space="preserve">En caso de que ocurra algún error al </w:t>
+            </w:r>
+            <w:r>
+              <w:rPr>
+                <w:rFonts w:ascii="Arial" w:hAnsi="Arial" w:cs="Arial"/>
+                <w:sz w:val="20"/>
+                <w:szCs w:val="20"/>
                 <w:lang w:val="es-CO"/>
               </w:rPr>
-              <w:t>Visualización adecuada de mensajes en caso de error</w:t>
+              <w:t>Generar registros de cambios de versión</w:t>
             </w:r>
-          </w:p>
-        </w:tc>
-        <w:tc>
-          <w:tcPr>
-            <w:tcW w:w="4678" w:type="dxa"/>
-          </w:tcPr>
-          <w:p>
-            <w:pPr>
-              <w:cnfStyle w:val="000000100000" w:firstRow="0" w:lastRow="0" w:firstColumn="0" w:lastColumn="0" w:oddVBand="0" w:evenVBand="0" w:oddHBand="1" w:evenHBand="0" w:firstRowFirstColumn="0" w:firstRowLastColumn="0" w:lastRowFirstColumn="0" w:lastRowLastColumn="0"/>
-              <w:rPr>
-                <w:rFonts w:ascii="Arial" w:hAnsi="Arial" w:cs="Arial"/>
-                <w:sz w:val="20"/>
-                <w:szCs w:val="20"/>
-                <w:lang w:val="es-CO"/>
-              </w:rPr>
-            </w:pPr>
             <w:r>
               <w:rPr>
                 <w:rFonts w:ascii="Arial" w:hAnsi="Arial" w:cs="Arial"/>
                 <w:sz w:val="20"/>
                 <w:szCs w:val="20"/>
-                <w:lang w:val="es-CO"/>
-              </w:rPr>
-              <w:t>En caso de que no existan clases .java o de que ocurra un erro, se debe visualizar un mensaje definido</w:t>
+                <w:lang w:val="es-ES"/>
+              </w:rPr>
+              <w:t>, el sistema deberá mostrar un mensaje con el error.</w:t>
             </w:r>
           </w:p>
         </w:tc>
@@ -1355,1421 +1748,6 @@
     </w:tbl>
     <w:p>
       <w:pPr>
-        <w:rPr>
-          <w:rFonts w:ascii="Arial" w:hAnsi="Arial" w:cs="Arial"/>
-          <w:sz w:val="20"/>
-          <w:szCs w:val="20"/>
-          <w:lang w:val="es-ES"/>
-        </w:rPr>
-      </w:pPr>
-    </w:p>
-    <w:p>
-      <w:pPr>
-        <w:rPr>
-          <w:rFonts w:ascii="Arial" w:hAnsi="Arial" w:cs="Arial"/>
-          <w:sz w:val="20"/>
-          <w:szCs w:val="20"/>
-          <w:lang w:val="es-ES"/>
-        </w:rPr>
-      </w:pPr>
-    </w:p>
-    <w:p>
-      <w:pPr>
-        <w:pStyle w:val="Prrafodelista"/>
-        <w:ind w:left="360"/>
-        <w:rPr>
-          <w:rFonts w:ascii="Arial" w:hAnsi="Arial" w:cs="Arial"/>
-          <w:sz w:val="20"/>
-          <w:szCs w:val="20"/>
-          <w:lang w:val="es-ES"/>
-        </w:rPr>
-      </w:pPr>
-      <w:r>
-        <w:rPr>
-          <w:rFonts w:ascii="Arial" w:hAnsi="Arial" w:cs="Arial"/>
-          <w:sz w:val="20"/>
-          <w:szCs w:val="20"/>
-          <w:lang w:val="es-ES"/>
-        </w:rPr>
-        <w:lastRenderedPageBreak/>
-        <w:t>Criterios</w:t>
-      </w:r>
-      <w:r>
-        <w:rPr>
-          <w:rFonts w:ascii="Arial" w:hAnsi="Arial" w:cs="Arial"/>
-          <w:sz w:val="20"/>
-          <w:szCs w:val="20"/>
-          <w:lang w:val="es-ES"/>
-        </w:rPr>
-        <w:t xml:space="preserve"> de </w:t>
-      </w:r>
-      <w:r>
-        <w:rPr>
-          <w:rFonts w:ascii="Arial" w:hAnsi="Arial" w:cs="Arial"/>
-          <w:sz w:val="20"/>
-          <w:szCs w:val="20"/>
-          <w:lang w:val="es-ES"/>
-        </w:rPr>
-        <w:t>Aceptación</w:t>
-      </w:r>
-      <w:r>
-        <w:rPr>
-          <w:rFonts w:ascii="Arial" w:hAnsi="Arial" w:cs="Arial"/>
-          <w:sz w:val="20"/>
-          <w:szCs w:val="20"/>
-          <w:lang w:val="es-ES"/>
-        </w:rPr>
-        <w:t>.</w:t>
-      </w:r>
-    </w:p>
-    <w:p>
-      <w:pPr>
-        <w:pStyle w:val="Prrafodelista"/>
-        <w:ind w:left="360"/>
-        <w:rPr>
-          <w:rFonts w:ascii="Arial" w:hAnsi="Arial" w:cs="Arial"/>
-          <w:sz w:val="20"/>
-          <w:szCs w:val="20"/>
-          <w:lang w:val="es-ES"/>
-        </w:rPr>
-      </w:pPr>
-    </w:p>
-    <w:tbl>
-      <w:tblPr>
-        <w:tblW w:w="9513" w:type="dxa"/>
-        <w:tblInd w:w="55" w:type="dxa"/>
-        <w:tblCellMar>
-          <w:left w:w="70" w:type="dxa"/>
-          <w:right w:w="70" w:type="dxa"/>
-        </w:tblCellMar>
-        <w:tblLook w:val="04A0" w:firstRow="1" w:lastRow="0" w:firstColumn="1" w:lastColumn="0" w:noHBand="0" w:noVBand="1"/>
-      </w:tblPr>
-      <w:tblGrid>
-        <w:gridCol w:w="1575"/>
-        <w:gridCol w:w="7938"/>
-      </w:tblGrid>
-      <w:tr>
-        <w:trPr>
-          <w:trHeight w:val="315"/>
-        </w:trPr>
-        <w:tc>
-          <w:tcPr>
-            <w:tcW w:w="1575" w:type="dxa"/>
-            <w:tcBorders>
-              <w:top w:val="single" w:sz="8" w:space="0" w:color="auto"/>
-              <w:left w:val="single" w:sz="8" w:space="0" w:color="auto"/>
-              <w:bottom w:val="single" w:sz="8" w:space="0" w:color="auto"/>
-              <w:right w:val="single" w:sz="8" w:space="0" w:color="auto"/>
-            </w:tcBorders>
-            <w:shd w:val="clear" w:color="000000" w:fill="DCE6F1"/>
-            <w:vAlign w:val="center"/>
-            <w:hideMark/>
-          </w:tcPr>
-          <w:p>
-            <w:pPr>
-              <w:spacing w:after="0" w:line="240" w:lineRule="auto"/>
-              <w:jc w:val="center"/>
-              <w:rPr>
-                <w:rFonts w:ascii="Calibri" w:eastAsia="Times New Roman" w:hAnsi="Calibri" w:cs="Times New Roman"/>
-                <w:color w:val="000000"/>
-                <w:lang w:val="es-CO" w:eastAsia="es-CO" w:bidi="ar-SA"/>
-              </w:rPr>
-            </w:pPr>
-            <w:r>
-              <w:rPr>
-                <w:rFonts w:ascii="Calibri" w:eastAsia="Times New Roman" w:hAnsi="Calibri" w:cs="Times New Roman"/>
-                <w:color w:val="000000"/>
-                <w:lang w:val="es-ES" w:eastAsia="es-CO" w:bidi="ar-SA"/>
-              </w:rPr>
-              <w:t>Paso</w:t>
-            </w:r>
-          </w:p>
-        </w:tc>
-        <w:tc>
-          <w:tcPr>
-            <w:tcW w:w="7938" w:type="dxa"/>
-            <w:tcBorders>
-              <w:top w:val="single" w:sz="8" w:space="0" w:color="auto"/>
-              <w:left w:val="nil"/>
-              <w:bottom w:val="single" w:sz="8" w:space="0" w:color="auto"/>
-              <w:right w:val="single" w:sz="8" w:space="0" w:color="auto"/>
-            </w:tcBorders>
-            <w:shd w:val="clear" w:color="auto" w:fill="auto"/>
-            <w:vAlign w:val="center"/>
-            <w:hideMark/>
-          </w:tcPr>
-          <w:p>
-            <w:pPr>
-              <w:spacing w:after="0" w:line="240" w:lineRule="auto"/>
-              <w:jc w:val="center"/>
-              <w:rPr>
-                <w:rFonts w:ascii="Arial" w:eastAsia="Times New Roman" w:hAnsi="Arial" w:cs="Arial"/>
-                <w:color w:val="000000"/>
-                <w:sz w:val="20"/>
-                <w:szCs w:val="20"/>
-                <w:lang w:val="es-CO" w:eastAsia="es-CO" w:bidi="ar-SA"/>
-              </w:rPr>
-            </w:pPr>
-            <w:r>
-              <w:rPr>
-                <w:rFonts w:ascii="Arial" w:eastAsia="Times New Roman" w:hAnsi="Arial" w:cs="Arial"/>
-                <w:color w:val="000000"/>
-                <w:sz w:val="20"/>
-                <w:szCs w:val="20"/>
-                <w:lang w:val="es-ES" w:eastAsia="es-CO" w:bidi="ar-SA"/>
-              </w:rPr>
-              <w:t>1</w:t>
-            </w:r>
-          </w:p>
-        </w:tc>
-      </w:tr>
-      <w:tr>
-        <w:trPr>
-          <w:trHeight w:val="315"/>
-        </w:trPr>
-        <w:tc>
-          <w:tcPr>
-            <w:tcW w:w="1575" w:type="dxa"/>
-            <w:tcBorders>
-              <w:top w:val="nil"/>
-              <w:left w:val="single" w:sz="8" w:space="0" w:color="auto"/>
-              <w:bottom w:val="single" w:sz="8" w:space="0" w:color="auto"/>
-              <w:right w:val="single" w:sz="8" w:space="0" w:color="auto"/>
-            </w:tcBorders>
-            <w:shd w:val="clear" w:color="000000" w:fill="DCE6F1"/>
-            <w:vAlign w:val="center"/>
-            <w:hideMark/>
-          </w:tcPr>
-          <w:p>
-            <w:pPr>
-              <w:spacing w:after="0" w:line="240" w:lineRule="auto"/>
-              <w:jc w:val="center"/>
-              <w:rPr>
-                <w:rFonts w:ascii="Calibri" w:eastAsia="Times New Roman" w:hAnsi="Calibri" w:cs="Times New Roman"/>
-                <w:color w:val="000000"/>
-                <w:lang w:val="es-CO" w:eastAsia="es-CO" w:bidi="ar-SA"/>
-              </w:rPr>
-            </w:pPr>
-            <w:r>
-              <w:rPr>
-                <w:rFonts w:ascii="Calibri" w:eastAsia="Times New Roman" w:hAnsi="Calibri" w:cs="Times New Roman"/>
-                <w:color w:val="000000"/>
-                <w:lang w:val="es-ES" w:eastAsia="es-CO" w:bidi="ar-SA"/>
-              </w:rPr>
-              <w:t>Acción</w:t>
-            </w:r>
-          </w:p>
-        </w:tc>
-        <w:tc>
-          <w:tcPr>
-            <w:tcW w:w="7938" w:type="dxa"/>
-            <w:tcBorders>
-              <w:top w:val="nil"/>
-              <w:left w:val="nil"/>
-              <w:bottom w:val="single" w:sz="8" w:space="0" w:color="auto"/>
-              <w:right w:val="single" w:sz="8" w:space="0" w:color="auto"/>
-            </w:tcBorders>
-            <w:shd w:val="clear" w:color="auto" w:fill="auto"/>
-            <w:vAlign w:val="center"/>
-            <w:hideMark/>
-          </w:tcPr>
-          <w:p>
-            <w:pPr>
-              <w:spacing w:after="0" w:line="240" w:lineRule="auto"/>
-              <w:rPr>
-                <w:rFonts w:ascii="Arial" w:eastAsia="Times New Roman" w:hAnsi="Arial" w:cs="Arial"/>
-                <w:color w:val="000000"/>
-                <w:sz w:val="20"/>
-                <w:szCs w:val="20"/>
-                <w:lang w:val="es-CO" w:eastAsia="es-CO" w:bidi="ar-SA"/>
-              </w:rPr>
-            </w:pPr>
-            <w:r>
-              <w:rPr>
-                <w:rFonts w:ascii="Arial" w:eastAsia="Times New Roman" w:hAnsi="Arial" w:cs="Arial"/>
-                <w:color w:val="000000"/>
-                <w:sz w:val="20"/>
-                <w:szCs w:val="20"/>
-                <w:lang w:val="es-ES" w:eastAsia="es-CO" w:bidi="ar-SA"/>
-              </w:rPr>
-              <w:t>Ingresar la versión anterior del programa</w:t>
-            </w:r>
-          </w:p>
-        </w:tc>
-      </w:tr>
-      <w:tr>
-        <w:trPr>
-          <w:trHeight w:val="780"/>
-        </w:trPr>
-        <w:tc>
-          <w:tcPr>
-            <w:tcW w:w="1575" w:type="dxa"/>
-            <w:tcBorders>
-              <w:top w:val="nil"/>
-              <w:left w:val="single" w:sz="8" w:space="0" w:color="auto"/>
-              <w:bottom w:val="single" w:sz="8" w:space="0" w:color="auto"/>
-              <w:right w:val="single" w:sz="8" w:space="0" w:color="auto"/>
-            </w:tcBorders>
-            <w:shd w:val="clear" w:color="000000" w:fill="DCE6F1"/>
-            <w:vAlign w:val="center"/>
-            <w:hideMark/>
-          </w:tcPr>
-          <w:p>
-            <w:pPr>
-              <w:spacing w:after="0" w:line="240" w:lineRule="auto"/>
-              <w:jc w:val="center"/>
-              <w:rPr>
-                <w:rFonts w:ascii="Calibri" w:eastAsia="Times New Roman" w:hAnsi="Calibri" w:cs="Times New Roman"/>
-                <w:color w:val="000000"/>
-                <w:lang w:val="es-CO" w:eastAsia="es-CO" w:bidi="ar-SA"/>
-              </w:rPr>
-            </w:pPr>
-            <w:r>
-              <w:rPr>
-                <w:rFonts w:ascii="Calibri" w:eastAsia="Times New Roman" w:hAnsi="Calibri" w:cs="Times New Roman"/>
-                <w:color w:val="000000"/>
-                <w:lang w:val="es-ES" w:eastAsia="es-CO" w:bidi="ar-SA"/>
-              </w:rPr>
-              <w:t>Criterios de Aceptación</w:t>
-            </w:r>
-          </w:p>
-        </w:tc>
-        <w:tc>
-          <w:tcPr>
-            <w:tcW w:w="7938" w:type="dxa"/>
-            <w:tcBorders>
-              <w:top w:val="nil"/>
-              <w:left w:val="nil"/>
-              <w:bottom w:val="single" w:sz="8" w:space="0" w:color="auto"/>
-              <w:right w:val="single" w:sz="8" w:space="0" w:color="auto"/>
-            </w:tcBorders>
-            <w:shd w:val="clear" w:color="auto" w:fill="auto"/>
-            <w:vAlign w:val="center"/>
-            <w:hideMark/>
-          </w:tcPr>
-          <w:p>
-            <w:pPr>
-              <w:spacing w:after="0" w:line="240" w:lineRule="auto"/>
-              <w:rPr>
-                <w:rFonts w:ascii="Arial" w:eastAsia="Times New Roman" w:hAnsi="Arial" w:cs="Arial"/>
-                <w:color w:val="000000"/>
-                <w:sz w:val="20"/>
-                <w:szCs w:val="20"/>
-                <w:lang w:val="es-CO" w:eastAsia="es-CO" w:bidi="ar-SA"/>
-              </w:rPr>
-            </w:pPr>
-            <w:r>
-              <w:rPr>
-                <w:rFonts w:ascii="Arial" w:eastAsia="Times New Roman" w:hAnsi="Arial" w:cs="Arial"/>
-                <w:color w:val="000000"/>
-                <w:sz w:val="20"/>
-                <w:szCs w:val="20"/>
-                <w:lang w:val="es-ES" w:eastAsia="es-CO" w:bidi="ar-SA"/>
-              </w:rPr>
-              <w:t>1.</w:t>
-            </w:r>
-            <w:r>
-              <w:rPr>
-                <w:rFonts w:ascii="Times New Roman" w:eastAsia="Times New Roman" w:hAnsi="Times New Roman" w:cs="Times New Roman"/>
-                <w:color w:val="000000"/>
-                <w:sz w:val="14"/>
-                <w:szCs w:val="14"/>
-                <w:lang w:val="es-ES" w:eastAsia="es-CO" w:bidi="ar-SA"/>
-              </w:rPr>
-              <w:t xml:space="preserve">     </w:t>
-            </w:r>
-            <w:r>
-              <w:rPr>
-                <w:rFonts w:ascii="Arial" w:eastAsia="Times New Roman" w:hAnsi="Arial" w:cs="Arial"/>
-                <w:color w:val="000000"/>
-                <w:sz w:val="20"/>
-                <w:szCs w:val="20"/>
-                <w:lang w:val="es-ES" w:eastAsia="es-CO" w:bidi="ar-SA"/>
-              </w:rPr>
-              <w:t>En caso de que el archivo seleccionado no sea de extensión .java, se deberá restringir  el flujo del programa y se visualizara un mensaje de alerta solicitando que se ingrese un archivo valido.</w:t>
-            </w:r>
-          </w:p>
-        </w:tc>
-      </w:tr>
-    </w:tbl>
-    <w:p>
-      <w:pPr>
-        <w:pStyle w:val="Prrafodelista"/>
-        <w:ind w:left="360"/>
-        <w:rPr>
-          <w:rFonts w:ascii="Arial" w:hAnsi="Arial" w:cs="Arial"/>
-          <w:sz w:val="20"/>
-          <w:szCs w:val="20"/>
-          <w:lang w:val="es-CO"/>
-        </w:rPr>
-      </w:pPr>
-    </w:p>
-    <w:tbl>
-      <w:tblPr>
-        <w:tblW w:w="9513" w:type="dxa"/>
-        <w:tblInd w:w="55" w:type="dxa"/>
-        <w:tblCellMar>
-          <w:left w:w="70" w:type="dxa"/>
-          <w:right w:w="70" w:type="dxa"/>
-        </w:tblCellMar>
-        <w:tblLook w:val="04A0" w:firstRow="1" w:lastRow="0" w:firstColumn="1" w:lastColumn="0" w:noHBand="0" w:noVBand="1"/>
-      </w:tblPr>
-      <w:tblGrid>
-        <w:gridCol w:w="1575"/>
-        <w:gridCol w:w="7938"/>
-      </w:tblGrid>
-      <w:tr>
-        <w:trPr>
-          <w:trHeight w:val="315"/>
-        </w:trPr>
-        <w:tc>
-          <w:tcPr>
-            <w:tcW w:w="1575" w:type="dxa"/>
-            <w:tcBorders>
-              <w:top w:val="single" w:sz="8" w:space="0" w:color="auto"/>
-              <w:left w:val="single" w:sz="8" w:space="0" w:color="auto"/>
-              <w:bottom w:val="single" w:sz="8" w:space="0" w:color="auto"/>
-              <w:right w:val="single" w:sz="8" w:space="0" w:color="auto"/>
-            </w:tcBorders>
-            <w:shd w:val="clear" w:color="000000" w:fill="DCE6F1"/>
-            <w:vAlign w:val="center"/>
-            <w:hideMark/>
-          </w:tcPr>
-          <w:p>
-            <w:pPr>
-              <w:spacing w:after="0" w:line="240" w:lineRule="auto"/>
-              <w:jc w:val="center"/>
-              <w:rPr>
-                <w:rFonts w:ascii="Calibri" w:eastAsia="Times New Roman" w:hAnsi="Calibri" w:cs="Times New Roman"/>
-                <w:color w:val="000000"/>
-                <w:lang w:val="es-CO" w:eastAsia="es-CO" w:bidi="ar-SA"/>
-              </w:rPr>
-            </w:pPr>
-            <w:r>
-              <w:rPr>
-                <w:rFonts w:ascii="Calibri" w:eastAsia="Times New Roman" w:hAnsi="Calibri" w:cs="Times New Roman"/>
-                <w:color w:val="000000"/>
-                <w:lang w:val="es-ES" w:eastAsia="es-CO" w:bidi="ar-SA"/>
-              </w:rPr>
-              <w:t>Paso</w:t>
-            </w:r>
-          </w:p>
-        </w:tc>
-        <w:tc>
-          <w:tcPr>
-            <w:tcW w:w="7938" w:type="dxa"/>
-            <w:tcBorders>
-              <w:top w:val="single" w:sz="8" w:space="0" w:color="auto"/>
-              <w:left w:val="nil"/>
-              <w:bottom w:val="single" w:sz="8" w:space="0" w:color="auto"/>
-              <w:right w:val="single" w:sz="8" w:space="0" w:color="auto"/>
-            </w:tcBorders>
-            <w:shd w:val="clear" w:color="auto" w:fill="auto"/>
-            <w:vAlign w:val="center"/>
-            <w:hideMark/>
-          </w:tcPr>
-          <w:p>
-            <w:pPr>
-              <w:spacing w:after="0" w:line="240" w:lineRule="auto"/>
-              <w:jc w:val="center"/>
-              <w:rPr>
-                <w:rFonts w:ascii="Arial" w:eastAsia="Times New Roman" w:hAnsi="Arial" w:cs="Arial"/>
-                <w:color w:val="000000"/>
-                <w:sz w:val="20"/>
-                <w:szCs w:val="20"/>
-                <w:lang w:val="es-CO" w:eastAsia="es-CO" w:bidi="ar-SA"/>
-              </w:rPr>
-            </w:pPr>
-            <w:r>
-              <w:rPr>
-                <w:rFonts w:ascii="Arial" w:eastAsia="Times New Roman" w:hAnsi="Arial" w:cs="Arial"/>
-                <w:color w:val="000000"/>
-                <w:sz w:val="20"/>
-                <w:szCs w:val="20"/>
-                <w:lang w:val="es-ES" w:eastAsia="es-CO" w:bidi="ar-SA"/>
-              </w:rPr>
-              <w:t>2</w:t>
-            </w:r>
-          </w:p>
-        </w:tc>
-      </w:tr>
-      <w:tr>
-        <w:trPr>
-          <w:trHeight w:val="315"/>
-        </w:trPr>
-        <w:tc>
-          <w:tcPr>
-            <w:tcW w:w="1575" w:type="dxa"/>
-            <w:tcBorders>
-              <w:top w:val="nil"/>
-              <w:left w:val="single" w:sz="8" w:space="0" w:color="auto"/>
-              <w:bottom w:val="single" w:sz="8" w:space="0" w:color="auto"/>
-              <w:right w:val="single" w:sz="8" w:space="0" w:color="auto"/>
-            </w:tcBorders>
-            <w:shd w:val="clear" w:color="000000" w:fill="DCE6F1"/>
-            <w:vAlign w:val="center"/>
-            <w:hideMark/>
-          </w:tcPr>
-          <w:p>
-            <w:pPr>
-              <w:spacing w:after="0" w:line="240" w:lineRule="auto"/>
-              <w:jc w:val="center"/>
-              <w:rPr>
-                <w:rFonts w:ascii="Calibri" w:eastAsia="Times New Roman" w:hAnsi="Calibri" w:cs="Times New Roman"/>
-                <w:color w:val="000000"/>
-                <w:lang w:val="es-CO" w:eastAsia="es-CO" w:bidi="ar-SA"/>
-              </w:rPr>
-            </w:pPr>
-            <w:r>
-              <w:rPr>
-                <w:rFonts w:ascii="Calibri" w:eastAsia="Times New Roman" w:hAnsi="Calibri" w:cs="Times New Roman"/>
-                <w:color w:val="000000"/>
-                <w:lang w:val="es-ES" w:eastAsia="es-CO" w:bidi="ar-SA"/>
-              </w:rPr>
-              <w:t>Acción</w:t>
-            </w:r>
-          </w:p>
-        </w:tc>
-        <w:tc>
-          <w:tcPr>
-            <w:tcW w:w="7938" w:type="dxa"/>
-            <w:tcBorders>
-              <w:top w:val="nil"/>
-              <w:left w:val="nil"/>
-              <w:bottom w:val="single" w:sz="8" w:space="0" w:color="auto"/>
-              <w:right w:val="single" w:sz="8" w:space="0" w:color="auto"/>
-            </w:tcBorders>
-            <w:shd w:val="clear" w:color="auto" w:fill="auto"/>
-            <w:vAlign w:val="center"/>
-            <w:hideMark/>
-          </w:tcPr>
-          <w:p>
-            <w:pPr>
-              <w:spacing w:after="0" w:line="240" w:lineRule="auto"/>
-              <w:rPr>
-                <w:rFonts w:ascii="Arial" w:eastAsia="Times New Roman" w:hAnsi="Arial" w:cs="Arial"/>
-                <w:color w:val="000000"/>
-                <w:sz w:val="20"/>
-                <w:szCs w:val="20"/>
-                <w:lang w:val="es-CO" w:eastAsia="es-CO" w:bidi="ar-SA"/>
-              </w:rPr>
-            </w:pPr>
-            <w:r>
-              <w:rPr>
-                <w:rFonts w:ascii="Arial" w:hAnsi="Arial" w:cs="Arial"/>
-                <w:sz w:val="20"/>
-                <w:szCs w:val="20"/>
-                <w:lang w:val="es-CO"/>
-              </w:rPr>
-              <w:t>Ingresar la versión posterior del programa</w:t>
-            </w:r>
-          </w:p>
-        </w:tc>
-      </w:tr>
-      <w:tr>
-        <w:trPr>
-          <w:trHeight w:val="780"/>
-        </w:trPr>
-        <w:tc>
-          <w:tcPr>
-            <w:tcW w:w="1575" w:type="dxa"/>
-            <w:tcBorders>
-              <w:top w:val="nil"/>
-              <w:left w:val="single" w:sz="8" w:space="0" w:color="auto"/>
-              <w:bottom w:val="single" w:sz="8" w:space="0" w:color="auto"/>
-              <w:right w:val="single" w:sz="8" w:space="0" w:color="auto"/>
-            </w:tcBorders>
-            <w:shd w:val="clear" w:color="000000" w:fill="DCE6F1"/>
-            <w:vAlign w:val="center"/>
-            <w:hideMark/>
-          </w:tcPr>
-          <w:p>
-            <w:pPr>
-              <w:spacing w:after="0" w:line="240" w:lineRule="auto"/>
-              <w:jc w:val="center"/>
-              <w:rPr>
-                <w:rFonts w:ascii="Calibri" w:eastAsia="Times New Roman" w:hAnsi="Calibri" w:cs="Times New Roman"/>
-                <w:color w:val="000000"/>
-                <w:lang w:val="es-CO" w:eastAsia="es-CO" w:bidi="ar-SA"/>
-              </w:rPr>
-            </w:pPr>
-            <w:r>
-              <w:rPr>
-                <w:rFonts w:ascii="Calibri" w:eastAsia="Times New Roman" w:hAnsi="Calibri" w:cs="Times New Roman"/>
-                <w:color w:val="000000"/>
-                <w:lang w:val="es-ES" w:eastAsia="es-CO" w:bidi="ar-SA"/>
-              </w:rPr>
-              <w:t>Criterios de Aceptación</w:t>
-            </w:r>
-          </w:p>
-        </w:tc>
-        <w:tc>
-          <w:tcPr>
-            <w:tcW w:w="7938" w:type="dxa"/>
-            <w:tcBorders>
-              <w:top w:val="nil"/>
-              <w:left w:val="nil"/>
-              <w:bottom w:val="single" w:sz="8" w:space="0" w:color="auto"/>
-              <w:right w:val="single" w:sz="8" w:space="0" w:color="auto"/>
-            </w:tcBorders>
-            <w:shd w:val="clear" w:color="auto" w:fill="auto"/>
-            <w:hideMark/>
-          </w:tcPr>
-          <w:p>
-            <w:pPr>
-              <w:pStyle w:val="Prrafodelista"/>
-              <w:numPr>
-                <w:ilvl w:val="0"/>
-                <w:numId w:val="5"/>
-              </w:numPr>
-              <w:rPr>
-                <w:rFonts w:ascii="Arial" w:hAnsi="Arial" w:cs="Arial"/>
-                <w:sz w:val="20"/>
-                <w:szCs w:val="20"/>
-                <w:lang w:val="es-ES"/>
-              </w:rPr>
-            </w:pPr>
-            <w:r>
-              <w:rPr>
-                <w:rFonts w:ascii="Arial" w:hAnsi="Arial" w:cs="Arial"/>
-                <w:sz w:val="20"/>
-                <w:szCs w:val="20"/>
-                <w:lang w:val="es-ES"/>
-              </w:rPr>
-              <w:t>En caso de que no se haya ingresado una versión previa del programa a comparar, se tomara este como la versión anterior del programa</w:t>
-            </w:r>
-          </w:p>
-          <w:p>
-            <w:pPr>
-              <w:pStyle w:val="Prrafodelista"/>
-              <w:rPr>
-                <w:rFonts w:ascii="Arial" w:hAnsi="Arial" w:cs="Arial"/>
-                <w:sz w:val="20"/>
-                <w:szCs w:val="20"/>
-                <w:lang w:val="es-ES"/>
-              </w:rPr>
-            </w:pPr>
-          </w:p>
-          <w:p>
-            <w:pPr>
-              <w:pStyle w:val="Prrafodelista"/>
-              <w:numPr>
-                <w:ilvl w:val="0"/>
-                <w:numId w:val="5"/>
-              </w:numPr>
-              <w:spacing w:after="0" w:line="240" w:lineRule="auto"/>
-              <w:rPr>
-                <w:rFonts w:ascii="Arial" w:hAnsi="Arial" w:cs="Arial"/>
-                <w:sz w:val="20"/>
-                <w:szCs w:val="20"/>
-                <w:lang w:val="es-ES"/>
-              </w:rPr>
-            </w:pPr>
-            <w:r>
-              <w:rPr>
-                <w:rFonts w:ascii="Arial" w:hAnsi="Arial" w:cs="Arial"/>
-                <w:sz w:val="20"/>
-                <w:szCs w:val="20"/>
-                <w:lang w:val="es-ES"/>
-              </w:rPr>
-              <w:t xml:space="preserve">En caso de que el archivo seleccionado no sea de extensión .java, se deberá restringir  el flujo del programa y se visualizara un mensaje de alerta solicitando que se </w:t>
-            </w:r>
-            <w:r>
-              <w:rPr>
-                <w:rFonts w:ascii="Arial" w:hAnsi="Arial" w:cs="Arial"/>
-                <w:sz w:val="20"/>
-                <w:szCs w:val="20"/>
-                <w:lang w:val="es-ES"/>
-              </w:rPr>
-              <w:t>ingrese</w:t>
-            </w:r>
-            <w:r>
-              <w:rPr>
-                <w:rFonts w:ascii="Arial" w:hAnsi="Arial" w:cs="Arial"/>
-                <w:sz w:val="20"/>
-                <w:szCs w:val="20"/>
-                <w:lang w:val="es-ES"/>
-              </w:rPr>
-              <w:t xml:space="preserve"> un archivo valido.</w:t>
-            </w:r>
-          </w:p>
-        </w:tc>
-      </w:tr>
-    </w:tbl>
-    <w:p>
-      <w:pPr>
-        <w:pStyle w:val="Prrafodelista"/>
-        <w:ind w:left="360"/>
-        <w:rPr>
-          <w:rFonts w:ascii="Arial" w:hAnsi="Arial" w:cs="Arial"/>
-          <w:sz w:val="20"/>
-          <w:szCs w:val="20"/>
-          <w:lang w:val="es-ES"/>
-        </w:rPr>
-      </w:pPr>
-    </w:p>
-    <w:tbl>
-      <w:tblPr>
-        <w:tblW w:w="9513" w:type="dxa"/>
-        <w:tblInd w:w="55" w:type="dxa"/>
-        <w:tblCellMar>
-          <w:left w:w="70" w:type="dxa"/>
-          <w:right w:w="70" w:type="dxa"/>
-        </w:tblCellMar>
-        <w:tblLook w:val="04A0" w:firstRow="1" w:lastRow="0" w:firstColumn="1" w:lastColumn="0" w:noHBand="0" w:noVBand="1"/>
-      </w:tblPr>
-      <w:tblGrid>
-        <w:gridCol w:w="1575"/>
-        <w:gridCol w:w="7938"/>
-      </w:tblGrid>
-      <w:tr>
-        <w:trPr>
-          <w:trHeight w:val="315"/>
-        </w:trPr>
-        <w:tc>
-          <w:tcPr>
-            <w:tcW w:w="1575" w:type="dxa"/>
-            <w:tcBorders>
-              <w:top w:val="single" w:sz="8" w:space="0" w:color="auto"/>
-              <w:left w:val="single" w:sz="8" w:space="0" w:color="auto"/>
-              <w:bottom w:val="single" w:sz="8" w:space="0" w:color="auto"/>
-              <w:right w:val="single" w:sz="8" w:space="0" w:color="auto"/>
-            </w:tcBorders>
-            <w:shd w:val="clear" w:color="000000" w:fill="DCE6F1"/>
-            <w:vAlign w:val="center"/>
-            <w:hideMark/>
-          </w:tcPr>
-          <w:p>
-            <w:pPr>
-              <w:spacing w:after="0" w:line="240" w:lineRule="auto"/>
-              <w:jc w:val="center"/>
-              <w:rPr>
-                <w:rFonts w:ascii="Calibri" w:eastAsia="Times New Roman" w:hAnsi="Calibri" w:cs="Times New Roman"/>
-                <w:color w:val="000000"/>
-                <w:lang w:val="es-CO" w:eastAsia="es-CO" w:bidi="ar-SA"/>
-              </w:rPr>
-            </w:pPr>
-            <w:r>
-              <w:rPr>
-                <w:rFonts w:ascii="Calibri" w:eastAsia="Times New Roman" w:hAnsi="Calibri" w:cs="Times New Roman"/>
-                <w:color w:val="000000"/>
-                <w:lang w:val="es-ES" w:eastAsia="es-CO" w:bidi="ar-SA"/>
-              </w:rPr>
-              <w:t>Paso</w:t>
-            </w:r>
-          </w:p>
-        </w:tc>
-        <w:tc>
-          <w:tcPr>
-            <w:tcW w:w="7938" w:type="dxa"/>
-            <w:tcBorders>
-              <w:top w:val="single" w:sz="8" w:space="0" w:color="auto"/>
-              <w:left w:val="nil"/>
-              <w:bottom w:val="single" w:sz="8" w:space="0" w:color="auto"/>
-              <w:right w:val="single" w:sz="8" w:space="0" w:color="auto"/>
-            </w:tcBorders>
-            <w:shd w:val="clear" w:color="auto" w:fill="auto"/>
-            <w:vAlign w:val="center"/>
-            <w:hideMark/>
-          </w:tcPr>
-          <w:p>
-            <w:pPr>
-              <w:spacing w:after="0" w:line="240" w:lineRule="auto"/>
-              <w:jc w:val="center"/>
-              <w:rPr>
-                <w:rFonts w:ascii="Arial" w:eastAsia="Times New Roman" w:hAnsi="Arial" w:cs="Arial"/>
-                <w:color w:val="000000"/>
-                <w:sz w:val="20"/>
-                <w:szCs w:val="20"/>
-                <w:lang w:val="es-CO" w:eastAsia="es-CO" w:bidi="ar-SA"/>
-              </w:rPr>
-            </w:pPr>
-            <w:r>
-              <w:rPr>
-                <w:rFonts w:ascii="Arial" w:eastAsia="Times New Roman" w:hAnsi="Arial" w:cs="Arial"/>
-                <w:color w:val="000000"/>
-                <w:sz w:val="20"/>
-                <w:szCs w:val="20"/>
-                <w:lang w:val="es-ES" w:eastAsia="es-CO" w:bidi="ar-SA"/>
-              </w:rPr>
-              <w:t>3</w:t>
-            </w:r>
-          </w:p>
-        </w:tc>
-      </w:tr>
-      <w:tr>
-        <w:trPr>
-          <w:trHeight w:val="315"/>
-        </w:trPr>
-        <w:tc>
-          <w:tcPr>
-            <w:tcW w:w="1575" w:type="dxa"/>
-            <w:tcBorders>
-              <w:top w:val="nil"/>
-              <w:left w:val="single" w:sz="8" w:space="0" w:color="auto"/>
-              <w:bottom w:val="single" w:sz="8" w:space="0" w:color="auto"/>
-              <w:right w:val="single" w:sz="8" w:space="0" w:color="auto"/>
-            </w:tcBorders>
-            <w:shd w:val="clear" w:color="000000" w:fill="DCE6F1"/>
-            <w:vAlign w:val="center"/>
-            <w:hideMark/>
-          </w:tcPr>
-          <w:p>
-            <w:pPr>
-              <w:spacing w:after="0" w:line="240" w:lineRule="auto"/>
-              <w:jc w:val="center"/>
-              <w:rPr>
-                <w:rFonts w:ascii="Calibri" w:eastAsia="Times New Roman" w:hAnsi="Calibri" w:cs="Times New Roman"/>
-                <w:color w:val="000000"/>
-                <w:lang w:val="es-CO" w:eastAsia="es-CO" w:bidi="ar-SA"/>
-              </w:rPr>
-            </w:pPr>
-            <w:r>
-              <w:rPr>
-                <w:rFonts w:ascii="Calibri" w:eastAsia="Times New Roman" w:hAnsi="Calibri" w:cs="Times New Roman"/>
-                <w:color w:val="000000"/>
-                <w:lang w:val="es-ES" w:eastAsia="es-CO" w:bidi="ar-SA"/>
-              </w:rPr>
-              <w:t>Acción</w:t>
-            </w:r>
-          </w:p>
-        </w:tc>
-        <w:tc>
-          <w:tcPr>
-            <w:tcW w:w="7938" w:type="dxa"/>
-            <w:tcBorders>
-              <w:top w:val="nil"/>
-              <w:left w:val="nil"/>
-              <w:bottom w:val="single" w:sz="8" w:space="0" w:color="auto"/>
-              <w:right w:val="single" w:sz="8" w:space="0" w:color="auto"/>
-            </w:tcBorders>
-            <w:shd w:val="clear" w:color="auto" w:fill="auto"/>
-            <w:vAlign w:val="center"/>
-            <w:hideMark/>
-          </w:tcPr>
-          <w:p>
-            <w:pPr>
-              <w:spacing w:after="0" w:line="240" w:lineRule="auto"/>
-              <w:rPr>
-                <w:rFonts w:ascii="Arial" w:eastAsia="Times New Roman" w:hAnsi="Arial" w:cs="Arial"/>
-                <w:color w:val="000000"/>
-                <w:sz w:val="20"/>
-                <w:szCs w:val="20"/>
-                <w:lang w:val="es-CO" w:eastAsia="es-CO" w:bidi="ar-SA"/>
-              </w:rPr>
-            </w:pPr>
-            <w:r>
-              <w:rPr>
-                <w:rFonts w:ascii="Arial" w:hAnsi="Arial" w:cs="Arial"/>
-                <w:sz w:val="20"/>
-                <w:szCs w:val="20"/>
-                <w:lang w:val="es-CO"/>
-              </w:rPr>
-              <w:t>Solicitud de información por parte del sistema</w:t>
-            </w:r>
-          </w:p>
-        </w:tc>
-      </w:tr>
-      <w:tr>
-        <w:trPr>
-          <w:trHeight w:val="780"/>
-        </w:trPr>
-        <w:tc>
-          <w:tcPr>
-            <w:tcW w:w="1575" w:type="dxa"/>
-            <w:tcBorders>
-              <w:top w:val="nil"/>
-              <w:left w:val="single" w:sz="8" w:space="0" w:color="auto"/>
-              <w:bottom w:val="single" w:sz="8" w:space="0" w:color="auto"/>
-              <w:right w:val="single" w:sz="8" w:space="0" w:color="auto"/>
-            </w:tcBorders>
-            <w:shd w:val="clear" w:color="000000" w:fill="DCE6F1"/>
-            <w:vAlign w:val="center"/>
-            <w:hideMark/>
-          </w:tcPr>
-          <w:p>
-            <w:pPr>
-              <w:spacing w:after="0" w:line="240" w:lineRule="auto"/>
-              <w:jc w:val="center"/>
-              <w:rPr>
-                <w:rFonts w:ascii="Calibri" w:eastAsia="Times New Roman" w:hAnsi="Calibri" w:cs="Times New Roman"/>
-                <w:color w:val="000000"/>
-                <w:lang w:val="es-CO" w:eastAsia="es-CO" w:bidi="ar-SA"/>
-              </w:rPr>
-            </w:pPr>
-            <w:r>
-              <w:rPr>
-                <w:rFonts w:ascii="Calibri" w:eastAsia="Times New Roman" w:hAnsi="Calibri" w:cs="Times New Roman"/>
-                <w:color w:val="000000"/>
-                <w:lang w:val="es-ES" w:eastAsia="es-CO" w:bidi="ar-SA"/>
-              </w:rPr>
-              <w:t>Criterios de Aceptación</w:t>
-            </w:r>
-          </w:p>
-        </w:tc>
-        <w:tc>
-          <w:tcPr>
-            <w:tcW w:w="7938" w:type="dxa"/>
-            <w:tcBorders>
-              <w:top w:val="nil"/>
-              <w:left w:val="nil"/>
-              <w:bottom w:val="single" w:sz="8" w:space="0" w:color="auto"/>
-              <w:right w:val="single" w:sz="8" w:space="0" w:color="auto"/>
-            </w:tcBorders>
-            <w:shd w:val="clear" w:color="auto" w:fill="auto"/>
-            <w:hideMark/>
-          </w:tcPr>
-          <w:p>
-            <w:pPr>
-              <w:pStyle w:val="Prrafodelista"/>
-              <w:numPr>
-                <w:ilvl w:val="0"/>
-                <w:numId w:val="7"/>
-              </w:numPr>
-              <w:rPr>
-                <w:rFonts w:ascii="Arial" w:hAnsi="Arial" w:cs="Arial"/>
-                <w:sz w:val="20"/>
-                <w:szCs w:val="20"/>
-                <w:lang w:val="es-ES"/>
-              </w:rPr>
-            </w:pPr>
-            <w:r>
-              <w:rPr>
-                <w:rFonts w:ascii="Arial" w:hAnsi="Arial" w:cs="Arial"/>
-                <w:sz w:val="20"/>
-                <w:szCs w:val="20"/>
-                <w:lang w:val="es-ES"/>
-              </w:rPr>
-              <w:t>En caso de que la solicitud de información  no se realice, el sistema deberá visualizar un mensaje de error</w:t>
-            </w:r>
-          </w:p>
-        </w:tc>
-      </w:tr>
-    </w:tbl>
-    <w:p>
-      <w:pPr>
-        <w:pStyle w:val="Prrafodelista"/>
-        <w:ind w:left="360"/>
-        <w:rPr>
-          <w:rFonts w:ascii="Arial" w:hAnsi="Arial" w:cs="Arial"/>
-          <w:sz w:val="20"/>
-          <w:szCs w:val="20"/>
-          <w:lang w:val="es-ES"/>
-        </w:rPr>
-      </w:pPr>
-    </w:p>
-    <w:tbl>
-      <w:tblPr>
-        <w:tblW w:w="9513" w:type="dxa"/>
-        <w:tblInd w:w="55" w:type="dxa"/>
-        <w:tblCellMar>
-          <w:left w:w="70" w:type="dxa"/>
-          <w:right w:w="70" w:type="dxa"/>
-        </w:tblCellMar>
-        <w:tblLook w:val="04A0" w:firstRow="1" w:lastRow="0" w:firstColumn="1" w:lastColumn="0" w:noHBand="0" w:noVBand="1"/>
-      </w:tblPr>
-      <w:tblGrid>
-        <w:gridCol w:w="1575"/>
-        <w:gridCol w:w="7938"/>
-      </w:tblGrid>
-      <w:tr>
-        <w:trPr>
-          <w:trHeight w:val="315"/>
-        </w:trPr>
-        <w:tc>
-          <w:tcPr>
-            <w:tcW w:w="1575" w:type="dxa"/>
-            <w:tcBorders>
-              <w:top w:val="single" w:sz="8" w:space="0" w:color="auto"/>
-              <w:left w:val="single" w:sz="8" w:space="0" w:color="auto"/>
-              <w:bottom w:val="single" w:sz="8" w:space="0" w:color="auto"/>
-              <w:right w:val="single" w:sz="8" w:space="0" w:color="auto"/>
-            </w:tcBorders>
-            <w:shd w:val="clear" w:color="000000" w:fill="DCE6F1"/>
-            <w:vAlign w:val="center"/>
-            <w:hideMark/>
-          </w:tcPr>
-          <w:p>
-            <w:pPr>
-              <w:spacing w:after="0" w:line="240" w:lineRule="auto"/>
-              <w:jc w:val="center"/>
-              <w:rPr>
-                <w:rFonts w:ascii="Calibri" w:eastAsia="Times New Roman" w:hAnsi="Calibri" w:cs="Times New Roman"/>
-                <w:color w:val="000000"/>
-                <w:lang w:val="es-CO" w:eastAsia="es-CO" w:bidi="ar-SA"/>
-              </w:rPr>
-            </w:pPr>
-            <w:r>
-              <w:rPr>
-                <w:rFonts w:ascii="Calibri" w:eastAsia="Times New Roman" w:hAnsi="Calibri" w:cs="Times New Roman"/>
-                <w:color w:val="000000"/>
-                <w:lang w:val="es-ES" w:eastAsia="es-CO" w:bidi="ar-SA"/>
-              </w:rPr>
-              <w:t>Paso</w:t>
-            </w:r>
-          </w:p>
-        </w:tc>
-        <w:tc>
-          <w:tcPr>
-            <w:tcW w:w="7938" w:type="dxa"/>
-            <w:tcBorders>
-              <w:top w:val="single" w:sz="8" w:space="0" w:color="auto"/>
-              <w:left w:val="nil"/>
-              <w:bottom w:val="single" w:sz="8" w:space="0" w:color="auto"/>
-              <w:right w:val="single" w:sz="8" w:space="0" w:color="auto"/>
-            </w:tcBorders>
-            <w:shd w:val="clear" w:color="auto" w:fill="auto"/>
-            <w:vAlign w:val="center"/>
-            <w:hideMark/>
-          </w:tcPr>
-          <w:p>
-            <w:pPr>
-              <w:spacing w:after="0" w:line="240" w:lineRule="auto"/>
-              <w:jc w:val="center"/>
-              <w:rPr>
-                <w:rFonts w:ascii="Arial" w:eastAsia="Times New Roman" w:hAnsi="Arial" w:cs="Arial"/>
-                <w:color w:val="000000"/>
-                <w:sz w:val="20"/>
-                <w:szCs w:val="20"/>
-                <w:lang w:val="es-CO" w:eastAsia="es-CO" w:bidi="ar-SA"/>
-              </w:rPr>
-            </w:pPr>
-            <w:r>
-              <w:rPr>
-                <w:rFonts w:ascii="Arial" w:eastAsia="Times New Roman" w:hAnsi="Arial" w:cs="Arial"/>
-                <w:color w:val="000000"/>
-                <w:sz w:val="20"/>
-                <w:szCs w:val="20"/>
-                <w:lang w:val="es-ES" w:eastAsia="es-CO" w:bidi="ar-SA"/>
-              </w:rPr>
-              <w:t>4</w:t>
-            </w:r>
-          </w:p>
-        </w:tc>
-      </w:tr>
-      <w:tr>
-        <w:trPr>
-          <w:trHeight w:val="315"/>
-        </w:trPr>
-        <w:tc>
-          <w:tcPr>
-            <w:tcW w:w="1575" w:type="dxa"/>
-            <w:tcBorders>
-              <w:top w:val="nil"/>
-              <w:left w:val="single" w:sz="8" w:space="0" w:color="auto"/>
-              <w:bottom w:val="single" w:sz="8" w:space="0" w:color="auto"/>
-              <w:right w:val="single" w:sz="8" w:space="0" w:color="auto"/>
-            </w:tcBorders>
-            <w:shd w:val="clear" w:color="000000" w:fill="DCE6F1"/>
-            <w:vAlign w:val="center"/>
-            <w:hideMark/>
-          </w:tcPr>
-          <w:p>
-            <w:pPr>
-              <w:spacing w:after="0" w:line="240" w:lineRule="auto"/>
-              <w:jc w:val="center"/>
-              <w:rPr>
-                <w:rFonts w:ascii="Calibri" w:eastAsia="Times New Roman" w:hAnsi="Calibri" w:cs="Times New Roman"/>
-                <w:color w:val="000000"/>
-                <w:lang w:val="es-CO" w:eastAsia="es-CO" w:bidi="ar-SA"/>
-              </w:rPr>
-            </w:pPr>
-            <w:r>
-              <w:rPr>
-                <w:rFonts w:ascii="Calibri" w:eastAsia="Times New Roman" w:hAnsi="Calibri" w:cs="Times New Roman"/>
-                <w:color w:val="000000"/>
-                <w:lang w:val="es-ES" w:eastAsia="es-CO" w:bidi="ar-SA"/>
-              </w:rPr>
-              <w:t>Acción</w:t>
-            </w:r>
-          </w:p>
-        </w:tc>
-        <w:tc>
-          <w:tcPr>
-            <w:tcW w:w="7938" w:type="dxa"/>
-            <w:tcBorders>
-              <w:top w:val="nil"/>
-              <w:left w:val="nil"/>
-              <w:bottom w:val="single" w:sz="8" w:space="0" w:color="auto"/>
-              <w:right w:val="single" w:sz="8" w:space="0" w:color="auto"/>
-            </w:tcBorders>
-            <w:shd w:val="clear" w:color="auto" w:fill="auto"/>
-            <w:vAlign w:val="center"/>
-            <w:hideMark/>
-          </w:tcPr>
-          <w:p>
-            <w:pPr>
-              <w:spacing w:after="0" w:line="240" w:lineRule="auto"/>
-              <w:rPr>
-                <w:rFonts w:ascii="Arial" w:eastAsia="Times New Roman" w:hAnsi="Arial" w:cs="Arial"/>
-                <w:color w:val="000000"/>
-                <w:sz w:val="20"/>
-                <w:szCs w:val="20"/>
-                <w:lang w:val="es-CO" w:eastAsia="es-CO" w:bidi="ar-SA"/>
-              </w:rPr>
-            </w:pPr>
-            <w:r>
-              <w:rPr>
-                <w:rFonts w:ascii="Arial" w:hAnsi="Arial" w:cs="Arial"/>
-                <w:sz w:val="20"/>
-                <w:szCs w:val="20"/>
-                <w:lang w:val="es-CO"/>
-              </w:rPr>
-              <w:t>Ingresar información en el aplicativo</w:t>
-            </w:r>
-          </w:p>
-        </w:tc>
-      </w:tr>
-      <w:tr>
-        <w:trPr>
-          <w:trHeight w:val="780"/>
-        </w:trPr>
-        <w:tc>
-          <w:tcPr>
-            <w:tcW w:w="1575" w:type="dxa"/>
-            <w:tcBorders>
-              <w:top w:val="nil"/>
-              <w:left w:val="single" w:sz="8" w:space="0" w:color="auto"/>
-              <w:bottom w:val="single" w:sz="8" w:space="0" w:color="auto"/>
-              <w:right w:val="single" w:sz="8" w:space="0" w:color="auto"/>
-            </w:tcBorders>
-            <w:shd w:val="clear" w:color="000000" w:fill="DCE6F1"/>
-            <w:vAlign w:val="center"/>
-            <w:hideMark/>
-          </w:tcPr>
-          <w:p>
-            <w:pPr>
-              <w:spacing w:after="0" w:line="240" w:lineRule="auto"/>
-              <w:jc w:val="center"/>
-              <w:rPr>
-                <w:rFonts w:ascii="Calibri" w:eastAsia="Times New Roman" w:hAnsi="Calibri" w:cs="Times New Roman"/>
-                <w:color w:val="000000"/>
-                <w:lang w:val="es-CO" w:eastAsia="es-CO" w:bidi="ar-SA"/>
-              </w:rPr>
-            </w:pPr>
-            <w:r>
-              <w:rPr>
-                <w:rFonts w:ascii="Calibri" w:eastAsia="Times New Roman" w:hAnsi="Calibri" w:cs="Times New Roman"/>
-                <w:color w:val="000000"/>
-                <w:lang w:val="es-ES" w:eastAsia="es-CO" w:bidi="ar-SA"/>
-              </w:rPr>
-              <w:t>Criterios de Aceptación</w:t>
-            </w:r>
-          </w:p>
-        </w:tc>
-        <w:tc>
-          <w:tcPr>
-            <w:tcW w:w="7938" w:type="dxa"/>
-            <w:tcBorders>
-              <w:top w:val="nil"/>
-              <w:left w:val="nil"/>
-              <w:bottom w:val="single" w:sz="8" w:space="0" w:color="auto"/>
-              <w:right w:val="single" w:sz="8" w:space="0" w:color="auto"/>
-            </w:tcBorders>
-            <w:shd w:val="clear" w:color="auto" w:fill="auto"/>
-            <w:hideMark/>
-          </w:tcPr>
-          <w:p>
-            <w:pPr>
-              <w:pStyle w:val="Prrafodelista"/>
-              <w:numPr>
-                <w:ilvl w:val="0"/>
-                <w:numId w:val="8"/>
-              </w:numPr>
-              <w:rPr>
-                <w:rFonts w:ascii="Arial" w:hAnsi="Arial" w:cs="Arial"/>
-                <w:sz w:val="20"/>
-                <w:szCs w:val="20"/>
-                <w:lang w:val="es-ES"/>
-              </w:rPr>
-            </w:pPr>
-            <w:r>
-              <w:rPr>
-                <w:rFonts w:ascii="Arial" w:hAnsi="Arial" w:cs="Arial"/>
-                <w:sz w:val="20"/>
-                <w:szCs w:val="20"/>
-                <w:lang w:val="es-ES"/>
-              </w:rPr>
-              <w:t xml:space="preserve">En caso de que la </w:t>
-            </w:r>
-            <w:r>
-              <w:rPr>
-                <w:rFonts w:ascii="Arial" w:hAnsi="Arial" w:cs="Arial"/>
-                <w:sz w:val="20"/>
-                <w:szCs w:val="20"/>
-                <w:lang w:val="es-ES"/>
-              </w:rPr>
-              <w:t>información ingresada no sea correcta, se deberá bloquear el flujo normar del programa, y mostrar un mensaje de error solicitando que se corrijan los datos ingresados.</w:t>
-            </w:r>
-          </w:p>
-        </w:tc>
-      </w:tr>
-    </w:tbl>
-    <w:p>
-      <w:pPr>
-        <w:pStyle w:val="Prrafodelista"/>
-        <w:ind w:left="360"/>
-        <w:rPr>
-          <w:rFonts w:ascii="Arial" w:hAnsi="Arial" w:cs="Arial"/>
-          <w:sz w:val="20"/>
-          <w:szCs w:val="20"/>
-          <w:lang w:val="es-CO"/>
-        </w:rPr>
-      </w:pPr>
-    </w:p>
-    <w:tbl>
-      <w:tblPr>
-        <w:tblW w:w="9513" w:type="dxa"/>
-        <w:tblInd w:w="55" w:type="dxa"/>
-        <w:tblCellMar>
-          <w:left w:w="70" w:type="dxa"/>
-          <w:right w:w="70" w:type="dxa"/>
-        </w:tblCellMar>
-        <w:tblLook w:val="04A0" w:firstRow="1" w:lastRow="0" w:firstColumn="1" w:lastColumn="0" w:noHBand="0" w:noVBand="1"/>
-      </w:tblPr>
-      <w:tblGrid>
-        <w:gridCol w:w="1575"/>
-        <w:gridCol w:w="7938"/>
-      </w:tblGrid>
-      <w:tr>
-        <w:trPr>
-          <w:trHeight w:val="315"/>
-        </w:trPr>
-        <w:tc>
-          <w:tcPr>
-            <w:tcW w:w="1575" w:type="dxa"/>
-            <w:tcBorders>
-              <w:top w:val="single" w:sz="8" w:space="0" w:color="auto"/>
-              <w:left w:val="single" w:sz="8" w:space="0" w:color="auto"/>
-              <w:bottom w:val="single" w:sz="8" w:space="0" w:color="auto"/>
-              <w:right w:val="single" w:sz="8" w:space="0" w:color="auto"/>
-            </w:tcBorders>
-            <w:shd w:val="clear" w:color="000000" w:fill="DCE6F1"/>
-            <w:vAlign w:val="center"/>
-            <w:hideMark/>
-          </w:tcPr>
-          <w:p>
-            <w:pPr>
-              <w:spacing w:after="0" w:line="240" w:lineRule="auto"/>
-              <w:jc w:val="center"/>
-              <w:rPr>
-                <w:rFonts w:ascii="Calibri" w:eastAsia="Times New Roman" w:hAnsi="Calibri" w:cs="Times New Roman"/>
-                <w:color w:val="000000"/>
-                <w:lang w:val="es-CO" w:eastAsia="es-CO" w:bidi="ar-SA"/>
-              </w:rPr>
-            </w:pPr>
-            <w:r>
-              <w:rPr>
-                <w:rFonts w:ascii="Calibri" w:eastAsia="Times New Roman" w:hAnsi="Calibri" w:cs="Times New Roman"/>
-                <w:color w:val="000000"/>
-                <w:lang w:val="es-ES" w:eastAsia="es-CO" w:bidi="ar-SA"/>
-              </w:rPr>
-              <w:t>Paso</w:t>
-            </w:r>
-          </w:p>
-        </w:tc>
-        <w:tc>
-          <w:tcPr>
-            <w:tcW w:w="7938" w:type="dxa"/>
-            <w:tcBorders>
-              <w:top w:val="single" w:sz="8" w:space="0" w:color="auto"/>
-              <w:left w:val="nil"/>
-              <w:bottom w:val="single" w:sz="8" w:space="0" w:color="auto"/>
-              <w:right w:val="single" w:sz="8" w:space="0" w:color="auto"/>
-            </w:tcBorders>
-            <w:shd w:val="clear" w:color="auto" w:fill="auto"/>
-            <w:vAlign w:val="center"/>
-            <w:hideMark/>
-          </w:tcPr>
-          <w:p>
-            <w:pPr>
-              <w:spacing w:after="0" w:line="240" w:lineRule="auto"/>
-              <w:jc w:val="center"/>
-              <w:rPr>
-                <w:rFonts w:ascii="Arial" w:eastAsia="Times New Roman" w:hAnsi="Arial" w:cs="Arial"/>
-                <w:color w:val="000000"/>
-                <w:sz w:val="20"/>
-                <w:szCs w:val="20"/>
-                <w:lang w:val="es-CO" w:eastAsia="es-CO" w:bidi="ar-SA"/>
-              </w:rPr>
-            </w:pPr>
-            <w:r>
-              <w:rPr>
-                <w:rFonts w:ascii="Arial" w:eastAsia="Times New Roman" w:hAnsi="Arial" w:cs="Arial"/>
-                <w:color w:val="000000"/>
-                <w:sz w:val="20"/>
-                <w:szCs w:val="20"/>
-                <w:lang w:val="es-ES" w:eastAsia="es-CO" w:bidi="ar-SA"/>
-              </w:rPr>
-              <w:t>5</w:t>
-            </w:r>
-          </w:p>
-        </w:tc>
-      </w:tr>
-      <w:tr>
-        <w:trPr>
-          <w:trHeight w:val="315"/>
-        </w:trPr>
-        <w:tc>
-          <w:tcPr>
-            <w:tcW w:w="1575" w:type="dxa"/>
-            <w:tcBorders>
-              <w:top w:val="nil"/>
-              <w:left w:val="single" w:sz="8" w:space="0" w:color="auto"/>
-              <w:bottom w:val="single" w:sz="8" w:space="0" w:color="auto"/>
-              <w:right w:val="single" w:sz="8" w:space="0" w:color="auto"/>
-            </w:tcBorders>
-            <w:shd w:val="clear" w:color="000000" w:fill="DCE6F1"/>
-            <w:vAlign w:val="center"/>
-            <w:hideMark/>
-          </w:tcPr>
-          <w:p>
-            <w:pPr>
-              <w:spacing w:after="0" w:line="240" w:lineRule="auto"/>
-              <w:jc w:val="center"/>
-              <w:rPr>
-                <w:rFonts w:ascii="Calibri" w:eastAsia="Times New Roman" w:hAnsi="Calibri" w:cs="Times New Roman"/>
-                <w:color w:val="000000"/>
-                <w:lang w:val="es-CO" w:eastAsia="es-CO" w:bidi="ar-SA"/>
-              </w:rPr>
-            </w:pPr>
-            <w:r>
-              <w:rPr>
-                <w:rFonts w:ascii="Calibri" w:eastAsia="Times New Roman" w:hAnsi="Calibri" w:cs="Times New Roman"/>
-                <w:color w:val="000000"/>
-                <w:lang w:val="es-ES" w:eastAsia="es-CO" w:bidi="ar-SA"/>
-              </w:rPr>
-              <w:t>Acción</w:t>
-            </w:r>
-          </w:p>
-        </w:tc>
-        <w:tc>
-          <w:tcPr>
-            <w:tcW w:w="7938" w:type="dxa"/>
-            <w:tcBorders>
-              <w:top w:val="nil"/>
-              <w:left w:val="nil"/>
-              <w:bottom w:val="single" w:sz="8" w:space="0" w:color="auto"/>
-              <w:right w:val="single" w:sz="8" w:space="0" w:color="auto"/>
-            </w:tcBorders>
-            <w:shd w:val="clear" w:color="auto" w:fill="auto"/>
-            <w:vAlign w:val="center"/>
-            <w:hideMark/>
-          </w:tcPr>
-          <w:p>
-            <w:pPr>
-              <w:spacing w:after="0" w:line="240" w:lineRule="auto"/>
-              <w:rPr>
-                <w:rFonts w:ascii="Arial" w:eastAsia="Times New Roman" w:hAnsi="Arial" w:cs="Arial"/>
-                <w:color w:val="000000"/>
-                <w:sz w:val="20"/>
-                <w:szCs w:val="20"/>
-                <w:lang w:val="es-CO" w:eastAsia="es-CO" w:bidi="ar-SA"/>
-              </w:rPr>
-            </w:pPr>
-            <w:r>
-              <w:rPr>
-                <w:rFonts w:ascii="Arial" w:hAnsi="Arial" w:cs="Arial"/>
-                <w:sz w:val="20"/>
-                <w:szCs w:val="20"/>
-                <w:lang w:val="es-CO"/>
-              </w:rPr>
-              <w:t>Analizar archivos de ambas versiones</w:t>
-            </w:r>
-          </w:p>
-        </w:tc>
-      </w:tr>
-      <w:tr>
-        <w:trPr>
-          <w:trHeight w:val="780"/>
-        </w:trPr>
-        <w:tc>
-          <w:tcPr>
-            <w:tcW w:w="1575" w:type="dxa"/>
-            <w:tcBorders>
-              <w:top w:val="nil"/>
-              <w:left w:val="single" w:sz="8" w:space="0" w:color="auto"/>
-              <w:bottom w:val="single" w:sz="8" w:space="0" w:color="auto"/>
-              <w:right w:val="single" w:sz="8" w:space="0" w:color="auto"/>
-            </w:tcBorders>
-            <w:shd w:val="clear" w:color="000000" w:fill="DCE6F1"/>
-            <w:vAlign w:val="center"/>
-            <w:hideMark/>
-          </w:tcPr>
-          <w:p>
-            <w:pPr>
-              <w:spacing w:after="0" w:line="240" w:lineRule="auto"/>
-              <w:jc w:val="center"/>
-              <w:rPr>
-                <w:rFonts w:ascii="Calibri" w:eastAsia="Times New Roman" w:hAnsi="Calibri" w:cs="Times New Roman"/>
-                <w:color w:val="000000"/>
-                <w:lang w:val="es-CO" w:eastAsia="es-CO" w:bidi="ar-SA"/>
-              </w:rPr>
-            </w:pPr>
-            <w:r>
-              <w:rPr>
-                <w:rFonts w:ascii="Calibri" w:eastAsia="Times New Roman" w:hAnsi="Calibri" w:cs="Times New Roman"/>
-                <w:color w:val="000000"/>
-                <w:lang w:val="es-ES" w:eastAsia="es-CO" w:bidi="ar-SA"/>
-              </w:rPr>
-              <w:t>Criterios de Aceptación</w:t>
-            </w:r>
-          </w:p>
-        </w:tc>
-        <w:tc>
-          <w:tcPr>
-            <w:tcW w:w="7938" w:type="dxa"/>
-            <w:tcBorders>
-              <w:top w:val="nil"/>
-              <w:left w:val="nil"/>
-              <w:bottom w:val="single" w:sz="8" w:space="0" w:color="auto"/>
-              <w:right w:val="single" w:sz="8" w:space="0" w:color="auto"/>
-            </w:tcBorders>
-            <w:shd w:val="clear" w:color="auto" w:fill="auto"/>
-            <w:hideMark/>
-          </w:tcPr>
-          <w:p>
-            <w:pPr>
-              <w:pStyle w:val="Prrafodelista"/>
-              <w:numPr>
-                <w:ilvl w:val="0"/>
-                <w:numId w:val="9"/>
-              </w:numPr>
-              <w:rPr>
-                <w:rFonts w:ascii="Arial" w:hAnsi="Arial" w:cs="Arial"/>
-                <w:sz w:val="20"/>
-                <w:szCs w:val="20"/>
-                <w:lang w:val="es-ES"/>
-              </w:rPr>
-            </w:pPr>
-            <w:r>
-              <w:rPr>
-                <w:rFonts w:ascii="Arial" w:hAnsi="Arial" w:cs="Arial"/>
-                <w:sz w:val="20"/>
-                <w:szCs w:val="20"/>
-                <w:lang w:val="es-ES"/>
-              </w:rPr>
-              <w:t xml:space="preserve">En caso de </w:t>
-            </w:r>
-            <w:r>
-              <w:rPr>
-                <w:rFonts w:ascii="Arial" w:hAnsi="Arial" w:cs="Arial"/>
-                <w:sz w:val="20"/>
-                <w:szCs w:val="20"/>
-                <w:lang w:val="es-ES"/>
-              </w:rPr>
-              <w:t xml:space="preserve">que el </w:t>
-            </w:r>
-            <w:bookmarkStart w:id="0" w:name="_GoBack"/>
-            <w:bookmarkEnd w:id="0"/>
-          </w:p>
-        </w:tc>
-      </w:tr>
-    </w:tbl>
-    <w:p>
-      <w:pPr>
-        <w:pStyle w:val="Prrafodelista"/>
-        <w:ind w:left="360"/>
         <w:rPr>
           <w:rFonts w:ascii="Arial" w:hAnsi="Arial" w:cs="Arial"/>
           <w:sz w:val="20"/>
@@ -3284,6 +2262,95 @@
     </w:lvl>
   </w:abstractNum>
   <w:abstractNum w:abstractNumId="5">
+    <w:nsid w:val="375C7A23"/>
+    <w:multiLevelType w:val="hybridMultilevel"/>
+    <w:tmpl w:val="C6A67706"/>
+    <w:lvl w:ilvl="0" w:tplc="240A000F">
+      <w:start w:val="1"/>
+      <w:numFmt w:val="decimal"/>
+      <w:lvlText w:val="%1."/>
+      <w:lvlJc w:val="left"/>
+      <w:pPr>
+        <w:ind w:left="720" w:hanging="360"/>
+      </w:pPr>
+      <w:rPr>
+        <w:rFonts w:hint="default"/>
+      </w:rPr>
+    </w:lvl>
+    <w:lvl w:ilvl="1" w:tplc="240A0019" w:tentative="1">
+      <w:start w:val="1"/>
+      <w:numFmt w:val="lowerLetter"/>
+      <w:lvlText w:val="%2."/>
+      <w:lvlJc w:val="left"/>
+      <w:pPr>
+        <w:ind w:left="1440" w:hanging="360"/>
+      </w:pPr>
+    </w:lvl>
+    <w:lvl w:ilvl="2" w:tplc="240A001B" w:tentative="1">
+      <w:start w:val="1"/>
+      <w:numFmt w:val="lowerRoman"/>
+      <w:lvlText w:val="%3."/>
+      <w:lvlJc w:val="right"/>
+      <w:pPr>
+        <w:ind w:left="2160" w:hanging="180"/>
+      </w:pPr>
+    </w:lvl>
+    <w:lvl w:ilvl="3" w:tplc="240A000F" w:tentative="1">
+      <w:start w:val="1"/>
+      <w:numFmt w:val="decimal"/>
+      <w:lvlText w:val="%4."/>
+      <w:lvlJc w:val="left"/>
+      <w:pPr>
+        <w:ind w:left="2880" w:hanging="360"/>
+      </w:pPr>
+    </w:lvl>
+    <w:lvl w:ilvl="4" w:tplc="240A0019" w:tentative="1">
+      <w:start w:val="1"/>
+      <w:numFmt w:val="lowerLetter"/>
+      <w:lvlText w:val="%5."/>
+      <w:lvlJc w:val="left"/>
+      <w:pPr>
+        <w:ind w:left="3600" w:hanging="360"/>
+      </w:pPr>
+    </w:lvl>
+    <w:lvl w:ilvl="5" w:tplc="240A001B" w:tentative="1">
+      <w:start w:val="1"/>
+      <w:numFmt w:val="lowerRoman"/>
+      <w:lvlText w:val="%6."/>
+      <w:lvlJc w:val="right"/>
+      <w:pPr>
+        <w:ind w:left="4320" w:hanging="180"/>
+      </w:pPr>
+    </w:lvl>
+    <w:lvl w:ilvl="6" w:tplc="240A000F" w:tentative="1">
+      <w:start w:val="1"/>
+      <w:numFmt w:val="decimal"/>
+      <w:lvlText w:val="%7."/>
+      <w:lvlJc w:val="left"/>
+      <w:pPr>
+        <w:ind w:left="5040" w:hanging="360"/>
+      </w:pPr>
+    </w:lvl>
+    <w:lvl w:ilvl="7" w:tplc="240A0019" w:tentative="1">
+      <w:start w:val="1"/>
+      <w:numFmt w:val="lowerLetter"/>
+      <w:lvlText w:val="%8."/>
+      <w:lvlJc w:val="left"/>
+      <w:pPr>
+        <w:ind w:left="5760" w:hanging="360"/>
+      </w:pPr>
+    </w:lvl>
+    <w:lvl w:ilvl="8" w:tplc="240A001B" w:tentative="1">
+      <w:start w:val="1"/>
+      <w:numFmt w:val="lowerRoman"/>
+      <w:lvlText w:val="%9."/>
+      <w:lvlJc w:val="right"/>
+      <w:pPr>
+        <w:ind w:left="6480" w:hanging="180"/>
+      </w:pPr>
+    </w:lvl>
+  </w:abstractNum>
+  <w:abstractNum w:abstractNumId="6">
     <w:nsid w:val="3D937F6E"/>
     <w:multiLevelType w:val="hybridMultilevel"/>
     <w:tmpl w:val="C6A67706"/>
@@ -3372,7 +2439,209 @@
       </w:pPr>
     </w:lvl>
   </w:abstractNum>
-  <w:abstractNum w:abstractNumId="6">
+  <w:abstractNum w:abstractNumId="7">
+    <w:nsid w:val="41A92E88"/>
+    <w:multiLevelType w:val="hybridMultilevel"/>
+    <w:tmpl w:val="B430139E"/>
+    <w:lvl w:ilvl="0" w:tplc="240A0001">
+      <w:start w:val="1"/>
+      <w:numFmt w:val="bullet"/>
+      <w:lvlText w:val=""/>
+      <w:lvlJc w:val="left"/>
+      <w:pPr>
+        <w:ind w:left="720" w:hanging="360"/>
+      </w:pPr>
+      <w:rPr>
+        <w:rFonts w:ascii="Symbol" w:hAnsi="Symbol" w:hint="default"/>
+      </w:rPr>
+    </w:lvl>
+    <w:lvl w:ilvl="1" w:tplc="240A0003" w:tentative="1">
+      <w:start w:val="1"/>
+      <w:numFmt w:val="bullet"/>
+      <w:lvlText w:val="o"/>
+      <w:lvlJc w:val="left"/>
+      <w:pPr>
+        <w:ind w:left="1440" w:hanging="360"/>
+      </w:pPr>
+      <w:rPr>
+        <w:rFonts w:ascii="Courier New" w:hAnsi="Courier New" w:cs="Courier New" w:hint="default"/>
+      </w:rPr>
+    </w:lvl>
+    <w:lvl w:ilvl="2" w:tplc="240A0005" w:tentative="1">
+      <w:start w:val="1"/>
+      <w:numFmt w:val="bullet"/>
+      <w:lvlText w:val=""/>
+      <w:lvlJc w:val="left"/>
+      <w:pPr>
+        <w:ind w:left="2160" w:hanging="360"/>
+      </w:pPr>
+      <w:rPr>
+        <w:rFonts w:ascii="Wingdings" w:hAnsi="Wingdings" w:hint="default"/>
+      </w:rPr>
+    </w:lvl>
+    <w:lvl w:ilvl="3" w:tplc="240A0001" w:tentative="1">
+      <w:start w:val="1"/>
+      <w:numFmt w:val="bullet"/>
+      <w:lvlText w:val=""/>
+      <w:lvlJc w:val="left"/>
+      <w:pPr>
+        <w:ind w:left="2880" w:hanging="360"/>
+      </w:pPr>
+      <w:rPr>
+        <w:rFonts w:ascii="Symbol" w:hAnsi="Symbol" w:hint="default"/>
+      </w:rPr>
+    </w:lvl>
+    <w:lvl w:ilvl="4" w:tplc="240A0003" w:tentative="1">
+      <w:start w:val="1"/>
+      <w:numFmt w:val="bullet"/>
+      <w:lvlText w:val="o"/>
+      <w:lvlJc w:val="left"/>
+      <w:pPr>
+        <w:ind w:left="3600" w:hanging="360"/>
+      </w:pPr>
+      <w:rPr>
+        <w:rFonts w:ascii="Courier New" w:hAnsi="Courier New" w:cs="Courier New" w:hint="default"/>
+      </w:rPr>
+    </w:lvl>
+    <w:lvl w:ilvl="5" w:tplc="240A0005" w:tentative="1">
+      <w:start w:val="1"/>
+      <w:numFmt w:val="bullet"/>
+      <w:lvlText w:val=""/>
+      <w:lvlJc w:val="left"/>
+      <w:pPr>
+        <w:ind w:left="4320" w:hanging="360"/>
+      </w:pPr>
+      <w:rPr>
+        <w:rFonts w:ascii="Wingdings" w:hAnsi="Wingdings" w:hint="default"/>
+      </w:rPr>
+    </w:lvl>
+    <w:lvl w:ilvl="6" w:tplc="240A0001" w:tentative="1">
+      <w:start w:val="1"/>
+      <w:numFmt w:val="bullet"/>
+      <w:lvlText w:val=""/>
+      <w:lvlJc w:val="left"/>
+      <w:pPr>
+        <w:ind w:left="5040" w:hanging="360"/>
+      </w:pPr>
+      <w:rPr>
+        <w:rFonts w:ascii="Symbol" w:hAnsi="Symbol" w:hint="default"/>
+      </w:rPr>
+    </w:lvl>
+    <w:lvl w:ilvl="7" w:tplc="240A0003" w:tentative="1">
+      <w:start w:val="1"/>
+      <w:numFmt w:val="bullet"/>
+      <w:lvlText w:val="o"/>
+      <w:lvlJc w:val="left"/>
+      <w:pPr>
+        <w:ind w:left="5760" w:hanging="360"/>
+      </w:pPr>
+      <w:rPr>
+        <w:rFonts w:ascii="Courier New" w:hAnsi="Courier New" w:cs="Courier New" w:hint="default"/>
+      </w:rPr>
+    </w:lvl>
+    <w:lvl w:ilvl="8" w:tplc="240A0005" w:tentative="1">
+      <w:start w:val="1"/>
+      <w:numFmt w:val="bullet"/>
+      <w:lvlText w:val=""/>
+      <w:lvlJc w:val="left"/>
+      <w:pPr>
+        <w:ind w:left="6480" w:hanging="360"/>
+      </w:pPr>
+      <w:rPr>
+        <w:rFonts w:ascii="Wingdings" w:hAnsi="Wingdings" w:hint="default"/>
+      </w:rPr>
+    </w:lvl>
+  </w:abstractNum>
+  <w:abstractNum w:abstractNumId="8">
+    <w:nsid w:val="530B0652"/>
+    <w:multiLevelType w:val="hybridMultilevel"/>
+    <w:tmpl w:val="572ED316"/>
+    <w:lvl w:ilvl="0" w:tplc="240A000F">
+      <w:start w:val="1"/>
+      <w:numFmt w:val="decimal"/>
+      <w:lvlText w:val="%1."/>
+      <w:lvlJc w:val="left"/>
+      <w:pPr>
+        <w:ind w:left="720" w:hanging="360"/>
+      </w:pPr>
+      <w:rPr>
+        <w:rFonts w:hint="default"/>
+      </w:rPr>
+    </w:lvl>
+    <w:lvl w:ilvl="1" w:tplc="240A0019" w:tentative="1">
+      <w:start w:val="1"/>
+      <w:numFmt w:val="lowerLetter"/>
+      <w:lvlText w:val="%2."/>
+      <w:lvlJc w:val="left"/>
+      <w:pPr>
+        <w:ind w:left="1440" w:hanging="360"/>
+      </w:pPr>
+    </w:lvl>
+    <w:lvl w:ilvl="2" w:tplc="240A001B" w:tentative="1">
+      <w:start w:val="1"/>
+      <w:numFmt w:val="lowerRoman"/>
+      <w:lvlText w:val="%3."/>
+      <w:lvlJc w:val="right"/>
+      <w:pPr>
+        <w:ind w:left="2160" w:hanging="180"/>
+      </w:pPr>
+    </w:lvl>
+    <w:lvl w:ilvl="3" w:tplc="240A000F" w:tentative="1">
+      <w:start w:val="1"/>
+      <w:numFmt w:val="decimal"/>
+      <w:lvlText w:val="%4."/>
+      <w:lvlJc w:val="left"/>
+      <w:pPr>
+        <w:ind w:left="2880" w:hanging="360"/>
+      </w:pPr>
+    </w:lvl>
+    <w:lvl w:ilvl="4" w:tplc="240A0019" w:tentative="1">
+      <w:start w:val="1"/>
+      <w:numFmt w:val="lowerLetter"/>
+      <w:lvlText w:val="%5."/>
+      <w:lvlJc w:val="left"/>
+      <w:pPr>
+        <w:ind w:left="3600" w:hanging="360"/>
+      </w:pPr>
+    </w:lvl>
+    <w:lvl w:ilvl="5" w:tplc="240A001B" w:tentative="1">
+      <w:start w:val="1"/>
+      <w:numFmt w:val="lowerRoman"/>
+      <w:lvlText w:val="%6."/>
+      <w:lvlJc w:val="right"/>
+      <w:pPr>
+        <w:ind w:left="4320" w:hanging="180"/>
+      </w:pPr>
+    </w:lvl>
+    <w:lvl w:ilvl="6" w:tplc="240A000F" w:tentative="1">
+      <w:start w:val="1"/>
+      <w:numFmt w:val="decimal"/>
+      <w:lvlText w:val="%7."/>
+      <w:lvlJc w:val="left"/>
+      <w:pPr>
+        <w:ind w:left="5040" w:hanging="360"/>
+      </w:pPr>
+    </w:lvl>
+    <w:lvl w:ilvl="7" w:tplc="240A0019" w:tentative="1">
+      <w:start w:val="1"/>
+      <w:numFmt w:val="lowerLetter"/>
+      <w:lvlText w:val="%8."/>
+      <w:lvlJc w:val="left"/>
+      <w:pPr>
+        <w:ind w:left="5760" w:hanging="360"/>
+      </w:pPr>
+    </w:lvl>
+    <w:lvl w:ilvl="8" w:tplc="240A001B" w:tentative="1">
+      <w:start w:val="1"/>
+      <w:numFmt w:val="lowerRoman"/>
+      <w:lvlText w:val="%9."/>
+      <w:lvlJc w:val="right"/>
+      <w:pPr>
+        <w:ind w:left="6480" w:hanging="180"/>
+      </w:pPr>
+    </w:lvl>
+  </w:abstractNum>
+  <w:abstractNum w:abstractNumId="9">
     <w:nsid w:val="60086379"/>
     <w:multiLevelType w:val="hybridMultilevel"/>
     <w:tmpl w:val="D2F0EF62"/>
@@ -3485,7 +2754,120 @@
       </w:rPr>
     </w:lvl>
   </w:abstractNum>
-  <w:abstractNum w:abstractNumId="7">
+  <w:abstractNum w:abstractNumId="10">
+    <w:nsid w:val="678220AE"/>
+    <w:multiLevelType w:val="hybridMultilevel"/>
+    <w:tmpl w:val="C0E8087A"/>
+    <w:lvl w:ilvl="0" w:tplc="240A0001">
+      <w:start w:val="1"/>
+      <w:numFmt w:val="bullet"/>
+      <w:lvlText w:val=""/>
+      <w:lvlJc w:val="left"/>
+      <w:pPr>
+        <w:ind w:left="360" w:hanging="360"/>
+      </w:pPr>
+      <w:rPr>
+        <w:rFonts w:ascii="Symbol" w:hAnsi="Symbol" w:hint="default"/>
+      </w:rPr>
+    </w:lvl>
+    <w:lvl w:ilvl="1" w:tplc="240A0003" w:tentative="1">
+      <w:start w:val="1"/>
+      <w:numFmt w:val="bullet"/>
+      <w:lvlText w:val="o"/>
+      <w:lvlJc w:val="left"/>
+      <w:pPr>
+        <w:ind w:left="1080" w:hanging="360"/>
+      </w:pPr>
+      <w:rPr>
+        <w:rFonts w:ascii="Courier New" w:hAnsi="Courier New" w:cs="Courier New" w:hint="default"/>
+      </w:rPr>
+    </w:lvl>
+    <w:lvl w:ilvl="2" w:tplc="240A0005" w:tentative="1">
+      <w:start w:val="1"/>
+      <w:numFmt w:val="bullet"/>
+      <w:lvlText w:val=""/>
+      <w:lvlJc w:val="left"/>
+      <w:pPr>
+        <w:ind w:left="1800" w:hanging="360"/>
+      </w:pPr>
+      <w:rPr>
+        <w:rFonts w:ascii="Wingdings" w:hAnsi="Wingdings" w:hint="default"/>
+      </w:rPr>
+    </w:lvl>
+    <w:lvl w:ilvl="3" w:tplc="240A0001" w:tentative="1">
+      <w:start w:val="1"/>
+      <w:numFmt w:val="bullet"/>
+      <w:lvlText w:val=""/>
+      <w:lvlJc w:val="left"/>
+      <w:pPr>
+        <w:ind w:left="2520" w:hanging="360"/>
+      </w:pPr>
+      <w:rPr>
+        <w:rFonts w:ascii="Symbol" w:hAnsi="Symbol" w:hint="default"/>
+      </w:rPr>
+    </w:lvl>
+    <w:lvl w:ilvl="4" w:tplc="240A0003" w:tentative="1">
+      <w:start w:val="1"/>
+      <w:numFmt w:val="bullet"/>
+      <w:lvlText w:val="o"/>
+      <w:lvlJc w:val="left"/>
+      <w:pPr>
+        <w:ind w:left="3240" w:hanging="360"/>
+      </w:pPr>
+      <w:rPr>
+        <w:rFonts w:ascii="Courier New" w:hAnsi="Courier New" w:cs="Courier New" w:hint="default"/>
+      </w:rPr>
+    </w:lvl>
+    <w:lvl w:ilvl="5" w:tplc="240A0005" w:tentative="1">
+      <w:start w:val="1"/>
+      <w:numFmt w:val="bullet"/>
+      <w:lvlText w:val=""/>
+      <w:lvlJc w:val="left"/>
+      <w:pPr>
+        <w:ind w:left="3960" w:hanging="360"/>
+      </w:pPr>
+      <w:rPr>
+        <w:rFonts w:ascii="Wingdings" w:hAnsi="Wingdings" w:hint="default"/>
+      </w:rPr>
+    </w:lvl>
+    <w:lvl w:ilvl="6" w:tplc="240A0001" w:tentative="1">
+      <w:start w:val="1"/>
+      <w:numFmt w:val="bullet"/>
+      <w:lvlText w:val=""/>
+      <w:lvlJc w:val="left"/>
+      <w:pPr>
+        <w:ind w:left="4680" w:hanging="360"/>
+      </w:pPr>
+      <w:rPr>
+        <w:rFonts w:ascii="Symbol" w:hAnsi="Symbol" w:hint="default"/>
+      </w:rPr>
+    </w:lvl>
+    <w:lvl w:ilvl="7" w:tplc="240A0003" w:tentative="1">
+      <w:start w:val="1"/>
+      <w:numFmt w:val="bullet"/>
+      <w:lvlText w:val="o"/>
+      <w:lvlJc w:val="left"/>
+      <w:pPr>
+        <w:ind w:left="5400" w:hanging="360"/>
+      </w:pPr>
+      <w:rPr>
+        <w:rFonts w:ascii="Courier New" w:hAnsi="Courier New" w:cs="Courier New" w:hint="default"/>
+      </w:rPr>
+    </w:lvl>
+    <w:lvl w:ilvl="8" w:tplc="240A0005" w:tentative="1">
+      <w:start w:val="1"/>
+      <w:numFmt w:val="bullet"/>
+      <w:lvlText w:val=""/>
+      <w:lvlJc w:val="left"/>
+      <w:pPr>
+        <w:ind w:left="6120" w:hanging="360"/>
+      </w:pPr>
+      <w:rPr>
+        <w:rFonts w:ascii="Wingdings" w:hAnsi="Wingdings" w:hint="default"/>
+      </w:rPr>
+    </w:lvl>
+  </w:abstractNum>
+  <w:abstractNum w:abstractNumId="11">
     <w:nsid w:val="68F67A70"/>
     <w:multiLevelType w:val="hybridMultilevel"/>
     <w:tmpl w:val="C6A67706"/>
@@ -3574,7 +2956,7 @@
       </w:pPr>
     </w:lvl>
   </w:abstractNum>
-  <w:abstractNum w:abstractNumId="8">
+  <w:abstractNum w:abstractNumId="12">
     <w:nsid w:val="783317C3"/>
     <w:multiLevelType w:val="hybridMultilevel"/>
     <w:tmpl w:val="C6A67706"/>
@@ -3664,7 +3046,7 @@
     </w:lvl>
   </w:abstractNum>
   <w:num w:numId="1">
-    <w:abstractNumId w:val="6"/>
+    <w:abstractNumId w:val="9"/>
   </w:num>
   <w:num w:numId="2">
     <w:abstractNumId w:val="2"/>
@@ -3673,13 +3055,13 @@
     <w:abstractNumId w:val="0"/>
   </w:num>
   <w:num w:numId="4">
-    <w:abstractNumId w:val="5"/>
+    <w:abstractNumId w:val="6"/>
   </w:num>
   <w:num w:numId="5">
-    <w:abstractNumId w:val="8"/>
+    <w:abstractNumId w:val="12"/>
   </w:num>
   <w:num w:numId="6">
-    <w:abstractNumId w:val="7"/>
+    <w:abstractNumId w:val="11"/>
   </w:num>
   <w:num w:numId="7">
     <w:abstractNumId w:val="3"/>
@@ -3689,6 +3071,18 @@
   </w:num>
   <w:num w:numId="9">
     <w:abstractNumId w:val="4"/>
+  </w:num>
+  <w:num w:numId="10">
+    <w:abstractNumId w:val="5"/>
+  </w:num>
+  <w:num w:numId="11">
+    <w:abstractNumId w:val="8"/>
+  </w:num>
+  <w:num w:numId="12">
+    <w:abstractNumId w:val="7"/>
+  </w:num>
+  <w:num w:numId="13">
+    <w:abstractNumId w:val="10"/>
   </w:num>
 </w:numbering>
 </file>

</xml_diff>

<commit_message>
Se actualiza el documento SRS
</commit_message>
<xml_diff>
--- a/Conceptos Avanzados Ingenieria Software/TSP/Ciclo I/Plan de Pruebas/CPF-01.docx
+++ b/Conceptos Avanzados Ingenieria Software/TSP/Ciclo I/Plan de Pruebas/CPF-01.docx
@@ -4,7 +4,7 @@
   <w:body>
     <w:p>
       <w:pPr>
-        <w:pStyle w:val="Ttulo"/>
+        <w:pStyle w:val="Title"/>
         <w:rPr>
           <w:rFonts w:ascii="Arial" w:hAnsi="Arial" w:cs="Arial"/>
           <w:b/>
@@ -46,7 +46,7 @@
     </w:p>
     <w:tbl>
       <w:tblPr>
-        <w:tblStyle w:val="Tablaconcuadrcula"/>
+        <w:tblStyle w:val="TableGrid"/>
         <w:tblW w:w="0" w:type="auto"/>
         <w:tblBorders>
           <w:top w:val="single" w:sz="4" w:space="0" w:color="548DD4" w:themeColor="text2" w:themeTint="99"/>
@@ -361,7 +361,7 @@
     </w:tbl>
     <w:p>
       <w:pPr>
-        <w:pStyle w:val="Ttulo2"/>
+        <w:pStyle w:val="Heading2"/>
         <w:rPr>
           <w:rFonts w:ascii="Arial" w:hAnsi="Arial" w:cs="Arial"/>
           <w:sz w:val="20"/>
@@ -372,7 +372,7 @@
     </w:p>
     <w:p>
       <w:pPr>
-        <w:pStyle w:val="Ttulo2"/>
+        <w:pStyle w:val="Heading2"/>
         <w:rPr>
           <w:rFonts w:ascii="Arial" w:hAnsi="Arial" w:cs="Arial"/>
           <w:sz w:val="20"/>
@@ -393,7 +393,7 @@
     <w:p>
       <w:pPr>
         <w:rPr>
-          <w:rStyle w:val="Ttulo3Car"/>
+          <w:rStyle w:val="Heading3Char"/>
           <w:rFonts w:ascii="Arial" w:hAnsi="Arial" w:cs="Arial"/>
           <w:sz w:val="20"/>
           <w:szCs w:val="20"/>
@@ -404,7 +404,7 @@
     <w:p>
       <w:pPr>
         <w:rPr>
-          <w:rStyle w:val="Ttulo3Car"/>
+          <w:rStyle w:val="Heading3Char"/>
           <w:rFonts w:ascii="Arial" w:hAnsi="Arial" w:cs="Arial"/>
           <w:sz w:val="20"/>
           <w:szCs w:val="20"/>
@@ -413,7 +413,7 @@
       </w:pPr>
       <w:r>
         <w:rPr>
-          <w:rStyle w:val="Ttulo3Car"/>
+          <w:rStyle w:val="Heading3Char"/>
           <w:rFonts w:ascii="Arial" w:hAnsi="Arial" w:cs="Arial"/>
           <w:sz w:val="20"/>
           <w:szCs w:val="20"/>
@@ -464,7 +464,7 @@
     <w:p>
       <w:pPr>
         <w:rPr>
-          <w:rStyle w:val="Ttulo3Car"/>
+          <w:rStyle w:val="Heading3Char"/>
           <w:rFonts w:ascii="Arial" w:hAnsi="Arial" w:cs="Arial"/>
           <w:sz w:val="20"/>
           <w:szCs w:val="20"/>
@@ -475,7 +475,7 @@
     <w:p>
       <w:pPr>
         <w:rPr>
-          <w:rStyle w:val="Ttulo3Car"/>
+          <w:rStyle w:val="Heading3Char"/>
           <w:rFonts w:ascii="Arial" w:hAnsi="Arial" w:cs="Arial"/>
           <w:sz w:val="20"/>
           <w:szCs w:val="20"/>
@@ -484,7 +484,7 @@
       </w:pPr>
       <w:r>
         <w:rPr>
-          <w:rStyle w:val="Ttulo3Car"/>
+          <w:rStyle w:val="Heading3Char"/>
           <w:rFonts w:ascii="Arial" w:hAnsi="Arial" w:cs="Arial"/>
           <w:sz w:val="20"/>
           <w:szCs w:val="20"/>
@@ -494,7 +494,7 @@
       </w:r>
       <w:r>
         <w:rPr>
-          <w:rStyle w:val="Ttulo3Car"/>
+          <w:rStyle w:val="Heading3Char"/>
           <w:rFonts w:ascii="Arial" w:hAnsi="Arial" w:cs="Arial"/>
           <w:sz w:val="20"/>
           <w:szCs w:val="20"/>
@@ -505,7 +505,7 @@
     </w:p>
     <w:p>
       <w:pPr>
-        <w:pStyle w:val="Prrafodelista"/>
+        <w:pStyle w:val="ListParagraph"/>
         <w:numPr>
           <w:ilvl w:val="0"/>
           <w:numId w:val="2"/>
@@ -549,7 +549,7 @@
     </w:p>
     <w:p>
       <w:pPr>
-        <w:pStyle w:val="Prrafodelista"/>
+        <w:pStyle w:val="ListParagraph"/>
         <w:rPr>
           <w:rFonts w:ascii="Arial" w:hAnsi="Arial" w:cs="Arial"/>
           <w:sz w:val="20"/>
@@ -560,7 +560,7 @@
     </w:p>
     <w:p>
       <w:pPr>
-        <w:pStyle w:val="Prrafodelista"/>
+        <w:pStyle w:val="ListParagraph"/>
         <w:rPr>
           <w:rFonts w:ascii="Arial" w:hAnsi="Arial" w:cs="Arial"/>
           <w:sz w:val="20"/>
@@ -571,7 +571,7 @@
     </w:p>
     <w:p>
       <w:pPr>
-        <w:pStyle w:val="Prrafodelista"/>
+        <w:pStyle w:val="ListParagraph"/>
         <w:rPr>
           <w:rFonts w:ascii="Arial" w:hAnsi="Arial" w:cs="Arial"/>
           <w:sz w:val="20"/>
@@ -600,12 +600,10 @@
         </w:rPr>
         <w:t>ERRORES POSIBLES:</w:t>
       </w:r>
-      <w:bookmarkStart w:id="0" w:name="_GoBack"/>
-      <w:bookmarkEnd w:id="0"/>
     </w:p>
     <w:p>
       <w:pPr>
-        <w:pStyle w:val="Prrafodelista"/>
+        <w:pStyle w:val="ListParagraph"/>
         <w:numPr>
           <w:ilvl w:val="0"/>
           <w:numId w:val="3"/>
@@ -631,7 +629,7 @@
     </w:p>
     <w:p>
       <w:pPr>
-        <w:pStyle w:val="Prrafodelista"/>
+        <w:pStyle w:val="ListParagraph"/>
         <w:numPr>
           <w:ilvl w:val="0"/>
           <w:numId w:val="3"/>
@@ -657,7 +655,7 @@
     </w:p>
     <w:p>
       <w:pPr>
-        <w:pStyle w:val="Prrafodelista"/>
+        <w:pStyle w:val="ListParagraph"/>
         <w:numPr>
           <w:ilvl w:val="0"/>
           <w:numId w:val="3"/>
@@ -682,7 +680,7 @@
     </w:p>
     <w:p>
       <w:pPr>
-        <w:pStyle w:val="Prrafodelista"/>
+        <w:pStyle w:val="ListParagraph"/>
         <w:ind w:left="360"/>
         <w:rPr>
           <w:rFonts w:ascii="Arial" w:hAnsi="Arial" w:cs="Arial"/>
@@ -695,7 +693,7 @@
     </w:p>
     <w:p>
       <w:pPr>
-        <w:pStyle w:val="Prrafodelista"/>
+        <w:pStyle w:val="ListParagraph"/>
         <w:ind w:left="360"/>
         <w:rPr>
           <w:rFonts w:ascii="Arial" w:hAnsi="Arial" w:cs="Arial"/>
@@ -707,7 +705,7 @@
     </w:p>
     <w:p>
       <w:pPr>
-        <w:pStyle w:val="Prrafodelista"/>
+        <w:pStyle w:val="ListParagraph"/>
         <w:ind w:left="360"/>
         <w:rPr>
           <w:rFonts w:ascii="Arial" w:hAnsi="Arial" w:cs="Arial"/>
@@ -1373,7 +1371,27 @@
                 <w:szCs w:val="20"/>
                 <w:lang w:val="es-CO"/>
               </w:rPr>
-              <w:t>En caso de que no existan clases .java o de que ocurra un erro, se debe visualizar un mensaje definido</w:t>
+              <w:t>En caso de que no existan clases .java o de que ocurra un erro</w:t>
+            </w:r>
+            <w:r>
+              <w:rPr>
+                <w:rFonts w:ascii="Arial" w:hAnsi="Arial" w:cs="Arial"/>
+                <w:sz w:val="20"/>
+                <w:szCs w:val="20"/>
+                <w:lang w:val="es-CO"/>
+              </w:rPr>
+              <w:t>r</w:t>
+            </w:r>
+            <w:bookmarkStart w:id="0" w:name="_GoBack"/>
+            <w:bookmarkEnd w:id="0"/>
+            <w:r>
+              <w:rPr>
+                <w:rFonts w:ascii="Arial" w:hAnsi="Arial" w:cs="Arial"/>
+                <w:sz w:val="20"/>
+                <w:szCs w:val="20"/>
+                <w:lang w:val="es-CO"/>
+              </w:rPr>
+              <w:t>, se debe visualizar un mensaje definido</w:t>
             </w:r>
           </w:p>
         </w:tc>
@@ -1913,11 +1931,11 @@
     <w:qFormat/>
     <w:rsid w:val="00141954"/>
   </w:style>
-  <w:style w:type="paragraph" w:styleId="Ttulo1">
+  <w:style w:type="paragraph" w:styleId="Heading1">
     <w:name w:val="heading 1"/>
     <w:basedOn w:val="Normal"/>
     <w:next w:val="Normal"/>
-    <w:link w:val="Ttulo1Car"/>
+    <w:link w:val="Heading1Char"/>
     <w:uiPriority w:val="9"/>
     <w:qFormat/>
     <w:rsid w:val="00141954"/>
@@ -1933,11 +1951,11 @@
       <w:szCs w:val="36"/>
     </w:rPr>
   </w:style>
-  <w:style w:type="paragraph" w:styleId="Ttulo2">
+  <w:style w:type="paragraph" w:styleId="Heading2">
     <w:name w:val="heading 2"/>
     <w:basedOn w:val="Normal"/>
     <w:next w:val="Normal"/>
-    <w:link w:val="Ttulo2Car"/>
+    <w:link w:val="Heading2Char"/>
     <w:uiPriority w:val="9"/>
     <w:unhideWhenUsed/>
     <w:qFormat/>
@@ -1952,11 +1970,11 @@
       <w:szCs w:val="28"/>
     </w:rPr>
   </w:style>
-  <w:style w:type="paragraph" w:styleId="Ttulo3">
+  <w:style w:type="paragraph" w:styleId="Heading3">
     <w:name w:val="heading 3"/>
     <w:basedOn w:val="Normal"/>
     <w:next w:val="Normal"/>
-    <w:link w:val="Ttulo3Car"/>
+    <w:link w:val="Heading3Char"/>
     <w:uiPriority w:val="9"/>
     <w:unhideWhenUsed/>
     <w:qFormat/>
@@ -1974,11 +1992,11 @@
       <w:szCs w:val="26"/>
     </w:rPr>
   </w:style>
-  <w:style w:type="paragraph" w:styleId="Ttulo4">
+  <w:style w:type="paragraph" w:styleId="Heading4">
     <w:name w:val="heading 4"/>
     <w:basedOn w:val="Normal"/>
     <w:next w:val="Normal"/>
-    <w:link w:val="Ttulo4Car"/>
+    <w:link w:val="Heading4Char"/>
     <w:uiPriority w:val="9"/>
     <w:semiHidden/>
     <w:unhideWhenUsed/>
@@ -1996,11 +2014,11 @@
       <w:szCs w:val="24"/>
     </w:rPr>
   </w:style>
-  <w:style w:type="paragraph" w:styleId="Ttulo5">
+  <w:style w:type="paragraph" w:styleId="Heading5">
     <w:name w:val="heading 5"/>
     <w:basedOn w:val="Normal"/>
     <w:next w:val="Normal"/>
-    <w:link w:val="Ttulo5Car"/>
+    <w:link w:val="Heading5Char"/>
     <w:uiPriority w:val="9"/>
     <w:semiHidden/>
     <w:unhideWhenUsed/>
@@ -2017,11 +2035,11 @@
       <w:szCs w:val="24"/>
     </w:rPr>
   </w:style>
-  <w:style w:type="paragraph" w:styleId="Ttulo6">
+  <w:style w:type="paragraph" w:styleId="Heading6">
     <w:name w:val="heading 6"/>
     <w:basedOn w:val="Normal"/>
     <w:next w:val="Normal"/>
-    <w:link w:val="Ttulo6Car"/>
+    <w:link w:val="Heading6Char"/>
     <w:uiPriority w:val="9"/>
     <w:semiHidden/>
     <w:unhideWhenUsed/>
@@ -2039,11 +2057,11 @@
       <w:spacing w:val="5"/>
     </w:rPr>
   </w:style>
-  <w:style w:type="paragraph" w:styleId="Ttulo7">
+  <w:style w:type="paragraph" w:styleId="Heading7">
     <w:name w:val="heading 7"/>
     <w:basedOn w:val="Normal"/>
     <w:next w:val="Normal"/>
-    <w:link w:val="Ttulo7Car"/>
+    <w:link w:val="Heading7Char"/>
     <w:uiPriority w:val="9"/>
     <w:semiHidden/>
     <w:unhideWhenUsed/>
@@ -2063,11 +2081,11 @@
       <w:szCs w:val="20"/>
     </w:rPr>
   </w:style>
-  <w:style w:type="paragraph" w:styleId="Ttulo8">
+  <w:style w:type="paragraph" w:styleId="Heading8">
     <w:name w:val="heading 8"/>
     <w:basedOn w:val="Normal"/>
     <w:next w:val="Normal"/>
-    <w:link w:val="Ttulo8Car"/>
+    <w:link w:val="Heading8Char"/>
     <w:uiPriority w:val="9"/>
     <w:semiHidden/>
     <w:unhideWhenUsed/>
@@ -2085,11 +2103,11 @@
       <w:szCs w:val="20"/>
     </w:rPr>
   </w:style>
-  <w:style w:type="paragraph" w:styleId="Ttulo9">
+  <w:style w:type="paragraph" w:styleId="Heading9">
     <w:name w:val="heading 9"/>
     <w:basedOn w:val="Normal"/>
     <w:next w:val="Normal"/>
-    <w:link w:val="Ttulo9Car"/>
+    <w:link w:val="Heading9Char"/>
     <w:uiPriority w:val="9"/>
     <w:semiHidden/>
     <w:unhideWhenUsed/>
@@ -2109,13 +2127,13 @@
       <w:szCs w:val="18"/>
     </w:rPr>
   </w:style>
-  <w:style w:type="character" w:default="1" w:styleId="Fuentedeprrafopredeter">
+  <w:style w:type="character" w:default="1" w:styleId="DefaultParagraphFont">
     <w:name w:val="Default Paragraph Font"/>
     <w:uiPriority w:val="1"/>
     <w:semiHidden/>
     <w:unhideWhenUsed/>
   </w:style>
-  <w:style w:type="table" w:default="1" w:styleId="Tablanormal">
+  <w:style w:type="table" w:default="1" w:styleId="TableNormal">
     <w:name w:val="Normal Table"/>
     <w:uiPriority w:val="99"/>
     <w:semiHidden/>
@@ -2130,15 +2148,15 @@
       </w:tblCellMar>
     </w:tblPr>
   </w:style>
-  <w:style w:type="numbering" w:default="1" w:styleId="Sinlista">
+  <w:style w:type="numbering" w:default="1" w:styleId="NoList">
     <w:name w:val="No List"/>
     <w:uiPriority w:val="99"/>
     <w:semiHidden/>
     <w:unhideWhenUsed/>
   </w:style>
-  <w:style w:type="table" w:styleId="Tablaconcuadrcula">
+  <w:style w:type="table" w:styleId="TableGrid">
     <w:name w:val="Table Grid"/>
-    <w:basedOn w:val="Tablanormal"/>
+    <w:basedOn w:val="TableNormal"/>
     <w:uiPriority w:val="59"/>
     <w:rsid w:val="00141954"/>
     <w:pPr>
@@ -2162,11 +2180,11 @@
       </w:tblCellMar>
     </w:tblPr>
   </w:style>
-  <w:style w:type="paragraph" w:styleId="Ttulo">
+  <w:style w:type="paragraph" w:styleId="Title">
     <w:name w:val="Title"/>
     <w:basedOn w:val="Normal"/>
     <w:next w:val="Normal"/>
-    <w:link w:val="TtuloCar"/>
+    <w:link w:val="TitleChar"/>
     <w:uiPriority w:val="10"/>
     <w:qFormat/>
     <w:rsid w:val="00141954"/>
@@ -2180,10 +2198,10 @@
       <w:szCs w:val="52"/>
     </w:rPr>
   </w:style>
-  <w:style w:type="character" w:customStyle="1" w:styleId="TtuloCar">
-    <w:name w:val="Título Car"/>
-    <w:basedOn w:val="Fuentedeprrafopredeter"/>
-    <w:link w:val="Ttulo"/>
+  <w:style w:type="character" w:customStyle="1" w:styleId="TitleChar">
+    <w:name w:val="Title Char"/>
+    <w:basedOn w:val="DefaultParagraphFont"/>
+    <w:link w:val="Title"/>
     <w:uiPriority w:val="10"/>
     <w:rsid w:val="00141954"/>
     <w:rPr>
@@ -2192,10 +2210,10 @@
       <w:szCs w:val="52"/>
     </w:rPr>
   </w:style>
-  <w:style w:type="character" w:customStyle="1" w:styleId="Ttulo1Car">
-    <w:name w:val="Título 1 Car"/>
-    <w:basedOn w:val="Fuentedeprrafopredeter"/>
-    <w:link w:val="Ttulo1"/>
+  <w:style w:type="character" w:customStyle="1" w:styleId="Heading1Char">
+    <w:name w:val="Heading 1 Char"/>
+    <w:basedOn w:val="DefaultParagraphFont"/>
+    <w:link w:val="Heading1"/>
     <w:uiPriority w:val="9"/>
     <w:rsid w:val="00141954"/>
     <w:rPr>
@@ -2205,10 +2223,10 @@
       <w:szCs w:val="36"/>
     </w:rPr>
   </w:style>
-  <w:style w:type="character" w:customStyle="1" w:styleId="Ttulo2Car">
-    <w:name w:val="Título 2 Car"/>
-    <w:basedOn w:val="Fuentedeprrafopredeter"/>
-    <w:link w:val="Ttulo2"/>
+  <w:style w:type="character" w:customStyle="1" w:styleId="Heading2Char">
+    <w:name w:val="Heading 2 Char"/>
+    <w:basedOn w:val="DefaultParagraphFont"/>
+    <w:link w:val="Heading2"/>
     <w:uiPriority w:val="9"/>
     <w:rsid w:val="00141954"/>
     <w:rPr>
@@ -2217,10 +2235,10 @@
       <w:szCs w:val="28"/>
     </w:rPr>
   </w:style>
-  <w:style w:type="character" w:customStyle="1" w:styleId="Ttulo3Car">
-    <w:name w:val="Título 3 Car"/>
-    <w:basedOn w:val="Fuentedeprrafopredeter"/>
-    <w:link w:val="Ttulo3"/>
+  <w:style w:type="character" w:customStyle="1" w:styleId="Heading3Char">
+    <w:name w:val="Heading 3 Char"/>
+    <w:basedOn w:val="DefaultParagraphFont"/>
+    <w:link w:val="Heading3"/>
     <w:uiPriority w:val="9"/>
     <w:rsid w:val="00141954"/>
     <w:rPr>
@@ -2232,10 +2250,10 @@
       <w:szCs w:val="26"/>
     </w:rPr>
   </w:style>
-  <w:style w:type="character" w:customStyle="1" w:styleId="Ttulo4Car">
-    <w:name w:val="Título 4 Car"/>
-    <w:basedOn w:val="Fuentedeprrafopredeter"/>
-    <w:link w:val="Ttulo4"/>
+  <w:style w:type="character" w:customStyle="1" w:styleId="Heading4Char">
+    <w:name w:val="Heading 4 Char"/>
+    <w:basedOn w:val="DefaultParagraphFont"/>
+    <w:link w:val="Heading4"/>
     <w:uiPriority w:val="9"/>
     <w:semiHidden/>
     <w:rsid w:val="00141954"/>
@@ -2247,10 +2265,10 @@
       <w:szCs w:val="24"/>
     </w:rPr>
   </w:style>
-  <w:style w:type="character" w:customStyle="1" w:styleId="Ttulo5Car">
-    <w:name w:val="Título 5 Car"/>
-    <w:basedOn w:val="Fuentedeprrafopredeter"/>
-    <w:link w:val="Ttulo5"/>
+  <w:style w:type="character" w:customStyle="1" w:styleId="Heading5Char">
+    <w:name w:val="Heading 5 Char"/>
+    <w:basedOn w:val="DefaultParagraphFont"/>
+    <w:link w:val="Heading5"/>
     <w:uiPriority w:val="9"/>
     <w:semiHidden/>
     <w:rsid w:val="00141954"/>
@@ -2261,10 +2279,10 @@
       <w:szCs w:val="24"/>
     </w:rPr>
   </w:style>
-  <w:style w:type="character" w:customStyle="1" w:styleId="Ttulo6Car">
-    <w:name w:val="Título 6 Car"/>
-    <w:basedOn w:val="Fuentedeprrafopredeter"/>
-    <w:link w:val="Ttulo6"/>
+  <w:style w:type="character" w:customStyle="1" w:styleId="Heading6Char">
+    <w:name w:val="Heading 6 Char"/>
+    <w:basedOn w:val="DefaultParagraphFont"/>
+    <w:link w:val="Heading6"/>
     <w:uiPriority w:val="9"/>
     <w:semiHidden/>
     <w:rsid w:val="00141954"/>
@@ -2276,10 +2294,10 @@
       <w:shd w:val="clear" w:color="auto" w:fill="FFFFFF" w:themeFill="background1"/>
     </w:rPr>
   </w:style>
-  <w:style w:type="character" w:customStyle="1" w:styleId="Ttulo7Car">
-    <w:name w:val="Título 7 Car"/>
-    <w:basedOn w:val="Fuentedeprrafopredeter"/>
-    <w:link w:val="Ttulo7"/>
+  <w:style w:type="character" w:customStyle="1" w:styleId="Heading7Char">
+    <w:name w:val="Heading 7 Char"/>
+    <w:basedOn w:val="DefaultParagraphFont"/>
+    <w:link w:val="Heading7"/>
     <w:uiPriority w:val="9"/>
     <w:semiHidden/>
     <w:rsid w:val="00141954"/>
@@ -2293,10 +2311,10 @@
       <w:szCs w:val="20"/>
     </w:rPr>
   </w:style>
-  <w:style w:type="character" w:customStyle="1" w:styleId="Ttulo8Car">
-    <w:name w:val="Título 8 Car"/>
-    <w:basedOn w:val="Fuentedeprrafopredeter"/>
-    <w:link w:val="Ttulo8"/>
+  <w:style w:type="character" w:customStyle="1" w:styleId="Heading8Char">
+    <w:name w:val="Heading 8 Char"/>
+    <w:basedOn w:val="DefaultParagraphFont"/>
+    <w:link w:val="Heading8"/>
     <w:uiPriority w:val="9"/>
     <w:semiHidden/>
     <w:rsid w:val="00141954"/>
@@ -2308,10 +2326,10 @@
       <w:szCs w:val="20"/>
     </w:rPr>
   </w:style>
-  <w:style w:type="character" w:customStyle="1" w:styleId="Ttulo9Car">
-    <w:name w:val="Título 9 Car"/>
-    <w:basedOn w:val="Fuentedeprrafopredeter"/>
-    <w:link w:val="Ttulo9"/>
+  <w:style w:type="character" w:customStyle="1" w:styleId="Heading9Char">
+    <w:name w:val="Heading 9 Char"/>
+    <w:basedOn w:val="DefaultParagraphFont"/>
+    <w:link w:val="Heading9"/>
     <w:uiPriority w:val="9"/>
     <w:semiHidden/>
     <w:rsid w:val="00141954"/>
@@ -2325,11 +2343,11 @@
       <w:szCs w:val="18"/>
     </w:rPr>
   </w:style>
-  <w:style w:type="paragraph" w:styleId="Subttulo">
+  <w:style w:type="paragraph" w:styleId="Subtitle">
     <w:name w:val="Subtitle"/>
     <w:basedOn w:val="Normal"/>
     <w:next w:val="Normal"/>
-    <w:link w:val="SubttuloCar"/>
+    <w:link w:val="SubtitleChar"/>
     <w:uiPriority w:val="11"/>
     <w:qFormat/>
     <w:rsid w:val="00141954"/>
@@ -2342,10 +2360,10 @@
       <w:szCs w:val="28"/>
     </w:rPr>
   </w:style>
-  <w:style w:type="character" w:customStyle="1" w:styleId="SubttuloCar">
-    <w:name w:val="Subtítulo Car"/>
-    <w:basedOn w:val="Fuentedeprrafopredeter"/>
-    <w:link w:val="Subttulo"/>
+  <w:style w:type="character" w:customStyle="1" w:styleId="SubtitleChar">
+    <w:name w:val="Subtitle Char"/>
+    <w:basedOn w:val="DefaultParagraphFont"/>
+    <w:link w:val="Subtitle"/>
     <w:uiPriority w:val="11"/>
     <w:rsid w:val="00141954"/>
     <w:rPr>
@@ -2357,7 +2375,7 @@
       <w:szCs w:val="28"/>
     </w:rPr>
   </w:style>
-  <w:style w:type="character" w:styleId="Textoennegrita">
+  <w:style w:type="character" w:styleId="Strong">
     <w:name w:val="Strong"/>
     <w:uiPriority w:val="22"/>
     <w:qFormat/>
@@ -2367,7 +2385,7 @@
       <w:bCs/>
     </w:rPr>
   </w:style>
-  <w:style w:type="character" w:styleId="nfasis">
+  <w:style w:type="character" w:styleId="Emphasis">
     <w:name w:val="Emphasis"/>
     <w:uiPriority w:val="20"/>
     <w:qFormat/>
@@ -2380,7 +2398,7 @@
       <w:spacing w:val="10"/>
     </w:rPr>
   </w:style>
-  <w:style w:type="paragraph" w:styleId="Sinespaciado">
+  <w:style w:type="paragraph" w:styleId="NoSpacing">
     <w:name w:val="No Spacing"/>
     <w:basedOn w:val="Normal"/>
     <w:uiPriority w:val="1"/>
@@ -2390,7 +2408,7 @@
       <w:spacing w:after="0" w:line="240" w:lineRule="auto"/>
     </w:pPr>
   </w:style>
-  <w:style w:type="paragraph" w:styleId="Prrafodelista">
+  <w:style w:type="paragraph" w:styleId="ListParagraph">
     <w:name w:val="List Paragraph"/>
     <w:basedOn w:val="Normal"/>
     <w:uiPriority w:val="34"/>
@@ -2401,11 +2419,11 @@
       <w:contextualSpacing/>
     </w:pPr>
   </w:style>
-  <w:style w:type="paragraph" w:styleId="Cita">
+  <w:style w:type="paragraph" w:styleId="Quote">
     <w:name w:val="Quote"/>
     <w:basedOn w:val="Normal"/>
     <w:next w:val="Normal"/>
-    <w:link w:val="CitaCar"/>
+    <w:link w:val="QuoteChar"/>
     <w:uiPriority w:val="29"/>
     <w:qFormat/>
     <w:rsid w:val="00141954"/>
@@ -2414,10 +2432,10 @@
       <w:iCs/>
     </w:rPr>
   </w:style>
-  <w:style w:type="character" w:customStyle="1" w:styleId="CitaCar">
-    <w:name w:val="Cita Car"/>
-    <w:basedOn w:val="Fuentedeprrafopredeter"/>
-    <w:link w:val="Cita"/>
+  <w:style w:type="character" w:customStyle="1" w:styleId="QuoteChar">
+    <w:name w:val="Quote Char"/>
+    <w:basedOn w:val="DefaultParagraphFont"/>
+    <w:link w:val="Quote"/>
     <w:uiPriority w:val="29"/>
     <w:rsid w:val="00141954"/>
     <w:rPr>
@@ -2425,11 +2443,11 @@
       <w:iCs/>
     </w:rPr>
   </w:style>
-  <w:style w:type="paragraph" w:styleId="Citadestacada">
+  <w:style w:type="paragraph" w:styleId="IntenseQuote">
     <w:name w:val="Intense Quote"/>
     <w:basedOn w:val="Normal"/>
     <w:next w:val="Normal"/>
-    <w:link w:val="CitadestacadaCar"/>
+    <w:link w:val="IntenseQuoteChar"/>
     <w:uiPriority w:val="30"/>
     <w:qFormat/>
     <w:rsid w:val="00141954"/>
@@ -2447,10 +2465,10 @@
       <w:iCs/>
     </w:rPr>
   </w:style>
-  <w:style w:type="character" w:customStyle="1" w:styleId="CitadestacadaCar">
-    <w:name w:val="Cita destacada Car"/>
-    <w:basedOn w:val="Fuentedeprrafopredeter"/>
-    <w:link w:val="Citadestacada"/>
+  <w:style w:type="character" w:customStyle="1" w:styleId="IntenseQuoteChar">
+    <w:name w:val="Intense Quote Char"/>
+    <w:basedOn w:val="DefaultParagraphFont"/>
+    <w:link w:val="IntenseQuote"/>
     <w:uiPriority w:val="30"/>
     <w:rsid w:val="00141954"/>
     <w:rPr>
@@ -2458,7 +2476,7 @@
       <w:iCs/>
     </w:rPr>
   </w:style>
-  <w:style w:type="character" w:styleId="nfasissutil">
+  <w:style w:type="character" w:styleId="SubtleEmphasis">
     <w:name w:val="Subtle Emphasis"/>
     <w:uiPriority w:val="19"/>
     <w:qFormat/>
@@ -2468,7 +2486,7 @@
       <w:iCs/>
     </w:rPr>
   </w:style>
-  <w:style w:type="character" w:styleId="nfasisintenso">
+  <w:style w:type="character" w:styleId="IntenseEmphasis">
     <w:name w:val="Intense Emphasis"/>
     <w:uiPriority w:val="21"/>
     <w:qFormat/>
@@ -2480,9 +2498,9 @@
       <w:iCs/>
     </w:rPr>
   </w:style>
-  <w:style w:type="character" w:styleId="Referenciasutil">
+  <w:style w:type="character" w:styleId="SubtleReference">
     <w:name w:val="Subtle Reference"/>
-    <w:basedOn w:val="Fuentedeprrafopredeter"/>
+    <w:basedOn w:val="DefaultParagraphFont"/>
     <w:uiPriority w:val="31"/>
     <w:qFormat/>
     <w:rsid w:val="00141954"/>
@@ -2490,7 +2508,7 @@
       <w:smallCaps/>
     </w:rPr>
   </w:style>
-  <w:style w:type="character" w:styleId="Referenciaintensa">
+  <w:style w:type="character" w:styleId="IntenseReference">
     <w:name w:val="Intense Reference"/>
     <w:uiPriority w:val="32"/>
     <w:qFormat/>
@@ -2501,9 +2519,9 @@
       <w:smallCaps/>
     </w:rPr>
   </w:style>
-  <w:style w:type="character" w:styleId="Ttulodellibro">
+  <w:style w:type="character" w:styleId="BookTitle">
     <w:name w:val="Book Title"/>
-    <w:basedOn w:val="Fuentedeprrafopredeter"/>
+    <w:basedOn w:val="DefaultParagraphFont"/>
     <w:uiPriority w:val="33"/>
     <w:qFormat/>
     <w:rsid w:val="00141954"/>
@@ -2514,9 +2532,9 @@
       <w:spacing w:val="5"/>
     </w:rPr>
   </w:style>
-  <w:style w:type="paragraph" w:styleId="TtulodeTDC">
+  <w:style w:type="paragraph" w:styleId="TOCHeading">
     <w:name w:val="TOC Heading"/>
-    <w:basedOn w:val="Ttulo1"/>
+    <w:basedOn w:val="Heading1"/>
     <w:next w:val="Normal"/>
     <w:uiPriority w:val="39"/>
     <w:semiHidden/>
@@ -2529,7 +2547,7 @@
   </w:style>
   <w:style w:type="table" w:customStyle="1" w:styleId="Cuadrculaclara-nfasis11">
     <w:name w:val="Cuadrícula clara - Énfasis 11"/>
-    <w:basedOn w:val="Tablanormal"/>
+    <w:basedOn w:val="TableNormal"/>
     <w:uiPriority w:val="62"/>
     <w:rsid w:val="00165AC5"/>
     <w:pPr>
@@ -2821,11 +2839,11 @@
     <w:qFormat/>
     <w:rsid w:val="00141954"/>
   </w:style>
-  <w:style w:type="paragraph" w:styleId="Ttulo1">
+  <w:style w:type="paragraph" w:styleId="Heading1">
     <w:name w:val="heading 1"/>
     <w:basedOn w:val="Normal"/>
     <w:next w:val="Normal"/>
-    <w:link w:val="Ttulo1Car"/>
+    <w:link w:val="Heading1Char"/>
     <w:uiPriority w:val="9"/>
     <w:qFormat/>
     <w:rsid w:val="00141954"/>
@@ -2841,11 +2859,11 @@
       <w:szCs w:val="36"/>
     </w:rPr>
   </w:style>
-  <w:style w:type="paragraph" w:styleId="Ttulo2">
+  <w:style w:type="paragraph" w:styleId="Heading2">
     <w:name w:val="heading 2"/>
     <w:basedOn w:val="Normal"/>
     <w:next w:val="Normal"/>
-    <w:link w:val="Ttulo2Car"/>
+    <w:link w:val="Heading2Char"/>
     <w:uiPriority w:val="9"/>
     <w:unhideWhenUsed/>
     <w:qFormat/>
@@ -2860,11 +2878,11 @@
       <w:szCs w:val="28"/>
     </w:rPr>
   </w:style>
-  <w:style w:type="paragraph" w:styleId="Ttulo3">
+  <w:style w:type="paragraph" w:styleId="Heading3">
     <w:name w:val="heading 3"/>
     <w:basedOn w:val="Normal"/>
     <w:next w:val="Normal"/>
-    <w:link w:val="Ttulo3Car"/>
+    <w:link w:val="Heading3Char"/>
     <w:uiPriority w:val="9"/>
     <w:unhideWhenUsed/>
     <w:qFormat/>
@@ -2882,11 +2900,11 @@
       <w:szCs w:val="26"/>
     </w:rPr>
   </w:style>
-  <w:style w:type="paragraph" w:styleId="Ttulo4">
+  <w:style w:type="paragraph" w:styleId="Heading4">
     <w:name w:val="heading 4"/>
     <w:basedOn w:val="Normal"/>
     <w:next w:val="Normal"/>
-    <w:link w:val="Ttulo4Car"/>
+    <w:link w:val="Heading4Char"/>
     <w:uiPriority w:val="9"/>
     <w:semiHidden/>
     <w:unhideWhenUsed/>
@@ -2904,11 +2922,11 @@
       <w:szCs w:val="24"/>
     </w:rPr>
   </w:style>
-  <w:style w:type="paragraph" w:styleId="Ttulo5">
+  <w:style w:type="paragraph" w:styleId="Heading5">
     <w:name w:val="heading 5"/>
     <w:basedOn w:val="Normal"/>
     <w:next w:val="Normal"/>
-    <w:link w:val="Ttulo5Car"/>
+    <w:link w:val="Heading5Char"/>
     <w:uiPriority w:val="9"/>
     <w:semiHidden/>
     <w:unhideWhenUsed/>
@@ -2925,11 +2943,11 @@
       <w:szCs w:val="24"/>
     </w:rPr>
   </w:style>
-  <w:style w:type="paragraph" w:styleId="Ttulo6">
+  <w:style w:type="paragraph" w:styleId="Heading6">
     <w:name w:val="heading 6"/>
     <w:basedOn w:val="Normal"/>
     <w:next w:val="Normal"/>
-    <w:link w:val="Ttulo6Car"/>
+    <w:link w:val="Heading6Char"/>
     <w:uiPriority w:val="9"/>
     <w:semiHidden/>
     <w:unhideWhenUsed/>
@@ -2947,11 +2965,11 @@
       <w:spacing w:val="5"/>
     </w:rPr>
   </w:style>
-  <w:style w:type="paragraph" w:styleId="Ttulo7">
+  <w:style w:type="paragraph" w:styleId="Heading7">
     <w:name w:val="heading 7"/>
     <w:basedOn w:val="Normal"/>
     <w:next w:val="Normal"/>
-    <w:link w:val="Ttulo7Car"/>
+    <w:link w:val="Heading7Char"/>
     <w:uiPriority w:val="9"/>
     <w:semiHidden/>
     <w:unhideWhenUsed/>
@@ -2971,11 +2989,11 @@
       <w:szCs w:val="20"/>
     </w:rPr>
   </w:style>
-  <w:style w:type="paragraph" w:styleId="Ttulo8">
+  <w:style w:type="paragraph" w:styleId="Heading8">
     <w:name w:val="heading 8"/>
     <w:basedOn w:val="Normal"/>
     <w:next w:val="Normal"/>
-    <w:link w:val="Ttulo8Car"/>
+    <w:link w:val="Heading8Char"/>
     <w:uiPriority w:val="9"/>
     <w:semiHidden/>
     <w:unhideWhenUsed/>
@@ -2993,11 +3011,11 @@
       <w:szCs w:val="20"/>
     </w:rPr>
   </w:style>
-  <w:style w:type="paragraph" w:styleId="Ttulo9">
+  <w:style w:type="paragraph" w:styleId="Heading9">
     <w:name w:val="heading 9"/>
     <w:basedOn w:val="Normal"/>
     <w:next w:val="Normal"/>
-    <w:link w:val="Ttulo9Car"/>
+    <w:link w:val="Heading9Char"/>
     <w:uiPriority w:val="9"/>
     <w:semiHidden/>
     <w:unhideWhenUsed/>
@@ -3017,13 +3035,13 @@
       <w:szCs w:val="18"/>
     </w:rPr>
   </w:style>
-  <w:style w:type="character" w:default="1" w:styleId="Fuentedeprrafopredeter">
+  <w:style w:type="character" w:default="1" w:styleId="DefaultParagraphFont">
     <w:name w:val="Default Paragraph Font"/>
     <w:uiPriority w:val="1"/>
     <w:semiHidden/>
     <w:unhideWhenUsed/>
   </w:style>
-  <w:style w:type="table" w:default="1" w:styleId="Tablanormal">
+  <w:style w:type="table" w:default="1" w:styleId="TableNormal">
     <w:name w:val="Normal Table"/>
     <w:uiPriority w:val="99"/>
     <w:semiHidden/>
@@ -3038,15 +3056,15 @@
       </w:tblCellMar>
     </w:tblPr>
   </w:style>
-  <w:style w:type="numbering" w:default="1" w:styleId="Sinlista">
+  <w:style w:type="numbering" w:default="1" w:styleId="NoList">
     <w:name w:val="No List"/>
     <w:uiPriority w:val="99"/>
     <w:semiHidden/>
     <w:unhideWhenUsed/>
   </w:style>
-  <w:style w:type="table" w:styleId="Tablaconcuadrcula">
+  <w:style w:type="table" w:styleId="TableGrid">
     <w:name w:val="Table Grid"/>
-    <w:basedOn w:val="Tablanormal"/>
+    <w:basedOn w:val="TableNormal"/>
     <w:uiPriority w:val="59"/>
     <w:rsid w:val="00141954"/>
     <w:pPr>
@@ -3070,11 +3088,11 @@
       </w:tblCellMar>
     </w:tblPr>
   </w:style>
-  <w:style w:type="paragraph" w:styleId="Ttulo">
+  <w:style w:type="paragraph" w:styleId="Title">
     <w:name w:val="Title"/>
     <w:basedOn w:val="Normal"/>
     <w:next w:val="Normal"/>
-    <w:link w:val="TtuloCar"/>
+    <w:link w:val="TitleChar"/>
     <w:uiPriority w:val="10"/>
     <w:qFormat/>
     <w:rsid w:val="00141954"/>
@@ -3088,10 +3106,10 @@
       <w:szCs w:val="52"/>
     </w:rPr>
   </w:style>
-  <w:style w:type="character" w:customStyle="1" w:styleId="TtuloCar">
-    <w:name w:val="Título Car"/>
-    <w:basedOn w:val="Fuentedeprrafopredeter"/>
-    <w:link w:val="Ttulo"/>
+  <w:style w:type="character" w:customStyle="1" w:styleId="TitleChar">
+    <w:name w:val="Title Char"/>
+    <w:basedOn w:val="DefaultParagraphFont"/>
+    <w:link w:val="Title"/>
     <w:uiPriority w:val="10"/>
     <w:rsid w:val="00141954"/>
     <w:rPr>
@@ -3100,10 +3118,10 @@
       <w:szCs w:val="52"/>
     </w:rPr>
   </w:style>
-  <w:style w:type="character" w:customStyle="1" w:styleId="Ttulo1Car">
-    <w:name w:val="Título 1 Car"/>
-    <w:basedOn w:val="Fuentedeprrafopredeter"/>
-    <w:link w:val="Ttulo1"/>
+  <w:style w:type="character" w:customStyle="1" w:styleId="Heading1Char">
+    <w:name w:val="Heading 1 Char"/>
+    <w:basedOn w:val="DefaultParagraphFont"/>
+    <w:link w:val="Heading1"/>
     <w:uiPriority w:val="9"/>
     <w:rsid w:val="00141954"/>
     <w:rPr>
@@ -3113,10 +3131,10 @@
       <w:szCs w:val="36"/>
     </w:rPr>
   </w:style>
-  <w:style w:type="character" w:customStyle="1" w:styleId="Ttulo2Car">
-    <w:name w:val="Título 2 Car"/>
-    <w:basedOn w:val="Fuentedeprrafopredeter"/>
-    <w:link w:val="Ttulo2"/>
+  <w:style w:type="character" w:customStyle="1" w:styleId="Heading2Char">
+    <w:name w:val="Heading 2 Char"/>
+    <w:basedOn w:val="DefaultParagraphFont"/>
+    <w:link w:val="Heading2"/>
     <w:uiPriority w:val="9"/>
     <w:rsid w:val="00141954"/>
     <w:rPr>
@@ -3125,10 +3143,10 @@
       <w:szCs w:val="28"/>
     </w:rPr>
   </w:style>
-  <w:style w:type="character" w:customStyle="1" w:styleId="Ttulo3Car">
-    <w:name w:val="Título 3 Car"/>
-    <w:basedOn w:val="Fuentedeprrafopredeter"/>
-    <w:link w:val="Ttulo3"/>
+  <w:style w:type="character" w:customStyle="1" w:styleId="Heading3Char">
+    <w:name w:val="Heading 3 Char"/>
+    <w:basedOn w:val="DefaultParagraphFont"/>
+    <w:link w:val="Heading3"/>
     <w:uiPriority w:val="9"/>
     <w:rsid w:val="00141954"/>
     <w:rPr>
@@ -3140,10 +3158,10 @@
       <w:szCs w:val="26"/>
     </w:rPr>
   </w:style>
-  <w:style w:type="character" w:customStyle="1" w:styleId="Ttulo4Car">
-    <w:name w:val="Título 4 Car"/>
-    <w:basedOn w:val="Fuentedeprrafopredeter"/>
-    <w:link w:val="Ttulo4"/>
+  <w:style w:type="character" w:customStyle="1" w:styleId="Heading4Char">
+    <w:name w:val="Heading 4 Char"/>
+    <w:basedOn w:val="DefaultParagraphFont"/>
+    <w:link w:val="Heading4"/>
     <w:uiPriority w:val="9"/>
     <w:semiHidden/>
     <w:rsid w:val="00141954"/>
@@ -3155,10 +3173,10 @@
       <w:szCs w:val="24"/>
     </w:rPr>
   </w:style>
-  <w:style w:type="character" w:customStyle="1" w:styleId="Ttulo5Car">
-    <w:name w:val="Título 5 Car"/>
-    <w:basedOn w:val="Fuentedeprrafopredeter"/>
-    <w:link w:val="Ttulo5"/>
+  <w:style w:type="character" w:customStyle="1" w:styleId="Heading5Char">
+    <w:name w:val="Heading 5 Char"/>
+    <w:basedOn w:val="DefaultParagraphFont"/>
+    <w:link w:val="Heading5"/>
     <w:uiPriority w:val="9"/>
     <w:semiHidden/>
     <w:rsid w:val="00141954"/>
@@ -3169,10 +3187,10 @@
       <w:szCs w:val="24"/>
     </w:rPr>
   </w:style>
-  <w:style w:type="character" w:customStyle="1" w:styleId="Ttulo6Car">
-    <w:name w:val="Título 6 Car"/>
-    <w:basedOn w:val="Fuentedeprrafopredeter"/>
-    <w:link w:val="Ttulo6"/>
+  <w:style w:type="character" w:customStyle="1" w:styleId="Heading6Char">
+    <w:name w:val="Heading 6 Char"/>
+    <w:basedOn w:val="DefaultParagraphFont"/>
+    <w:link w:val="Heading6"/>
     <w:uiPriority w:val="9"/>
     <w:semiHidden/>
     <w:rsid w:val="00141954"/>
@@ -3184,10 +3202,10 @@
       <w:shd w:val="clear" w:color="auto" w:fill="FFFFFF" w:themeFill="background1"/>
     </w:rPr>
   </w:style>
-  <w:style w:type="character" w:customStyle="1" w:styleId="Ttulo7Car">
-    <w:name w:val="Título 7 Car"/>
-    <w:basedOn w:val="Fuentedeprrafopredeter"/>
-    <w:link w:val="Ttulo7"/>
+  <w:style w:type="character" w:customStyle="1" w:styleId="Heading7Char">
+    <w:name w:val="Heading 7 Char"/>
+    <w:basedOn w:val="DefaultParagraphFont"/>
+    <w:link w:val="Heading7"/>
     <w:uiPriority w:val="9"/>
     <w:semiHidden/>
     <w:rsid w:val="00141954"/>
@@ -3201,10 +3219,10 @@
       <w:szCs w:val="20"/>
     </w:rPr>
   </w:style>
-  <w:style w:type="character" w:customStyle="1" w:styleId="Ttulo8Car">
-    <w:name w:val="Título 8 Car"/>
-    <w:basedOn w:val="Fuentedeprrafopredeter"/>
-    <w:link w:val="Ttulo8"/>
+  <w:style w:type="character" w:customStyle="1" w:styleId="Heading8Char">
+    <w:name w:val="Heading 8 Char"/>
+    <w:basedOn w:val="DefaultParagraphFont"/>
+    <w:link w:val="Heading8"/>
     <w:uiPriority w:val="9"/>
     <w:semiHidden/>
     <w:rsid w:val="00141954"/>
@@ -3216,10 +3234,10 @@
       <w:szCs w:val="20"/>
     </w:rPr>
   </w:style>
-  <w:style w:type="character" w:customStyle="1" w:styleId="Ttulo9Car">
-    <w:name w:val="Título 9 Car"/>
-    <w:basedOn w:val="Fuentedeprrafopredeter"/>
-    <w:link w:val="Ttulo9"/>
+  <w:style w:type="character" w:customStyle="1" w:styleId="Heading9Char">
+    <w:name w:val="Heading 9 Char"/>
+    <w:basedOn w:val="DefaultParagraphFont"/>
+    <w:link w:val="Heading9"/>
     <w:uiPriority w:val="9"/>
     <w:semiHidden/>
     <w:rsid w:val="00141954"/>
@@ -3233,11 +3251,11 @@
       <w:szCs w:val="18"/>
     </w:rPr>
   </w:style>
-  <w:style w:type="paragraph" w:styleId="Subttulo">
+  <w:style w:type="paragraph" w:styleId="Subtitle">
     <w:name w:val="Subtitle"/>
     <w:basedOn w:val="Normal"/>
     <w:next w:val="Normal"/>
-    <w:link w:val="SubttuloCar"/>
+    <w:link w:val="SubtitleChar"/>
     <w:uiPriority w:val="11"/>
     <w:qFormat/>
     <w:rsid w:val="00141954"/>
@@ -3250,10 +3268,10 @@
       <w:szCs w:val="28"/>
     </w:rPr>
   </w:style>
-  <w:style w:type="character" w:customStyle="1" w:styleId="SubttuloCar">
-    <w:name w:val="Subtítulo Car"/>
-    <w:basedOn w:val="Fuentedeprrafopredeter"/>
-    <w:link w:val="Subttulo"/>
+  <w:style w:type="character" w:customStyle="1" w:styleId="SubtitleChar">
+    <w:name w:val="Subtitle Char"/>
+    <w:basedOn w:val="DefaultParagraphFont"/>
+    <w:link w:val="Subtitle"/>
     <w:uiPriority w:val="11"/>
     <w:rsid w:val="00141954"/>
     <w:rPr>
@@ -3265,7 +3283,7 @@
       <w:szCs w:val="28"/>
     </w:rPr>
   </w:style>
-  <w:style w:type="character" w:styleId="Textoennegrita">
+  <w:style w:type="character" w:styleId="Strong">
     <w:name w:val="Strong"/>
     <w:uiPriority w:val="22"/>
     <w:qFormat/>
@@ -3275,7 +3293,7 @@
       <w:bCs/>
     </w:rPr>
   </w:style>
-  <w:style w:type="character" w:styleId="nfasis">
+  <w:style w:type="character" w:styleId="Emphasis">
     <w:name w:val="Emphasis"/>
     <w:uiPriority w:val="20"/>
     <w:qFormat/>
@@ -3288,7 +3306,7 @@
       <w:spacing w:val="10"/>
     </w:rPr>
   </w:style>
-  <w:style w:type="paragraph" w:styleId="Sinespaciado">
+  <w:style w:type="paragraph" w:styleId="NoSpacing">
     <w:name w:val="No Spacing"/>
     <w:basedOn w:val="Normal"/>
     <w:uiPriority w:val="1"/>
@@ -3298,7 +3316,7 @@
       <w:spacing w:after="0" w:line="240" w:lineRule="auto"/>
     </w:pPr>
   </w:style>
-  <w:style w:type="paragraph" w:styleId="Prrafodelista">
+  <w:style w:type="paragraph" w:styleId="ListParagraph">
     <w:name w:val="List Paragraph"/>
     <w:basedOn w:val="Normal"/>
     <w:uiPriority w:val="34"/>
@@ -3309,11 +3327,11 @@
       <w:contextualSpacing/>
     </w:pPr>
   </w:style>
-  <w:style w:type="paragraph" w:styleId="Cita">
+  <w:style w:type="paragraph" w:styleId="Quote">
     <w:name w:val="Quote"/>
     <w:basedOn w:val="Normal"/>
     <w:next w:val="Normal"/>
-    <w:link w:val="CitaCar"/>
+    <w:link w:val="QuoteChar"/>
     <w:uiPriority w:val="29"/>
     <w:qFormat/>
     <w:rsid w:val="00141954"/>
@@ -3322,10 +3340,10 @@
       <w:iCs/>
     </w:rPr>
   </w:style>
-  <w:style w:type="character" w:customStyle="1" w:styleId="CitaCar">
-    <w:name w:val="Cita Car"/>
-    <w:basedOn w:val="Fuentedeprrafopredeter"/>
-    <w:link w:val="Cita"/>
+  <w:style w:type="character" w:customStyle="1" w:styleId="QuoteChar">
+    <w:name w:val="Quote Char"/>
+    <w:basedOn w:val="DefaultParagraphFont"/>
+    <w:link w:val="Quote"/>
     <w:uiPriority w:val="29"/>
     <w:rsid w:val="00141954"/>
     <w:rPr>
@@ -3333,11 +3351,11 @@
       <w:iCs/>
     </w:rPr>
   </w:style>
-  <w:style w:type="paragraph" w:styleId="Citadestacada">
+  <w:style w:type="paragraph" w:styleId="IntenseQuote">
     <w:name w:val="Intense Quote"/>
     <w:basedOn w:val="Normal"/>
     <w:next w:val="Normal"/>
-    <w:link w:val="CitadestacadaCar"/>
+    <w:link w:val="IntenseQuoteChar"/>
     <w:uiPriority w:val="30"/>
     <w:qFormat/>
     <w:rsid w:val="00141954"/>
@@ -3355,10 +3373,10 @@
       <w:iCs/>
     </w:rPr>
   </w:style>
-  <w:style w:type="character" w:customStyle="1" w:styleId="CitadestacadaCar">
-    <w:name w:val="Cita destacada Car"/>
-    <w:basedOn w:val="Fuentedeprrafopredeter"/>
-    <w:link w:val="Citadestacada"/>
+  <w:style w:type="character" w:customStyle="1" w:styleId="IntenseQuoteChar">
+    <w:name w:val="Intense Quote Char"/>
+    <w:basedOn w:val="DefaultParagraphFont"/>
+    <w:link w:val="IntenseQuote"/>
     <w:uiPriority w:val="30"/>
     <w:rsid w:val="00141954"/>
     <w:rPr>
@@ -3366,7 +3384,7 @@
       <w:iCs/>
     </w:rPr>
   </w:style>
-  <w:style w:type="character" w:styleId="nfasissutil">
+  <w:style w:type="character" w:styleId="SubtleEmphasis">
     <w:name w:val="Subtle Emphasis"/>
     <w:uiPriority w:val="19"/>
     <w:qFormat/>
@@ -3376,7 +3394,7 @@
       <w:iCs/>
     </w:rPr>
   </w:style>
-  <w:style w:type="character" w:styleId="nfasisintenso">
+  <w:style w:type="character" w:styleId="IntenseEmphasis">
     <w:name w:val="Intense Emphasis"/>
     <w:uiPriority w:val="21"/>
     <w:qFormat/>
@@ -3388,9 +3406,9 @@
       <w:iCs/>
     </w:rPr>
   </w:style>
-  <w:style w:type="character" w:styleId="Referenciasutil">
+  <w:style w:type="character" w:styleId="SubtleReference">
     <w:name w:val="Subtle Reference"/>
-    <w:basedOn w:val="Fuentedeprrafopredeter"/>
+    <w:basedOn w:val="DefaultParagraphFont"/>
     <w:uiPriority w:val="31"/>
     <w:qFormat/>
     <w:rsid w:val="00141954"/>
@@ -3398,7 +3416,7 @@
       <w:smallCaps/>
     </w:rPr>
   </w:style>
-  <w:style w:type="character" w:styleId="Referenciaintensa">
+  <w:style w:type="character" w:styleId="IntenseReference">
     <w:name w:val="Intense Reference"/>
     <w:uiPriority w:val="32"/>
     <w:qFormat/>
@@ -3409,9 +3427,9 @@
       <w:smallCaps/>
     </w:rPr>
   </w:style>
-  <w:style w:type="character" w:styleId="Ttulodellibro">
+  <w:style w:type="character" w:styleId="BookTitle">
     <w:name w:val="Book Title"/>
-    <w:basedOn w:val="Fuentedeprrafopredeter"/>
+    <w:basedOn w:val="DefaultParagraphFont"/>
     <w:uiPriority w:val="33"/>
     <w:qFormat/>
     <w:rsid w:val="00141954"/>
@@ -3422,9 +3440,9 @@
       <w:spacing w:val="5"/>
     </w:rPr>
   </w:style>
-  <w:style w:type="paragraph" w:styleId="TtulodeTDC">
+  <w:style w:type="paragraph" w:styleId="TOCHeading">
     <w:name w:val="TOC Heading"/>
-    <w:basedOn w:val="Ttulo1"/>
+    <w:basedOn w:val="Heading1"/>
     <w:next w:val="Normal"/>
     <w:uiPriority w:val="39"/>
     <w:semiHidden/>
@@ -3437,7 +3455,7 @@
   </w:style>
   <w:style w:type="table" w:customStyle="1" w:styleId="Cuadrculaclara-nfasis11">
     <w:name w:val="Cuadrícula clara - Énfasis 11"/>
-    <w:basedOn w:val="Tablanormal"/>
+    <w:basedOn w:val="TableNormal"/>
     <w:uiPriority w:val="62"/>
     <w:rsid w:val="00165AC5"/>
     <w:pPr>

</xml_diff>

<commit_message>
Caso de prueba único
</commit_message>
<xml_diff>
--- a/Conceptos Avanzados Ingenieria Software/TSP/Ciclo I/Plan de Pruebas/CPF-01.docx
+++ b/Conceptos Avanzados Ingenieria Software/TSP/Ciclo I/Plan de Pruebas/CPF-01.docx
@@ -4,7 +4,7 @@
   <w:body>
     <w:p>
       <w:pPr>
-        <w:pStyle w:val="Title"/>
+        <w:pStyle w:val="Ttulo"/>
         <w:rPr>
           <w:rFonts w:ascii="Arial" w:hAnsi="Arial" w:cs="Arial"/>
           <w:b/>
@@ -12,7 +12,6 @@
           <w:szCs w:val="28"/>
         </w:rPr>
       </w:pPr>
-      <w:proofErr w:type="spellStart"/>
       <w:r>
         <w:rPr>
           <w:rFonts w:ascii="Arial" w:hAnsi="Arial" w:cs="Arial"/>
@@ -20,33 +19,12 @@
           <w:sz w:val="28"/>
           <w:szCs w:val="28"/>
         </w:rPr>
-        <w:t>Casos</w:t>
+        <w:t>Casos de Prueba</w:t>
       </w:r>
-      <w:proofErr w:type="spellEnd"/>
-      <w:r>
-        <w:rPr>
-          <w:rFonts w:ascii="Arial" w:hAnsi="Arial" w:cs="Arial"/>
-          <w:b/>
-          <w:sz w:val="28"/>
-          <w:szCs w:val="28"/>
-        </w:rPr>
-        <w:t xml:space="preserve"> de </w:t>
-      </w:r>
-      <w:proofErr w:type="spellStart"/>
-      <w:r>
-        <w:rPr>
-          <w:rFonts w:ascii="Arial" w:hAnsi="Arial" w:cs="Arial"/>
-          <w:b/>
-          <w:sz w:val="28"/>
-          <w:szCs w:val="28"/>
-        </w:rPr>
-        <w:t>Prueba</w:t>
-      </w:r>
-      <w:proofErr w:type="spellEnd"/>
     </w:p>
     <w:tbl>
       <w:tblPr>
-        <w:tblStyle w:val="TableGrid"/>
+        <w:tblStyle w:val="Tablaconcuadrcula"/>
         <w:tblW w:w="0" w:type="auto"/>
         <w:tblBorders>
           <w:top w:val="single" w:sz="4" w:space="0" w:color="548DD4" w:themeColor="text2" w:themeTint="99"/>
@@ -186,37 +164,15 @@
               </w:rPr>
               <w:t xml:space="preserve">Nombre del Proyecto:  </w:t>
             </w:r>
-            <w:proofErr w:type="spellStart"/>
-            <w:r>
-              <w:rPr>
-                <w:rFonts w:ascii="Arial" w:hAnsi="Arial" w:cs="Arial"/>
-                <w:sz w:val="20"/>
-                <w:szCs w:val="20"/>
-                <w:lang w:val="es-ES"/>
-              </w:rPr>
-              <w:t>Change</w:t>
-            </w:r>
-            <w:proofErr w:type="spellEnd"/>
-            <w:r>
-              <w:rPr>
-                <w:rFonts w:ascii="Arial" w:hAnsi="Arial" w:cs="Arial"/>
-                <w:sz w:val="20"/>
-                <w:szCs w:val="20"/>
-                <w:lang w:val="es-ES"/>
-              </w:rPr>
-              <w:t xml:space="preserve"> </w:t>
-            </w:r>
-            <w:proofErr w:type="spellStart"/>
-            <w:r>
-              <w:rPr>
-                <w:rFonts w:ascii="Arial" w:hAnsi="Arial" w:cs="Arial"/>
-                <w:sz w:val="20"/>
-                <w:szCs w:val="20"/>
-                <w:lang w:val="es-ES"/>
-              </w:rPr>
-              <w:t>Counter</w:t>
-            </w:r>
-            <w:proofErr w:type="spellEnd"/>
+            <w:r>
+              <w:rPr>
+                <w:rFonts w:ascii="Arial" w:hAnsi="Arial" w:cs="Arial"/>
+                <w:sz w:val="20"/>
+                <w:szCs w:val="20"/>
+                <w:lang w:val="es-ES"/>
+              </w:rPr>
+              <w:t>Change Counter</w:t>
+            </w:r>
           </w:p>
         </w:tc>
         <w:tc>
@@ -361,7 +317,7 @@
     </w:tbl>
     <w:p>
       <w:pPr>
-        <w:pStyle w:val="Heading2"/>
+        <w:pStyle w:val="Ttulo2"/>
         <w:rPr>
           <w:rFonts w:ascii="Arial" w:hAnsi="Arial" w:cs="Arial"/>
           <w:sz w:val="20"/>
@@ -372,7 +328,7 @@
     </w:p>
     <w:p>
       <w:pPr>
-        <w:pStyle w:val="Heading2"/>
+        <w:pStyle w:val="Ttulo2"/>
         <w:rPr>
           <w:rFonts w:ascii="Arial" w:hAnsi="Arial" w:cs="Arial"/>
           <w:sz w:val="20"/>
@@ -387,33 +343,42 @@
           <w:szCs w:val="20"/>
           <w:lang w:val="es-ES"/>
         </w:rPr>
-        <w:t xml:space="preserve">Caso 1: </w:t>
+        <w:t>CASO DE PRUEBA ÚNICO</w:t>
       </w:r>
-    </w:p>
-    <w:p>
-      <w:pPr>
+      <w:r>
         <w:rPr>
-          <w:rStyle w:val="Heading3Char"/>
           <w:rFonts w:ascii="Arial" w:hAnsi="Arial" w:cs="Arial"/>
           <w:sz w:val="20"/>
           <w:szCs w:val="20"/>
           <w:lang w:val="es-ES"/>
         </w:rPr>
-      </w:pPr>
+        <w:t xml:space="preserve">: </w:t>
+      </w:r>
     </w:p>
     <w:p>
       <w:pPr>
         <w:rPr>
-          <w:rStyle w:val="Heading3Char"/>
+          <w:rStyle w:val="Ttulo3Car"/>
           <w:rFonts w:ascii="Arial" w:hAnsi="Arial" w:cs="Arial"/>
           <w:sz w:val="20"/>
           <w:szCs w:val="20"/>
           <w:lang w:val="es-ES"/>
         </w:rPr>
       </w:pPr>
+    </w:p>
+    <w:p>
+      <w:pPr>
+        <w:rPr>
+          <w:rStyle w:val="Ttulo3Car"/>
+          <w:rFonts w:ascii="Arial" w:hAnsi="Arial" w:cs="Arial"/>
+          <w:sz w:val="20"/>
+          <w:szCs w:val="20"/>
+          <w:lang w:val="es-ES"/>
+        </w:rPr>
+      </w:pPr>
       <w:r>
         <w:rPr>
-          <w:rStyle w:val="Heading3Char"/>
+          <w:rStyle w:val="Ttulo3Car"/>
           <w:rFonts w:ascii="Arial" w:hAnsi="Arial" w:cs="Arial"/>
           <w:sz w:val="20"/>
           <w:szCs w:val="20"/>
@@ -438,9 +403,8 @@
           <w:szCs w:val="20"/>
           <w:lang w:val="es-CO"/>
         </w:rPr>
-        <w:t xml:space="preserve">Comparar un programa con su versión anterior, y generar el </w:t>
+        <w:t>Validar que se ejecute correctamente la funcionalidad asociada a los casos de prueba EF1 al EF8</w:t>
       </w:r>
-      <w:proofErr w:type="spellStart"/>
       <w:r>
         <w:rPr>
           <w:rFonts w:ascii="Arial" w:hAnsi="Arial" w:cs="Arial"/>
@@ -448,23 +412,15 @@
           <w:szCs w:val="20"/>
           <w:lang w:val="es-CO"/>
         </w:rPr>
-        <w:t>versionamiento</w:t>
+        <w:t>.</w:t>
       </w:r>
-      <w:proofErr w:type="spellEnd"/>
-      <w:r>
-        <w:rPr>
-          <w:rFonts w:ascii="Arial" w:hAnsi="Arial" w:cs="Arial"/>
-          <w:sz w:val="20"/>
-          <w:szCs w:val="20"/>
-          <w:lang w:val="es-CO"/>
-        </w:rPr>
-        <w:t xml:space="preserve"> del mismo</w:t>
-      </w:r>
+      <w:bookmarkStart w:id="0" w:name="_GoBack"/>
+      <w:bookmarkEnd w:id="0"/>
     </w:p>
     <w:p>
       <w:pPr>
         <w:rPr>
-          <w:rStyle w:val="Heading3Char"/>
+          <w:rStyle w:val="Ttulo3Car"/>
           <w:rFonts w:ascii="Arial" w:hAnsi="Arial" w:cs="Arial"/>
           <w:sz w:val="20"/>
           <w:szCs w:val="20"/>
@@ -475,7 +431,7 @@
     <w:p>
       <w:pPr>
         <w:rPr>
-          <w:rStyle w:val="Heading3Char"/>
+          <w:rStyle w:val="Ttulo3Car"/>
           <w:rFonts w:ascii="Arial" w:hAnsi="Arial" w:cs="Arial"/>
           <w:sz w:val="20"/>
           <w:szCs w:val="20"/>
@@ -484,7 +440,7 @@
       </w:pPr>
       <w:r>
         <w:rPr>
-          <w:rStyle w:val="Heading3Char"/>
+          <w:rStyle w:val="Ttulo3Car"/>
           <w:rFonts w:ascii="Arial" w:hAnsi="Arial" w:cs="Arial"/>
           <w:sz w:val="20"/>
           <w:szCs w:val="20"/>
@@ -494,7 +450,7 @@
       </w:r>
       <w:r>
         <w:rPr>
-          <w:rStyle w:val="Heading3Char"/>
+          <w:rStyle w:val="Ttulo3Car"/>
           <w:rFonts w:ascii="Arial" w:hAnsi="Arial" w:cs="Arial"/>
           <w:sz w:val="20"/>
           <w:szCs w:val="20"/>
@@ -505,7 +461,7 @@
     </w:p>
     <w:p>
       <w:pPr>
-        <w:pStyle w:val="ListParagraph"/>
+        <w:pStyle w:val="Prrafodelista"/>
         <w:numPr>
           <w:ilvl w:val="0"/>
           <w:numId w:val="2"/>
@@ -524,9 +480,96 @@
           <w:szCs w:val="20"/>
           <w:lang w:val="es-CO"/>
         </w:rPr>
-        <w:t>Versiones del programa a comparar en java</w:t>
+        <w:t xml:space="preserve">Versiones </w:t>
       </w:r>
-      <w:proofErr w:type="gramStart"/>
+      <w:r>
+        <w:rPr>
+          <w:rFonts w:ascii="Arial" w:hAnsi="Arial" w:cs="Arial"/>
+          <w:sz w:val="20"/>
+          <w:szCs w:val="20"/>
+          <w:lang w:val="es-CO"/>
+        </w:rPr>
+        <w:t>del programa a comparar en Java.</w:t>
+      </w:r>
+    </w:p>
+    <w:p>
+      <w:pPr>
+        <w:pStyle w:val="Prrafodelista"/>
+        <w:rPr>
+          <w:rFonts w:ascii="Arial" w:hAnsi="Arial" w:cs="Arial"/>
+          <w:sz w:val="20"/>
+          <w:szCs w:val="20"/>
+          <w:lang w:val="es-ES"/>
+        </w:rPr>
+      </w:pPr>
+    </w:p>
+    <w:p>
+      <w:pPr>
+        <w:pStyle w:val="Prrafodelista"/>
+        <w:rPr>
+          <w:rFonts w:ascii="Arial" w:hAnsi="Arial" w:cs="Arial"/>
+          <w:sz w:val="20"/>
+          <w:szCs w:val="20"/>
+          <w:lang w:val="es-ES"/>
+        </w:rPr>
+      </w:pPr>
+    </w:p>
+    <w:p>
+      <w:pPr>
+        <w:pStyle w:val="Prrafodelista"/>
+        <w:rPr>
+          <w:rFonts w:ascii="Arial" w:hAnsi="Arial" w:cs="Arial"/>
+          <w:sz w:val="20"/>
+          <w:szCs w:val="20"/>
+          <w:lang w:val="es-ES"/>
+        </w:rPr>
+      </w:pPr>
+    </w:p>
+    <w:p>
+      <w:pPr>
+        <w:rPr>
+          <w:rFonts w:ascii="Arial" w:hAnsi="Arial" w:cs="Arial"/>
+          <w:i/>
+          <w:sz w:val="20"/>
+          <w:szCs w:val="20"/>
+          <w:lang w:val="es-ES"/>
+        </w:rPr>
+      </w:pPr>
+      <w:r>
+        <w:rPr>
+          <w:rFonts w:ascii="Arial" w:hAnsi="Arial" w:cs="Arial"/>
+          <w:i/>
+          <w:sz w:val="20"/>
+          <w:szCs w:val="20"/>
+          <w:lang w:val="es-ES"/>
+        </w:rPr>
+        <w:t>Excepciones:</w:t>
+      </w:r>
+    </w:p>
+    <w:p>
+      <w:pPr>
+        <w:pStyle w:val="Prrafodelista"/>
+        <w:numPr>
+          <w:ilvl w:val="0"/>
+          <w:numId w:val="5"/>
+        </w:numPr>
+        <w:jc w:val="both"/>
+        <w:rPr>
+          <w:rFonts w:ascii="Arial" w:hAnsi="Arial" w:cs="Arial"/>
+          <w:sz w:val="20"/>
+          <w:szCs w:val="20"/>
+          <w:lang w:val="es-CO"/>
+        </w:rPr>
+      </w:pPr>
+      <w:r>
+        <w:rPr>
+          <w:rFonts w:ascii="Arial" w:hAnsi="Arial" w:cs="Arial"/>
+          <w:sz w:val="20"/>
+          <w:szCs w:val="20"/>
+          <w:lang w:val="es-CO"/>
+        </w:rPr>
+        <w:t>En caso de que las versiones a comparar no tengan archivos java se deberá mostrar un mensaje indicando que no se encontraron archivos para comparar</w:t>
+      </w:r>
       <w:r>
         <w:rPr>
           <w:rFonts w:ascii="Arial" w:hAnsi="Arial" w:cs="Arial"/>
@@ -536,47 +579,65 @@
         </w:rPr>
         <w:t>.</w:t>
       </w:r>
+    </w:p>
+    <w:p>
+      <w:pPr>
+        <w:pStyle w:val="Prrafodelista"/>
+        <w:numPr>
+          <w:ilvl w:val="0"/>
+          <w:numId w:val="5"/>
+        </w:numPr>
+        <w:jc w:val="both"/>
+        <w:rPr>
+          <w:rFonts w:ascii="Arial" w:hAnsi="Arial" w:cs="Arial"/>
+          <w:sz w:val="20"/>
+          <w:szCs w:val="20"/>
+          <w:lang w:val="es-CO"/>
+        </w:rPr>
+      </w:pPr>
       <w:r>
         <w:rPr>
           <w:rFonts w:ascii="Arial" w:hAnsi="Arial" w:cs="Arial"/>
           <w:sz w:val="20"/>
           <w:szCs w:val="20"/>
-          <w:lang w:val="es-ES"/>
+          <w:lang w:val="es-CO"/>
         </w:rPr>
-        <w:t>.</w:t>
+        <w:t>Los campos:  usuario y descripción deben ser obligatorios, de no ser así se mostrará un mensaje indicando su obligatoriedad.</w:t>
       </w:r>
-      <w:proofErr w:type="gramEnd"/>
     </w:p>
     <w:p>
       <w:pPr>
-        <w:pStyle w:val="ListParagraph"/>
+        <w:pStyle w:val="Prrafodelista"/>
+        <w:numPr>
+          <w:ilvl w:val="0"/>
+          <w:numId w:val="5"/>
+        </w:numPr>
+        <w:jc w:val="both"/>
         <w:rPr>
           <w:rFonts w:ascii="Arial" w:hAnsi="Arial" w:cs="Arial"/>
           <w:sz w:val="20"/>
           <w:szCs w:val="20"/>
-          <w:lang w:val="es-ES"/>
+          <w:lang w:val="es-CO"/>
         </w:rPr>
       </w:pPr>
-    </w:p>
-    <w:p>
-      <w:pPr>
-        <w:pStyle w:val="ListParagraph"/>
+      <w:r>
         <w:rPr>
           <w:rFonts w:ascii="Arial" w:hAnsi="Arial" w:cs="Arial"/>
           <w:sz w:val="20"/>
           <w:szCs w:val="20"/>
-          <w:lang w:val="es-ES"/>
+          <w:lang w:val="es-CO"/>
         </w:rPr>
-      </w:pPr>
+        <w:t>En caso de un error en la comparación se deberá indicar al usuario que ocurrió un error, y almacenar un log de los errores</w:t>
+      </w:r>
     </w:p>
     <w:p>
       <w:pPr>
-        <w:pStyle w:val="ListParagraph"/>
+        <w:jc w:val="both"/>
         <w:rPr>
           <w:rFonts w:ascii="Arial" w:hAnsi="Arial" w:cs="Arial"/>
           <w:sz w:val="20"/>
           <w:szCs w:val="20"/>
-          <w:lang w:val="es-ES"/>
+          <w:lang w:val="es-CO"/>
         </w:rPr>
       </w:pPr>
     </w:p>
@@ -584,7 +645,6 @@
       <w:pPr>
         <w:rPr>
           <w:rFonts w:ascii="Arial" w:hAnsi="Arial" w:cs="Arial"/>
-          <w:i/>
           <w:sz w:val="20"/>
           <w:szCs w:val="20"/>
           <w:lang w:val="es-ES"/>
@@ -598,122 +658,8 @@
           <w:szCs w:val="20"/>
           <w:lang w:val="es-ES"/>
         </w:rPr>
-        <w:t>ERRORES POSIBLES:</w:t>
+        <w:t>FLUJO NORMAL:</w:t>
       </w:r>
-    </w:p>
-    <w:p>
-      <w:pPr>
-        <w:pStyle w:val="ListParagraph"/>
-        <w:numPr>
-          <w:ilvl w:val="0"/>
-          <w:numId w:val="3"/>
-        </w:numPr>
-        <w:rPr>
-          <w:rFonts w:ascii="Arial" w:hAnsi="Arial" w:cs="Arial"/>
-          <w:i/>
-          <w:sz w:val="20"/>
-          <w:szCs w:val="20"/>
-          <w:lang w:val="es-ES"/>
-        </w:rPr>
-      </w:pPr>
-      <w:r>
-        <w:rPr>
-          <w:rFonts w:ascii="Arial" w:hAnsi="Arial" w:cs="Arial"/>
-          <w:i/>
-          <w:sz w:val="20"/>
-          <w:szCs w:val="20"/>
-          <w:lang w:val="es-ES"/>
-        </w:rPr>
-        <w:t>Error en la lectura de los archivos</w:t>
-      </w:r>
-    </w:p>
-    <w:p>
-      <w:pPr>
-        <w:pStyle w:val="ListParagraph"/>
-        <w:numPr>
-          <w:ilvl w:val="0"/>
-          <w:numId w:val="3"/>
-        </w:numPr>
-        <w:rPr>
-          <w:rFonts w:ascii="Arial" w:hAnsi="Arial" w:cs="Arial"/>
-          <w:i/>
-          <w:sz w:val="20"/>
-          <w:szCs w:val="20"/>
-          <w:lang w:val="es-ES"/>
-        </w:rPr>
-      </w:pPr>
-      <w:r>
-        <w:rPr>
-          <w:rFonts w:ascii="Arial" w:hAnsi="Arial" w:cs="Arial"/>
-          <w:i/>
-          <w:sz w:val="20"/>
-          <w:szCs w:val="20"/>
-          <w:lang w:val="es-ES"/>
-        </w:rPr>
-        <w:t>Errores de validación de la información ingresada por el usuario</w:t>
-      </w:r>
-    </w:p>
-    <w:p>
-      <w:pPr>
-        <w:pStyle w:val="ListParagraph"/>
-        <w:numPr>
-          <w:ilvl w:val="0"/>
-          <w:numId w:val="3"/>
-        </w:numPr>
-        <w:rPr>
-          <w:rFonts w:ascii="Arial" w:hAnsi="Arial" w:cs="Arial"/>
-          <w:sz w:val="20"/>
-          <w:szCs w:val="20"/>
-          <w:lang w:val="es-ES"/>
-        </w:rPr>
-      </w:pPr>
-      <w:r>
-        <w:rPr>
-          <w:rFonts w:ascii="Arial" w:hAnsi="Arial" w:cs="Arial"/>
-          <w:i/>
-          <w:sz w:val="20"/>
-          <w:szCs w:val="20"/>
-          <w:lang w:val="es-ES"/>
-        </w:rPr>
-        <w:t xml:space="preserve">Error al adicionar al generar la información de los cambios </w:t>
-      </w:r>
-    </w:p>
-    <w:p>
-      <w:pPr>
-        <w:pStyle w:val="ListParagraph"/>
-        <w:ind w:left="360"/>
-        <w:rPr>
-          <w:rFonts w:ascii="Arial" w:hAnsi="Arial" w:cs="Arial"/>
-          <w:i/>
-          <w:sz w:val="20"/>
-          <w:szCs w:val="20"/>
-          <w:lang w:val="es-ES"/>
-        </w:rPr>
-      </w:pPr>
-    </w:p>
-    <w:p>
-      <w:pPr>
-        <w:pStyle w:val="ListParagraph"/>
-        <w:ind w:left="360"/>
-        <w:rPr>
-          <w:rFonts w:ascii="Arial" w:hAnsi="Arial" w:cs="Arial"/>
-          <w:sz w:val="20"/>
-          <w:szCs w:val="20"/>
-          <w:lang w:val="es-ES"/>
-        </w:rPr>
-      </w:pPr>
-    </w:p>
-    <w:p>
-      <w:pPr>
-        <w:pStyle w:val="ListParagraph"/>
-        <w:ind w:left="360"/>
-        <w:rPr>
-          <w:rFonts w:ascii="Arial" w:hAnsi="Arial" w:cs="Arial"/>
-          <w:sz w:val="20"/>
-          <w:szCs w:val="20"/>
-          <w:lang w:val="es-ES"/>
-        </w:rPr>
-      </w:pPr>
     </w:p>
     <w:tbl>
       <w:tblPr>
@@ -780,7 +726,7 @@
                 <w:szCs w:val="20"/>
                 <w:lang w:val="es-ES"/>
               </w:rPr>
-              <w:t>Acción</w:t>
+              <w:t>Descripción</w:t>
             </w:r>
           </w:p>
         </w:tc>
@@ -807,7 +753,7 @@
                 <w:szCs w:val="20"/>
                 <w:lang w:val="es-ES"/>
               </w:rPr>
-              <w:t>Resultados Esperados</w:t>
+              <w:t>Criterios de aceptación</w:t>
             </w:r>
           </w:p>
         </w:tc>
@@ -864,7 +810,34 @@
                 <w:szCs w:val="20"/>
                 <w:lang w:val="es-ES"/>
               </w:rPr>
-              <w:t>Ingresar la versión anterior del programa</w:t>
+              <w:t>S</w:t>
+            </w:r>
+            <w:r>
+              <w:rPr>
+                <w:rFonts w:ascii="Arial" w:hAnsi="Arial" w:cs="Arial"/>
+                <w:sz w:val="20"/>
+                <w:szCs w:val="20"/>
+                <w:lang w:val="es-ES"/>
+              </w:rPr>
+              <w:t>elecciona</w:t>
+            </w:r>
+            <w:r>
+              <w:rPr>
+                <w:rFonts w:ascii="Arial" w:hAnsi="Arial" w:cs="Arial"/>
+                <w:sz w:val="20"/>
+                <w:szCs w:val="20"/>
+                <w:lang w:val="es-ES"/>
+              </w:rPr>
+              <w:t>r</w:t>
+            </w:r>
+            <w:r>
+              <w:rPr>
+                <w:rFonts w:ascii="Arial" w:hAnsi="Arial" w:cs="Arial"/>
+                <w:sz w:val="20"/>
+                <w:szCs w:val="20"/>
+                <w:lang w:val="es-ES"/>
+              </w:rPr>
+              <w:t xml:space="preserve"> la opción de comparar archivos</w:t>
             </w:r>
           </w:p>
         </w:tc>
@@ -889,7 +862,7 @@
                 <w:szCs w:val="20"/>
                 <w:lang w:val="es-ES"/>
               </w:rPr>
-              <w:t>El programa permite ingresar adecuadamente la versión anterior del programa</w:t>
+              <w:t xml:space="preserve">Se muestra  la ventana Compare versions que permite ingresar dos versiones del programa  que se desean comparar. </w:t>
             </w:r>
           </w:p>
         </w:tc>
@@ -908,15 +881,17 @@
               <w:rPr>
                 <w:rFonts w:ascii="Arial" w:hAnsi="Arial" w:cs="Arial"/>
                 <w:b w:val="0"/>
-                <w:sz w:val="20"/>
-                <w:szCs w:val="20"/>
-                <w:lang w:val="es-ES"/>
-              </w:rPr>
-            </w:pPr>
-            <w:r>
-              <w:rPr>
-                <w:rFonts w:ascii="Arial" w:hAnsi="Arial" w:cs="Arial"/>
-                <w:b w:val="0"/>
+                <w:bCs w:val="0"/>
+                <w:sz w:val="20"/>
+                <w:szCs w:val="20"/>
+                <w:lang w:val="es-ES"/>
+              </w:rPr>
+            </w:pPr>
+            <w:r>
+              <w:rPr>
+                <w:rFonts w:ascii="Arial" w:hAnsi="Arial" w:cs="Arial"/>
+                <w:b w:val="0"/>
+                <w:bCs w:val="0"/>
                 <w:sz w:val="20"/>
                 <w:szCs w:val="20"/>
                 <w:lang w:val="es-ES"/>
@@ -936,17 +911,26 @@
                 <w:rFonts w:ascii="Arial" w:hAnsi="Arial" w:cs="Arial"/>
                 <w:sz w:val="20"/>
                 <w:szCs w:val="20"/>
-                <w:lang w:val="es-CO"/>
-              </w:rPr>
-            </w:pPr>
-            <w:r>
-              <w:rPr>
-                <w:rFonts w:ascii="Arial" w:hAnsi="Arial" w:cs="Arial"/>
-                <w:sz w:val="20"/>
-                <w:szCs w:val="20"/>
-                <w:lang w:val="es-CO"/>
-              </w:rPr>
-              <w:t>Ingresar la versión posterior del programa</w:t>
+                <w:lang w:val="es-ES"/>
+              </w:rPr>
+            </w:pPr>
+            <w:r>
+              <w:rPr>
+                <w:rFonts w:ascii="Arial" w:hAnsi="Arial" w:cs="Arial"/>
+                <w:sz w:val="20"/>
+                <w:szCs w:val="20"/>
+                <w:lang w:val="es-ES"/>
+              </w:rPr>
+              <w:t>Ingresar</w:t>
+            </w:r>
+            <w:r>
+              <w:rPr>
+                <w:rFonts w:ascii="Arial" w:hAnsi="Arial" w:cs="Arial"/>
+                <w:sz w:val="20"/>
+                <w:szCs w:val="20"/>
+                <w:lang w:val="es-ES"/>
+              </w:rPr>
+              <w:t xml:space="preserve"> las dos versiones del programa</w:t>
             </w:r>
           </w:p>
         </w:tc>
@@ -971,7 +955,7 @@
                 <w:szCs w:val="20"/>
                 <w:lang w:val="es-ES"/>
               </w:rPr>
-              <w:t>El programa permite ingresar adecuadamente la versión posterior del programa</w:t>
+              <w:t>N.A.</w:t>
             </w:r>
           </w:p>
         </w:tc>
@@ -989,14 +973,18 @@
             <w:pPr>
               <w:rPr>
                 <w:rFonts w:ascii="Arial" w:hAnsi="Arial" w:cs="Arial"/>
-                <w:sz w:val="20"/>
-                <w:szCs w:val="20"/>
-                <w:lang w:val="es-ES"/>
-              </w:rPr>
-            </w:pPr>
-            <w:r>
-              <w:rPr>
-                <w:rFonts w:ascii="Arial" w:hAnsi="Arial" w:cs="Arial"/>
+                <w:b w:val="0"/>
+                <w:bCs w:val="0"/>
+                <w:sz w:val="20"/>
+                <w:szCs w:val="20"/>
+                <w:lang w:val="es-ES"/>
+              </w:rPr>
+            </w:pPr>
+            <w:r>
+              <w:rPr>
+                <w:rFonts w:ascii="Arial" w:hAnsi="Arial" w:cs="Arial"/>
+                <w:b w:val="0"/>
+                <w:bCs w:val="0"/>
                 <w:sz w:val="20"/>
                 <w:szCs w:val="20"/>
                 <w:lang w:val="es-ES"/>
@@ -1016,17 +1004,26 @@
                 <w:rFonts w:ascii="Arial" w:hAnsi="Arial" w:cs="Arial"/>
                 <w:sz w:val="20"/>
                 <w:szCs w:val="20"/>
-                <w:lang w:val="es-CO"/>
-              </w:rPr>
-            </w:pPr>
-            <w:r>
-              <w:rPr>
-                <w:rFonts w:ascii="Arial" w:hAnsi="Arial" w:cs="Arial"/>
-                <w:sz w:val="20"/>
-                <w:szCs w:val="20"/>
-                <w:lang w:val="es-CO"/>
-              </w:rPr>
-              <w:t>Solicitud de información por parte del sistema</w:t>
+                <w:lang w:val="es-ES"/>
+              </w:rPr>
+            </w:pPr>
+            <w:r>
+              <w:rPr>
+                <w:rFonts w:ascii="Arial" w:hAnsi="Arial" w:cs="Arial"/>
+                <w:sz w:val="20"/>
+                <w:szCs w:val="20"/>
+                <w:lang w:val="es-ES"/>
+              </w:rPr>
+              <w:t xml:space="preserve">Presionar el botón </w:t>
+            </w:r>
+            <w:r>
+              <w:rPr>
+                <w:rFonts w:ascii="Arial" w:hAnsi="Arial" w:cs="Arial"/>
+                <w:sz w:val="20"/>
+                <w:szCs w:val="20"/>
+                <w:lang w:val="es-ES"/>
+              </w:rPr>
+              <w:t>Compare</w:t>
             </w:r>
           </w:p>
         </w:tc>
@@ -1041,17 +1038,26 @@
                 <w:rFonts w:ascii="Arial" w:hAnsi="Arial" w:cs="Arial"/>
                 <w:sz w:val="20"/>
                 <w:szCs w:val="20"/>
-                <w:lang w:val="es-CO"/>
-              </w:rPr>
-            </w:pPr>
-            <w:r>
-              <w:rPr>
-                <w:rFonts w:ascii="Arial" w:hAnsi="Arial" w:cs="Arial"/>
-                <w:sz w:val="20"/>
-                <w:szCs w:val="20"/>
-                <w:lang w:val="es-CO"/>
-              </w:rPr>
-              <w:t>El sistema solicita al usuario que se ingrese la información correspondiente</w:t>
+                <w:lang w:val="es-ES"/>
+              </w:rPr>
+            </w:pPr>
+            <w:r>
+              <w:rPr>
+                <w:rFonts w:ascii="Arial" w:hAnsi="Arial" w:cs="Arial"/>
+                <w:sz w:val="20"/>
+                <w:szCs w:val="20"/>
+                <w:lang w:val="es-ES"/>
+              </w:rPr>
+              <w:t xml:space="preserve">Se </w:t>
+            </w:r>
+            <w:r>
+              <w:rPr>
+                <w:rFonts w:ascii="Arial" w:hAnsi="Arial" w:cs="Arial"/>
+                <w:sz w:val="20"/>
+                <w:szCs w:val="20"/>
+                <w:lang w:val="es-ES"/>
+              </w:rPr>
+              <w:t>muestra la ventana Change information que permite al usuario ingresar su nombre y un comentario</w:t>
             </w:r>
           </w:p>
         </w:tc>
@@ -1069,14 +1075,18 @@
             <w:pPr>
               <w:rPr>
                 <w:rFonts w:ascii="Arial" w:hAnsi="Arial" w:cs="Arial"/>
-                <w:sz w:val="20"/>
-                <w:szCs w:val="20"/>
-                <w:lang w:val="es-ES"/>
-              </w:rPr>
-            </w:pPr>
-            <w:r>
-              <w:rPr>
-                <w:rFonts w:ascii="Arial" w:hAnsi="Arial" w:cs="Arial"/>
+                <w:b w:val="0"/>
+                <w:bCs w:val="0"/>
+                <w:sz w:val="20"/>
+                <w:szCs w:val="20"/>
+                <w:lang w:val="es-ES"/>
+              </w:rPr>
+            </w:pPr>
+            <w:r>
+              <w:rPr>
+                <w:rFonts w:ascii="Arial" w:hAnsi="Arial" w:cs="Arial"/>
+                <w:b w:val="0"/>
+                <w:bCs w:val="0"/>
                 <w:sz w:val="20"/>
                 <w:szCs w:val="20"/>
                 <w:lang w:val="es-ES"/>
@@ -1096,17 +1106,26 @@
                 <w:rFonts w:ascii="Arial" w:hAnsi="Arial" w:cs="Arial"/>
                 <w:sz w:val="20"/>
                 <w:szCs w:val="20"/>
-                <w:lang w:val="es-CO"/>
-              </w:rPr>
-            </w:pPr>
-            <w:r>
-              <w:rPr>
-                <w:rFonts w:ascii="Arial" w:hAnsi="Arial" w:cs="Arial"/>
-                <w:sz w:val="20"/>
-                <w:szCs w:val="20"/>
-                <w:lang w:val="es-CO"/>
-              </w:rPr>
-              <w:t>Ingresar información en el aplicativo</w:t>
+                <w:lang w:val="es-ES"/>
+              </w:rPr>
+            </w:pPr>
+            <w:r>
+              <w:rPr>
+                <w:rFonts w:ascii="Arial" w:hAnsi="Arial" w:cs="Arial"/>
+                <w:sz w:val="20"/>
+                <w:szCs w:val="20"/>
+                <w:lang w:val="es-ES"/>
+              </w:rPr>
+              <w:t>I</w:t>
+            </w:r>
+            <w:r>
+              <w:rPr>
+                <w:rFonts w:ascii="Arial" w:hAnsi="Arial" w:cs="Arial"/>
+                <w:sz w:val="20"/>
+                <w:szCs w:val="20"/>
+                <w:lang w:val="es-ES"/>
+              </w:rPr>
+              <w:t>ngresar el nombre y la razón de los cambios</w:t>
             </w:r>
           </w:p>
         </w:tc>
@@ -1121,17 +1140,17 @@
                 <w:rFonts w:ascii="Arial" w:hAnsi="Arial" w:cs="Arial"/>
                 <w:sz w:val="20"/>
                 <w:szCs w:val="20"/>
-                <w:lang w:val="es-CO"/>
-              </w:rPr>
-            </w:pPr>
-            <w:r>
-              <w:rPr>
-                <w:rFonts w:ascii="Arial" w:hAnsi="Arial" w:cs="Arial"/>
-                <w:sz w:val="20"/>
-                <w:szCs w:val="20"/>
-                <w:lang w:val="es-CO"/>
-              </w:rPr>
-              <w:t>El sistema valida correctamente la información ingresada</w:t>
+                <w:lang w:val="es-ES"/>
+              </w:rPr>
+            </w:pPr>
+            <w:r>
+              <w:rPr>
+                <w:rFonts w:ascii="Arial" w:hAnsi="Arial" w:cs="Arial"/>
+                <w:sz w:val="20"/>
+                <w:szCs w:val="20"/>
+                <w:lang w:val="es-ES"/>
+              </w:rPr>
+              <w:t>N.A.</w:t>
             </w:r>
           </w:p>
         </w:tc>
@@ -1149,14 +1168,18 @@
             <w:pPr>
               <w:rPr>
                 <w:rFonts w:ascii="Arial" w:hAnsi="Arial" w:cs="Arial"/>
-                <w:sz w:val="20"/>
-                <w:szCs w:val="20"/>
-                <w:lang w:val="es-ES"/>
-              </w:rPr>
-            </w:pPr>
-            <w:r>
-              <w:rPr>
-                <w:rFonts w:ascii="Arial" w:hAnsi="Arial" w:cs="Arial"/>
+                <w:b w:val="0"/>
+                <w:bCs w:val="0"/>
+                <w:sz w:val="20"/>
+                <w:szCs w:val="20"/>
+                <w:lang w:val="es-ES"/>
+              </w:rPr>
+            </w:pPr>
+            <w:r>
+              <w:rPr>
+                <w:rFonts w:ascii="Arial" w:hAnsi="Arial" w:cs="Arial"/>
+                <w:b w:val="0"/>
+                <w:bCs w:val="0"/>
                 <w:sz w:val="20"/>
                 <w:szCs w:val="20"/>
                 <w:lang w:val="es-ES"/>
@@ -1176,17 +1199,17 @@
                 <w:rFonts w:ascii="Arial" w:hAnsi="Arial" w:cs="Arial"/>
                 <w:sz w:val="20"/>
                 <w:szCs w:val="20"/>
-                <w:lang w:val="es-CO"/>
-              </w:rPr>
-            </w:pPr>
-            <w:r>
-              <w:rPr>
-                <w:rFonts w:ascii="Arial" w:hAnsi="Arial" w:cs="Arial"/>
-                <w:sz w:val="20"/>
-                <w:szCs w:val="20"/>
-                <w:lang w:val="es-CO"/>
-              </w:rPr>
-              <w:t>Analizar archivos de ambas versiones</w:t>
+                <w:lang w:val="es-ES"/>
+              </w:rPr>
+            </w:pPr>
+            <w:r>
+              <w:rPr>
+                <w:rFonts w:ascii="Arial" w:hAnsi="Arial" w:cs="Arial"/>
+                <w:sz w:val="20"/>
+                <w:szCs w:val="20"/>
+                <w:lang w:val="es-ES"/>
+              </w:rPr>
+              <w:t>Presionar el botón submit</w:t>
             </w:r>
           </w:p>
         </w:tc>
@@ -1201,17 +1224,232 @@
                 <w:rFonts w:ascii="Arial" w:hAnsi="Arial" w:cs="Arial"/>
                 <w:sz w:val="20"/>
                 <w:szCs w:val="20"/>
-                <w:lang w:val="es-CO"/>
-              </w:rPr>
-            </w:pPr>
-            <w:r>
-              <w:rPr>
-                <w:rFonts w:ascii="Arial" w:hAnsi="Arial" w:cs="Arial"/>
-                <w:sz w:val="20"/>
-                <w:szCs w:val="20"/>
-                <w:lang w:val="es-CO"/>
-              </w:rPr>
-              <w:t>El sistema analiza sin excepciones todos los archivos de ambas versiones</w:t>
+                <w:lang w:val="es-ES"/>
+              </w:rPr>
+            </w:pPr>
+            <w:r>
+              <w:rPr>
+                <w:rFonts w:ascii="Arial" w:hAnsi="Arial" w:cs="Arial"/>
+                <w:sz w:val="20"/>
+                <w:szCs w:val="20"/>
+                <w:lang w:val="es-ES"/>
+              </w:rPr>
+              <w:t xml:space="preserve">Se muestra un mensaje de confirmación </w:t>
+            </w:r>
+            <w:r>
+              <w:rPr>
+                <w:rFonts w:ascii="Arial" w:hAnsi="Arial" w:cs="Arial"/>
+                <w:sz w:val="20"/>
+                <w:szCs w:val="20"/>
+                <w:lang w:val="es-ES"/>
+              </w:rPr>
+              <w:t xml:space="preserve">y se genera el </w:t>
+            </w:r>
+            <w:r>
+              <w:rPr>
+                <w:rFonts w:ascii="Arial" w:hAnsi="Arial" w:cs="Arial"/>
+                <w:sz w:val="20"/>
+                <w:szCs w:val="20"/>
+                <w:lang w:val="es-ES"/>
+              </w:rPr>
+              <w:t>reporte completo que incluye:</w:t>
+            </w:r>
+          </w:p>
+          <w:p>
+            <w:pPr>
+              <w:cnfStyle w:val="000000100000" w:firstRow="0" w:lastRow="0" w:firstColumn="0" w:lastColumn="0" w:oddVBand="0" w:evenVBand="0" w:oddHBand="1" w:evenHBand="0" w:firstRowFirstColumn="0" w:firstRowLastColumn="0" w:lastRowFirstColumn="0" w:lastRowLastColumn="0"/>
+              <w:rPr>
+                <w:rFonts w:ascii="Arial" w:hAnsi="Arial" w:cs="Arial"/>
+                <w:sz w:val="20"/>
+                <w:szCs w:val="20"/>
+                <w:lang w:val="es-ES"/>
+              </w:rPr>
+            </w:pPr>
+            <w:r>
+              <w:rPr>
+                <w:rFonts w:ascii="Arial" w:hAnsi="Arial" w:cs="Arial"/>
+                <w:sz w:val="20"/>
+                <w:szCs w:val="20"/>
+                <w:lang w:val="es-ES"/>
+              </w:rPr>
+              <w:t>-Registro de cambios de programa</w:t>
+            </w:r>
+          </w:p>
+          <w:p>
+            <w:pPr>
+              <w:cnfStyle w:val="000000100000" w:firstRow="0" w:lastRow="0" w:firstColumn="0" w:lastColumn="0" w:oddVBand="0" w:evenVBand="0" w:oddHBand="1" w:evenHBand="0" w:firstRowFirstColumn="0" w:firstRowLastColumn="0" w:lastRowFirstColumn="0" w:lastRowLastColumn="0"/>
+              <w:rPr>
+                <w:rFonts w:ascii="Arial" w:hAnsi="Arial" w:cs="Arial"/>
+                <w:sz w:val="20"/>
+                <w:szCs w:val="20"/>
+                <w:lang w:val="es-ES"/>
+              </w:rPr>
+            </w:pPr>
+            <w:r>
+              <w:rPr>
+                <w:rFonts w:ascii="Arial" w:hAnsi="Arial" w:cs="Arial"/>
+                <w:sz w:val="20"/>
+                <w:szCs w:val="20"/>
+                <w:lang w:val="es-ES"/>
+              </w:rPr>
+              <w:lastRenderedPageBreak/>
+              <w:t>-Registro de cambios de líneas</w:t>
+            </w:r>
+          </w:p>
+          <w:p>
+            <w:pPr>
+              <w:cnfStyle w:val="000000100000" w:firstRow="0" w:lastRow="0" w:firstColumn="0" w:lastColumn="0" w:oddVBand="0" w:evenVBand="0" w:oddHBand="1" w:evenHBand="0" w:firstRowFirstColumn="0" w:firstRowLastColumn="0" w:lastRowFirstColumn="0" w:lastRowLastColumn="0"/>
+              <w:rPr>
+                <w:rFonts w:ascii="Arial" w:hAnsi="Arial" w:cs="Arial"/>
+                <w:sz w:val="20"/>
+                <w:szCs w:val="20"/>
+                <w:lang w:val="es-ES"/>
+              </w:rPr>
+            </w:pPr>
+            <w:r>
+              <w:rPr>
+                <w:rFonts w:ascii="Arial" w:hAnsi="Arial" w:cs="Arial"/>
+                <w:sz w:val="20"/>
+                <w:szCs w:val="20"/>
+                <w:lang w:val="es-ES"/>
+              </w:rPr>
+              <w:t>-Total de LOCs</w:t>
+            </w:r>
+          </w:p>
+          <w:p>
+            <w:pPr>
+              <w:cnfStyle w:val="000000100000" w:firstRow="0" w:lastRow="0" w:firstColumn="0" w:lastColumn="0" w:oddVBand="0" w:evenVBand="0" w:oddHBand="1" w:evenHBand="0" w:firstRowFirstColumn="0" w:firstRowLastColumn="0" w:lastRowFirstColumn="0" w:lastRowLastColumn="0"/>
+              <w:rPr>
+                <w:rFonts w:ascii="Arial" w:hAnsi="Arial" w:cs="Arial"/>
+                <w:sz w:val="20"/>
+                <w:szCs w:val="20"/>
+                <w:lang w:val="es-ES"/>
+              </w:rPr>
+            </w:pPr>
+            <w:r>
+              <w:rPr>
+                <w:rFonts w:ascii="Arial" w:hAnsi="Arial" w:cs="Arial"/>
+                <w:sz w:val="20"/>
+                <w:szCs w:val="20"/>
+                <w:lang w:val="es-ES"/>
+              </w:rPr>
+              <w:t>-Total de LOCs</w:t>
+            </w:r>
+            <w:r>
+              <w:rPr>
+                <w:rFonts w:ascii="Arial" w:hAnsi="Arial" w:cs="Arial"/>
+                <w:sz w:val="20"/>
+                <w:szCs w:val="20"/>
+                <w:lang w:val="es-ES"/>
+              </w:rPr>
+              <w:t xml:space="preserve"> agregados</w:t>
+            </w:r>
+          </w:p>
+          <w:p>
+            <w:pPr>
+              <w:cnfStyle w:val="000000100000" w:firstRow="0" w:lastRow="0" w:firstColumn="0" w:lastColumn="0" w:oddVBand="0" w:evenVBand="0" w:oddHBand="1" w:evenHBand="0" w:firstRowFirstColumn="0" w:firstRowLastColumn="0" w:lastRowFirstColumn="0" w:lastRowLastColumn="0"/>
+              <w:rPr>
+                <w:rFonts w:ascii="Arial" w:hAnsi="Arial" w:cs="Arial"/>
+                <w:sz w:val="20"/>
+                <w:szCs w:val="20"/>
+                <w:lang w:val="es-ES"/>
+              </w:rPr>
+            </w:pPr>
+            <w:r>
+              <w:rPr>
+                <w:rFonts w:ascii="Arial" w:hAnsi="Arial" w:cs="Arial"/>
+                <w:sz w:val="20"/>
+                <w:szCs w:val="20"/>
+                <w:lang w:val="es-ES"/>
+              </w:rPr>
+              <w:t>-</w:t>
+            </w:r>
+            <w:r>
+              <w:rPr>
+                <w:rFonts w:ascii="Arial" w:hAnsi="Arial" w:cs="Arial"/>
+                <w:sz w:val="20"/>
+                <w:szCs w:val="20"/>
+                <w:lang w:val="es-ES"/>
+              </w:rPr>
+              <w:t>Total de LOCs</w:t>
+            </w:r>
+            <w:r>
+              <w:rPr>
+                <w:rFonts w:ascii="Arial" w:hAnsi="Arial" w:cs="Arial"/>
+                <w:sz w:val="20"/>
+                <w:szCs w:val="20"/>
+                <w:lang w:val="es-ES"/>
+              </w:rPr>
+              <w:t xml:space="preserve"> borrados</w:t>
+            </w:r>
+          </w:p>
+          <w:p>
+            <w:pPr>
+              <w:cnfStyle w:val="000000100000" w:firstRow="0" w:lastRow="0" w:firstColumn="0" w:lastColumn="0" w:oddVBand="0" w:evenVBand="0" w:oddHBand="1" w:evenHBand="0" w:firstRowFirstColumn="0" w:firstRowLastColumn="0" w:lastRowFirstColumn="0" w:lastRowLastColumn="0"/>
+              <w:rPr>
+                <w:rFonts w:ascii="Arial" w:hAnsi="Arial" w:cs="Arial"/>
+                <w:sz w:val="20"/>
+                <w:szCs w:val="20"/>
+                <w:lang w:val="es-ES"/>
+              </w:rPr>
+            </w:pPr>
+            <w:r>
+              <w:rPr>
+                <w:rFonts w:ascii="Arial" w:hAnsi="Arial" w:cs="Arial"/>
+                <w:sz w:val="20"/>
+                <w:szCs w:val="20"/>
+                <w:lang w:val="es-ES"/>
+              </w:rPr>
+              <w:t>-Número de cambio del programa generado.</w:t>
+            </w:r>
+          </w:p>
+          <w:p>
+            <w:pPr>
+              <w:cnfStyle w:val="000000100000" w:firstRow="0" w:lastRow="0" w:firstColumn="0" w:lastColumn="0" w:oddVBand="0" w:evenVBand="0" w:oddHBand="1" w:evenHBand="0" w:firstRowFirstColumn="0" w:firstRowLastColumn="0" w:lastRowFirstColumn="0" w:lastRowLastColumn="0"/>
+              <w:rPr>
+                <w:rFonts w:ascii="Arial" w:hAnsi="Arial" w:cs="Arial"/>
+                <w:sz w:val="20"/>
+                <w:szCs w:val="20"/>
+                <w:lang w:val="es-ES"/>
+              </w:rPr>
+            </w:pPr>
+            <w:r>
+              <w:rPr>
+                <w:rFonts w:ascii="Arial" w:hAnsi="Arial" w:cs="Arial"/>
+                <w:sz w:val="20"/>
+                <w:szCs w:val="20"/>
+                <w:lang w:val="es-ES"/>
+              </w:rPr>
+              <w:t>-Etiquetas</w:t>
+            </w:r>
+            <w:r>
+              <w:rPr>
+                <w:rFonts w:ascii="Arial" w:hAnsi="Arial" w:cs="Arial"/>
+                <w:sz w:val="20"/>
+                <w:szCs w:val="20"/>
+                <w:lang w:val="es-ES"/>
+              </w:rPr>
+              <w:t xml:space="preserve"> sobre LOCs.</w:t>
+            </w:r>
+          </w:p>
+          <w:p>
+            <w:pPr>
+              <w:cnfStyle w:val="000000100000" w:firstRow="0" w:lastRow="0" w:firstColumn="0" w:lastColumn="0" w:oddVBand="0" w:evenVBand="0" w:oddHBand="1" w:evenHBand="0" w:firstRowFirstColumn="0" w:firstRowLastColumn="0" w:lastRowFirstColumn="0" w:lastRowLastColumn="0"/>
+              <w:rPr>
+                <w:rFonts w:ascii="Arial" w:hAnsi="Arial" w:cs="Arial"/>
+                <w:sz w:val="20"/>
+                <w:szCs w:val="20"/>
+                <w:lang w:val="es-ES"/>
+              </w:rPr>
+            </w:pPr>
+            <w:r>
+              <w:rPr>
+                <w:rFonts w:ascii="Arial" w:hAnsi="Arial" w:cs="Arial"/>
+                <w:sz w:val="20"/>
+                <w:szCs w:val="20"/>
+                <w:lang w:val="es-ES"/>
+              </w:rPr>
+              <w:t>-Histórico de cambios</w:t>
             </w:r>
           </w:p>
         </w:tc>
@@ -1229,19 +1467,24 @@
             <w:pPr>
               <w:rPr>
                 <w:rFonts w:ascii="Arial" w:hAnsi="Arial" w:cs="Arial"/>
-                <w:sz w:val="20"/>
-                <w:szCs w:val="20"/>
-                <w:lang w:val="es-ES"/>
-              </w:rPr>
-            </w:pPr>
-            <w:r>
-              <w:rPr>
-                <w:rFonts w:ascii="Arial" w:hAnsi="Arial" w:cs="Arial"/>
-                <w:sz w:val="20"/>
-                <w:szCs w:val="20"/>
-                <w:lang w:val="es-ES"/>
-              </w:rPr>
-              <w:t>6</w:t>
+                <w:b w:val="0"/>
+                <w:bCs w:val="0"/>
+                <w:sz w:val="20"/>
+                <w:szCs w:val="20"/>
+                <w:lang w:val="es-ES"/>
+              </w:rPr>
+            </w:pPr>
+            <w:r>
+              <w:rPr>
+                <w:rFonts w:ascii="Arial" w:hAnsi="Arial" w:cs="Arial"/>
+                <w:b w:val="0"/>
+                <w:bCs w:val="0"/>
+                <w:sz w:val="20"/>
+                <w:szCs w:val="20"/>
+                <w:lang w:val="es-ES"/>
+              </w:rPr>
+              <w:lastRenderedPageBreak/>
+              <w:t>7</w:t>
             </w:r>
           </w:p>
         </w:tc>
@@ -1256,17 +1499,17 @@
                 <w:rFonts w:ascii="Arial" w:hAnsi="Arial" w:cs="Arial"/>
                 <w:sz w:val="20"/>
                 <w:szCs w:val="20"/>
-                <w:lang w:val="es-CO"/>
-              </w:rPr>
-            </w:pPr>
-            <w:r>
-              <w:rPr>
-                <w:rFonts w:ascii="Arial" w:hAnsi="Arial" w:cs="Arial"/>
-                <w:sz w:val="20"/>
-                <w:szCs w:val="20"/>
-                <w:lang w:val="es-CO"/>
-              </w:rPr>
-              <w:t>Generar registros de cambios de versión</w:t>
+                <w:lang w:val="es-ES"/>
+              </w:rPr>
+            </w:pPr>
+            <w:r>
+              <w:rPr>
+                <w:rFonts w:ascii="Arial" w:hAnsi="Arial" w:cs="Arial"/>
+                <w:sz w:val="20"/>
+                <w:szCs w:val="20"/>
+                <w:lang w:val="es-ES"/>
+              </w:rPr>
+              <w:t>Abrir el archivo generado por el sistema</w:t>
             </w:r>
           </w:p>
         </w:tc>
@@ -1281,17 +1524,227 @@
                 <w:rFonts w:ascii="Arial" w:hAnsi="Arial" w:cs="Arial"/>
                 <w:sz w:val="20"/>
                 <w:szCs w:val="20"/>
-                <w:lang w:val="es-CO"/>
-              </w:rPr>
-            </w:pPr>
-            <w:r>
-              <w:rPr>
-                <w:rFonts w:ascii="Arial" w:hAnsi="Arial" w:cs="Arial"/>
-                <w:sz w:val="20"/>
-                <w:szCs w:val="20"/>
-                <w:lang w:val="es-CO"/>
-              </w:rPr>
-              <w:t>El sistema genera un registro de los cambios realizados</w:t>
+                <w:lang w:val="es-ES"/>
+              </w:rPr>
+            </w:pPr>
+            <w:r>
+              <w:rPr>
+                <w:rFonts w:ascii="Arial" w:hAnsi="Arial" w:cs="Arial"/>
+                <w:sz w:val="20"/>
+                <w:szCs w:val="20"/>
+                <w:lang w:val="es-ES"/>
+              </w:rPr>
+              <w:t xml:space="preserve">El </w:t>
+            </w:r>
+            <w:r>
+              <w:rPr>
+                <w:rFonts w:ascii="Arial" w:hAnsi="Arial" w:cs="Arial"/>
+                <w:sz w:val="20"/>
+                <w:szCs w:val="20"/>
+                <w:lang w:val="es-ES"/>
+              </w:rPr>
+              <w:t xml:space="preserve">archivo debe contener </w:t>
+            </w:r>
+            <w:r>
+              <w:rPr>
+                <w:rFonts w:ascii="Arial" w:hAnsi="Arial" w:cs="Arial"/>
+                <w:sz w:val="20"/>
+                <w:szCs w:val="20"/>
+                <w:lang w:val="es-ES"/>
+              </w:rPr>
+              <w:t>la información descrita en el paso anterior</w:t>
+            </w:r>
+          </w:p>
+        </w:tc>
+      </w:tr>
+    </w:tbl>
+    <w:p>
+      <w:pPr>
+        <w:rPr>
+          <w:rFonts w:ascii="Arial" w:hAnsi="Arial" w:cs="Arial"/>
+          <w:i/>
+          <w:sz w:val="20"/>
+          <w:szCs w:val="20"/>
+          <w:lang w:val="es-ES"/>
+        </w:rPr>
+      </w:pPr>
+    </w:p>
+    <w:p>
+      <w:pPr>
+        <w:rPr>
+          <w:rFonts w:ascii="Arial" w:hAnsi="Arial" w:cs="Arial"/>
+          <w:sz w:val="20"/>
+          <w:szCs w:val="20"/>
+          <w:lang w:val="es-ES"/>
+        </w:rPr>
+      </w:pPr>
+      <w:r>
+        <w:rPr>
+          <w:rFonts w:ascii="Arial" w:hAnsi="Arial" w:cs="Arial"/>
+          <w:i/>
+          <w:sz w:val="20"/>
+          <w:szCs w:val="20"/>
+          <w:lang w:val="es-ES"/>
+        </w:rPr>
+        <w:t>FLU</w:t>
+      </w:r>
+      <w:r>
+        <w:rPr>
+          <w:rFonts w:ascii="Arial" w:hAnsi="Arial" w:cs="Arial"/>
+          <w:i/>
+          <w:sz w:val="20"/>
+          <w:szCs w:val="20"/>
+          <w:lang w:val="es-ES"/>
+        </w:rPr>
+        <w:t xml:space="preserve">JOS </w:t>
+      </w:r>
+      <w:r>
+        <w:rPr>
+          <w:rFonts w:ascii="Arial" w:hAnsi="Arial" w:cs="Arial"/>
+          <w:i/>
+          <w:sz w:val="20"/>
+          <w:szCs w:val="20"/>
+          <w:lang w:val="es-ES"/>
+        </w:rPr>
+        <w:t>DE EXCEPCIO</w:t>
+      </w:r>
+      <w:r>
+        <w:rPr>
+          <w:rFonts w:ascii="Arial" w:hAnsi="Arial" w:cs="Arial"/>
+          <w:i/>
+          <w:sz w:val="20"/>
+          <w:szCs w:val="20"/>
+          <w:lang w:val="es-ES"/>
+        </w:rPr>
+        <w:t>N</w:t>
+      </w:r>
+      <w:r>
+        <w:rPr>
+          <w:rFonts w:ascii="Arial" w:hAnsi="Arial" w:cs="Arial"/>
+          <w:sz w:val="20"/>
+          <w:szCs w:val="20"/>
+          <w:lang w:val="es-ES"/>
+        </w:rPr>
+        <w:t>:</w:t>
+      </w:r>
+    </w:p>
+    <w:p>
+      <w:pPr>
+        <w:pStyle w:val="Prrafodelista"/>
+        <w:numPr>
+          <w:ilvl w:val="0"/>
+          <w:numId w:val="6"/>
+        </w:numPr>
+        <w:rPr>
+          <w:rFonts w:ascii="Arial" w:hAnsi="Arial" w:cs="Arial"/>
+          <w:sz w:val="20"/>
+          <w:szCs w:val="20"/>
+          <w:lang w:val="es-ES"/>
+        </w:rPr>
+      </w:pPr>
+      <w:r>
+        <w:rPr>
+          <w:rFonts w:ascii="Arial" w:hAnsi="Arial" w:cs="Arial"/>
+          <w:sz w:val="20"/>
+          <w:szCs w:val="20"/>
+          <w:lang w:val="es-ES"/>
+        </w:rPr>
+        <w:t>FE1:</w:t>
+      </w:r>
+    </w:p>
+    <w:tbl>
+      <w:tblPr>
+        <w:tblStyle w:val="Cuadrculaclara-nfasis11"/>
+        <w:tblW w:w="0" w:type="auto"/>
+        <w:tblLook w:val="04A0" w:firstRow="1" w:lastRow="0" w:firstColumn="1" w:lastColumn="0" w:noHBand="0" w:noVBand="1"/>
+      </w:tblPr>
+      <w:tblGrid>
+        <w:gridCol w:w="675"/>
+        <w:gridCol w:w="4111"/>
+        <w:gridCol w:w="4678"/>
+      </w:tblGrid>
+      <w:tr>
+        <w:trPr>
+          <w:cnfStyle w:val="100000000000" w:firstRow="1" w:lastRow="0" w:firstColumn="0" w:lastColumn="0" w:oddVBand="0" w:evenVBand="0" w:oddHBand="0" w:evenHBand="0" w:firstRowFirstColumn="0" w:firstRowLastColumn="0" w:lastRowFirstColumn="0" w:lastRowLastColumn="0"/>
+        </w:trPr>
+        <w:tc>
+          <w:tcPr>
+            <w:cnfStyle w:val="001000000000" w:firstRow="0" w:lastRow="0" w:firstColumn="1" w:lastColumn="0" w:oddVBand="0" w:evenVBand="0" w:oddHBand="0" w:evenHBand="0" w:firstRowFirstColumn="0" w:firstRowLastColumn="0" w:lastRowFirstColumn="0" w:lastRowLastColumn="0"/>
+            <w:tcW w:w="675" w:type="dxa"/>
+          </w:tcPr>
+          <w:p>
+            <w:pPr>
+              <w:rPr>
+                <w:rFonts w:ascii="Arial" w:hAnsi="Arial" w:cs="Arial"/>
+                <w:b w:val="0"/>
+                <w:sz w:val="20"/>
+                <w:szCs w:val="20"/>
+                <w:lang w:val="es-ES"/>
+              </w:rPr>
+            </w:pPr>
+            <w:r>
+              <w:rPr>
+                <w:rFonts w:ascii="Arial" w:hAnsi="Arial" w:cs="Arial"/>
+                <w:b w:val="0"/>
+                <w:sz w:val="20"/>
+                <w:szCs w:val="20"/>
+                <w:lang w:val="es-ES"/>
+              </w:rPr>
+              <w:t>Paso</w:t>
+            </w:r>
+          </w:p>
+        </w:tc>
+        <w:tc>
+          <w:tcPr>
+            <w:tcW w:w="4111" w:type="dxa"/>
+          </w:tcPr>
+          <w:p>
+            <w:pPr>
+              <w:cnfStyle w:val="100000000000" w:firstRow="1" w:lastRow="0" w:firstColumn="0" w:lastColumn="0" w:oddVBand="0" w:evenVBand="0" w:oddHBand="0" w:evenHBand="0" w:firstRowFirstColumn="0" w:firstRowLastColumn="0" w:lastRowFirstColumn="0" w:lastRowLastColumn="0"/>
+              <w:rPr>
+                <w:rFonts w:ascii="Arial" w:hAnsi="Arial" w:cs="Arial"/>
+                <w:b w:val="0"/>
+                <w:sz w:val="20"/>
+                <w:szCs w:val="20"/>
+                <w:lang w:val="es-ES"/>
+              </w:rPr>
+            </w:pPr>
+            <w:r>
+              <w:rPr>
+                <w:rFonts w:ascii="Arial" w:hAnsi="Arial" w:cs="Arial"/>
+                <w:b w:val="0"/>
+                <w:sz w:val="20"/>
+                <w:szCs w:val="20"/>
+                <w:lang w:val="es-ES"/>
+              </w:rPr>
+              <w:t>Descripción</w:t>
+            </w:r>
+          </w:p>
+        </w:tc>
+        <w:tc>
+          <w:tcPr>
+            <w:tcW w:w="4678" w:type="dxa"/>
+          </w:tcPr>
+          <w:p>
+            <w:pPr>
+              <w:cnfStyle w:val="100000000000" w:firstRow="1" w:lastRow="0" w:firstColumn="0" w:lastColumn="0" w:oddVBand="0" w:evenVBand="0" w:oddHBand="0" w:evenHBand="0" w:firstRowFirstColumn="0" w:firstRowLastColumn="0" w:lastRowFirstColumn="0" w:lastRowLastColumn="0"/>
+              <w:rPr>
+                <w:rFonts w:ascii="Arial" w:hAnsi="Arial" w:cs="Arial"/>
+                <w:b w:val="0"/>
+                <w:sz w:val="20"/>
+                <w:szCs w:val="20"/>
+                <w:lang w:val="es-ES"/>
+              </w:rPr>
+            </w:pPr>
+            <w:r>
+              <w:rPr>
+                <w:rFonts w:ascii="Arial" w:hAnsi="Arial" w:cs="Arial"/>
+                <w:b w:val="0"/>
+                <w:sz w:val="20"/>
+                <w:szCs w:val="20"/>
+                <w:lang w:val="es-ES"/>
+              </w:rPr>
+              <w:t>Criterios de aceptación</w:t>
             </w:r>
           </w:p>
         </w:tc>
@@ -1309,19 +1762,21 @@
             <w:pPr>
               <w:rPr>
                 <w:rFonts w:ascii="Arial" w:hAnsi="Arial" w:cs="Arial"/>
-                <w:sz w:val="20"/>
-                <w:szCs w:val="20"/>
-                <w:lang w:val="es-ES"/>
-              </w:rPr>
-            </w:pPr>
-            <w:r>
-              <w:rPr>
-                <w:rFonts w:ascii="Arial" w:hAnsi="Arial" w:cs="Arial"/>
-                <w:sz w:val="20"/>
-                <w:szCs w:val="20"/>
-                <w:lang w:val="es-ES"/>
-              </w:rPr>
-              <w:t>7</w:t>
+                <w:b w:val="0"/>
+                <w:sz w:val="20"/>
+                <w:szCs w:val="20"/>
+                <w:lang w:val="es-ES"/>
+              </w:rPr>
+            </w:pPr>
+            <w:r>
+              <w:rPr>
+                <w:rFonts w:ascii="Arial" w:hAnsi="Arial" w:cs="Arial"/>
+                <w:b w:val="0"/>
+                <w:sz w:val="20"/>
+                <w:szCs w:val="20"/>
+                <w:lang w:val="es-ES"/>
+              </w:rPr>
+              <w:t>1</w:t>
             </w:r>
           </w:p>
         </w:tc>
@@ -1336,17 +1791,17 @@
                 <w:rFonts w:ascii="Arial" w:hAnsi="Arial" w:cs="Arial"/>
                 <w:sz w:val="20"/>
                 <w:szCs w:val="20"/>
-                <w:lang w:val="es-CO"/>
-              </w:rPr>
-            </w:pPr>
-            <w:r>
-              <w:rPr>
-                <w:rFonts w:ascii="Arial" w:hAnsi="Arial" w:cs="Arial"/>
-                <w:sz w:val="20"/>
-                <w:szCs w:val="20"/>
-                <w:lang w:val="es-CO"/>
-              </w:rPr>
-              <w:t>Visualización adecuada de mensajes en caso de error</w:t>
+                <w:lang w:val="es-ES"/>
+              </w:rPr>
+            </w:pPr>
+            <w:r>
+              <w:rPr>
+                <w:rFonts w:ascii="Arial" w:hAnsi="Arial" w:cs="Arial"/>
+                <w:sz w:val="20"/>
+                <w:szCs w:val="20"/>
+                <w:lang w:val="es-ES"/>
+              </w:rPr>
+              <w:t>Seleccionar la opción de comparar archivos</w:t>
             </w:r>
           </w:p>
         </w:tc>
@@ -1361,37 +1816,203 @@
                 <w:rFonts w:ascii="Arial" w:hAnsi="Arial" w:cs="Arial"/>
                 <w:sz w:val="20"/>
                 <w:szCs w:val="20"/>
-                <w:lang w:val="es-CO"/>
-              </w:rPr>
-            </w:pPr>
-            <w:r>
-              <w:rPr>
-                <w:rFonts w:ascii="Arial" w:hAnsi="Arial" w:cs="Arial"/>
-                <w:sz w:val="20"/>
-                <w:szCs w:val="20"/>
-                <w:lang w:val="es-CO"/>
-              </w:rPr>
-              <w:t>En caso de que no existan clases .java o de que ocurra un erro</w:t>
-            </w:r>
-            <w:r>
-              <w:rPr>
-                <w:rFonts w:ascii="Arial" w:hAnsi="Arial" w:cs="Arial"/>
-                <w:sz w:val="20"/>
-                <w:szCs w:val="20"/>
-                <w:lang w:val="es-CO"/>
-              </w:rPr>
-              <w:t>r</w:t>
-            </w:r>
-            <w:bookmarkStart w:id="0" w:name="_GoBack"/>
-            <w:bookmarkEnd w:id="0"/>
-            <w:r>
-              <w:rPr>
-                <w:rFonts w:ascii="Arial" w:hAnsi="Arial" w:cs="Arial"/>
-                <w:sz w:val="20"/>
-                <w:szCs w:val="20"/>
-                <w:lang w:val="es-CO"/>
-              </w:rPr>
-              <w:t>, se debe visualizar un mensaje definido</w:t>
+                <w:lang w:val="es-ES"/>
+              </w:rPr>
+            </w:pPr>
+            <w:r>
+              <w:rPr>
+                <w:rFonts w:ascii="Arial" w:hAnsi="Arial" w:cs="Arial"/>
+                <w:sz w:val="20"/>
+                <w:szCs w:val="20"/>
+                <w:lang w:val="es-ES"/>
+              </w:rPr>
+              <w:t xml:space="preserve">Se muestra  la ventana Compare versions que permite ingresar dos versiones del programa  que se desean comparar. </w:t>
+            </w:r>
+          </w:p>
+        </w:tc>
+      </w:tr>
+      <w:tr>
+        <w:trPr>
+          <w:cnfStyle w:val="000000010000" w:firstRow="0" w:lastRow="0" w:firstColumn="0" w:lastColumn="0" w:oddVBand="0" w:evenVBand="0" w:oddHBand="0" w:evenHBand="1" w:firstRowFirstColumn="0" w:firstRowLastColumn="0" w:lastRowFirstColumn="0" w:lastRowLastColumn="0"/>
+        </w:trPr>
+        <w:tc>
+          <w:tcPr>
+            <w:cnfStyle w:val="001000000000" w:firstRow="0" w:lastRow="0" w:firstColumn="1" w:lastColumn="0" w:oddVBand="0" w:evenVBand="0" w:oddHBand="0" w:evenHBand="0" w:firstRowFirstColumn="0" w:firstRowLastColumn="0" w:lastRowFirstColumn="0" w:lastRowLastColumn="0"/>
+            <w:tcW w:w="675" w:type="dxa"/>
+          </w:tcPr>
+          <w:p>
+            <w:pPr>
+              <w:rPr>
+                <w:rFonts w:ascii="Arial" w:hAnsi="Arial" w:cs="Arial"/>
+                <w:b w:val="0"/>
+                <w:bCs w:val="0"/>
+                <w:sz w:val="20"/>
+                <w:szCs w:val="20"/>
+                <w:lang w:val="es-ES"/>
+              </w:rPr>
+            </w:pPr>
+            <w:r>
+              <w:rPr>
+                <w:rFonts w:ascii="Arial" w:hAnsi="Arial" w:cs="Arial"/>
+                <w:b w:val="0"/>
+                <w:bCs w:val="0"/>
+                <w:sz w:val="20"/>
+                <w:szCs w:val="20"/>
+                <w:lang w:val="es-ES"/>
+              </w:rPr>
+              <w:t>2</w:t>
+            </w:r>
+          </w:p>
+        </w:tc>
+        <w:tc>
+          <w:tcPr>
+            <w:tcW w:w="4111" w:type="dxa"/>
+          </w:tcPr>
+          <w:p>
+            <w:pPr>
+              <w:cnfStyle w:val="000000010000" w:firstRow="0" w:lastRow="0" w:firstColumn="0" w:lastColumn="0" w:oddVBand="0" w:evenVBand="0" w:oddHBand="0" w:evenHBand="1" w:firstRowFirstColumn="0" w:firstRowLastColumn="0" w:lastRowFirstColumn="0" w:lastRowLastColumn="0"/>
+              <w:rPr>
+                <w:rFonts w:ascii="Arial" w:hAnsi="Arial" w:cs="Arial"/>
+                <w:sz w:val="20"/>
+                <w:szCs w:val="20"/>
+                <w:lang w:val="es-ES"/>
+              </w:rPr>
+            </w:pPr>
+            <w:r>
+              <w:rPr>
+                <w:rFonts w:ascii="Arial" w:hAnsi="Arial" w:cs="Arial"/>
+                <w:sz w:val="20"/>
+                <w:szCs w:val="20"/>
+                <w:lang w:val="es-ES"/>
+              </w:rPr>
+              <w:t>Ingresar las dos versiones del programa</w:t>
+            </w:r>
+            <w:r>
+              <w:rPr>
+                <w:rFonts w:ascii="Arial" w:hAnsi="Arial" w:cs="Arial"/>
+                <w:sz w:val="20"/>
+                <w:szCs w:val="20"/>
+                <w:lang w:val="es-ES"/>
+              </w:rPr>
+              <w:t xml:space="preserve"> con una extensión diferente a .java</w:t>
+            </w:r>
+          </w:p>
+        </w:tc>
+        <w:tc>
+          <w:tcPr>
+            <w:tcW w:w="4678" w:type="dxa"/>
+          </w:tcPr>
+          <w:p>
+            <w:pPr>
+              <w:cnfStyle w:val="000000010000" w:firstRow="0" w:lastRow="0" w:firstColumn="0" w:lastColumn="0" w:oddVBand="0" w:evenVBand="0" w:oddHBand="0" w:evenHBand="1" w:firstRowFirstColumn="0" w:firstRowLastColumn="0" w:lastRowFirstColumn="0" w:lastRowLastColumn="0"/>
+              <w:rPr>
+                <w:rFonts w:ascii="Arial" w:hAnsi="Arial" w:cs="Arial"/>
+                <w:sz w:val="20"/>
+                <w:szCs w:val="20"/>
+                <w:lang w:val="es-ES"/>
+              </w:rPr>
+            </w:pPr>
+            <w:r>
+              <w:rPr>
+                <w:rFonts w:ascii="Arial" w:hAnsi="Arial" w:cs="Arial"/>
+                <w:sz w:val="20"/>
+                <w:szCs w:val="20"/>
+                <w:lang w:val="es-ES"/>
+              </w:rPr>
+              <w:t>El sistema no debe permitir seleccionar un folder o un archivo con extensión diferente a .java.</w:t>
+            </w:r>
+          </w:p>
+        </w:tc>
+      </w:tr>
+      <w:tr>
+        <w:trPr>
+          <w:cnfStyle w:val="000000100000" w:firstRow="0" w:lastRow="0" w:firstColumn="0" w:lastColumn="0" w:oddVBand="0" w:evenVBand="0" w:oddHBand="1" w:evenHBand="0" w:firstRowFirstColumn="0" w:firstRowLastColumn="0" w:lastRowFirstColumn="0" w:lastRowLastColumn="0"/>
+        </w:trPr>
+        <w:tc>
+          <w:tcPr>
+            <w:cnfStyle w:val="001000000000" w:firstRow="0" w:lastRow="0" w:firstColumn="1" w:lastColumn="0" w:oddVBand="0" w:evenVBand="0" w:oddHBand="0" w:evenHBand="0" w:firstRowFirstColumn="0" w:firstRowLastColumn="0" w:lastRowFirstColumn="0" w:lastRowLastColumn="0"/>
+            <w:tcW w:w="675" w:type="dxa"/>
+          </w:tcPr>
+          <w:p>
+            <w:pPr>
+              <w:rPr>
+                <w:rFonts w:ascii="Arial" w:hAnsi="Arial" w:cs="Arial"/>
+                <w:b w:val="0"/>
+                <w:bCs w:val="0"/>
+                <w:sz w:val="20"/>
+                <w:szCs w:val="20"/>
+                <w:lang w:val="es-ES"/>
+              </w:rPr>
+            </w:pPr>
+            <w:r>
+              <w:rPr>
+                <w:rFonts w:ascii="Arial" w:hAnsi="Arial" w:cs="Arial"/>
+                <w:b w:val="0"/>
+                <w:bCs w:val="0"/>
+                <w:sz w:val="20"/>
+                <w:szCs w:val="20"/>
+                <w:lang w:val="es-ES"/>
+              </w:rPr>
+              <w:t>3</w:t>
+            </w:r>
+          </w:p>
+        </w:tc>
+        <w:tc>
+          <w:tcPr>
+            <w:tcW w:w="4111" w:type="dxa"/>
+          </w:tcPr>
+          <w:p>
+            <w:pPr>
+              <w:cnfStyle w:val="000000100000" w:firstRow="0" w:lastRow="0" w:firstColumn="0" w:lastColumn="0" w:oddVBand="0" w:evenVBand="0" w:oddHBand="1" w:evenHBand="0" w:firstRowFirstColumn="0" w:firstRowLastColumn="0" w:lastRowFirstColumn="0" w:lastRowLastColumn="0"/>
+              <w:rPr>
+                <w:rFonts w:ascii="Arial" w:hAnsi="Arial" w:cs="Arial"/>
+                <w:sz w:val="20"/>
+                <w:szCs w:val="20"/>
+                <w:lang w:val="es-ES"/>
+              </w:rPr>
+            </w:pPr>
+            <w:r>
+              <w:rPr>
+                <w:rFonts w:ascii="Arial" w:hAnsi="Arial" w:cs="Arial"/>
+                <w:sz w:val="20"/>
+                <w:szCs w:val="20"/>
+                <w:lang w:val="es-ES"/>
+              </w:rPr>
+              <w:t>Presionar el botón Compare</w:t>
+            </w:r>
+          </w:p>
+        </w:tc>
+        <w:tc>
+          <w:tcPr>
+            <w:tcW w:w="4678" w:type="dxa"/>
+          </w:tcPr>
+          <w:p>
+            <w:pPr>
+              <w:cnfStyle w:val="000000100000" w:firstRow="0" w:lastRow="0" w:firstColumn="0" w:lastColumn="0" w:oddVBand="0" w:evenVBand="0" w:oddHBand="1" w:evenHBand="0" w:firstRowFirstColumn="0" w:firstRowLastColumn="0" w:lastRowFirstColumn="0" w:lastRowLastColumn="0"/>
+              <w:rPr>
+                <w:rFonts w:ascii="Arial" w:hAnsi="Arial" w:cs="Arial"/>
+                <w:sz w:val="20"/>
+                <w:szCs w:val="20"/>
+                <w:lang w:val="es-ES"/>
+              </w:rPr>
+            </w:pPr>
+            <w:r>
+              <w:rPr>
+                <w:rFonts w:ascii="Arial" w:hAnsi="Arial" w:cs="Arial"/>
+                <w:sz w:val="20"/>
+                <w:szCs w:val="20"/>
+                <w:lang w:val="es-ES"/>
+              </w:rPr>
+              <w:t xml:space="preserve">Se muestra un mensaje </w:t>
+            </w:r>
+            <w:r>
+              <w:rPr>
+                <w:rFonts w:ascii="Arial" w:hAnsi="Arial" w:cs="Arial"/>
+                <w:sz w:val="20"/>
+                <w:szCs w:val="20"/>
+                <w:lang w:val="es-ES"/>
+              </w:rPr>
+              <w:t>indicando que no se han encontrado versiones para realizar la comparación.</w:t>
             </w:r>
           </w:p>
         </w:tc>
@@ -1399,11 +2020,1533 @@
     </w:tbl>
     <w:p>
       <w:pPr>
+        <w:rPr>
+          <w:rFonts w:ascii="Arial" w:hAnsi="Arial" w:cs="Arial"/>
+          <w:sz w:val="20"/>
+          <w:szCs w:val="20"/>
+          <w:lang w:val="es-CO"/>
+        </w:rPr>
+      </w:pPr>
+    </w:p>
+    <w:p>
+      <w:pPr>
+        <w:pStyle w:val="Prrafodelista"/>
+        <w:numPr>
+          <w:ilvl w:val="0"/>
+          <w:numId w:val="6"/>
+        </w:numPr>
+        <w:rPr>
+          <w:rFonts w:ascii="Arial" w:hAnsi="Arial" w:cs="Arial"/>
+          <w:sz w:val="20"/>
+          <w:szCs w:val="20"/>
+          <w:lang w:val="es-CO"/>
+        </w:rPr>
+      </w:pPr>
+      <w:r>
+        <w:rPr>
+          <w:rFonts w:ascii="Arial" w:hAnsi="Arial" w:cs="Arial"/>
+          <w:sz w:val="20"/>
+          <w:szCs w:val="20"/>
+          <w:lang w:val="es-CO"/>
+        </w:rPr>
+        <w:t>FE2:</w:t>
+      </w:r>
+    </w:p>
+    <w:tbl>
+      <w:tblPr>
+        <w:tblStyle w:val="Cuadrculaclara-nfasis11"/>
+        <w:tblW w:w="0" w:type="auto"/>
+        <w:tblLook w:val="04A0" w:firstRow="1" w:lastRow="0" w:firstColumn="1" w:lastColumn="0" w:noHBand="0" w:noVBand="1"/>
+      </w:tblPr>
+      <w:tblGrid>
+        <w:gridCol w:w="675"/>
+        <w:gridCol w:w="4111"/>
+        <w:gridCol w:w="4678"/>
+      </w:tblGrid>
+      <w:tr>
+        <w:trPr>
+          <w:cnfStyle w:val="100000000000" w:firstRow="1" w:lastRow="0" w:firstColumn="0" w:lastColumn="0" w:oddVBand="0" w:evenVBand="0" w:oddHBand="0" w:evenHBand="0" w:firstRowFirstColumn="0" w:firstRowLastColumn="0" w:lastRowFirstColumn="0" w:lastRowLastColumn="0"/>
+        </w:trPr>
+        <w:tc>
+          <w:tcPr>
+            <w:cnfStyle w:val="001000000000" w:firstRow="0" w:lastRow="0" w:firstColumn="1" w:lastColumn="0" w:oddVBand="0" w:evenVBand="0" w:oddHBand="0" w:evenHBand="0" w:firstRowFirstColumn="0" w:firstRowLastColumn="0" w:lastRowFirstColumn="0" w:lastRowLastColumn="0"/>
+            <w:tcW w:w="675" w:type="dxa"/>
+          </w:tcPr>
+          <w:p>
+            <w:pPr>
+              <w:rPr>
+                <w:rFonts w:ascii="Arial" w:hAnsi="Arial" w:cs="Arial"/>
+                <w:b w:val="0"/>
+                <w:sz w:val="20"/>
+                <w:szCs w:val="20"/>
+                <w:lang w:val="es-ES"/>
+              </w:rPr>
+            </w:pPr>
+            <w:r>
+              <w:rPr>
+                <w:rFonts w:ascii="Arial" w:hAnsi="Arial" w:cs="Arial"/>
+                <w:b w:val="0"/>
+                <w:sz w:val="20"/>
+                <w:szCs w:val="20"/>
+                <w:lang w:val="es-ES"/>
+              </w:rPr>
+              <w:t>Paso</w:t>
+            </w:r>
+          </w:p>
+        </w:tc>
+        <w:tc>
+          <w:tcPr>
+            <w:tcW w:w="4111" w:type="dxa"/>
+          </w:tcPr>
+          <w:p>
+            <w:pPr>
+              <w:cnfStyle w:val="100000000000" w:firstRow="1" w:lastRow="0" w:firstColumn="0" w:lastColumn="0" w:oddVBand="0" w:evenVBand="0" w:oddHBand="0" w:evenHBand="0" w:firstRowFirstColumn="0" w:firstRowLastColumn="0" w:lastRowFirstColumn="0" w:lastRowLastColumn="0"/>
+              <w:rPr>
+                <w:rFonts w:ascii="Arial" w:hAnsi="Arial" w:cs="Arial"/>
+                <w:b w:val="0"/>
+                <w:sz w:val="20"/>
+                <w:szCs w:val="20"/>
+                <w:lang w:val="es-ES"/>
+              </w:rPr>
+            </w:pPr>
+            <w:r>
+              <w:rPr>
+                <w:rFonts w:ascii="Arial" w:hAnsi="Arial" w:cs="Arial"/>
+                <w:b w:val="0"/>
+                <w:sz w:val="20"/>
+                <w:szCs w:val="20"/>
+                <w:lang w:val="es-ES"/>
+              </w:rPr>
+              <w:t>Descripción</w:t>
+            </w:r>
+          </w:p>
+        </w:tc>
+        <w:tc>
+          <w:tcPr>
+            <w:tcW w:w="4678" w:type="dxa"/>
+          </w:tcPr>
+          <w:p>
+            <w:pPr>
+              <w:cnfStyle w:val="100000000000" w:firstRow="1" w:lastRow="0" w:firstColumn="0" w:lastColumn="0" w:oddVBand="0" w:evenVBand="0" w:oddHBand="0" w:evenHBand="0" w:firstRowFirstColumn="0" w:firstRowLastColumn="0" w:lastRowFirstColumn="0" w:lastRowLastColumn="0"/>
+              <w:rPr>
+                <w:rFonts w:ascii="Arial" w:hAnsi="Arial" w:cs="Arial"/>
+                <w:b w:val="0"/>
+                <w:sz w:val="20"/>
+                <w:szCs w:val="20"/>
+                <w:lang w:val="es-ES"/>
+              </w:rPr>
+            </w:pPr>
+            <w:r>
+              <w:rPr>
+                <w:rFonts w:ascii="Arial" w:hAnsi="Arial" w:cs="Arial"/>
+                <w:b w:val="0"/>
+                <w:sz w:val="20"/>
+                <w:szCs w:val="20"/>
+                <w:lang w:val="es-ES"/>
+              </w:rPr>
+              <w:t>Criterios de aceptación</w:t>
+            </w:r>
+          </w:p>
+        </w:tc>
+      </w:tr>
+      <w:tr>
+        <w:trPr>
+          <w:cnfStyle w:val="000000100000" w:firstRow="0" w:lastRow="0" w:firstColumn="0" w:lastColumn="0" w:oddVBand="0" w:evenVBand="0" w:oddHBand="1" w:evenHBand="0" w:firstRowFirstColumn="0" w:firstRowLastColumn="0" w:lastRowFirstColumn="0" w:lastRowLastColumn="0"/>
+        </w:trPr>
+        <w:tc>
+          <w:tcPr>
+            <w:cnfStyle w:val="001000000000" w:firstRow="0" w:lastRow="0" w:firstColumn="1" w:lastColumn="0" w:oddVBand="0" w:evenVBand="0" w:oddHBand="0" w:evenHBand="0" w:firstRowFirstColumn="0" w:firstRowLastColumn="0" w:lastRowFirstColumn="0" w:lastRowLastColumn="0"/>
+            <w:tcW w:w="675" w:type="dxa"/>
+          </w:tcPr>
+          <w:p>
+            <w:pPr>
+              <w:rPr>
+                <w:rFonts w:ascii="Arial" w:hAnsi="Arial" w:cs="Arial"/>
+                <w:b w:val="0"/>
+                <w:sz w:val="20"/>
+                <w:szCs w:val="20"/>
+                <w:lang w:val="es-ES"/>
+              </w:rPr>
+            </w:pPr>
+            <w:r>
+              <w:rPr>
+                <w:rFonts w:ascii="Arial" w:hAnsi="Arial" w:cs="Arial"/>
+                <w:b w:val="0"/>
+                <w:sz w:val="20"/>
+                <w:szCs w:val="20"/>
+                <w:lang w:val="es-ES"/>
+              </w:rPr>
+              <w:t>1</w:t>
+            </w:r>
+          </w:p>
+        </w:tc>
+        <w:tc>
+          <w:tcPr>
+            <w:tcW w:w="4111" w:type="dxa"/>
+          </w:tcPr>
+          <w:p>
+            <w:pPr>
+              <w:cnfStyle w:val="000000100000" w:firstRow="0" w:lastRow="0" w:firstColumn="0" w:lastColumn="0" w:oddVBand="0" w:evenVBand="0" w:oddHBand="1" w:evenHBand="0" w:firstRowFirstColumn="0" w:firstRowLastColumn="0" w:lastRowFirstColumn="0" w:lastRowLastColumn="0"/>
+              <w:rPr>
+                <w:rFonts w:ascii="Arial" w:hAnsi="Arial" w:cs="Arial"/>
+                <w:sz w:val="20"/>
+                <w:szCs w:val="20"/>
+                <w:lang w:val="es-ES"/>
+              </w:rPr>
+            </w:pPr>
+            <w:r>
+              <w:rPr>
+                <w:rFonts w:ascii="Arial" w:hAnsi="Arial" w:cs="Arial"/>
+                <w:sz w:val="20"/>
+                <w:szCs w:val="20"/>
+                <w:lang w:val="es-ES"/>
+              </w:rPr>
+              <w:t>Seleccionar la opción de comparar archivos</w:t>
+            </w:r>
+          </w:p>
+        </w:tc>
+        <w:tc>
+          <w:tcPr>
+            <w:tcW w:w="4678" w:type="dxa"/>
+          </w:tcPr>
+          <w:p>
+            <w:pPr>
+              <w:cnfStyle w:val="000000100000" w:firstRow="0" w:lastRow="0" w:firstColumn="0" w:lastColumn="0" w:oddVBand="0" w:evenVBand="0" w:oddHBand="1" w:evenHBand="0" w:firstRowFirstColumn="0" w:firstRowLastColumn="0" w:lastRowFirstColumn="0" w:lastRowLastColumn="0"/>
+              <w:rPr>
+                <w:rFonts w:ascii="Arial" w:hAnsi="Arial" w:cs="Arial"/>
+                <w:sz w:val="20"/>
+                <w:szCs w:val="20"/>
+                <w:lang w:val="es-ES"/>
+              </w:rPr>
+            </w:pPr>
+            <w:r>
+              <w:rPr>
+                <w:rFonts w:ascii="Arial" w:hAnsi="Arial" w:cs="Arial"/>
+                <w:sz w:val="20"/>
+                <w:szCs w:val="20"/>
+                <w:lang w:val="es-ES"/>
+              </w:rPr>
+              <w:t xml:space="preserve">Se muestra  la ventana Compare versions que permite ingresar dos versiones del programa  que se desean comparar. </w:t>
+            </w:r>
+          </w:p>
+        </w:tc>
+      </w:tr>
+      <w:tr>
+        <w:trPr>
+          <w:cnfStyle w:val="000000010000" w:firstRow="0" w:lastRow="0" w:firstColumn="0" w:lastColumn="0" w:oddVBand="0" w:evenVBand="0" w:oddHBand="0" w:evenHBand="1" w:firstRowFirstColumn="0" w:firstRowLastColumn="0" w:lastRowFirstColumn="0" w:lastRowLastColumn="0"/>
+        </w:trPr>
+        <w:tc>
+          <w:tcPr>
+            <w:cnfStyle w:val="001000000000" w:firstRow="0" w:lastRow="0" w:firstColumn="1" w:lastColumn="0" w:oddVBand="0" w:evenVBand="0" w:oddHBand="0" w:evenHBand="0" w:firstRowFirstColumn="0" w:firstRowLastColumn="0" w:lastRowFirstColumn="0" w:lastRowLastColumn="0"/>
+            <w:tcW w:w="675" w:type="dxa"/>
+          </w:tcPr>
+          <w:p>
+            <w:pPr>
+              <w:rPr>
+                <w:rFonts w:ascii="Arial" w:hAnsi="Arial" w:cs="Arial"/>
+                <w:b w:val="0"/>
+                <w:bCs w:val="0"/>
+                <w:sz w:val="20"/>
+                <w:szCs w:val="20"/>
+                <w:lang w:val="es-ES"/>
+              </w:rPr>
+            </w:pPr>
+            <w:r>
+              <w:rPr>
+                <w:rFonts w:ascii="Arial" w:hAnsi="Arial" w:cs="Arial"/>
+                <w:b w:val="0"/>
+                <w:bCs w:val="0"/>
+                <w:sz w:val="20"/>
+                <w:szCs w:val="20"/>
+                <w:lang w:val="es-ES"/>
+              </w:rPr>
+              <w:t>2</w:t>
+            </w:r>
+          </w:p>
+        </w:tc>
+        <w:tc>
+          <w:tcPr>
+            <w:tcW w:w="4111" w:type="dxa"/>
+          </w:tcPr>
+          <w:p>
+            <w:pPr>
+              <w:cnfStyle w:val="000000010000" w:firstRow="0" w:lastRow="0" w:firstColumn="0" w:lastColumn="0" w:oddVBand="0" w:evenVBand="0" w:oddHBand="0" w:evenHBand="1" w:firstRowFirstColumn="0" w:firstRowLastColumn="0" w:lastRowFirstColumn="0" w:lastRowLastColumn="0"/>
+              <w:rPr>
+                <w:rFonts w:ascii="Arial" w:hAnsi="Arial" w:cs="Arial"/>
+                <w:sz w:val="20"/>
+                <w:szCs w:val="20"/>
+                <w:lang w:val="es-ES"/>
+              </w:rPr>
+            </w:pPr>
+            <w:r>
+              <w:rPr>
+                <w:rFonts w:ascii="Arial" w:hAnsi="Arial" w:cs="Arial"/>
+                <w:sz w:val="20"/>
+                <w:szCs w:val="20"/>
+                <w:lang w:val="es-ES"/>
+              </w:rPr>
+              <w:t>Ingresar las dos versiones del programa</w:t>
+            </w:r>
+            <w:r>
+              <w:rPr>
+                <w:rFonts w:ascii="Arial" w:hAnsi="Arial" w:cs="Arial"/>
+                <w:sz w:val="20"/>
+                <w:szCs w:val="20"/>
+                <w:lang w:val="es-ES"/>
+              </w:rPr>
+              <w:t xml:space="preserve"> con una extensión diferente a .java</w:t>
+            </w:r>
+          </w:p>
+        </w:tc>
+        <w:tc>
+          <w:tcPr>
+            <w:tcW w:w="4678" w:type="dxa"/>
+          </w:tcPr>
+          <w:p>
+            <w:pPr>
+              <w:cnfStyle w:val="000000010000" w:firstRow="0" w:lastRow="0" w:firstColumn="0" w:lastColumn="0" w:oddVBand="0" w:evenVBand="0" w:oddHBand="0" w:evenHBand="1" w:firstRowFirstColumn="0" w:firstRowLastColumn="0" w:lastRowFirstColumn="0" w:lastRowLastColumn="0"/>
+              <w:rPr>
+                <w:rFonts w:ascii="Arial" w:hAnsi="Arial" w:cs="Arial"/>
+                <w:sz w:val="20"/>
+                <w:szCs w:val="20"/>
+                <w:lang w:val="es-ES"/>
+              </w:rPr>
+            </w:pPr>
+            <w:r>
+              <w:rPr>
+                <w:rFonts w:ascii="Arial" w:hAnsi="Arial" w:cs="Arial"/>
+                <w:sz w:val="20"/>
+                <w:szCs w:val="20"/>
+                <w:lang w:val="es-ES"/>
+              </w:rPr>
+              <w:t>NA.</w:t>
+            </w:r>
+            <w:r>
+              <w:rPr>
+                <w:rFonts w:ascii="Arial" w:hAnsi="Arial" w:cs="Arial"/>
+                <w:sz w:val="20"/>
+                <w:szCs w:val="20"/>
+                <w:lang w:val="es-ES"/>
+              </w:rPr>
+              <w:t>.</w:t>
+            </w:r>
+          </w:p>
+        </w:tc>
+      </w:tr>
+      <w:tr>
+        <w:trPr>
+          <w:cnfStyle w:val="000000100000" w:firstRow="0" w:lastRow="0" w:firstColumn="0" w:lastColumn="0" w:oddVBand="0" w:evenVBand="0" w:oddHBand="1" w:evenHBand="0" w:firstRowFirstColumn="0" w:firstRowLastColumn="0" w:lastRowFirstColumn="0" w:lastRowLastColumn="0"/>
+        </w:trPr>
+        <w:tc>
+          <w:tcPr>
+            <w:cnfStyle w:val="001000000000" w:firstRow="0" w:lastRow="0" w:firstColumn="1" w:lastColumn="0" w:oddVBand="0" w:evenVBand="0" w:oddHBand="0" w:evenHBand="0" w:firstRowFirstColumn="0" w:firstRowLastColumn="0" w:lastRowFirstColumn="0" w:lastRowLastColumn="0"/>
+            <w:tcW w:w="675" w:type="dxa"/>
+          </w:tcPr>
+          <w:p>
+            <w:pPr>
+              <w:rPr>
+                <w:rFonts w:ascii="Arial" w:hAnsi="Arial" w:cs="Arial"/>
+                <w:b w:val="0"/>
+                <w:bCs w:val="0"/>
+                <w:sz w:val="20"/>
+                <w:szCs w:val="20"/>
+                <w:lang w:val="es-ES"/>
+              </w:rPr>
+            </w:pPr>
+            <w:r>
+              <w:rPr>
+                <w:rFonts w:ascii="Arial" w:hAnsi="Arial" w:cs="Arial"/>
+                <w:b w:val="0"/>
+                <w:bCs w:val="0"/>
+                <w:sz w:val="20"/>
+                <w:szCs w:val="20"/>
+                <w:lang w:val="es-ES"/>
+              </w:rPr>
+              <w:t>3</w:t>
+            </w:r>
+          </w:p>
+        </w:tc>
+        <w:tc>
+          <w:tcPr>
+            <w:tcW w:w="4111" w:type="dxa"/>
+          </w:tcPr>
+          <w:p>
+            <w:pPr>
+              <w:cnfStyle w:val="000000100000" w:firstRow="0" w:lastRow="0" w:firstColumn="0" w:lastColumn="0" w:oddVBand="0" w:evenVBand="0" w:oddHBand="1" w:evenHBand="0" w:firstRowFirstColumn="0" w:firstRowLastColumn="0" w:lastRowFirstColumn="0" w:lastRowLastColumn="0"/>
+              <w:rPr>
+                <w:rFonts w:ascii="Arial" w:hAnsi="Arial" w:cs="Arial"/>
+                <w:sz w:val="20"/>
+                <w:szCs w:val="20"/>
+                <w:lang w:val="es-ES"/>
+              </w:rPr>
+            </w:pPr>
+            <w:r>
+              <w:rPr>
+                <w:rFonts w:ascii="Arial" w:hAnsi="Arial" w:cs="Arial"/>
+                <w:sz w:val="20"/>
+                <w:szCs w:val="20"/>
+                <w:lang w:val="es-ES"/>
+              </w:rPr>
+              <w:t>Presionar el botón Compare</w:t>
+            </w:r>
+          </w:p>
+        </w:tc>
+        <w:tc>
+          <w:tcPr>
+            <w:tcW w:w="4678" w:type="dxa"/>
+          </w:tcPr>
+          <w:p>
+            <w:pPr>
+              <w:cnfStyle w:val="000000100000" w:firstRow="0" w:lastRow="0" w:firstColumn="0" w:lastColumn="0" w:oddVBand="0" w:evenVBand="0" w:oddHBand="1" w:evenHBand="0" w:firstRowFirstColumn="0" w:firstRowLastColumn="0" w:lastRowFirstColumn="0" w:lastRowLastColumn="0"/>
+              <w:rPr>
+                <w:rFonts w:ascii="Arial" w:hAnsi="Arial" w:cs="Arial"/>
+                <w:sz w:val="20"/>
+                <w:szCs w:val="20"/>
+                <w:lang w:val="es-ES"/>
+              </w:rPr>
+            </w:pPr>
+            <w:r>
+              <w:rPr>
+                <w:rFonts w:ascii="Arial" w:hAnsi="Arial" w:cs="Arial"/>
+                <w:sz w:val="20"/>
+                <w:szCs w:val="20"/>
+                <w:lang w:val="es-ES"/>
+              </w:rPr>
+              <w:t xml:space="preserve">Se </w:t>
+            </w:r>
+            <w:r>
+              <w:rPr>
+                <w:rFonts w:ascii="Arial" w:hAnsi="Arial" w:cs="Arial"/>
+                <w:sz w:val="20"/>
+                <w:szCs w:val="20"/>
+                <w:lang w:val="es-ES"/>
+              </w:rPr>
+              <w:t>muestra la ventana Change information que permite al usuario ingresar su nombre y un comentario</w:t>
+            </w:r>
+            <w:r>
+              <w:rPr>
+                <w:rFonts w:ascii="Arial" w:hAnsi="Arial" w:cs="Arial"/>
+                <w:sz w:val="20"/>
+                <w:szCs w:val="20"/>
+                <w:lang w:val="es-ES"/>
+              </w:rPr>
+              <w:t xml:space="preserve"> </w:t>
+            </w:r>
+          </w:p>
+        </w:tc>
+      </w:tr>
+      <w:tr>
+        <w:trPr>
+          <w:cnfStyle w:val="000000010000" w:firstRow="0" w:lastRow="0" w:firstColumn="0" w:lastColumn="0" w:oddVBand="0" w:evenVBand="0" w:oddHBand="0" w:evenHBand="1" w:firstRowFirstColumn="0" w:firstRowLastColumn="0" w:lastRowFirstColumn="0" w:lastRowLastColumn="0"/>
+        </w:trPr>
+        <w:tc>
+          <w:tcPr>
+            <w:cnfStyle w:val="001000000000" w:firstRow="0" w:lastRow="0" w:firstColumn="1" w:lastColumn="0" w:oddVBand="0" w:evenVBand="0" w:oddHBand="0" w:evenHBand="0" w:firstRowFirstColumn="0" w:firstRowLastColumn="0" w:lastRowFirstColumn="0" w:lastRowLastColumn="0"/>
+            <w:tcW w:w="675" w:type="dxa"/>
+          </w:tcPr>
+          <w:p>
+            <w:pPr>
+              <w:rPr>
+                <w:rFonts w:ascii="Arial" w:hAnsi="Arial" w:cs="Arial"/>
+                <w:b w:val="0"/>
+                <w:bCs w:val="0"/>
+                <w:sz w:val="20"/>
+                <w:szCs w:val="20"/>
+                <w:lang w:val="es-ES"/>
+              </w:rPr>
+            </w:pPr>
+            <w:r>
+              <w:rPr>
+                <w:rFonts w:ascii="Arial" w:hAnsi="Arial" w:cs="Arial"/>
+                <w:b w:val="0"/>
+                <w:bCs w:val="0"/>
+                <w:sz w:val="20"/>
+                <w:szCs w:val="20"/>
+                <w:lang w:val="es-ES"/>
+              </w:rPr>
+              <w:t>4</w:t>
+            </w:r>
+          </w:p>
+        </w:tc>
+        <w:tc>
+          <w:tcPr>
+            <w:tcW w:w="4111" w:type="dxa"/>
+          </w:tcPr>
+          <w:p>
+            <w:pPr>
+              <w:cnfStyle w:val="000000010000" w:firstRow="0" w:lastRow="0" w:firstColumn="0" w:lastColumn="0" w:oddVBand="0" w:evenVBand="0" w:oddHBand="0" w:evenHBand="1" w:firstRowFirstColumn="0" w:firstRowLastColumn="0" w:lastRowFirstColumn="0" w:lastRowLastColumn="0"/>
+              <w:rPr>
+                <w:rFonts w:ascii="Arial" w:hAnsi="Arial" w:cs="Arial"/>
+                <w:sz w:val="20"/>
+                <w:szCs w:val="20"/>
+                <w:lang w:val="es-ES"/>
+              </w:rPr>
+            </w:pPr>
+            <w:r>
+              <w:rPr>
+                <w:rFonts w:ascii="Arial" w:hAnsi="Arial" w:cs="Arial"/>
+                <w:sz w:val="20"/>
+                <w:szCs w:val="20"/>
+                <w:lang w:val="es-ES"/>
+              </w:rPr>
+              <w:t>Ingresar el nombre y</w:t>
+            </w:r>
+            <w:r>
+              <w:rPr>
+                <w:rFonts w:ascii="Arial" w:hAnsi="Arial" w:cs="Arial"/>
+                <w:sz w:val="20"/>
+                <w:szCs w:val="20"/>
+                <w:lang w:val="es-ES"/>
+              </w:rPr>
+              <w:t xml:space="preserve"> dejar vacía </w:t>
+            </w:r>
+            <w:r>
+              <w:rPr>
+                <w:rFonts w:ascii="Arial" w:hAnsi="Arial" w:cs="Arial"/>
+                <w:sz w:val="20"/>
+                <w:szCs w:val="20"/>
+                <w:lang w:val="es-ES"/>
+              </w:rPr>
+              <w:t xml:space="preserve"> la razón de los cambios</w:t>
+            </w:r>
+          </w:p>
+        </w:tc>
+        <w:tc>
+          <w:tcPr>
+            <w:tcW w:w="4678" w:type="dxa"/>
+          </w:tcPr>
+          <w:p>
+            <w:pPr>
+              <w:cnfStyle w:val="000000010000" w:firstRow="0" w:lastRow="0" w:firstColumn="0" w:lastColumn="0" w:oddVBand="0" w:evenVBand="0" w:oddHBand="0" w:evenHBand="1" w:firstRowFirstColumn="0" w:firstRowLastColumn="0" w:lastRowFirstColumn="0" w:lastRowLastColumn="0"/>
+              <w:rPr>
+                <w:rFonts w:ascii="Arial" w:hAnsi="Arial" w:cs="Arial"/>
+                <w:sz w:val="20"/>
+                <w:szCs w:val="20"/>
+                <w:lang w:val="es-ES"/>
+              </w:rPr>
+            </w:pPr>
+            <w:r>
+              <w:rPr>
+                <w:rFonts w:ascii="Arial" w:hAnsi="Arial" w:cs="Arial"/>
+                <w:sz w:val="20"/>
+                <w:szCs w:val="20"/>
+                <w:lang w:val="es-ES"/>
+              </w:rPr>
+              <w:t>N.A.</w:t>
+            </w:r>
+          </w:p>
+        </w:tc>
+      </w:tr>
+      <w:tr>
+        <w:trPr>
+          <w:cnfStyle w:val="000000100000" w:firstRow="0" w:lastRow="0" w:firstColumn="0" w:lastColumn="0" w:oddVBand="0" w:evenVBand="0" w:oddHBand="1" w:evenHBand="0" w:firstRowFirstColumn="0" w:firstRowLastColumn="0" w:lastRowFirstColumn="0" w:lastRowLastColumn="0"/>
+        </w:trPr>
+        <w:tc>
+          <w:tcPr>
+            <w:cnfStyle w:val="001000000000" w:firstRow="0" w:lastRow="0" w:firstColumn="1" w:lastColumn="0" w:oddVBand="0" w:evenVBand="0" w:oddHBand="0" w:evenHBand="0" w:firstRowFirstColumn="0" w:firstRowLastColumn="0" w:lastRowFirstColumn="0" w:lastRowLastColumn="0"/>
+            <w:tcW w:w="675" w:type="dxa"/>
+          </w:tcPr>
+          <w:p>
+            <w:pPr>
+              <w:rPr>
+                <w:rFonts w:ascii="Arial" w:hAnsi="Arial" w:cs="Arial"/>
+                <w:b w:val="0"/>
+                <w:bCs w:val="0"/>
+                <w:sz w:val="20"/>
+                <w:szCs w:val="20"/>
+                <w:lang w:val="es-ES"/>
+              </w:rPr>
+            </w:pPr>
+            <w:r>
+              <w:rPr>
+                <w:rFonts w:ascii="Arial" w:hAnsi="Arial" w:cs="Arial"/>
+                <w:b w:val="0"/>
+                <w:bCs w:val="0"/>
+                <w:sz w:val="20"/>
+                <w:szCs w:val="20"/>
+                <w:lang w:val="es-ES"/>
+              </w:rPr>
+              <w:t>6</w:t>
+            </w:r>
+          </w:p>
+        </w:tc>
+        <w:tc>
+          <w:tcPr>
+            <w:tcW w:w="4111" w:type="dxa"/>
+          </w:tcPr>
+          <w:p>
+            <w:pPr>
+              <w:cnfStyle w:val="000000100000" w:firstRow="0" w:lastRow="0" w:firstColumn="0" w:lastColumn="0" w:oddVBand="0" w:evenVBand="0" w:oddHBand="1" w:evenHBand="0" w:firstRowFirstColumn="0" w:firstRowLastColumn="0" w:lastRowFirstColumn="0" w:lastRowLastColumn="0"/>
+              <w:rPr>
+                <w:rFonts w:ascii="Arial" w:hAnsi="Arial" w:cs="Arial"/>
+                <w:sz w:val="20"/>
+                <w:szCs w:val="20"/>
+                <w:lang w:val="es-ES"/>
+              </w:rPr>
+            </w:pPr>
+            <w:r>
+              <w:rPr>
+                <w:rFonts w:ascii="Arial" w:hAnsi="Arial" w:cs="Arial"/>
+                <w:sz w:val="20"/>
+                <w:szCs w:val="20"/>
+                <w:lang w:val="es-ES"/>
+              </w:rPr>
+              <w:t>Presionar el botón submit</w:t>
+            </w:r>
+          </w:p>
+        </w:tc>
+        <w:tc>
+          <w:tcPr>
+            <w:tcW w:w="4678" w:type="dxa"/>
+          </w:tcPr>
+          <w:p>
+            <w:pPr>
+              <w:cnfStyle w:val="000000100000" w:firstRow="0" w:lastRow="0" w:firstColumn="0" w:lastColumn="0" w:oddVBand="0" w:evenVBand="0" w:oddHBand="1" w:evenHBand="0" w:firstRowFirstColumn="0" w:firstRowLastColumn="0" w:lastRowFirstColumn="0" w:lastRowLastColumn="0"/>
+              <w:rPr>
+                <w:rFonts w:ascii="Arial" w:hAnsi="Arial" w:cs="Arial"/>
+                <w:sz w:val="20"/>
+                <w:szCs w:val="20"/>
+                <w:lang w:val="es-ES"/>
+              </w:rPr>
+            </w:pPr>
+            <w:r>
+              <w:rPr>
+                <w:rFonts w:ascii="Arial" w:hAnsi="Arial" w:cs="Arial"/>
+                <w:sz w:val="20"/>
+                <w:szCs w:val="20"/>
+                <w:lang w:val="es-ES"/>
+              </w:rPr>
+              <w:t>Se mue</w:t>
+            </w:r>
+            <w:r>
+              <w:rPr>
+                <w:rFonts w:ascii="Arial" w:hAnsi="Arial" w:cs="Arial"/>
+                <w:sz w:val="20"/>
+                <w:szCs w:val="20"/>
+                <w:lang w:val="es-ES"/>
+              </w:rPr>
+              <w:t>stra un mensaj</w:t>
+            </w:r>
+            <w:r>
+              <w:rPr>
+                <w:rFonts w:ascii="Arial" w:hAnsi="Arial" w:cs="Arial"/>
+                <w:sz w:val="20"/>
+                <w:szCs w:val="20"/>
+                <w:lang w:val="es-ES"/>
+              </w:rPr>
+              <w:t xml:space="preserve">e indicando que </w:t>
+            </w:r>
+            <w:r>
+              <w:rPr>
+                <w:rFonts w:ascii="Arial" w:hAnsi="Arial" w:cs="Arial"/>
+                <w:sz w:val="20"/>
+                <w:szCs w:val="20"/>
+                <w:lang w:val="es-ES"/>
+              </w:rPr>
+              <w:t>el comentario es obligatorio.</w:t>
+            </w:r>
+          </w:p>
+          <w:p>
+            <w:pPr>
+              <w:jc w:val="right"/>
+              <w:cnfStyle w:val="000000100000" w:firstRow="0" w:lastRow="0" w:firstColumn="0" w:lastColumn="0" w:oddVBand="0" w:evenVBand="0" w:oddHBand="1" w:evenHBand="0" w:firstRowFirstColumn="0" w:firstRowLastColumn="0" w:lastRowFirstColumn="0" w:lastRowLastColumn="0"/>
+              <w:rPr>
+                <w:rFonts w:ascii="Arial" w:hAnsi="Arial" w:cs="Arial"/>
+                <w:sz w:val="20"/>
+                <w:szCs w:val="20"/>
+                <w:lang w:val="es-ES"/>
+              </w:rPr>
+            </w:pPr>
+          </w:p>
+        </w:tc>
+      </w:tr>
+      <w:tr>
+        <w:trPr>
+          <w:cnfStyle w:val="000000010000" w:firstRow="0" w:lastRow="0" w:firstColumn="0" w:lastColumn="0" w:oddVBand="0" w:evenVBand="0" w:oddHBand="0" w:evenHBand="1" w:firstRowFirstColumn="0" w:firstRowLastColumn="0" w:lastRowFirstColumn="0" w:lastRowLastColumn="0"/>
+        </w:trPr>
+        <w:tc>
+          <w:tcPr>
+            <w:cnfStyle w:val="001000000000" w:firstRow="0" w:lastRow="0" w:firstColumn="1" w:lastColumn="0" w:oddVBand="0" w:evenVBand="0" w:oddHBand="0" w:evenHBand="0" w:firstRowFirstColumn="0" w:firstRowLastColumn="0" w:lastRowFirstColumn="0" w:lastRowLastColumn="0"/>
+            <w:tcW w:w="675" w:type="dxa"/>
+          </w:tcPr>
+          <w:p>
+            <w:pPr>
+              <w:rPr>
+                <w:rFonts w:ascii="Arial" w:hAnsi="Arial" w:cs="Arial"/>
+                <w:b w:val="0"/>
+                <w:bCs w:val="0"/>
+                <w:sz w:val="20"/>
+                <w:szCs w:val="20"/>
+                <w:lang w:val="es-ES"/>
+              </w:rPr>
+            </w:pPr>
+            <w:r>
+              <w:rPr>
+                <w:rFonts w:ascii="Arial" w:hAnsi="Arial" w:cs="Arial"/>
+                <w:b w:val="0"/>
+                <w:bCs w:val="0"/>
+                <w:sz w:val="20"/>
+                <w:szCs w:val="20"/>
+                <w:lang w:val="es-ES"/>
+              </w:rPr>
+              <w:t>7</w:t>
+            </w:r>
+          </w:p>
+        </w:tc>
+        <w:tc>
+          <w:tcPr>
+            <w:tcW w:w="4111" w:type="dxa"/>
+          </w:tcPr>
+          <w:p>
+            <w:pPr>
+              <w:cnfStyle w:val="000000010000" w:firstRow="0" w:lastRow="0" w:firstColumn="0" w:lastColumn="0" w:oddVBand="0" w:evenVBand="0" w:oddHBand="0" w:evenHBand="1" w:firstRowFirstColumn="0" w:firstRowLastColumn="0" w:lastRowFirstColumn="0" w:lastRowLastColumn="0"/>
+              <w:rPr>
+                <w:rFonts w:ascii="Arial" w:hAnsi="Arial" w:cs="Arial"/>
+                <w:sz w:val="20"/>
+                <w:szCs w:val="20"/>
+                <w:lang w:val="es-ES"/>
+              </w:rPr>
+            </w:pPr>
+            <w:r>
+              <w:rPr>
+                <w:rFonts w:ascii="Arial" w:hAnsi="Arial" w:cs="Arial"/>
+                <w:sz w:val="20"/>
+                <w:szCs w:val="20"/>
+                <w:lang w:val="es-ES"/>
+              </w:rPr>
+              <w:t>Ingresar la razón de los cambios y dejar vacío el nombre.</w:t>
+            </w:r>
+          </w:p>
+        </w:tc>
+        <w:tc>
+          <w:tcPr>
+            <w:tcW w:w="4678" w:type="dxa"/>
+          </w:tcPr>
+          <w:p>
+            <w:pPr>
+              <w:cnfStyle w:val="000000010000" w:firstRow="0" w:lastRow="0" w:firstColumn="0" w:lastColumn="0" w:oddVBand="0" w:evenVBand="0" w:oddHBand="0" w:evenHBand="1" w:firstRowFirstColumn="0" w:firstRowLastColumn="0" w:lastRowFirstColumn="0" w:lastRowLastColumn="0"/>
+              <w:rPr>
+                <w:rFonts w:ascii="Arial" w:hAnsi="Arial" w:cs="Arial"/>
+                <w:sz w:val="20"/>
+                <w:szCs w:val="20"/>
+                <w:lang w:val="es-ES"/>
+              </w:rPr>
+            </w:pPr>
+          </w:p>
+        </w:tc>
+      </w:tr>
+      <w:tr>
+        <w:trPr>
+          <w:cnfStyle w:val="000000100000" w:firstRow="0" w:lastRow="0" w:firstColumn="0" w:lastColumn="0" w:oddVBand="0" w:evenVBand="0" w:oddHBand="1" w:evenHBand="0" w:firstRowFirstColumn="0" w:firstRowLastColumn="0" w:lastRowFirstColumn="0" w:lastRowLastColumn="0"/>
+        </w:trPr>
+        <w:tc>
+          <w:tcPr>
+            <w:cnfStyle w:val="001000000000" w:firstRow="0" w:lastRow="0" w:firstColumn="1" w:lastColumn="0" w:oddVBand="0" w:evenVBand="0" w:oddHBand="0" w:evenHBand="0" w:firstRowFirstColumn="0" w:firstRowLastColumn="0" w:lastRowFirstColumn="0" w:lastRowLastColumn="0"/>
+            <w:tcW w:w="675" w:type="dxa"/>
+          </w:tcPr>
+          <w:p>
+            <w:pPr>
+              <w:rPr>
+                <w:rFonts w:ascii="Arial" w:hAnsi="Arial" w:cs="Arial"/>
+                <w:b w:val="0"/>
+                <w:bCs w:val="0"/>
+                <w:sz w:val="20"/>
+                <w:szCs w:val="20"/>
+                <w:lang w:val="es-ES"/>
+              </w:rPr>
+            </w:pPr>
+            <w:r>
+              <w:rPr>
+                <w:rFonts w:ascii="Arial" w:hAnsi="Arial" w:cs="Arial"/>
+                <w:b w:val="0"/>
+                <w:bCs w:val="0"/>
+                <w:sz w:val="20"/>
+                <w:szCs w:val="20"/>
+                <w:lang w:val="es-ES"/>
+              </w:rPr>
+              <w:t>6</w:t>
+            </w:r>
+          </w:p>
+        </w:tc>
+        <w:tc>
+          <w:tcPr>
+            <w:tcW w:w="4111" w:type="dxa"/>
+          </w:tcPr>
+          <w:p>
+            <w:pPr>
+              <w:cnfStyle w:val="000000100000" w:firstRow="0" w:lastRow="0" w:firstColumn="0" w:lastColumn="0" w:oddVBand="0" w:evenVBand="0" w:oddHBand="1" w:evenHBand="0" w:firstRowFirstColumn="0" w:firstRowLastColumn="0" w:lastRowFirstColumn="0" w:lastRowLastColumn="0"/>
+              <w:rPr>
+                <w:rFonts w:ascii="Arial" w:hAnsi="Arial" w:cs="Arial"/>
+                <w:sz w:val="20"/>
+                <w:szCs w:val="20"/>
+                <w:lang w:val="es-ES"/>
+              </w:rPr>
+            </w:pPr>
+            <w:r>
+              <w:rPr>
+                <w:rFonts w:ascii="Arial" w:hAnsi="Arial" w:cs="Arial"/>
+                <w:sz w:val="20"/>
+                <w:szCs w:val="20"/>
+                <w:lang w:val="es-ES"/>
+              </w:rPr>
+              <w:t>Presionar el botón submit</w:t>
+            </w:r>
+          </w:p>
+        </w:tc>
+        <w:tc>
+          <w:tcPr>
+            <w:tcW w:w="4678" w:type="dxa"/>
+          </w:tcPr>
+          <w:p>
+            <w:pPr>
+              <w:cnfStyle w:val="000000100000" w:firstRow="0" w:lastRow="0" w:firstColumn="0" w:lastColumn="0" w:oddVBand="0" w:evenVBand="0" w:oddHBand="1" w:evenHBand="0" w:firstRowFirstColumn="0" w:firstRowLastColumn="0" w:lastRowFirstColumn="0" w:lastRowLastColumn="0"/>
+              <w:rPr>
+                <w:rFonts w:ascii="Arial" w:hAnsi="Arial" w:cs="Arial"/>
+                <w:sz w:val="20"/>
+                <w:szCs w:val="20"/>
+                <w:lang w:val="es-ES"/>
+              </w:rPr>
+            </w:pPr>
+            <w:r>
+              <w:rPr>
+                <w:rFonts w:ascii="Arial" w:hAnsi="Arial" w:cs="Arial"/>
+                <w:sz w:val="20"/>
+                <w:szCs w:val="20"/>
+                <w:lang w:val="es-ES"/>
+              </w:rPr>
+              <w:t>Se mue</w:t>
+            </w:r>
+            <w:r>
+              <w:rPr>
+                <w:rFonts w:ascii="Arial" w:hAnsi="Arial" w:cs="Arial"/>
+                <w:sz w:val="20"/>
+                <w:szCs w:val="20"/>
+                <w:lang w:val="es-ES"/>
+              </w:rPr>
+              <w:t xml:space="preserve">stra un mensaje indicando que el </w:t>
+            </w:r>
+            <w:r>
+              <w:rPr>
+                <w:rFonts w:ascii="Arial" w:hAnsi="Arial" w:cs="Arial"/>
+                <w:sz w:val="20"/>
+                <w:szCs w:val="20"/>
+                <w:lang w:val="es-ES"/>
+              </w:rPr>
+              <w:t xml:space="preserve">nombre de usuario </w:t>
+            </w:r>
+            <w:r>
+              <w:rPr>
+                <w:rFonts w:ascii="Arial" w:hAnsi="Arial" w:cs="Arial"/>
+                <w:sz w:val="20"/>
+                <w:szCs w:val="20"/>
+                <w:lang w:val="es-ES"/>
+              </w:rPr>
+              <w:t>es obligatorio.</w:t>
+            </w:r>
+          </w:p>
+          <w:p>
+            <w:pPr>
+              <w:jc w:val="right"/>
+              <w:cnfStyle w:val="000000100000" w:firstRow="0" w:lastRow="0" w:firstColumn="0" w:lastColumn="0" w:oddVBand="0" w:evenVBand="0" w:oddHBand="1" w:evenHBand="0" w:firstRowFirstColumn="0" w:firstRowLastColumn="0" w:lastRowFirstColumn="0" w:lastRowLastColumn="0"/>
+              <w:rPr>
+                <w:rFonts w:ascii="Arial" w:hAnsi="Arial" w:cs="Arial"/>
+                <w:sz w:val="20"/>
+                <w:szCs w:val="20"/>
+                <w:lang w:val="es-ES"/>
+              </w:rPr>
+            </w:pPr>
+          </w:p>
+        </w:tc>
+      </w:tr>
+    </w:tbl>
+    <w:p>
+      <w:pPr>
+        <w:rPr>
+          <w:rFonts w:ascii="Arial" w:hAnsi="Arial" w:cs="Arial"/>
+          <w:sz w:val="20"/>
+          <w:szCs w:val="20"/>
+          <w:lang w:val="es-CO"/>
+        </w:rPr>
+      </w:pPr>
+    </w:p>
+    <w:p>
+      <w:pPr>
+        <w:pStyle w:val="Prrafodelista"/>
+        <w:numPr>
+          <w:ilvl w:val="0"/>
+          <w:numId w:val="6"/>
+        </w:numPr>
         <w:rPr>
           <w:rFonts w:ascii="Arial" w:hAnsi="Arial" w:cs="Arial"/>
           <w:sz w:val="20"/>
           <w:szCs w:val="20"/>
           <w:lang w:val="es-ES"/>
+        </w:rPr>
+      </w:pPr>
+      <w:r>
+        <w:rPr>
+          <w:rFonts w:ascii="Arial" w:hAnsi="Arial" w:cs="Arial"/>
+          <w:sz w:val="20"/>
+          <w:szCs w:val="20"/>
+          <w:lang w:val="es-ES"/>
+        </w:rPr>
+        <w:t>FE3:</w:t>
+      </w:r>
+    </w:p>
+    <w:tbl>
+      <w:tblPr>
+        <w:tblStyle w:val="Cuadrculaclara-nfasis11"/>
+        <w:tblW w:w="0" w:type="auto"/>
+        <w:tblLook w:val="04A0" w:firstRow="1" w:lastRow="0" w:firstColumn="1" w:lastColumn="0" w:noHBand="0" w:noVBand="1"/>
+      </w:tblPr>
+      <w:tblGrid>
+        <w:gridCol w:w="675"/>
+        <w:gridCol w:w="4111"/>
+        <w:gridCol w:w="4678"/>
+      </w:tblGrid>
+      <w:tr>
+        <w:trPr>
+          <w:cnfStyle w:val="100000000000" w:firstRow="1" w:lastRow="0" w:firstColumn="0" w:lastColumn="0" w:oddVBand="0" w:evenVBand="0" w:oddHBand="0" w:evenHBand="0" w:firstRowFirstColumn="0" w:firstRowLastColumn="0" w:lastRowFirstColumn="0" w:lastRowLastColumn="0"/>
+        </w:trPr>
+        <w:tc>
+          <w:tcPr>
+            <w:cnfStyle w:val="001000000000" w:firstRow="0" w:lastRow="0" w:firstColumn="1" w:lastColumn="0" w:oddVBand="0" w:evenVBand="0" w:oddHBand="0" w:evenHBand="0" w:firstRowFirstColumn="0" w:firstRowLastColumn="0" w:lastRowFirstColumn="0" w:lastRowLastColumn="0"/>
+            <w:tcW w:w="675" w:type="dxa"/>
+          </w:tcPr>
+          <w:p>
+            <w:pPr>
+              <w:rPr>
+                <w:rFonts w:ascii="Arial" w:hAnsi="Arial" w:cs="Arial"/>
+                <w:b w:val="0"/>
+                <w:sz w:val="20"/>
+                <w:szCs w:val="20"/>
+                <w:lang w:val="es-ES"/>
+              </w:rPr>
+            </w:pPr>
+            <w:r>
+              <w:rPr>
+                <w:rFonts w:ascii="Arial" w:hAnsi="Arial" w:cs="Arial"/>
+                <w:b w:val="0"/>
+                <w:sz w:val="20"/>
+                <w:szCs w:val="20"/>
+                <w:lang w:val="es-ES"/>
+              </w:rPr>
+              <w:t>Paso</w:t>
+            </w:r>
+          </w:p>
+        </w:tc>
+        <w:tc>
+          <w:tcPr>
+            <w:tcW w:w="4111" w:type="dxa"/>
+          </w:tcPr>
+          <w:p>
+            <w:pPr>
+              <w:cnfStyle w:val="100000000000" w:firstRow="1" w:lastRow="0" w:firstColumn="0" w:lastColumn="0" w:oddVBand="0" w:evenVBand="0" w:oddHBand="0" w:evenHBand="0" w:firstRowFirstColumn="0" w:firstRowLastColumn="0" w:lastRowFirstColumn="0" w:lastRowLastColumn="0"/>
+              <w:rPr>
+                <w:rFonts w:ascii="Arial" w:hAnsi="Arial" w:cs="Arial"/>
+                <w:b w:val="0"/>
+                <w:sz w:val="20"/>
+                <w:szCs w:val="20"/>
+                <w:lang w:val="es-ES"/>
+              </w:rPr>
+            </w:pPr>
+            <w:r>
+              <w:rPr>
+                <w:rFonts w:ascii="Arial" w:hAnsi="Arial" w:cs="Arial"/>
+                <w:b w:val="0"/>
+                <w:sz w:val="20"/>
+                <w:szCs w:val="20"/>
+                <w:lang w:val="es-ES"/>
+              </w:rPr>
+              <w:t>Descripción</w:t>
+            </w:r>
+          </w:p>
+        </w:tc>
+        <w:tc>
+          <w:tcPr>
+            <w:tcW w:w="4678" w:type="dxa"/>
+          </w:tcPr>
+          <w:p>
+            <w:pPr>
+              <w:cnfStyle w:val="100000000000" w:firstRow="1" w:lastRow="0" w:firstColumn="0" w:lastColumn="0" w:oddVBand="0" w:evenVBand="0" w:oddHBand="0" w:evenHBand="0" w:firstRowFirstColumn="0" w:firstRowLastColumn="0" w:lastRowFirstColumn="0" w:lastRowLastColumn="0"/>
+              <w:rPr>
+                <w:rFonts w:ascii="Arial" w:hAnsi="Arial" w:cs="Arial"/>
+                <w:b w:val="0"/>
+                <w:sz w:val="20"/>
+                <w:szCs w:val="20"/>
+                <w:lang w:val="es-ES"/>
+              </w:rPr>
+            </w:pPr>
+            <w:r>
+              <w:rPr>
+                <w:rFonts w:ascii="Arial" w:hAnsi="Arial" w:cs="Arial"/>
+                <w:b w:val="0"/>
+                <w:sz w:val="20"/>
+                <w:szCs w:val="20"/>
+                <w:lang w:val="es-ES"/>
+              </w:rPr>
+              <w:t>Criterios de aceptación</w:t>
+            </w:r>
+          </w:p>
+        </w:tc>
+      </w:tr>
+      <w:tr>
+        <w:trPr>
+          <w:cnfStyle w:val="000000100000" w:firstRow="0" w:lastRow="0" w:firstColumn="0" w:lastColumn="0" w:oddVBand="0" w:evenVBand="0" w:oddHBand="1" w:evenHBand="0" w:firstRowFirstColumn="0" w:firstRowLastColumn="0" w:lastRowFirstColumn="0" w:lastRowLastColumn="0"/>
+        </w:trPr>
+        <w:tc>
+          <w:tcPr>
+            <w:cnfStyle w:val="001000000000" w:firstRow="0" w:lastRow="0" w:firstColumn="1" w:lastColumn="0" w:oddVBand="0" w:evenVBand="0" w:oddHBand="0" w:evenHBand="0" w:firstRowFirstColumn="0" w:firstRowLastColumn="0" w:lastRowFirstColumn="0" w:lastRowLastColumn="0"/>
+            <w:tcW w:w="675" w:type="dxa"/>
+          </w:tcPr>
+          <w:p>
+            <w:pPr>
+              <w:rPr>
+                <w:rFonts w:ascii="Arial" w:hAnsi="Arial" w:cs="Arial"/>
+                <w:b w:val="0"/>
+                <w:sz w:val="20"/>
+                <w:szCs w:val="20"/>
+                <w:lang w:val="es-ES"/>
+              </w:rPr>
+            </w:pPr>
+            <w:r>
+              <w:rPr>
+                <w:rFonts w:ascii="Arial" w:hAnsi="Arial" w:cs="Arial"/>
+                <w:b w:val="0"/>
+                <w:sz w:val="20"/>
+                <w:szCs w:val="20"/>
+                <w:lang w:val="es-ES"/>
+              </w:rPr>
+              <w:t>1</w:t>
+            </w:r>
+          </w:p>
+        </w:tc>
+        <w:tc>
+          <w:tcPr>
+            <w:tcW w:w="4111" w:type="dxa"/>
+          </w:tcPr>
+          <w:p>
+            <w:pPr>
+              <w:cnfStyle w:val="000000100000" w:firstRow="0" w:lastRow="0" w:firstColumn="0" w:lastColumn="0" w:oddVBand="0" w:evenVBand="0" w:oddHBand="1" w:evenHBand="0" w:firstRowFirstColumn="0" w:firstRowLastColumn="0" w:lastRowFirstColumn="0" w:lastRowLastColumn="0"/>
+              <w:rPr>
+                <w:rFonts w:ascii="Arial" w:hAnsi="Arial" w:cs="Arial"/>
+                <w:sz w:val="20"/>
+                <w:szCs w:val="20"/>
+                <w:lang w:val="es-ES"/>
+              </w:rPr>
+            </w:pPr>
+            <w:r>
+              <w:rPr>
+                <w:rFonts w:ascii="Arial" w:hAnsi="Arial" w:cs="Arial"/>
+                <w:sz w:val="20"/>
+                <w:szCs w:val="20"/>
+                <w:lang w:val="es-ES"/>
+              </w:rPr>
+              <w:t>Seleccionar la opción de comparar archivos</w:t>
+            </w:r>
+          </w:p>
+        </w:tc>
+        <w:tc>
+          <w:tcPr>
+            <w:tcW w:w="4678" w:type="dxa"/>
+          </w:tcPr>
+          <w:p>
+            <w:pPr>
+              <w:cnfStyle w:val="000000100000" w:firstRow="0" w:lastRow="0" w:firstColumn="0" w:lastColumn="0" w:oddVBand="0" w:evenVBand="0" w:oddHBand="1" w:evenHBand="0" w:firstRowFirstColumn="0" w:firstRowLastColumn="0" w:lastRowFirstColumn="0" w:lastRowLastColumn="0"/>
+              <w:rPr>
+                <w:rFonts w:ascii="Arial" w:hAnsi="Arial" w:cs="Arial"/>
+                <w:sz w:val="20"/>
+                <w:szCs w:val="20"/>
+                <w:lang w:val="es-ES"/>
+              </w:rPr>
+            </w:pPr>
+            <w:r>
+              <w:rPr>
+                <w:rFonts w:ascii="Arial" w:hAnsi="Arial" w:cs="Arial"/>
+                <w:sz w:val="20"/>
+                <w:szCs w:val="20"/>
+                <w:lang w:val="es-ES"/>
+              </w:rPr>
+              <w:t xml:space="preserve">Se muestra  la ventana Compare versions que </w:t>
+            </w:r>
+            <w:r>
+              <w:rPr>
+                <w:rFonts w:ascii="Arial" w:hAnsi="Arial" w:cs="Arial"/>
+                <w:sz w:val="20"/>
+                <w:szCs w:val="20"/>
+                <w:lang w:val="es-ES"/>
+              </w:rPr>
+              <w:lastRenderedPageBreak/>
+              <w:t xml:space="preserve">permite ingresar dos versiones del programa  que se desean comparar. </w:t>
+            </w:r>
+          </w:p>
+        </w:tc>
+      </w:tr>
+      <w:tr>
+        <w:trPr>
+          <w:cnfStyle w:val="000000010000" w:firstRow="0" w:lastRow="0" w:firstColumn="0" w:lastColumn="0" w:oddVBand="0" w:evenVBand="0" w:oddHBand="0" w:evenHBand="1" w:firstRowFirstColumn="0" w:firstRowLastColumn="0" w:lastRowFirstColumn="0" w:lastRowLastColumn="0"/>
+        </w:trPr>
+        <w:tc>
+          <w:tcPr>
+            <w:cnfStyle w:val="001000000000" w:firstRow="0" w:lastRow="0" w:firstColumn="1" w:lastColumn="0" w:oddVBand="0" w:evenVBand="0" w:oddHBand="0" w:evenHBand="0" w:firstRowFirstColumn="0" w:firstRowLastColumn="0" w:lastRowFirstColumn="0" w:lastRowLastColumn="0"/>
+            <w:tcW w:w="675" w:type="dxa"/>
+          </w:tcPr>
+          <w:p>
+            <w:pPr>
+              <w:rPr>
+                <w:rFonts w:ascii="Arial" w:hAnsi="Arial" w:cs="Arial"/>
+                <w:b w:val="0"/>
+                <w:bCs w:val="0"/>
+                <w:sz w:val="20"/>
+                <w:szCs w:val="20"/>
+                <w:lang w:val="es-ES"/>
+              </w:rPr>
+            </w:pPr>
+            <w:r>
+              <w:rPr>
+                <w:rFonts w:ascii="Arial" w:hAnsi="Arial" w:cs="Arial"/>
+                <w:b w:val="0"/>
+                <w:bCs w:val="0"/>
+                <w:sz w:val="20"/>
+                <w:szCs w:val="20"/>
+                <w:lang w:val="es-ES"/>
+              </w:rPr>
+              <w:lastRenderedPageBreak/>
+              <w:t>2</w:t>
+            </w:r>
+          </w:p>
+        </w:tc>
+        <w:tc>
+          <w:tcPr>
+            <w:tcW w:w="4111" w:type="dxa"/>
+          </w:tcPr>
+          <w:p>
+            <w:pPr>
+              <w:cnfStyle w:val="000000010000" w:firstRow="0" w:lastRow="0" w:firstColumn="0" w:lastColumn="0" w:oddVBand="0" w:evenVBand="0" w:oddHBand="0" w:evenHBand="1" w:firstRowFirstColumn="0" w:firstRowLastColumn="0" w:lastRowFirstColumn="0" w:lastRowLastColumn="0"/>
+              <w:rPr>
+                <w:rFonts w:ascii="Arial" w:hAnsi="Arial" w:cs="Arial"/>
+                <w:sz w:val="20"/>
+                <w:szCs w:val="20"/>
+                <w:lang w:val="es-ES"/>
+              </w:rPr>
+            </w:pPr>
+            <w:r>
+              <w:rPr>
+                <w:rFonts w:ascii="Arial" w:hAnsi="Arial" w:cs="Arial"/>
+                <w:sz w:val="20"/>
+                <w:szCs w:val="20"/>
+                <w:lang w:val="es-ES"/>
+              </w:rPr>
+              <w:t>Ingresar las dos versiones del programa</w:t>
+            </w:r>
+          </w:p>
+        </w:tc>
+        <w:tc>
+          <w:tcPr>
+            <w:tcW w:w="4678" w:type="dxa"/>
+          </w:tcPr>
+          <w:p>
+            <w:pPr>
+              <w:cnfStyle w:val="000000010000" w:firstRow="0" w:lastRow="0" w:firstColumn="0" w:lastColumn="0" w:oddVBand="0" w:evenVBand="0" w:oddHBand="0" w:evenHBand="1" w:firstRowFirstColumn="0" w:firstRowLastColumn="0" w:lastRowFirstColumn="0" w:lastRowLastColumn="0"/>
+              <w:rPr>
+                <w:rFonts w:ascii="Arial" w:hAnsi="Arial" w:cs="Arial"/>
+                <w:sz w:val="20"/>
+                <w:szCs w:val="20"/>
+                <w:lang w:val="es-ES"/>
+              </w:rPr>
+            </w:pPr>
+            <w:r>
+              <w:rPr>
+                <w:rFonts w:ascii="Arial" w:hAnsi="Arial" w:cs="Arial"/>
+                <w:sz w:val="20"/>
+                <w:szCs w:val="20"/>
+                <w:lang w:val="es-ES"/>
+              </w:rPr>
+              <w:t>N.A.</w:t>
+            </w:r>
+          </w:p>
+        </w:tc>
+      </w:tr>
+      <w:tr>
+        <w:trPr>
+          <w:cnfStyle w:val="000000100000" w:firstRow="0" w:lastRow="0" w:firstColumn="0" w:lastColumn="0" w:oddVBand="0" w:evenVBand="0" w:oddHBand="1" w:evenHBand="0" w:firstRowFirstColumn="0" w:firstRowLastColumn="0" w:lastRowFirstColumn="0" w:lastRowLastColumn="0"/>
+        </w:trPr>
+        <w:tc>
+          <w:tcPr>
+            <w:cnfStyle w:val="001000000000" w:firstRow="0" w:lastRow="0" w:firstColumn="1" w:lastColumn="0" w:oddVBand="0" w:evenVBand="0" w:oddHBand="0" w:evenHBand="0" w:firstRowFirstColumn="0" w:firstRowLastColumn="0" w:lastRowFirstColumn="0" w:lastRowLastColumn="0"/>
+            <w:tcW w:w="675" w:type="dxa"/>
+          </w:tcPr>
+          <w:p>
+            <w:pPr>
+              <w:rPr>
+                <w:rFonts w:ascii="Arial" w:hAnsi="Arial" w:cs="Arial"/>
+                <w:b w:val="0"/>
+                <w:bCs w:val="0"/>
+                <w:sz w:val="20"/>
+                <w:szCs w:val="20"/>
+                <w:lang w:val="es-ES"/>
+              </w:rPr>
+            </w:pPr>
+            <w:r>
+              <w:rPr>
+                <w:rFonts w:ascii="Arial" w:hAnsi="Arial" w:cs="Arial"/>
+                <w:b w:val="0"/>
+                <w:bCs w:val="0"/>
+                <w:sz w:val="20"/>
+                <w:szCs w:val="20"/>
+                <w:lang w:val="es-ES"/>
+              </w:rPr>
+              <w:t>3</w:t>
+            </w:r>
+          </w:p>
+        </w:tc>
+        <w:tc>
+          <w:tcPr>
+            <w:tcW w:w="4111" w:type="dxa"/>
+          </w:tcPr>
+          <w:p>
+            <w:pPr>
+              <w:cnfStyle w:val="000000100000" w:firstRow="0" w:lastRow="0" w:firstColumn="0" w:lastColumn="0" w:oddVBand="0" w:evenVBand="0" w:oddHBand="1" w:evenHBand="0" w:firstRowFirstColumn="0" w:firstRowLastColumn="0" w:lastRowFirstColumn="0" w:lastRowLastColumn="0"/>
+              <w:rPr>
+                <w:rFonts w:ascii="Arial" w:hAnsi="Arial" w:cs="Arial"/>
+                <w:sz w:val="20"/>
+                <w:szCs w:val="20"/>
+                <w:lang w:val="es-ES"/>
+              </w:rPr>
+            </w:pPr>
+            <w:r>
+              <w:rPr>
+                <w:rFonts w:ascii="Arial" w:hAnsi="Arial" w:cs="Arial"/>
+                <w:sz w:val="20"/>
+                <w:szCs w:val="20"/>
+                <w:lang w:val="es-ES"/>
+              </w:rPr>
+              <w:t>Presionar el botón Compare</w:t>
+            </w:r>
+          </w:p>
+        </w:tc>
+        <w:tc>
+          <w:tcPr>
+            <w:tcW w:w="4678" w:type="dxa"/>
+          </w:tcPr>
+          <w:p>
+            <w:pPr>
+              <w:cnfStyle w:val="000000100000" w:firstRow="0" w:lastRow="0" w:firstColumn="0" w:lastColumn="0" w:oddVBand="0" w:evenVBand="0" w:oddHBand="1" w:evenHBand="0" w:firstRowFirstColumn="0" w:firstRowLastColumn="0" w:lastRowFirstColumn="0" w:lastRowLastColumn="0"/>
+              <w:rPr>
+                <w:rFonts w:ascii="Arial" w:hAnsi="Arial" w:cs="Arial"/>
+                <w:sz w:val="20"/>
+                <w:szCs w:val="20"/>
+                <w:lang w:val="es-ES"/>
+              </w:rPr>
+            </w:pPr>
+            <w:r>
+              <w:rPr>
+                <w:rFonts w:ascii="Arial" w:hAnsi="Arial" w:cs="Arial"/>
+                <w:sz w:val="20"/>
+                <w:szCs w:val="20"/>
+                <w:lang w:val="es-ES"/>
+              </w:rPr>
+              <w:t xml:space="preserve">Se </w:t>
+            </w:r>
+            <w:r>
+              <w:rPr>
+                <w:rFonts w:ascii="Arial" w:hAnsi="Arial" w:cs="Arial"/>
+                <w:sz w:val="20"/>
+                <w:szCs w:val="20"/>
+                <w:lang w:val="es-ES"/>
+              </w:rPr>
+              <w:t>muestra la ventana Change information que permite al usuario ingresar su nombre y un comentario</w:t>
+            </w:r>
+          </w:p>
+        </w:tc>
+      </w:tr>
+      <w:tr>
+        <w:trPr>
+          <w:cnfStyle w:val="000000010000" w:firstRow="0" w:lastRow="0" w:firstColumn="0" w:lastColumn="0" w:oddVBand="0" w:evenVBand="0" w:oddHBand="0" w:evenHBand="1" w:firstRowFirstColumn="0" w:firstRowLastColumn="0" w:lastRowFirstColumn="0" w:lastRowLastColumn="0"/>
+        </w:trPr>
+        <w:tc>
+          <w:tcPr>
+            <w:cnfStyle w:val="001000000000" w:firstRow="0" w:lastRow="0" w:firstColumn="1" w:lastColumn="0" w:oddVBand="0" w:evenVBand="0" w:oddHBand="0" w:evenHBand="0" w:firstRowFirstColumn="0" w:firstRowLastColumn="0" w:lastRowFirstColumn="0" w:lastRowLastColumn="0"/>
+            <w:tcW w:w="675" w:type="dxa"/>
+          </w:tcPr>
+          <w:p>
+            <w:pPr>
+              <w:rPr>
+                <w:rFonts w:ascii="Arial" w:hAnsi="Arial" w:cs="Arial"/>
+                <w:b w:val="0"/>
+                <w:bCs w:val="0"/>
+                <w:sz w:val="20"/>
+                <w:szCs w:val="20"/>
+                <w:lang w:val="es-ES"/>
+              </w:rPr>
+            </w:pPr>
+            <w:r>
+              <w:rPr>
+                <w:rFonts w:ascii="Arial" w:hAnsi="Arial" w:cs="Arial"/>
+                <w:b w:val="0"/>
+                <w:bCs w:val="0"/>
+                <w:sz w:val="20"/>
+                <w:szCs w:val="20"/>
+                <w:lang w:val="es-ES"/>
+              </w:rPr>
+              <w:t>4</w:t>
+            </w:r>
+          </w:p>
+        </w:tc>
+        <w:tc>
+          <w:tcPr>
+            <w:tcW w:w="4111" w:type="dxa"/>
+          </w:tcPr>
+          <w:p>
+            <w:pPr>
+              <w:cnfStyle w:val="000000010000" w:firstRow="0" w:lastRow="0" w:firstColumn="0" w:lastColumn="0" w:oddVBand="0" w:evenVBand="0" w:oddHBand="0" w:evenHBand="1" w:firstRowFirstColumn="0" w:firstRowLastColumn="0" w:lastRowFirstColumn="0" w:lastRowLastColumn="0"/>
+              <w:rPr>
+                <w:rFonts w:ascii="Arial" w:hAnsi="Arial" w:cs="Arial"/>
+                <w:sz w:val="20"/>
+                <w:szCs w:val="20"/>
+                <w:lang w:val="es-ES"/>
+              </w:rPr>
+            </w:pPr>
+            <w:r>
+              <w:rPr>
+                <w:rFonts w:ascii="Arial" w:hAnsi="Arial" w:cs="Arial"/>
+                <w:sz w:val="20"/>
+                <w:szCs w:val="20"/>
+                <w:lang w:val="es-ES"/>
+              </w:rPr>
+              <w:t>Ingresar el nombre y la razón de los cambios</w:t>
+            </w:r>
+          </w:p>
+        </w:tc>
+        <w:tc>
+          <w:tcPr>
+            <w:tcW w:w="4678" w:type="dxa"/>
+          </w:tcPr>
+          <w:p>
+            <w:pPr>
+              <w:cnfStyle w:val="000000010000" w:firstRow="0" w:lastRow="0" w:firstColumn="0" w:lastColumn="0" w:oddVBand="0" w:evenVBand="0" w:oddHBand="0" w:evenHBand="1" w:firstRowFirstColumn="0" w:firstRowLastColumn="0" w:lastRowFirstColumn="0" w:lastRowLastColumn="0"/>
+              <w:rPr>
+                <w:rFonts w:ascii="Arial" w:hAnsi="Arial" w:cs="Arial"/>
+                <w:sz w:val="20"/>
+                <w:szCs w:val="20"/>
+                <w:lang w:val="es-ES"/>
+              </w:rPr>
+            </w:pPr>
+            <w:r>
+              <w:rPr>
+                <w:rFonts w:ascii="Arial" w:hAnsi="Arial" w:cs="Arial"/>
+                <w:sz w:val="20"/>
+                <w:szCs w:val="20"/>
+                <w:lang w:val="es-ES"/>
+              </w:rPr>
+              <w:t>N.A.</w:t>
+            </w:r>
+          </w:p>
+        </w:tc>
+      </w:tr>
+      <w:tr>
+        <w:trPr>
+          <w:cnfStyle w:val="000000100000" w:firstRow="0" w:lastRow="0" w:firstColumn="0" w:lastColumn="0" w:oddVBand="0" w:evenVBand="0" w:oddHBand="1" w:evenHBand="0" w:firstRowFirstColumn="0" w:firstRowLastColumn="0" w:lastRowFirstColumn="0" w:lastRowLastColumn="0"/>
+        </w:trPr>
+        <w:tc>
+          <w:tcPr>
+            <w:cnfStyle w:val="001000000000" w:firstRow="0" w:lastRow="0" w:firstColumn="1" w:lastColumn="0" w:oddVBand="0" w:evenVBand="0" w:oddHBand="0" w:evenHBand="0" w:firstRowFirstColumn="0" w:firstRowLastColumn="0" w:lastRowFirstColumn="0" w:lastRowLastColumn="0"/>
+            <w:tcW w:w="675" w:type="dxa"/>
+          </w:tcPr>
+          <w:p>
+            <w:pPr>
+              <w:rPr>
+                <w:rFonts w:ascii="Arial" w:hAnsi="Arial" w:cs="Arial"/>
+                <w:b w:val="0"/>
+                <w:bCs w:val="0"/>
+                <w:sz w:val="20"/>
+                <w:szCs w:val="20"/>
+                <w:lang w:val="es-ES"/>
+              </w:rPr>
+            </w:pPr>
+            <w:r>
+              <w:rPr>
+                <w:rFonts w:ascii="Arial" w:hAnsi="Arial" w:cs="Arial"/>
+                <w:b w:val="0"/>
+                <w:bCs w:val="0"/>
+                <w:sz w:val="20"/>
+                <w:szCs w:val="20"/>
+                <w:lang w:val="es-ES"/>
+              </w:rPr>
+              <w:t>5</w:t>
+            </w:r>
+          </w:p>
+        </w:tc>
+        <w:tc>
+          <w:tcPr>
+            <w:tcW w:w="4111" w:type="dxa"/>
+          </w:tcPr>
+          <w:p>
+            <w:pPr>
+              <w:cnfStyle w:val="000000100000" w:firstRow="0" w:lastRow="0" w:firstColumn="0" w:lastColumn="0" w:oddVBand="0" w:evenVBand="0" w:oddHBand="1" w:evenHBand="0" w:firstRowFirstColumn="0" w:firstRowLastColumn="0" w:lastRowFirstColumn="0" w:lastRowLastColumn="0"/>
+              <w:rPr>
+                <w:rFonts w:ascii="Arial" w:hAnsi="Arial" w:cs="Arial"/>
+                <w:sz w:val="20"/>
+                <w:szCs w:val="20"/>
+                <w:lang w:val="es-ES"/>
+              </w:rPr>
+            </w:pPr>
+            <w:r>
+              <w:rPr>
+                <w:rFonts w:ascii="Arial" w:hAnsi="Arial" w:cs="Arial"/>
+                <w:sz w:val="20"/>
+                <w:szCs w:val="20"/>
+                <w:lang w:val="es-ES"/>
+              </w:rPr>
+              <w:t>Presionar el botón submit</w:t>
+            </w:r>
+          </w:p>
+        </w:tc>
+        <w:tc>
+          <w:tcPr>
+            <w:tcW w:w="4678" w:type="dxa"/>
+          </w:tcPr>
+          <w:p>
+            <w:pPr>
+              <w:cnfStyle w:val="000000100000" w:firstRow="0" w:lastRow="0" w:firstColumn="0" w:lastColumn="0" w:oddVBand="0" w:evenVBand="0" w:oddHBand="1" w:evenHBand="0" w:firstRowFirstColumn="0" w:firstRowLastColumn="0" w:lastRowFirstColumn="0" w:lastRowLastColumn="0"/>
+              <w:rPr>
+                <w:rFonts w:ascii="Arial" w:hAnsi="Arial" w:cs="Arial"/>
+                <w:sz w:val="20"/>
+                <w:szCs w:val="20"/>
+                <w:lang w:val="es-ES"/>
+              </w:rPr>
+            </w:pPr>
+            <w:r>
+              <w:rPr>
+                <w:rFonts w:ascii="Arial" w:hAnsi="Arial" w:cs="Arial"/>
+                <w:sz w:val="20"/>
+                <w:szCs w:val="20"/>
+                <w:lang w:val="es-ES"/>
+              </w:rPr>
+              <w:t>Ocurre un error inesperado y el sistema envía una notificación al usuario a través de una ventana emergente.</w:t>
+            </w:r>
+          </w:p>
+        </w:tc>
+      </w:tr>
+      <w:tr>
+        <w:trPr>
+          <w:cnfStyle w:val="000000010000" w:firstRow="0" w:lastRow="0" w:firstColumn="0" w:lastColumn="0" w:oddVBand="0" w:evenVBand="0" w:oddHBand="0" w:evenHBand="1" w:firstRowFirstColumn="0" w:firstRowLastColumn="0" w:lastRowFirstColumn="0" w:lastRowLastColumn="0"/>
+        </w:trPr>
+        <w:tc>
+          <w:tcPr>
+            <w:cnfStyle w:val="001000000000" w:firstRow="0" w:lastRow="0" w:firstColumn="1" w:lastColumn="0" w:oddVBand="0" w:evenVBand="0" w:oddHBand="0" w:evenHBand="0" w:firstRowFirstColumn="0" w:firstRowLastColumn="0" w:lastRowFirstColumn="0" w:lastRowLastColumn="0"/>
+            <w:tcW w:w="675" w:type="dxa"/>
+          </w:tcPr>
+          <w:p>
+            <w:pPr>
+              <w:rPr>
+                <w:rFonts w:ascii="Arial" w:hAnsi="Arial" w:cs="Arial"/>
+                <w:b w:val="0"/>
+                <w:bCs w:val="0"/>
+                <w:sz w:val="20"/>
+                <w:szCs w:val="20"/>
+                <w:lang w:val="es-ES"/>
+              </w:rPr>
+            </w:pPr>
+            <w:r>
+              <w:rPr>
+                <w:rFonts w:ascii="Arial" w:hAnsi="Arial" w:cs="Arial"/>
+                <w:b w:val="0"/>
+                <w:bCs w:val="0"/>
+                <w:sz w:val="20"/>
+                <w:szCs w:val="20"/>
+                <w:lang w:val="es-ES"/>
+              </w:rPr>
+              <w:t>7</w:t>
+            </w:r>
+          </w:p>
+        </w:tc>
+        <w:tc>
+          <w:tcPr>
+            <w:tcW w:w="4111" w:type="dxa"/>
+          </w:tcPr>
+          <w:p>
+            <w:pPr>
+              <w:cnfStyle w:val="000000010000" w:firstRow="0" w:lastRow="0" w:firstColumn="0" w:lastColumn="0" w:oddVBand="0" w:evenVBand="0" w:oddHBand="0" w:evenHBand="1" w:firstRowFirstColumn="0" w:firstRowLastColumn="0" w:lastRowFirstColumn="0" w:lastRowLastColumn="0"/>
+              <w:rPr>
+                <w:rFonts w:ascii="Arial" w:hAnsi="Arial" w:cs="Arial"/>
+                <w:sz w:val="20"/>
+                <w:szCs w:val="20"/>
+                <w:lang w:val="es-ES"/>
+              </w:rPr>
+            </w:pPr>
+            <w:r>
+              <w:rPr>
+                <w:rFonts w:ascii="Arial" w:hAnsi="Arial" w:cs="Arial"/>
+                <w:sz w:val="20"/>
+                <w:szCs w:val="20"/>
+                <w:lang w:val="es-ES"/>
+              </w:rPr>
+              <w:t>Abrir el archivo</w:t>
+            </w:r>
+            <w:r>
+              <w:rPr>
+                <w:rFonts w:ascii="Arial" w:hAnsi="Arial" w:cs="Arial"/>
+                <w:sz w:val="20"/>
+                <w:szCs w:val="20"/>
+                <w:lang w:val="es-ES"/>
+              </w:rPr>
+              <w:t xml:space="preserve"> de log del sistema.</w:t>
+            </w:r>
+          </w:p>
+        </w:tc>
+        <w:tc>
+          <w:tcPr>
+            <w:tcW w:w="4678" w:type="dxa"/>
+          </w:tcPr>
+          <w:p>
+            <w:pPr>
+              <w:cnfStyle w:val="000000010000" w:firstRow="0" w:lastRow="0" w:firstColumn="0" w:lastColumn="0" w:oddVBand="0" w:evenVBand="0" w:oddHBand="0" w:evenHBand="1" w:firstRowFirstColumn="0" w:firstRowLastColumn="0" w:lastRowFirstColumn="0" w:lastRowLastColumn="0"/>
+              <w:rPr>
+                <w:rFonts w:ascii="Arial" w:hAnsi="Arial" w:cs="Arial"/>
+                <w:sz w:val="20"/>
+                <w:szCs w:val="20"/>
+                <w:lang w:val="es-ES"/>
+              </w:rPr>
+            </w:pPr>
+            <w:r>
+              <w:rPr>
+                <w:rFonts w:ascii="Arial" w:hAnsi="Arial" w:cs="Arial"/>
+                <w:sz w:val="20"/>
+                <w:szCs w:val="20"/>
+                <w:lang w:val="es-ES"/>
+              </w:rPr>
+              <w:t xml:space="preserve">El </w:t>
+            </w:r>
+            <w:r>
+              <w:rPr>
+                <w:rFonts w:ascii="Arial" w:hAnsi="Arial" w:cs="Arial"/>
+                <w:sz w:val="20"/>
+                <w:szCs w:val="20"/>
+                <w:lang w:val="es-ES"/>
+              </w:rPr>
+              <w:t>archivo debe contener la inform</w:t>
+            </w:r>
+            <w:r>
+              <w:rPr>
+                <w:rFonts w:ascii="Arial" w:hAnsi="Arial" w:cs="Arial"/>
+                <w:sz w:val="20"/>
+                <w:szCs w:val="20"/>
+                <w:lang w:val="es-ES"/>
+              </w:rPr>
+              <w:t>ación correspondiente al error generado.</w:t>
+            </w:r>
+          </w:p>
+        </w:tc>
+      </w:tr>
+    </w:tbl>
+    <w:p>
+      <w:pPr>
+        <w:rPr>
+          <w:rFonts w:ascii="Arial" w:hAnsi="Arial" w:cs="Arial"/>
+          <w:sz w:val="20"/>
+          <w:szCs w:val="20"/>
+          <w:lang w:val="es-CO"/>
         </w:rPr>
       </w:pPr>
     </w:p>
@@ -1533,6 +3676,119 @@
     </w:lvl>
   </w:abstractNum>
   <w:abstractNum w:abstractNumId="1">
+    <w:nsid w:val="0E34165E"/>
+    <w:multiLevelType w:val="hybridMultilevel"/>
+    <w:tmpl w:val="9D4C097A"/>
+    <w:lvl w:ilvl="0" w:tplc="240A000F">
+      <w:start w:val="1"/>
+      <w:numFmt w:val="decimal"/>
+      <w:lvlText w:val="%1."/>
+      <w:lvlJc w:val="left"/>
+      <w:pPr>
+        <w:ind w:left="720" w:hanging="360"/>
+      </w:pPr>
+      <w:rPr>
+        <w:rFonts w:hint="default"/>
+      </w:rPr>
+    </w:lvl>
+    <w:lvl w:ilvl="1" w:tplc="04090003" w:tentative="1">
+      <w:start w:val="1"/>
+      <w:numFmt w:val="bullet"/>
+      <w:lvlText w:val="o"/>
+      <w:lvlJc w:val="left"/>
+      <w:pPr>
+        <w:ind w:left="1440" w:hanging="360"/>
+      </w:pPr>
+      <w:rPr>
+        <w:rFonts w:ascii="Courier New" w:hAnsi="Courier New" w:cs="Courier New" w:hint="default"/>
+      </w:rPr>
+    </w:lvl>
+    <w:lvl w:ilvl="2" w:tplc="04090005" w:tentative="1">
+      <w:start w:val="1"/>
+      <w:numFmt w:val="bullet"/>
+      <w:lvlText w:val=""/>
+      <w:lvlJc w:val="left"/>
+      <w:pPr>
+        <w:ind w:left="2160" w:hanging="360"/>
+      </w:pPr>
+      <w:rPr>
+        <w:rFonts w:ascii="Wingdings" w:hAnsi="Wingdings" w:hint="default"/>
+      </w:rPr>
+    </w:lvl>
+    <w:lvl w:ilvl="3" w:tplc="04090001" w:tentative="1">
+      <w:start w:val="1"/>
+      <w:numFmt w:val="bullet"/>
+      <w:lvlText w:val=""/>
+      <w:lvlJc w:val="left"/>
+      <w:pPr>
+        <w:ind w:left="2880" w:hanging="360"/>
+      </w:pPr>
+      <w:rPr>
+        <w:rFonts w:ascii="Symbol" w:hAnsi="Symbol" w:hint="default"/>
+      </w:rPr>
+    </w:lvl>
+    <w:lvl w:ilvl="4" w:tplc="04090003" w:tentative="1">
+      <w:start w:val="1"/>
+      <w:numFmt w:val="bullet"/>
+      <w:lvlText w:val="o"/>
+      <w:lvlJc w:val="left"/>
+      <w:pPr>
+        <w:ind w:left="3600" w:hanging="360"/>
+      </w:pPr>
+      <w:rPr>
+        <w:rFonts w:ascii="Courier New" w:hAnsi="Courier New" w:cs="Courier New" w:hint="default"/>
+      </w:rPr>
+    </w:lvl>
+    <w:lvl w:ilvl="5" w:tplc="04090005" w:tentative="1">
+      <w:start w:val="1"/>
+      <w:numFmt w:val="bullet"/>
+      <w:lvlText w:val=""/>
+      <w:lvlJc w:val="left"/>
+      <w:pPr>
+        <w:ind w:left="4320" w:hanging="360"/>
+      </w:pPr>
+      <w:rPr>
+        <w:rFonts w:ascii="Wingdings" w:hAnsi="Wingdings" w:hint="default"/>
+      </w:rPr>
+    </w:lvl>
+    <w:lvl w:ilvl="6" w:tplc="04090001" w:tentative="1">
+      <w:start w:val="1"/>
+      <w:numFmt w:val="bullet"/>
+      <w:lvlText w:val=""/>
+      <w:lvlJc w:val="left"/>
+      <w:pPr>
+        <w:ind w:left="5040" w:hanging="360"/>
+      </w:pPr>
+      <w:rPr>
+        <w:rFonts w:ascii="Symbol" w:hAnsi="Symbol" w:hint="default"/>
+      </w:rPr>
+    </w:lvl>
+    <w:lvl w:ilvl="7" w:tplc="04090003" w:tentative="1">
+      <w:start w:val="1"/>
+      <w:numFmt w:val="bullet"/>
+      <w:lvlText w:val="o"/>
+      <w:lvlJc w:val="left"/>
+      <w:pPr>
+        <w:ind w:left="5760" w:hanging="360"/>
+      </w:pPr>
+      <w:rPr>
+        <w:rFonts w:ascii="Courier New" w:hAnsi="Courier New" w:cs="Courier New" w:hint="default"/>
+      </w:rPr>
+    </w:lvl>
+    <w:lvl w:ilvl="8" w:tplc="04090005" w:tentative="1">
+      <w:start w:val="1"/>
+      <w:numFmt w:val="bullet"/>
+      <w:lvlText w:val=""/>
+      <w:lvlJc w:val="left"/>
+      <w:pPr>
+        <w:ind w:left="6480" w:hanging="360"/>
+      </w:pPr>
+      <w:rPr>
+        <w:rFonts w:ascii="Wingdings" w:hAnsi="Wingdings" w:hint="default"/>
+      </w:rPr>
+    </w:lvl>
+  </w:abstractNum>
+  <w:abstractNum w:abstractNumId="2">
     <w:nsid w:val="16E20004"/>
     <w:multiLevelType w:val="hybridMultilevel"/>
     <w:tmpl w:val="84509260"/>
@@ -1645,7 +3901,7 @@
       </w:rPr>
     </w:lvl>
   </w:abstractNum>
-  <w:abstractNum w:abstractNumId="2">
+  <w:abstractNum w:abstractNumId="3">
     <w:nsid w:val="60086379"/>
     <w:multiLevelType w:val="hybridMultilevel"/>
     <w:tmpl w:val="D2F0EF62"/>
@@ -1758,14 +4014,222 @@
       </w:rPr>
     </w:lvl>
   </w:abstractNum>
+  <w:abstractNum w:abstractNumId="4">
+    <w:nsid w:val="62996104"/>
+    <w:multiLevelType w:val="hybridMultilevel"/>
+    <w:tmpl w:val="CD0E2356"/>
+    <w:lvl w:ilvl="0" w:tplc="240A0001">
+      <w:start w:val="1"/>
+      <w:numFmt w:val="bullet"/>
+      <w:lvlText w:val=""/>
+      <w:lvlJc w:val="left"/>
+      <w:pPr>
+        <w:ind w:left="720" w:hanging="360"/>
+      </w:pPr>
+      <w:rPr>
+        <w:rFonts w:ascii="Symbol" w:hAnsi="Symbol" w:hint="default"/>
+      </w:rPr>
+    </w:lvl>
+    <w:lvl w:ilvl="1" w:tplc="240A0003" w:tentative="1">
+      <w:start w:val="1"/>
+      <w:numFmt w:val="bullet"/>
+      <w:lvlText w:val="o"/>
+      <w:lvlJc w:val="left"/>
+      <w:pPr>
+        <w:ind w:left="1440" w:hanging="360"/>
+      </w:pPr>
+      <w:rPr>
+        <w:rFonts w:ascii="Courier New" w:hAnsi="Courier New" w:cs="Courier New" w:hint="default"/>
+      </w:rPr>
+    </w:lvl>
+    <w:lvl w:ilvl="2" w:tplc="240A0005" w:tentative="1">
+      <w:start w:val="1"/>
+      <w:numFmt w:val="bullet"/>
+      <w:lvlText w:val=""/>
+      <w:lvlJc w:val="left"/>
+      <w:pPr>
+        <w:ind w:left="2160" w:hanging="360"/>
+      </w:pPr>
+      <w:rPr>
+        <w:rFonts w:ascii="Wingdings" w:hAnsi="Wingdings" w:hint="default"/>
+      </w:rPr>
+    </w:lvl>
+    <w:lvl w:ilvl="3" w:tplc="240A0001" w:tentative="1">
+      <w:start w:val="1"/>
+      <w:numFmt w:val="bullet"/>
+      <w:lvlText w:val=""/>
+      <w:lvlJc w:val="left"/>
+      <w:pPr>
+        <w:ind w:left="2880" w:hanging="360"/>
+      </w:pPr>
+      <w:rPr>
+        <w:rFonts w:ascii="Symbol" w:hAnsi="Symbol" w:hint="default"/>
+      </w:rPr>
+    </w:lvl>
+    <w:lvl w:ilvl="4" w:tplc="240A0003" w:tentative="1">
+      <w:start w:val="1"/>
+      <w:numFmt w:val="bullet"/>
+      <w:lvlText w:val="o"/>
+      <w:lvlJc w:val="left"/>
+      <w:pPr>
+        <w:ind w:left="3600" w:hanging="360"/>
+      </w:pPr>
+      <w:rPr>
+        <w:rFonts w:ascii="Courier New" w:hAnsi="Courier New" w:cs="Courier New" w:hint="default"/>
+      </w:rPr>
+    </w:lvl>
+    <w:lvl w:ilvl="5" w:tplc="240A0005" w:tentative="1">
+      <w:start w:val="1"/>
+      <w:numFmt w:val="bullet"/>
+      <w:lvlText w:val=""/>
+      <w:lvlJc w:val="left"/>
+      <w:pPr>
+        <w:ind w:left="4320" w:hanging="360"/>
+      </w:pPr>
+      <w:rPr>
+        <w:rFonts w:ascii="Wingdings" w:hAnsi="Wingdings" w:hint="default"/>
+      </w:rPr>
+    </w:lvl>
+    <w:lvl w:ilvl="6" w:tplc="240A0001" w:tentative="1">
+      <w:start w:val="1"/>
+      <w:numFmt w:val="bullet"/>
+      <w:lvlText w:val=""/>
+      <w:lvlJc w:val="left"/>
+      <w:pPr>
+        <w:ind w:left="5040" w:hanging="360"/>
+      </w:pPr>
+      <w:rPr>
+        <w:rFonts w:ascii="Symbol" w:hAnsi="Symbol" w:hint="default"/>
+      </w:rPr>
+    </w:lvl>
+    <w:lvl w:ilvl="7" w:tplc="240A0003" w:tentative="1">
+      <w:start w:val="1"/>
+      <w:numFmt w:val="bullet"/>
+      <w:lvlText w:val="o"/>
+      <w:lvlJc w:val="left"/>
+      <w:pPr>
+        <w:ind w:left="5760" w:hanging="360"/>
+      </w:pPr>
+      <w:rPr>
+        <w:rFonts w:ascii="Courier New" w:hAnsi="Courier New" w:cs="Courier New" w:hint="default"/>
+      </w:rPr>
+    </w:lvl>
+    <w:lvl w:ilvl="8" w:tplc="240A0005" w:tentative="1">
+      <w:start w:val="1"/>
+      <w:numFmt w:val="bullet"/>
+      <w:lvlText w:val=""/>
+      <w:lvlJc w:val="left"/>
+      <w:pPr>
+        <w:ind w:left="6480" w:hanging="360"/>
+      </w:pPr>
+      <w:rPr>
+        <w:rFonts w:ascii="Wingdings" w:hAnsi="Wingdings" w:hint="default"/>
+      </w:rPr>
+    </w:lvl>
+  </w:abstractNum>
+  <w:abstractNum w:abstractNumId="5">
+    <w:nsid w:val="724A4F9A"/>
+    <w:multiLevelType w:val="hybridMultilevel"/>
+    <w:tmpl w:val="FB4412D2"/>
+    <w:lvl w:ilvl="0" w:tplc="240A000F">
+      <w:start w:val="1"/>
+      <w:numFmt w:val="decimal"/>
+      <w:lvlText w:val="%1."/>
+      <w:lvlJc w:val="left"/>
+      <w:pPr>
+        <w:ind w:left="720" w:hanging="360"/>
+      </w:pPr>
+    </w:lvl>
+    <w:lvl w:ilvl="1" w:tplc="240A0019" w:tentative="1">
+      <w:start w:val="1"/>
+      <w:numFmt w:val="lowerLetter"/>
+      <w:lvlText w:val="%2."/>
+      <w:lvlJc w:val="left"/>
+      <w:pPr>
+        <w:ind w:left="1440" w:hanging="360"/>
+      </w:pPr>
+    </w:lvl>
+    <w:lvl w:ilvl="2" w:tplc="240A001B" w:tentative="1">
+      <w:start w:val="1"/>
+      <w:numFmt w:val="lowerRoman"/>
+      <w:lvlText w:val="%3."/>
+      <w:lvlJc w:val="right"/>
+      <w:pPr>
+        <w:ind w:left="2160" w:hanging="180"/>
+      </w:pPr>
+    </w:lvl>
+    <w:lvl w:ilvl="3" w:tplc="240A000F" w:tentative="1">
+      <w:start w:val="1"/>
+      <w:numFmt w:val="decimal"/>
+      <w:lvlText w:val="%4."/>
+      <w:lvlJc w:val="left"/>
+      <w:pPr>
+        <w:ind w:left="2880" w:hanging="360"/>
+      </w:pPr>
+    </w:lvl>
+    <w:lvl w:ilvl="4" w:tplc="240A0019" w:tentative="1">
+      <w:start w:val="1"/>
+      <w:numFmt w:val="lowerLetter"/>
+      <w:lvlText w:val="%5."/>
+      <w:lvlJc w:val="left"/>
+      <w:pPr>
+        <w:ind w:left="3600" w:hanging="360"/>
+      </w:pPr>
+    </w:lvl>
+    <w:lvl w:ilvl="5" w:tplc="240A001B" w:tentative="1">
+      <w:start w:val="1"/>
+      <w:numFmt w:val="lowerRoman"/>
+      <w:lvlText w:val="%6."/>
+      <w:lvlJc w:val="right"/>
+      <w:pPr>
+        <w:ind w:left="4320" w:hanging="180"/>
+      </w:pPr>
+    </w:lvl>
+    <w:lvl w:ilvl="6" w:tplc="240A000F" w:tentative="1">
+      <w:start w:val="1"/>
+      <w:numFmt w:val="decimal"/>
+      <w:lvlText w:val="%7."/>
+      <w:lvlJc w:val="left"/>
+      <w:pPr>
+        <w:ind w:left="5040" w:hanging="360"/>
+      </w:pPr>
+    </w:lvl>
+    <w:lvl w:ilvl="7" w:tplc="240A0019" w:tentative="1">
+      <w:start w:val="1"/>
+      <w:numFmt w:val="lowerLetter"/>
+      <w:lvlText w:val="%8."/>
+      <w:lvlJc w:val="left"/>
+      <w:pPr>
+        <w:ind w:left="5760" w:hanging="360"/>
+      </w:pPr>
+    </w:lvl>
+    <w:lvl w:ilvl="8" w:tplc="240A001B" w:tentative="1">
+      <w:start w:val="1"/>
+      <w:numFmt w:val="lowerRoman"/>
+      <w:lvlText w:val="%9."/>
+      <w:lvlJc w:val="right"/>
+      <w:pPr>
+        <w:ind w:left="6480" w:hanging="180"/>
+      </w:pPr>
+    </w:lvl>
+  </w:abstractNum>
   <w:num w:numId="1">
-    <w:abstractNumId w:val="2"/>
+    <w:abstractNumId w:val="3"/>
   </w:num>
   <w:num w:numId="2">
-    <w:abstractNumId w:val="1"/>
+    <w:abstractNumId w:val="2"/>
   </w:num>
   <w:num w:numId="3">
     <w:abstractNumId w:val="0"/>
+  </w:num>
+  <w:num w:numId="4">
+    <w:abstractNumId w:val="5"/>
+  </w:num>
+  <w:num w:numId="5">
+    <w:abstractNumId w:val="1"/>
+  </w:num>
+  <w:num w:numId="6">
+    <w:abstractNumId w:val="4"/>
   </w:num>
 </w:numbering>
 </file>
@@ -1931,11 +4395,11 @@
     <w:qFormat/>
     <w:rsid w:val="00141954"/>
   </w:style>
-  <w:style w:type="paragraph" w:styleId="Heading1">
+  <w:style w:type="paragraph" w:styleId="Ttulo1">
     <w:name w:val="heading 1"/>
     <w:basedOn w:val="Normal"/>
     <w:next w:val="Normal"/>
-    <w:link w:val="Heading1Char"/>
+    <w:link w:val="Ttulo1Car"/>
     <w:uiPriority w:val="9"/>
     <w:qFormat/>
     <w:rsid w:val="00141954"/>
@@ -1951,11 +4415,11 @@
       <w:szCs w:val="36"/>
     </w:rPr>
   </w:style>
-  <w:style w:type="paragraph" w:styleId="Heading2">
+  <w:style w:type="paragraph" w:styleId="Ttulo2">
     <w:name w:val="heading 2"/>
     <w:basedOn w:val="Normal"/>
     <w:next w:val="Normal"/>
-    <w:link w:val="Heading2Char"/>
+    <w:link w:val="Ttulo2Car"/>
     <w:uiPriority w:val="9"/>
     <w:unhideWhenUsed/>
     <w:qFormat/>
@@ -1970,11 +4434,11 @@
       <w:szCs w:val="28"/>
     </w:rPr>
   </w:style>
-  <w:style w:type="paragraph" w:styleId="Heading3">
+  <w:style w:type="paragraph" w:styleId="Ttulo3">
     <w:name w:val="heading 3"/>
     <w:basedOn w:val="Normal"/>
     <w:next w:val="Normal"/>
-    <w:link w:val="Heading3Char"/>
+    <w:link w:val="Ttulo3Car"/>
     <w:uiPriority w:val="9"/>
     <w:unhideWhenUsed/>
     <w:qFormat/>
@@ -1992,11 +4456,11 @@
       <w:szCs w:val="26"/>
     </w:rPr>
   </w:style>
-  <w:style w:type="paragraph" w:styleId="Heading4">
+  <w:style w:type="paragraph" w:styleId="Ttulo4">
     <w:name w:val="heading 4"/>
     <w:basedOn w:val="Normal"/>
     <w:next w:val="Normal"/>
-    <w:link w:val="Heading4Char"/>
+    <w:link w:val="Ttulo4Car"/>
     <w:uiPriority w:val="9"/>
     <w:semiHidden/>
     <w:unhideWhenUsed/>
@@ -2014,11 +4478,11 @@
       <w:szCs w:val="24"/>
     </w:rPr>
   </w:style>
-  <w:style w:type="paragraph" w:styleId="Heading5">
+  <w:style w:type="paragraph" w:styleId="Ttulo5">
     <w:name w:val="heading 5"/>
     <w:basedOn w:val="Normal"/>
     <w:next w:val="Normal"/>
-    <w:link w:val="Heading5Char"/>
+    <w:link w:val="Ttulo5Car"/>
     <w:uiPriority w:val="9"/>
     <w:semiHidden/>
     <w:unhideWhenUsed/>
@@ -2035,11 +4499,11 @@
       <w:szCs w:val="24"/>
     </w:rPr>
   </w:style>
-  <w:style w:type="paragraph" w:styleId="Heading6">
+  <w:style w:type="paragraph" w:styleId="Ttulo6">
     <w:name w:val="heading 6"/>
     <w:basedOn w:val="Normal"/>
     <w:next w:val="Normal"/>
-    <w:link w:val="Heading6Char"/>
+    <w:link w:val="Ttulo6Car"/>
     <w:uiPriority w:val="9"/>
     <w:semiHidden/>
     <w:unhideWhenUsed/>
@@ -2057,11 +4521,11 @@
       <w:spacing w:val="5"/>
     </w:rPr>
   </w:style>
-  <w:style w:type="paragraph" w:styleId="Heading7">
+  <w:style w:type="paragraph" w:styleId="Ttulo7">
     <w:name w:val="heading 7"/>
     <w:basedOn w:val="Normal"/>
     <w:next w:val="Normal"/>
-    <w:link w:val="Heading7Char"/>
+    <w:link w:val="Ttulo7Car"/>
     <w:uiPriority w:val="9"/>
     <w:semiHidden/>
     <w:unhideWhenUsed/>
@@ -2081,11 +4545,11 @@
       <w:szCs w:val="20"/>
     </w:rPr>
   </w:style>
-  <w:style w:type="paragraph" w:styleId="Heading8">
+  <w:style w:type="paragraph" w:styleId="Ttulo8">
     <w:name w:val="heading 8"/>
     <w:basedOn w:val="Normal"/>
     <w:next w:val="Normal"/>
-    <w:link w:val="Heading8Char"/>
+    <w:link w:val="Ttulo8Car"/>
     <w:uiPriority w:val="9"/>
     <w:semiHidden/>
     <w:unhideWhenUsed/>
@@ -2103,11 +4567,11 @@
       <w:szCs w:val="20"/>
     </w:rPr>
   </w:style>
-  <w:style w:type="paragraph" w:styleId="Heading9">
+  <w:style w:type="paragraph" w:styleId="Ttulo9">
     <w:name w:val="heading 9"/>
     <w:basedOn w:val="Normal"/>
     <w:next w:val="Normal"/>
-    <w:link w:val="Heading9Char"/>
+    <w:link w:val="Ttulo9Car"/>
     <w:uiPriority w:val="9"/>
     <w:semiHidden/>
     <w:unhideWhenUsed/>
@@ -2127,13 +4591,13 @@
       <w:szCs w:val="18"/>
     </w:rPr>
   </w:style>
-  <w:style w:type="character" w:default="1" w:styleId="DefaultParagraphFont">
+  <w:style w:type="character" w:default="1" w:styleId="Fuentedeprrafopredeter">
     <w:name w:val="Default Paragraph Font"/>
     <w:uiPriority w:val="1"/>
     <w:semiHidden/>
     <w:unhideWhenUsed/>
   </w:style>
-  <w:style w:type="table" w:default="1" w:styleId="TableNormal">
+  <w:style w:type="table" w:default="1" w:styleId="Tablanormal">
     <w:name w:val="Normal Table"/>
     <w:uiPriority w:val="99"/>
     <w:semiHidden/>
@@ -2148,15 +4612,15 @@
       </w:tblCellMar>
     </w:tblPr>
   </w:style>
-  <w:style w:type="numbering" w:default="1" w:styleId="NoList">
+  <w:style w:type="numbering" w:default="1" w:styleId="Sinlista">
     <w:name w:val="No List"/>
     <w:uiPriority w:val="99"/>
     <w:semiHidden/>
     <w:unhideWhenUsed/>
   </w:style>
-  <w:style w:type="table" w:styleId="TableGrid">
+  <w:style w:type="table" w:styleId="Tablaconcuadrcula">
     <w:name w:val="Table Grid"/>
-    <w:basedOn w:val="TableNormal"/>
+    <w:basedOn w:val="Tablanormal"/>
     <w:uiPriority w:val="59"/>
     <w:rsid w:val="00141954"/>
     <w:pPr>
@@ -2180,11 +4644,11 @@
       </w:tblCellMar>
     </w:tblPr>
   </w:style>
-  <w:style w:type="paragraph" w:styleId="Title">
+  <w:style w:type="paragraph" w:styleId="Ttulo">
     <w:name w:val="Title"/>
     <w:basedOn w:val="Normal"/>
     <w:next w:val="Normal"/>
-    <w:link w:val="TitleChar"/>
+    <w:link w:val="TtuloCar"/>
     <w:uiPriority w:val="10"/>
     <w:qFormat/>
     <w:rsid w:val="00141954"/>
@@ -2198,10 +4662,10 @@
       <w:szCs w:val="52"/>
     </w:rPr>
   </w:style>
-  <w:style w:type="character" w:customStyle="1" w:styleId="TitleChar">
-    <w:name w:val="Title Char"/>
-    <w:basedOn w:val="DefaultParagraphFont"/>
-    <w:link w:val="Title"/>
+  <w:style w:type="character" w:customStyle="1" w:styleId="TtuloCar">
+    <w:name w:val="Título Car"/>
+    <w:basedOn w:val="Fuentedeprrafopredeter"/>
+    <w:link w:val="Ttulo"/>
     <w:uiPriority w:val="10"/>
     <w:rsid w:val="00141954"/>
     <w:rPr>
@@ -2210,10 +4674,10 @@
       <w:szCs w:val="52"/>
     </w:rPr>
   </w:style>
-  <w:style w:type="character" w:customStyle="1" w:styleId="Heading1Char">
-    <w:name w:val="Heading 1 Char"/>
-    <w:basedOn w:val="DefaultParagraphFont"/>
-    <w:link w:val="Heading1"/>
+  <w:style w:type="character" w:customStyle="1" w:styleId="Ttulo1Car">
+    <w:name w:val="Título 1 Car"/>
+    <w:basedOn w:val="Fuentedeprrafopredeter"/>
+    <w:link w:val="Ttulo1"/>
     <w:uiPriority w:val="9"/>
     <w:rsid w:val="00141954"/>
     <w:rPr>
@@ -2223,10 +4687,10 @@
       <w:szCs w:val="36"/>
     </w:rPr>
   </w:style>
-  <w:style w:type="character" w:customStyle="1" w:styleId="Heading2Char">
-    <w:name w:val="Heading 2 Char"/>
-    <w:basedOn w:val="DefaultParagraphFont"/>
-    <w:link w:val="Heading2"/>
+  <w:style w:type="character" w:customStyle="1" w:styleId="Ttulo2Car">
+    <w:name w:val="Título 2 Car"/>
+    <w:basedOn w:val="Fuentedeprrafopredeter"/>
+    <w:link w:val="Ttulo2"/>
     <w:uiPriority w:val="9"/>
     <w:rsid w:val="00141954"/>
     <w:rPr>
@@ -2235,10 +4699,10 @@
       <w:szCs w:val="28"/>
     </w:rPr>
   </w:style>
-  <w:style w:type="character" w:customStyle="1" w:styleId="Heading3Char">
-    <w:name w:val="Heading 3 Char"/>
-    <w:basedOn w:val="DefaultParagraphFont"/>
-    <w:link w:val="Heading3"/>
+  <w:style w:type="character" w:customStyle="1" w:styleId="Ttulo3Car">
+    <w:name w:val="Título 3 Car"/>
+    <w:basedOn w:val="Fuentedeprrafopredeter"/>
+    <w:link w:val="Ttulo3"/>
     <w:uiPriority w:val="9"/>
     <w:rsid w:val="00141954"/>
     <w:rPr>
@@ -2250,10 +4714,10 @@
       <w:szCs w:val="26"/>
     </w:rPr>
   </w:style>
-  <w:style w:type="character" w:customStyle="1" w:styleId="Heading4Char">
-    <w:name w:val="Heading 4 Char"/>
-    <w:basedOn w:val="DefaultParagraphFont"/>
-    <w:link w:val="Heading4"/>
+  <w:style w:type="character" w:customStyle="1" w:styleId="Ttulo4Car">
+    <w:name w:val="Título 4 Car"/>
+    <w:basedOn w:val="Fuentedeprrafopredeter"/>
+    <w:link w:val="Ttulo4"/>
     <w:uiPriority w:val="9"/>
     <w:semiHidden/>
     <w:rsid w:val="00141954"/>
@@ -2265,10 +4729,10 @@
       <w:szCs w:val="24"/>
     </w:rPr>
   </w:style>
-  <w:style w:type="character" w:customStyle="1" w:styleId="Heading5Char">
-    <w:name w:val="Heading 5 Char"/>
-    <w:basedOn w:val="DefaultParagraphFont"/>
-    <w:link w:val="Heading5"/>
+  <w:style w:type="character" w:customStyle="1" w:styleId="Ttulo5Car">
+    <w:name w:val="Título 5 Car"/>
+    <w:basedOn w:val="Fuentedeprrafopredeter"/>
+    <w:link w:val="Ttulo5"/>
     <w:uiPriority w:val="9"/>
     <w:semiHidden/>
     <w:rsid w:val="00141954"/>
@@ -2279,10 +4743,10 @@
       <w:szCs w:val="24"/>
     </w:rPr>
   </w:style>
-  <w:style w:type="character" w:customStyle="1" w:styleId="Heading6Char">
-    <w:name w:val="Heading 6 Char"/>
-    <w:basedOn w:val="DefaultParagraphFont"/>
-    <w:link w:val="Heading6"/>
+  <w:style w:type="character" w:customStyle="1" w:styleId="Ttulo6Car">
+    <w:name w:val="Título 6 Car"/>
+    <w:basedOn w:val="Fuentedeprrafopredeter"/>
+    <w:link w:val="Ttulo6"/>
     <w:uiPriority w:val="9"/>
     <w:semiHidden/>
     <w:rsid w:val="00141954"/>
@@ -2294,10 +4758,10 @@
       <w:shd w:val="clear" w:color="auto" w:fill="FFFFFF" w:themeFill="background1"/>
     </w:rPr>
   </w:style>
-  <w:style w:type="character" w:customStyle="1" w:styleId="Heading7Char">
-    <w:name w:val="Heading 7 Char"/>
-    <w:basedOn w:val="DefaultParagraphFont"/>
-    <w:link w:val="Heading7"/>
+  <w:style w:type="character" w:customStyle="1" w:styleId="Ttulo7Car">
+    <w:name w:val="Título 7 Car"/>
+    <w:basedOn w:val="Fuentedeprrafopredeter"/>
+    <w:link w:val="Ttulo7"/>
     <w:uiPriority w:val="9"/>
     <w:semiHidden/>
     <w:rsid w:val="00141954"/>
@@ -2311,10 +4775,10 @@
       <w:szCs w:val="20"/>
     </w:rPr>
   </w:style>
-  <w:style w:type="character" w:customStyle="1" w:styleId="Heading8Char">
-    <w:name w:val="Heading 8 Char"/>
-    <w:basedOn w:val="DefaultParagraphFont"/>
-    <w:link w:val="Heading8"/>
+  <w:style w:type="character" w:customStyle="1" w:styleId="Ttulo8Car">
+    <w:name w:val="Título 8 Car"/>
+    <w:basedOn w:val="Fuentedeprrafopredeter"/>
+    <w:link w:val="Ttulo8"/>
     <w:uiPriority w:val="9"/>
     <w:semiHidden/>
     <w:rsid w:val="00141954"/>
@@ -2326,10 +4790,10 @@
       <w:szCs w:val="20"/>
     </w:rPr>
   </w:style>
-  <w:style w:type="character" w:customStyle="1" w:styleId="Heading9Char">
-    <w:name w:val="Heading 9 Char"/>
-    <w:basedOn w:val="DefaultParagraphFont"/>
-    <w:link w:val="Heading9"/>
+  <w:style w:type="character" w:customStyle="1" w:styleId="Ttulo9Car">
+    <w:name w:val="Título 9 Car"/>
+    <w:basedOn w:val="Fuentedeprrafopredeter"/>
+    <w:link w:val="Ttulo9"/>
     <w:uiPriority w:val="9"/>
     <w:semiHidden/>
     <w:rsid w:val="00141954"/>
@@ -2343,11 +4807,11 @@
       <w:szCs w:val="18"/>
     </w:rPr>
   </w:style>
-  <w:style w:type="paragraph" w:styleId="Subtitle">
+  <w:style w:type="paragraph" w:styleId="Subttulo">
     <w:name w:val="Subtitle"/>
     <w:basedOn w:val="Normal"/>
     <w:next w:val="Normal"/>
-    <w:link w:val="SubtitleChar"/>
+    <w:link w:val="SubttuloCar"/>
     <w:uiPriority w:val="11"/>
     <w:qFormat/>
     <w:rsid w:val="00141954"/>
@@ -2360,10 +4824,10 @@
       <w:szCs w:val="28"/>
     </w:rPr>
   </w:style>
-  <w:style w:type="character" w:customStyle="1" w:styleId="SubtitleChar">
-    <w:name w:val="Subtitle Char"/>
-    <w:basedOn w:val="DefaultParagraphFont"/>
-    <w:link w:val="Subtitle"/>
+  <w:style w:type="character" w:customStyle="1" w:styleId="SubttuloCar">
+    <w:name w:val="Subtítulo Car"/>
+    <w:basedOn w:val="Fuentedeprrafopredeter"/>
+    <w:link w:val="Subttulo"/>
     <w:uiPriority w:val="11"/>
     <w:rsid w:val="00141954"/>
     <w:rPr>
@@ -2375,7 +4839,7 @@
       <w:szCs w:val="28"/>
     </w:rPr>
   </w:style>
-  <w:style w:type="character" w:styleId="Strong">
+  <w:style w:type="character" w:styleId="Textoennegrita">
     <w:name w:val="Strong"/>
     <w:uiPriority w:val="22"/>
     <w:qFormat/>
@@ -2385,7 +4849,7 @@
       <w:bCs/>
     </w:rPr>
   </w:style>
-  <w:style w:type="character" w:styleId="Emphasis">
+  <w:style w:type="character" w:styleId="nfasis">
     <w:name w:val="Emphasis"/>
     <w:uiPriority w:val="20"/>
     <w:qFormat/>
@@ -2398,7 +4862,7 @@
       <w:spacing w:val="10"/>
     </w:rPr>
   </w:style>
-  <w:style w:type="paragraph" w:styleId="NoSpacing">
+  <w:style w:type="paragraph" w:styleId="Sinespaciado">
     <w:name w:val="No Spacing"/>
     <w:basedOn w:val="Normal"/>
     <w:uiPriority w:val="1"/>
@@ -2408,7 +4872,7 @@
       <w:spacing w:after="0" w:line="240" w:lineRule="auto"/>
     </w:pPr>
   </w:style>
-  <w:style w:type="paragraph" w:styleId="ListParagraph">
+  <w:style w:type="paragraph" w:styleId="Prrafodelista">
     <w:name w:val="List Paragraph"/>
     <w:basedOn w:val="Normal"/>
     <w:uiPriority w:val="34"/>
@@ -2419,11 +4883,11 @@
       <w:contextualSpacing/>
     </w:pPr>
   </w:style>
-  <w:style w:type="paragraph" w:styleId="Quote">
+  <w:style w:type="paragraph" w:styleId="Cita">
     <w:name w:val="Quote"/>
     <w:basedOn w:val="Normal"/>
     <w:next w:val="Normal"/>
-    <w:link w:val="QuoteChar"/>
+    <w:link w:val="CitaCar"/>
     <w:uiPriority w:val="29"/>
     <w:qFormat/>
     <w:rsid w:val="00141954"/>
@@ -2432,10 +4896,10 @@
       <w:iCs/>
     </w:rPr>
   </w:style>
-  <w:style w:type="character" w:customStyle="1" w:styleId="QuoteChar">
-    <w:name w:val="Quote Char"/>
-    <w:basedOn w:val="DefaultParagraphFont"/>
-    <w:link w:val="Quote"/>
+  <w:style w:type="character" w:customStyle="1" w:styleId="CitaCar">
+    <w:name w:val="Cita Car"/>
+    <w:basedOn w:val="Fuentedeprrafopredeter"/>
+    <w:link w:val="Cita"/>
     <w:uiPriority w:val="29"/>
     <w:rsid w:val="00141954"/>
     <w:rPr>
@@ -2443,11 +4907,11 @@
       <w:iCs/>
     </w:rPr>
   </w:style>
-  <w:style w:type="paragraph" w:styleId="IntenseQuote">
+  <w:style w:type="paragraph" w:styleId="Citadestacada">
     <w:name w:val="Intense Quote"/>
     <w:basedOn w:val="Normal"/>
     <w:next w:val="Normal"/>
-    <w:link w:val="IntenseQuoteChar"/>
+    <w:link w:val="CitadestacadaCar"/>
     <w:uiPriority w:val="30"/>
     <w:qFormat/>
     <w:rsid w:val="00141954"/>
@@ -2465,10 +4929,10 @@
       <w:iCs/>
     </w:rPr>
   </w:style>
-  <w:style w:type="character" w:customStyle="1" w:styleId="IntenseQuoteChar">
-    <w:name w:val="Intense Quote Char"/>
-    <w:basedOn w:val="DefaultParagraphFont"/>
-    <w:link w:val="IntenseQuote"/>
+  <w:style w:type="character" w:customStyle="1" w:styleId="CitadestacadaCar">
+    <w:name w:val="Cita destacada Car"/>
+    <w:basedOn w:val="Fuentedeprrafopredeter"/>
+    <w:link w:val="Citadestacada"/>
     <w:uiPriority w:val="30"/>
     <w:rsid w:val="00141954"/>
     <w:rPr>
@@ -2476,7 +4940,7 @@
       <w:iCs/>
     </w:rPr>
   </w:style>
-  <w:style w:type="character" w:styleId="SubtleEmphasis">
+  <w:style w:type="character" w:styleId="nfasissutil">
     <w:name w:val="Subtle Emphasis"/>
     <w:uiPriority w:val="19"/>
     <w:qFormat/>
@@ -2486,7 +4950,7 @@
       <w:iCs/>
     </w:rPr>
   </w:style>
-  <w:style w:type="character" w:styleId="IntenseEmphasis">
+  <w:style w:type="character" w:styleId="nfasisintenso">
     <w:name w:val="Intense Emphasis"/>
     <w:uiPriority w:val="21"/>
     <w:qFormat/>
@@ -2498,9 +4962,9 @@
       <w:iCs/>
     </w:rPr>
   </w:style>
-  <w:style w:type="character" w:styleId="SubtleReference">
+  <w:style w:type="character" w:styleId="Referenciasutil">
     <w:name w:val="Subtle Reference"/>
-    <w:basedOn w:val="DefaultParagraphFont"/>
+    <w:basedOn w:val="Fuentedeprrafopredeter"/>
     <w:uiPriority w:val="31"/>
     <w:qFormat/>
     <w:rsid w:val="00141954"/>
@@ -2508,7 +4972,7 @@
       <w:smallCaps/>
     </w:rPr>
   </w:style>
-  <w:style w:type="character" w:styleId="IntenseReference">
+  <w:style w:type="character" w:styleId="Referenciaintensa">
     <w:name w:val="Intense Reference"/>
     <w:uiPriority w:val="32"/>
     <w:qFormat/>
@@ -2519,9 +4983,9 @@
       <w:smallCaps/>
     </w:rPr>
   </w:style>
-  <w:style w:type="character" w:styleId="BookTitle">
+  <w:style w:type="character" w:styleId="Ttulodellibro">
     <w:name w:val="Book Title"/>
-    <w:basedOn w:val="DefaultParagraphFont"/>
+    <w:basedOn w:val="Fuentedeprrafopredeter"/>
     <w:uiPriority w:val="33"/>
     <w:qFormat/>
     <w:rsid w:val="00141954"/>
@@ -2532,9 +4996,9 @@
       <w:spacing w:val="5"/>
     </w:rPr>
   </w:style>
-  <w:style w:type="paragraph" w:styleId="TOCHeading">
+  <w:style w:type="paragraph" w:styleId="TtulodeTDC">
     <w:name w:val="TOC Heading"/>
-    <w:basedOn w:val="Heading1"/>
+    <w:basedOn w:val="Ttulo1"/>
     <w:next w:val="Normal"/>
     <w:uiPriority w:val="39"/>
     <w:semiHidden/>
@@ -2547,7 +5011,7 @@
   </w:style>
   <w:style w:type="table" w:customStyle="1" w:styleId="Cuadrculaclara-nfasis11">
     <w:name w:val="Cuadrícula clara - Énfasis 11"/>
-    <w:basedOn w:val="TableNormal"/>
+    <w:basedOn w:val="Tablanormal"/>
     <w:uiPriority w:val="62"/>
     <w:rsid w:val="00165AC5"/>
     <w:pPr>
@@ -2839,11 +5303,11 @@
     <w:qFormat/>
     <w:rsid w:val="00141954"/>
   </w:style>
-  <w:style w:type="paragraph" w:styleId="Heading1">
+  <w:style w:type="paragraph" w:styleId="Ttulo1">
     <w:name w:val="heading 1"/>
     <w:basedOn w:val="Normal"/>
     <w:next w:val="Normal"/>
-    <w:link w:val="Heading1Char"/>
+    <w:link w:val="Ttulo1Car"/>
     <w:uiPriority w:val="9"/>
     <w:qFormat/>
     <w:rsid w:val="00141954"/>
@@ -2859,11 +5323,11 @@
       <w:szCs w:val="36"/>
     </w:rPr>
   </w:style>
-  <w:style w:type="paragraph" w:styleId="Heading2">
+  <w:style w:type="paragraph" w:styleId="Ttulo2">
     <w:name w:val="heading 2"/>
     <w:basedOn w:val="Normal"/>
     <w:next w:val="Normal"/>
-    <w:link w:val="Heading2Char"/>
+    <w:link w:val="Ttulo2Car"/>
     <w:uiPriority w:val="9"/>
     <w:unhideWhenUsed/>
     <w:qFormat/>
@@ -2878,11 +5342,11 @@
       <w:szCs w:val="28"/>
     </w:rPr>
   </w:style>
-  <w:style w:type="paragraph" w:styleId="Heading3">
+  <w:style w:type="paragraph" w:styleId="Ttulo3">
     <w:name w:val="heading 3"/>
     <w:basedOn w:val="Normal"/>
     <w:next w:val="Normal"/>
-    <w:link w:val="Heading3Char"/>
+    <w:link w:val="Ttulo3Car"/>
     <w:uiPriority w:val="9"/>
     <w:unhideWhenUsed/>
     <w:qFormat/>
@@ -2900,11 +5364,11 @@
       <w:szCs w:val="26"/>
     </w:rPr>
   </w:style>
-  <w:style w:type="paragraph" w:styleId="Heading4">
+  <w:style w:type="paragraph" w:styleId="Ttulo4">
     <w:name w:val="heading 4"/>
     <w:basedOn w:val="Normal"/>
     <w:next w:val="Normal"/>
-    <w:link w:val="Heading4Char"/>
+    <w:link w:val="Ttulo4Car"/>
     <w:uiPriority w:val="9"/>
     <w:semiHidden/>
     <w:unhideWhenUsed/>
@@ -2922,11 +5386,11 @@
       <w:szCs w:val="24"/>
     </w:rPr>
   </w:style>
-  <w:style w:type="paragraph" w:styleId="Heading5">
+  <w:style w:type="paragraph" w:styleId="Ttulo5">
     <w:name w:val="heading 5"/>
     <w:basedOn w:val="Normal"/>
     <w:next w:val="Normal"/>
-    <w:link w:val="Heading5Char"/>
+    <w:link w:val="Ttulo5Car"/>
     <w:uiPriority w:val="9"/>
     <w:semiHidden/>
     <w:unhideWhenUsed/>
@@ -2943,11 +5407,11 @@
       <w:szCs w:val="24"/>
     </w:rPr>
   </w:style>
-  <w:style w:type="paragraph" w:styleId="Heading6">
+  <w:style w:type="paragraph" w:styleId="Ttulo6">
     <w:name w:val="heading 6"/>
     <w:basedOn w:val="Normal"/>
     <w:next w:val="Normal"/>
-    <w:link w:val="Heading6Char"/>
+    <w:link w:val="Ttulo6Car"/>
     <w:uiPriority w:val="9"/>
     <w:semiHidden/>
     <w:unhideWhenUsed/>
@@ -2965,11 +5429,11 @@
       <w:spacing w:val="5"/>
     </w:rPr>
   </w:style>
-  <w:style w:type="paragraph" w:styleId="Heading7">
+  <w:style w:type="paragraph" w:styleId="Ttulo7">
     <w:name w:val="heading 7"/>
     <w:basedOn w:val="Normal"/>
     <w:next w:val="Normal"/>
-    <w:link w:val="Heading7Char"/>
+    <w:link w:val="Ttulo7Car"/>
     <w:uiPriority w:val="9"/>
     <w:semiHidden/>
     <w:unhideWhenUsed/>
@@ -2989,11 +5453,11 @@
       <w:szCs w:val="20"/>
     </w:rPr>
   </w:style>
-  <w:style w:type="paragraph" w:styleId="Heading8">
+  <w:style w:type="paragraph" w:styleId="Ttulo8">
     <w:name w:val="heading 8"/>
     <w:basedOn w:val="Normal"/>
     <w:next w:val="Normal"/>
-    <w:link w:val="Heading8Char"/>
+    <w:link w:val="Ttulo8Car"/>
     <w:uiPriority w:val="9"/>
     <w:semiHidden/>
     <w:unhideWhenUsed/>
@@ -3011,11 +5475,11 @@
       <w:szCs w:val="20"/>
     </w:rPr>
   </w:style>
-  <w:style w:type="paragraph" w:styleId="Heading9">
+  <w:style w:type="paragraph" w:styleId="Ttulo9">
     <w:name w:val="heading 9"/>
     <w:basedOn w:val="Normal"/>
     <w:next w:val="Normal"/>
-    <w:link w:val="Heading9Char"/>
+    <w:link w:val="Ttulo9Car"/>
     <w:uiPriority w:val="9"/>
     <w:semiHidden/>
     <w:unhideWhenUsed/>
@@ -3035,13 +5499,13 @@
       <w:szCs w:val="18"/>
     </w:rPr>
   </w:style>
-  <w:style w:type="character" w:default="1" w:styleId="DefaultParagraphFont">
+  <w:style w:type="character" w:default="1" w:styleId="Fuentedeprrafopredeter">
     <w:name w:val="Default Paragraph Font"/>
     <w:uiPriority w:val="1"/>
     <w:semiHidden/>
     <w:unhideWhenUsed/>
   </w:style>
-  <w:style w:type="table" w:default="1" w:styleId="TableNormal">
+  <w:style w:type="table" w:default="1" w:styleId="Tablanormal">
     <w:name w:val="Normal Table"/>
     <w:uiPriority w:val="99"/>
     <w:semiHidden/>
@@ -3056,15 +5520,15 @@
       </w:tblCellMar>
     </w:tblPr>
   </w:style>
-  <w:style w:type="numbering" w:default="1" w:styleId="NoList">
+  <w:style w:type="numbering" w:default="1" w:styleId="Sinlista">
     <w:name w:val="No List"/>
     <w:uiPriority w:val="99"/>
     <w:semiHidden/>
     <w:unhideWhenUsed/>
   </w:style>
-  <w:style w:type="table" w:styleId="TableGrid">
+  <w:style w:type="table" w:styleId="Tablaconcuadrcula">
     <w:name w:val="Table Grid"/>
-    <w:basedOn w:val="TableNormal"/>
+    <w:basedOn w:val="Tablanormal"/>
     <w:uiPriority w:val="59"/>
     <w:rsid w:val="00141954"/>
     <w:pPr>
@@ -3088,11 +5552,11 @@
       </w:tblCellMar>
     </w:tblPr>
   </w:style>
-  <w:style w:type="paragraph" w:styleId="Title">
+  <w:style w:type="paragraph" w:styleId="Ttulo">
     <w:name w:val="Title"/>
     <w:basedOn w:val="Normal"/>
     <w:next w:val="Normal"/>
-    <w:link w:val="TitleChar"/>
+    <w:link w:val="TtuloCar"/>
     <w:uiPriority w:val="10"/>
     <w:qFormat/>
     <w:rsid w:val="00141954"/>
@@ -3106,10 +5570,10 @@
       <w:szCs w:val="52"/>
     </w:rPr>
   </w:style>
-  <w:style w:type="character" w:customStyle="1" w:styleId="TitleChar">
-    <w:name w:val="Title Char"/>
-    <w:basedOn w:val="DefaultParagraphFont"/>
-    <w:link w:val="Title"/>
+  <w:style w:type="character" w:customStyle="1" w:styleId="TtuloCar">
+    <w:name w:val="Título Car"/>
+    <w:basedOn w:val="Fuentedeprrafopredeter"/>
+    <w:link w:val="Ttulo"/>
     <w:uiPriority w:val="10"/>
     <w:rsid w:val="00141954"/>
     <w:rPr>
@@ -3118,10 +5582,10 @@
       <w:szCs w:val="52"/>
     </w:rPr>
   </w:style>
-  <w:style w:type="character" w:customStyle="1" w:styleId="Heading1Char">
-    <w:name w:val="Heading 1 Char"/>
-    <w:basedOn w:val="DefaultParagraphFont"/>
-    <w:link w:val="Heading1"/>
+  <w:style w:type="character" w:customStyle="1" w:styleId="Ttulo1Car">
+    <w:name w:val="Título 1 Car"/>
+    <w:basedOn w:val="Fuentedeprrafopredeter"/>
+    <w:link w:val="Ttulo1"/>
     <w:uiPriority w:val="9"/>
     <w:rsid w:val="00141954"/>
     <w:rPr>
@@ -3131,10 +5595,10 @@
       <w:szCs w:val="36"/>
     </w:rPr>
   </w:style>
-  <w:style w:type="character" w:customStyle="1" w:styleId="Heading2Char">
-    <w:name w:val="Heading 2 Char"/>
-    <w:basedOn w:val="DefaultParagraphFont"/>
-    <w:link w:val="Heading2"/>
+  <w:style w:type="character" w:customStyle="1" w:styleId="Ttulo2Car">
+    <w:name w:val="Título 2 Car"/>
+    <w:basedOn w:val="Fuentedeprrafopredeter"/>
+    <w:link w:val="Ttulo2"/>
     <w:uiPriority w:val="9"/>
     <w:rsid w:val="00141954"/>
     <w:rPr>
@@ -3143,10 +5607,10 @@
       <w:szCs w:val="28"/>
     </w:rPr>
   </w:style>
-  <w:style w:type="character" w:customStyle="1" w:styleId="Heading3Char">
-    <w:name w:val="Heading 3 Char"/>
-    <w:basedOn w:val="DefaultParagraphFont"/>
-    <w:link w:val="Heading3"/>
+  <w:style w:type="character" w:customStyle="1" w:styleId="Ttulo3Car">
+    <w:name w:val="Título 3 Car"/>
+    <w:basedOn w:val="Fuentedeprrafopredeter"/>
+    <w:link w:val="Ttulo3"/>
     <w:uiPriority w:val="9"/>
     <w:rsid w:val="00141954"/>
     <w:rPr>
@@ -3158,10 +5622,10 @@
       <w:szCs w:val="26"/>
     </w:rPr>
   </w:style>
-  <w:style w:type="character" w:customStyle="1" w:styleId="Heading4Char">
-    <w:name w:val="Heading 4 Char"/>
-    <w:basedOn w:val="DefaultParagraphFont"/>
-    <w:link w:val="Heading4"/>
+  <w:style w:type="character" w:customStyle="1" w:styleId="Ttulo4Car">
+    <w:name w:val="Título 4 Car"/>
+    <w:basedOn w:val="Fuentedeprrafopredeter"/>
+    <w:link w:val="Ttulo4"/>
     <w:uiPriority w:val="9"/>
     <w:semiHidden/>
     <w:rsid w:val="00141954"/>
@@ -3173,10 +5637,10 @@
       <w:szCs w:val="24"/>
     </w:rPr>
   </w:style>
-  <w:style w:type="character" w:customStyle="1" w:styleId="Heading5Char">
-    <w:name w:val="Heading 5 Char"/>
-    <w:basedOn w:val="DefaultParagraphFont"/>
-    <w:link w:val="Heading5"/>
+  <w:style w:type="character" w:customStyle="1" w:styleId="Ttulo5Car">
+    <w:name w:val="Título 5 Car"/>
+    <w:basedOn w:val="Fuentedeprrafopredeter"/>
+    <w:link w:val="Ttulo5"/>
     <w:uiPriority w:val="9"/>
     <w:semiHidden/>
     <w:rsid w:val="00141954"/>
@@ -3187,10 +5651,10 @@
       <w:szCs w:val="24"/>
     </w:rPr>
   </w:style>
-  <w:style w:type="character" w:customStyle="1" w:styleId="Heading6Char">
-    <w:name w:val="Heading 6 Char"/>
-    <w:basedOn w:val="DefaultParagraphFont"/>
-    <w:link w:val="Heading6"/>
+  <w:style w:type="character" w:customStyle="1" w:styleId="Ttulo6Car">
+    <w:name w:val="Título 6 Car"/>
+    <w:basedOn w:val="Fuentedeprrafopredeter"/>
+    <w:link w:val="Ttulo6"/>
     <w:uiPriority w:val="9"/>
     <w:semiHidden/>
     <w:rsid w:val="00141954"/>
@@ -3202,10 +5666,10 @@
       <w:shd w:val="clear" w:color="auto" w:fill="FFFFFF" w:themeFill="background1"/>
     </w:rPr>
   </w:style>
-  <w:style w:type="character" w:customStyle="1" w:styleId="Heading7Char">
-    <w:name w:val="Heading 7 Char"/>
-    <w:basedOn w:val="DefaultParagraphFont"/>
-    <w:link w:val="Heading7"/>
+  <w:style w:type="character" w:customStyle="1" w:styleId="Ttulo7Car">
+    <w:name w:val="Título 7 Car"/>
+    <w:basedOn w:val="Fuentedeprrafopredeter"/>
+    <w:link w:val="Ttulo7"/>
     <w:uiPriority w:val="9"/>
     <w:semiHidden/>
     <w:rsid w:val="00141954"/>
@@ -3219,10 +5683,10 @@
       <w:szCs w:val="20"/>
     </w:rPr>
   </w:style>
-  <w:style w:type="character" w:customStyle="1" w:styleId="Heading8Char">
-    <w:name w:val="Heading 8 Char"/>
-    <w:basedOn w:val="DefaultParagraphFont"/>
-    <w:link w:val="Heading8"/>
+  <w:style w:type="character" w:customStyle="1" w:styleId="Ttulo8Car">
+    <w:name w:val="Título 8 Car"/>
+    <w:basedOn w:val="Fuentedeprrafopredeter"/>
+    <w:link w:val="Ttulo8"/>
     <w:uiPriority w:val="9"/>
     <w:semiHidden/>
     <w:rsid w:val="00141954"/>
@@ -3234,10 +5698,10 @@
       <w:szCs w:val="20"/>
     </w:rPr>
   </w:style>
-  <w:style w:type="character" w:customStyle="1" w:styleId="Heading9Char">
-    <w:name w:val="Heading 9 Char"/>
-    <w:basedOn w:val="DefaultParagraphFont"/>
-    <w:link w:val="Heading9"/>
+  <w:style w:type="character" w:customStyle="1" w:styleId="Ttulo9Car">
+    <w:name w:val="Título 9 Car"/>
+    <w:basedOn w:val="Fuentedeprrafopredeter"/>
+    <w:link w:val="Ttulo9"/>
     <w:uiPriority w:val="9"/>
     <w:semiHidden/>
     <w:rsid w:val="00141954"/>
@@ -3251,11 +5715,11 @@
       <w:szCs w:val="18"/>
     </w:rPr>
   </w:style>
-  <w:style w:type="paragraph" w:styleId="Subtitle">
+  <w:style w:type="paragraph" w:styleId="Subttulo">
     <w:name w:val="Subtitle"/>
     <w:basedOn w:val="Normal"/>
     <w:next w:val="Normal"/>
-    <w:link w:val="SubtitleChar"/>
+    <w:link w:val="SubttuloCar"/>
     <w:uiPriority w:val="11"/>
     <w:qFormat/>
     <w:rsid w:val="00141954"/>
@@ -3268,10 +5732,10 @@
       <w:szCs w:val="28"/>
     </w:rPr>
   </w:style>
-  <w:style w:type="character" w:customStyle="1" w:styleId="SubtitleChar">
-    <w:name w:val="Subtitle Char"/>
-    <w:basedOn w:val="DefaultParagraphFont"/>
-    <w:link w:val="Subtitle"/>
+  <w:style w:type="character" w:customStyle="1" w:styleId="SubttuloCar">
+    <w:name w:val="Subtítulo Car"/>
+    <w:basedOn w:val="Fuentedeprrafopredeter"/>
+    <w:link w:val="Subttulo"/>
     <w:uiPriority w:val="11"/>
     <w:rsid w:val="00141954"/>
     <w:rPr>
@@ -3283,7 +5747,7 @@
       <w:szCs w:val="28"/>
     </w:rPr>
   </w:style>
-  <w:style w:type="character" w:styleId="Strong">
+  <w:style w:type="character" w:styleId="Textoennegrita">
     <w:name w:val="Strong"/>
     <w:uiPriority w:val="22"/>
     <w:qFormat/>
@@ -3293,7 +5757,7 @@
       <w:bCs/>
     </w:rPr>
   </w:style>
-  <w:style w:type="character" w:styleId="Emphasis">
+  <w:style w:type="character" w:styleId="nfasis">
     <w:name w:val="Emphasis"/>
     <w:uiPriority w:val="20"/>
     <w:qFormat/>
@@ -3306,7 +5770,7 @@
       <w:spacing w:val="10"/>
     </w:rPr>
   </w:style>
-  <w:style w:type="paragraph" w:styleId="NoSpacing">
+  <w:style w:type="paragraph" w:styleId="Sinespaciado">
     <w:name w:val="No Spacing"/>
     <w:basedOn w:val="Normal"/>
     <w:uiPriority w:val="1"/>
@@ -3316,7 +5780,7 @@
       <w:spacing w:after="0" w:line="240" w:lineRule="auto"/>
     </w:pPr>
   </w:style>
-  <w:style w:type="paragraph" w:styleId="ListParagraph">
+  <w:style w:type="paragraph" w:styleId="Prrafodelista">
     <w:name w:val="List Paragraph"/>
     <w:basedOn w:val="Normal"/>
     <w:uiPriority w:val="34"/>
@@ -3327,11 +5791,11 @@
       <w:contextualSpacing/>
     </w:pPr>
   </w:style>
-  <w:style w:type="paragraph" w:styleId="Quote">
+  <w:style w:type="paragraph" w:styleId="Cita">
     <w:name w:val="Quote"/>
     <w:basedOn w:val="Normal"/>
     <w:next w:val="Normal"/>
-    <w:link w:val="QuoteChar"/>
+    <w:link w:val="CitaCar"/>
     <w:uiPriority w:val="29"/>
     <w:qFormat/>
     <w:rsid w:val="00141954"/>
@@ -3340,10 +5804,10 @@
       <w:iCs/>
     </w:rPr>
   </w:style>
-  <w:style w:type="character" w:customStyle="1" w:styleId="QuoteChar">
-    <w:name w:val="Quote Char"/>
-    <w:basedOn w:val="DefaultParagraphFont"/>
-    <w:link w:val="Quote"/>
+  <w:style w:type="character" w:customStyle="1" w:styleId="CitaCar">
+    <w:name w:val="Cita Car"/>
+    <w:basedOn w:val="Fuentedeprrafopredeter"/>
+    <w:link w:val="Cita"/>
     <w:uiPriority w:val="29"/>
     <w:rsid w:val="00141954"/>
     <w:rPr>
@@ -3351,11 +5815,11 @@
       <w:iCs/>
     </w:rPr>
   </w:style>
-  <w:style w:type="paragraph" w:styleId="IntenseQuote">
+  <w:style w:type="paragraph" w:styleId="Citadestacada">
     <w:name w:val="Intense Quote"/>
     <w:basedOn w:val="Normal"/>
     <w:next w:val="Normal"/>
-    <w:link w:val="IntenseQuoteChar"/>
+    <w:link w:val="CitadestacadaCar"/>
     <w:uiPriority w:val="30"/>
     <w:qFormat/>
     <w:rsid w:val="00141954"/>
@@ -3373,10 +5837,10 @@
       <w:iCs/>
     </w:rPr>
   </w:style>
-  <w:style w:type="character" w:customStyle="1" w:styleId="IntenseQuoteChar">
-    <w:name w:val="Intense Quote Char"/>
-    <w:basedOn w:val="DefaultParagraphFont"/>
-    <w:link w:val="IntenseQuote"/>
+  <w:style w:type="character" w:customStyle="1" w:styleId="CitadestacadaCar">
+    <w:name w:val="Cita destacada Car"/>
+    <w:basedOn w:val="Fuentedeprrafopredeter"/>
+    <w:link w:val="Citadestacada"/>
     <w:uiPriority w:val="30"/>
     <w:rsid w:val="00141954"/>
     <w:rPr>
@@ -3384,7 +5848,7 @@
       <w:iCs/>
     </w:rPr>
   </w:style>
-  <w:style w:type="character" w:styleId="SubtleEmphasis">
+  <w:style w:type="character" w:styleId="nfasissutil">
     <w:name w:val="Subtle Emphasis"/>
     <w:uiPriority w:val="19"/>
     <w:qFormat/>
@@ -3394,7 +5858,7 @@
       <w:iCs/>
     </w:rPr>
   </w:style>
-  <w:style w:type="character" w:styleId="IntenseEmphasis">
+  <w:style w:type="character" w:styleId="nfasisintenso">
     <w:name w:val="Intense Emphasis"/>
     <w:uiPriority w:val="21"/>
     <w:qFormat/>
@@ -3406,9 +5870,9 @@
       <w:iCs/>
     </w:rPr>
   </w:style>
-  <w:style w:type="character" w:styleId="SubtleReference">
+  <w:style w:type="character" w:styleId="Referenciasutil">
     <w:name w:val="Subtle Reference"/>
-    <w:basedOn w:val="DefaultParagraphFont"/>
+    <w:basedOn w:val="Fuentedeprrafopredeter"/>
     <w:uiPriority w:val="31"/>
     <w:qFormat/>
     <w:rsid w:val="00141954"/>
@@ -3416,7 +5880,7 @@
       <w:smallCaps/>
     </w:rPr>
   </w:style>
-  <w:style w:type="character" w:styleId="IntenseReference">
+  <w:style w:type="character" w:styleId="Referenciaintensa">
     <w:name w:val="Intense Reference"/>
     <w:uiPriority w:val="32"/>
     <w:qFormat/>
@@ -3427,9 +5891,9 @@
       <w:smallCaps/>
     </w:rPr>
   </w:style>
-  <w:style w:type="character" w:styleId="BookTitle">
+  <w:style w:type="character" w:styleId="Ttulodellibro">
     <w:name w:val="Book Title"/>
-    <w:basedOn w:val="DefaultParagraphFont"/>
+    <w:basedOn w:val="Fuentedeprrafopredeter"/>
     <w:uiPriority w:val="33"/>
     <w:qFormat/>
     <w:rsid w:val="00141954"/>
@@ -3440,9 +5904,9 @@
       <w:spacing w:val="5"/>
     </w:rPr>
   </w:style>
-  <w:style w:type="paragraph" w:styleId="TOCHeading">
+  <w:style w:type="paragraph" w:styleId="TtulodeTDC">
     <w:name w:val="TOC Heading"/>
-    <w:basedOn w:val="Heading1"/>
+    <w:basedOn w:val="Ttulo1"/>
     <w:next w:val="Normal"/>
     <w:uiPriority w:val="39"/>
     <w:semiHidden/>
@@ -3455,7 +5919,7 @@
   </w:style>
   <w:style w:type="table" w:customStyle="1" w:styleId="Cuadrculaclara-nfasis11">
     <w:name w:val="Cuadrícula clara - Énfasis 11"/>
-    <w:basedOn w:val="TableNormal"/>
+    <w:basedOn w:val="Tablanormal"/>
     <w:uiPriority w:val="62"/>
     <w:rsid w:val="00165AC5"/>
     <w:pPr>

</xml_diff>